<commit_message>
Commit de calculateur total
</commit_message>
<xml_diff>
--- a/Documentation/Furnigo_Documentation_Technique.docx
+++ b/Documentation/Furnigo_Documentation_Technique.docx
@@ -1420,7 +1420,7 @@
           <w:r>
             <w:fldChar w:fldCharType="separate"/>
           </w:r>
-          <w:hyperlink w:anchor="_Toc482105612" w:history="1">
+          <w:hyperlink w:anchor="_Toc482272449" w:history="1">
             <w:r>
               <w:rPr>
                 <w:rStyle w:val="Lienhypertexte"/>
@@ -1447,7 +1447,7 @@
                 <w:noProof/>
                 <w:webHidden/>
               </w:rPr>
-              <w:instrText xml:space="preserve"> PAGEREF _Toc482105612 \h </w:instrText>
+              <w:instrText xml:space="preserve"> PAGEREF _Toc482272449 \h </w:instrText>
             </w:r>
             <w:r>
               <w:rPr>
@@ -1491,7 +1491,7 @@
               <w:lang w:eastAsia="fr-CH"/>
             </w:rPr>
           </w:pPr>
-          <w:hyperlink w:anchor="_Toc482105613" w:history="1">
+          <w:hyperlink w:anchor="_Toc482272450" w:history="1">
             <w:r>
               <w:rPr>
                 <w:rStyle w:val="Lienhypertexte"/>
@@ -1518,7 +1518,7 @@
                 <w:noProof/>
                 <w:webHidden/>
               </w:rPr>
-              <w:instrText xml:space="preserve"> PAGEREF _Toc482105613 \h </w:instrText>
+              <w:instrText xml:space="preserve"> PAGEREF _Toc482272450 \h </w:instrText>
             </w:r>
             <w:r>
               <w:rPr>
@@ -1562,7 +1562,7 @@
               <w:lang w:eastAsia="fr-CH"/>
             </w:rPr>
           </w:pPr>
-          <w:hyperlink w:anchor="_Toc482105614" w:history="1">
+          <w:hyperlink w:anchor="_Toc482272451" w:history="1">
             <w:r>
               <w:rPr>
                 <w:rStyle w:val="Lienhypertexte"/>
@@ -1589,7 +1589,7 @@
                 <w:noProof/>
                 <w:webHidden/>
               </w:rPr>
-              <w:instrText xml:space="preserve"> PAGEREF _Toc482105614 \h </w:instrText>
+              <w:instrText xml:space="preserve"> PAGEREF _Toc482272451 \h </w:instrText>
             </w:r>
             <w:r>
               <w:rPr>
@@ -1633,7 +1633,7 @@
               <w:lang w:eastAsia="fr-CH"/>
             </w:rPr>
           </w:pPr>
-          <w:hyperlink w:anchor="_Toc482105615" w:history="1">
+          <w:hyperlink w:anchor="_Toc482272452" w:history="1">
             <w:r>
               <w:rPr>
                 <w:rStyle w:val="Lienhypertexte"/>
@@ -1660,7 +1660,7 @@
                 <w:noProof/>
                 <w:webHidden/>
               </w:rPr>
-              <w:instrText xml:space="preserve"> PAGEREF _Toc482105615 \h </w:instrText>
+              <w:instrText xml:space="preserve"> PAGEREF _Toc482272452 \h </w:instrText>
             </w:r>
             <w:r>
               <w:rPr>
@@ -1704,7 +1704,7 @@
               <w:lang w:eastAsia="fr-CH"/>
             </w:rPr>
           </w:pPr>
-          <w:hyperlink w:anchor="_Toc482105616" w:history="1">
+          <w:hyperlink w:anchor="_Toc482272453" w:history="1">
             <w:r>
               <w:rPr>
                 <w:rStyle w:val="Lienhypertexte"/>
@@ -1731,7 +1731,7 @@
                 <w:noProof/>
                 <w:webHidden/>
               </w:rPr>
-              <w:instrText xml:space="preserve"> PAGEREF _Toc482105616 \h </w:instrText>
+              <w:instrText xml:space="preserve"> PAGEREF _Toc482272453 \h </w:instrText>
             </w:r>
             <w:r>
               <w:rPr>
@@ -1775,7 +1775,7 @@
               <w:lang w:eastAsia="fr-CH"/>
             </w:rPr>
           </w:pPr>
-          <w:hyperlink w:anchor="_Toc482105617" w:history="1">
+          <w:hyperlink w:anchor="_Toc482272454" w:history="1">
             <w:r>
               <w:rPr>
                 <w:rStyle w:val="Lienhypertexte"/>
@@ -1802,7 +1802,7 @@
                 <w:noProof/>
                 <w:webHidden/>
               </w:rPr>
-              <w:instrText xml:space="preserve"> PAGEREF _Toc482105617 \h </w:instrText>
+              <w:instrText xml:space="preserve"> PAGEREF _Toc482272454 \h </w:instrText>
             </w:r>
             <w:r>
               <w:rPr>
@@ -1846,7 +1846,7 @@
               <w:lang w:eastAsia="fr-CH"/>
             </w:rPr>
           </w:pPr>
-          <w:hyperlink w:anchor="_Toc482105618" w:history="1">
+          <w:hyperlink w:anchor="_Toc482272455" w:history="1">
             <w:r>
               <w:rPr>
                 <w:rStyle w:val="Lienhypertexte"/>
@@ -1873,7 +1873,7 @@
                 <w:noProof/>
                 <w:webHidden/>
               </w:rPr>
-              <w:instrText xml:space="preserve"> PAGEREF _Toc482105618 \h </w:instrText>
+              <w:instrText xml:space="preserve"> PAGEREF _Toc482272455 \h </w:instrText>
             </w:r>
             <w:r>
               <w:rPr>
@@ -1917,7 +1917,7 @@
               <w:lang w:eastAsia="fr-CH"/>
             </w:rPr>
           </w:pPr>
-          <w:hyperlink w:anchor="_Toc482105619" w:history="1">
+          <w:hyperlink w:anchor="_Toc482272456" w:history="1">
             <w:r>
               <w:rPr>
                 <w:rStyle w:val="Lienhypertexte"/>
@@ -1944,7 +1944,7 @@
                 <w:noProof/>
                 <w:webHidden/>
               </w:rPr>
-              <w:instrText xml:space="preserve"> PAGEREF _Toc482105619 \h </w:instrText>
+              <w:instrText xml:space="preserve"> PAGEREF _Toc482272456 \h </w:instrText>
             </w:r>
             <w:r>
               <w:rPr>
@@ -1964,7 +1964,7 @@
                 <w:noProof/>
                 <w:webHidden/>
               </w:rPr>
-              <w:t>4</w:t>
+              <w:t>5</w:t>
             </w:r>
             <w:r>
               <w:rPr>
@@ -1988,7 +1988,7 @@
               <w:lang w:eastAsia="fr-CH"/>
             </w:rPr>
           </w:pPr>
-          <w:hyperlink w:anchor="_Toc482105620" w:history="1">
+          <w:hyperlink w:anchor="_Toc482272457" w:history="1">
             <w:r>
               <w:rPr>
                 <w:rStyle w:val="Lienhypertexte"/>
@@ -2015,7 +2015,7 @@
                 <w:noProof/>
                 <w:webHidden/>
               </w:rPr>
-              <w:instrText xml:space="preserve"> PAGEREF _Toc482105620 \h </w:instrText>
+              <w:instrText xml:space="preserve"> PAGEREF _Toc482272457 \h </w:instrText>
             </w:r>
             <w:r>
               <w:rPr>
@@ -2035,7 +2035,7 @@
                 <w:noProof/>
                 <w:webHidden/>
               </w:rPr>
-              <w:t>4</w:t>
+              <w:t>5</w:t>
             </w:r>
             <w:r>
               <w:rPr>
@@ -2059,7 +2059,7 @@
               <w:lang w:eastAsia="fr-CH"/>
             </w:rPr>
           </w:pPr>
-          <w:hyperlink w:anchor="_Toc482105621" w:history="1">
+          <w:hyperlink w:anchor="_Toc482272458" w:history="1">
             <w:r>
               <w:rPr>
                 <w:rStyle w:val="Lienhypertexte"/>
@@ -2086,7 +2086,7 @@
                 <w:noProof/>
                 <w:webHidden/>
               </w:rPr>
-              <w:instrText xml:space="preserve"> PAGEREF _Toc482105621 \h </w:instrText>
+              <w:instrText xml:space="preserve"> PAGEREF _Toc482272458 \h </w:instrText>
             </w:r>
             <w:r>
               <w:rPr>
@@ -2106,7 +2106,7 @@
                 <w:noProof/>
                 <w:webHidden/>
               </w:rPr>
-              <w:t>4</w:t>
+              <w:t>5</w:t>
             </w:r>
             <w:r>
               <w:rPr>
@@ -2130,7 +2130,7 @@
               <w:lang w:eastAsia="fr-CH"/>
             </w:rPr>
           </w:pPr>
-          <w:hyperlink w:anchor="_Toc482105622" w:history="1">
+          <w:hyperlink w:anchor="_Toc482272459" w:history="1">
             <w:r>
               <w:rPr>
                 <w:rStyle w:val="Lienhypertexte"/>
@@ -2157,7 +2157,7 @@
                 <w:noProof/>
                 <w:webHidden/>
               </w:rPr>
-              <w:instrText xml:space="preserve"> PAGEREF _Toc482105622 \h </w:instrText>
+              <w:instrText xml:space="preserve"> PAGEREF _Toc482272459 \h </w:instrText>
             </w:r>
             <w:r>
               <w:rPr>
@@ -2177,7 +2177,7 @@
                 <w:noProof/>
                 <w:webHidden/>
               </w:rPr>
-              <w:t>4</w:t>
+              <w:t>5</w:t>
             </w:r>
             <w:r>
               <w:rPr>
@@ -2201,7 +2201,7 @@
               <w:lang w:eastAsia="fr-CH"/>
             </w:rPr>
           </w:pPr>
-          <w:hyperlink w:anchor="_Toc482105623" w:history="1">
+          <w:hyperlink w:anchor="_Toc482272460" w:history="1">
             <w:r>
               <w:rPr>
                 <w:rStyle w:val="Lienhypertexte"/>
@@ -2228,7 +2228,7 @@
                 <w:noProof/>
                 <w:webHidden/>
               </w:rPr>
-              <w:instrText xml:space="preserve"> PAGEREF _Toc482105623 \h </w:instrText>
+              <w:instrText xml:space="preserve"> PAGEREF _Toc482272460 \h </w:instrText>
             </w:r>
             <w:r>
               <w:rPr>
@@ -2272,7 +2272,7 @@
               <w:lang w:eastAsia="fr-CH"/>
             </w:rPr>
           </w:pPr>
-          <w:hyperlink w:anchor="_Toc482105624" w:history="1">
+          <w:hyperlink w:anchor="_Toc482272461" w:history="1">
             <w:r>
               <w:rPr>
                 <w:rStyle w:val="Lienhypertexte"/>
@@ -2299,7 +2299,7 @@
                 <w:noProof/>
                 <w:webHidden/>
               </w:rPr>
-              <w:instrText xml:space="preserve"> PAGEREF _Toc482105624 \h </w:instrText>
+              <w:instrText xml:space="preserve"> PAGEREF _Toc482272461 \h </w:instrText>
             </w:r>
             <w:r>
               <w:rPr>
@@ -2343,7 +2343,7 @@
               <w:lang w:eastAsia="fr-CH"/>
             </w:rPr>
           </w:pPr>
-          <w:hyperlink w:anchor="_Toc482105625" w:history="1">
+          <w:hyperlink w:anchor="_Toc482272462" w:history="1">
             <w:r>
               <w:rPr>
                 <w:rStyle w:val="Lienhypertexte"/>
@@ -2370,7 +2370,7 @@
                 <w:noProof/>
                 <w:webHidden/>
               </w:rPr>
-              <w:instrText xml:space="preserve"> PAGEREF _Toc482105625 \h </w:instrText>
+              <w:instrText xml:space="preserve"> PAGEREF _Toc482272462 \h </w:instrText>
             </w:r>
             <w:r>
               <w:rPr>
@@ -2414,7 +2414,7 @@
               <w:lang w:eastAsia="fr-CH"/>
             </w:rPr>
           </w:pPr>
-          <w:hyperlink w:anchor="_Toc482105626" w:history="1">
+          <w:hyperlink w:anchor="_Toc482272463" w:history="1">
             <w:r>
               <w:rPr>
                 <w:rStyle w:val="Lienhypertexte"/>
@@ -2441,7 +2441,7 @@
                 <w:noProof/>
                 <w:webHidden/>
               </w:rPr>
-              <w:instrText xml:space="preserve"> PAGEREF _Toc482105626 \h </w:instrText>
+              <w:instrText xml:space="preserve"> PAGEREF _Toc482272463 \h </w:instrText>
             </w:r>
             <w:r>
               <w:rPr>
@@ -2485,7 +2485,7 @@
               <w:lang w:eastAsia="fr-CH"/>
             </w:rPr>
           </w:pPr>
-          <w:hyperlink w:anchor="_Toc482105627" w:history="1">
+          <w:hyperlink w:anchor="_Toc482272464" w:history="1">
             <w:r>
               <w:rPr>
                 <w:rStyle w:val="Lienhypertexte"/>
@@ -2512,7 +2512,7 @@
                 <w:noProof/>
                 <w:webHidden/>
               </w:rPr>
-              <w:instrText xml:space="preserve"> PAGEREF _Toc482105627 \h </w:instrText>
+              <w:instrText xml:space="preserve"> PAGEREF _Toc482272464 \h </w:instrText>
             </w:r>
             <w:r>
               <w:rPr>
@@ -2532,7 +2532,7 @@
                 <w:noProof/>
                 <w:webHidden/>
               </w:rPr>
-              <w:t>6</w:t>
+              <w:t>7</w:t>
             </w:r>
             <w:r>
               <w:rPr>
@@ -2580,7 +2580,7 @@
       <w:r>
         <w:fldChar w:fldCharType="separate"/>
       </w:r>
-      <w:hyperlink w:anchor="_Toc482105659" w:history="1">
+      <w:hyperlink w:anchor="_Toc482272442" w:history="1">
         <w:r>
           <w:rPr>
             <w:rStyle w:val="Lienhypertexte"/>
@@ -2607,7 +2607,7 @@
             <w:noProof/>
             <w:webHidden/>
           </w:rPr>
-          <w:instrText xml:space="preserve"> PAGEREF _Toc482105659 \h </w:instrText>
+          <w:instrText xml:space="preserve"> PAGEREF _Toc482272442 \h </w:instrText>
         </w:r>
         <w:r>
           <w:rPr>
@@ -2654,7 +2654,7 @@
           <w:lang w:eastAsia="fr-CH"/>
         </w:rPr>
       </w:pPr>
-      <w:hyperlink w:anchor="_Toc482105660" w:history="1">
+      <w:hyperlink w:anchor="_Toc482272443" w:history="1">
         <w:r>
           <w:rPr>
             <w:rStyle w:val="Lienhypertexte"/>
@@ -2681,7 +2681,81 @@
             <w:noProof/>
             <w:webHidden/>
           </w:rPr>
-          <w:instrText xml:space="preserve"> PAGEREF _Toc482105660 \h </w:instrText>
+          <w:instrText xml:space="preserve"> PAGEREF _Toc482272443 \h </w:instrText>
+        </w:r>
+        <w:r>
+          <w:rPr>
+            <w:noProof/>
+            <w:webHidden/>
+          </w:rPr>
+        </w:r>
+        <w:r>
+          <w:rPr>
+            <w:noProof/>
+            <w:webHidden/>
+          </w:rPr>
+          <w:fldChar w:fldCharType="separate"/>
+        </w:r>
+        <w:r>
+          <w:rPr>
+            <w:noProof/>
+            <w:webHidden/>
+          </w:rPr>
+          <w:t>3</w:t>
+        </w:r>
+        <w:r>
+          <w:rPr>
+            <w:noProof/>
+            <w:webHidden/>
+          </w:rPr>
+          <w:fldChar w:fldCharType="end"/>
+        </w:r>
+      </w:hyperlink>
+    </w:p>
+    <w:p>
+      <w:pPr>
+        <w:pStyle w:val="Tabledesillustrations"/>
+        <w:tabs>
+          <w:tab w:val="right" w:leader="underscore" w:pos="9062"/>
+        </w:tabs>
+        <w:rPr>
+          <w:rFonts w:eastAsiaTheme="minorEastAsia"/>
+          <w:i w:val="0"/>
+          <w:iCs w:val="0"/>
+          <w:noProof/>
+          <w:sz w:val="22"/>
+          <w:szCs w:val="22"/>
+          <w:lang w:eastAsia="fr-CH"/>
+        </w:rPr>
+      </w:pPr>
+      <w:hyperlink w:anchor="_Toc482272444" w:history="1">
+        <w:r>
+          <w:rPr>
+            <w:rStyle w:val="Lienhypertexte"/>
+            <w:noProof/>
+          </w:rPr>
+          <w:t>Figure 3 Page d'accueil du site L&amp;L Déménagement</w:t>
+        </w:r>
+        <w:r>
+          <w:rPr>
+            <w:noProof/>
+            <w:webHidden/>
+          </w:rPr>
+          <w:tab/>
+        </w:r>
+        <w:r>
+          <w:rPr>
+            <w:noProof/>
+            <w:webHidden/>
+          </w:rPr>
+          <w:fldChar w:fldCharType="begin"/>
+        </w:r>
+        <w:r>
+          <w:rPr>
+            <w:noProof/>
+            <w:webHidden/>
+          </w:rPr>
+          <w:instrText xml:space="preserve"> PAGEREF _Toc482272444 \h </w:instrText>
         </w:r>
         <w:r>
           <w:rPr>
@@ -2728,13 +2802,13 @@
           <w:lang w:eastAsia="fr-CH"/>
         </w:rPr>
       </w:pPr>
-      <w:hyperlink w:anchor="_Toc482105661" w:history="1">
+      <w:hyperlink w:anchor="_Toc482272445" w:history="1">
         <w:r>
           <w:rPr>
             <w:rStyle w:val="Lienhypertexte"/>
             <w:noProof/>
           </w:rPr>
-          <w:t>Figure 3 Interface d'inscription</w:t>
+          <w:t>Figure 4 Interface du devis en ligne de L&amp;L Déménagement</w:t>
         </w:r>
         <w:r>
           <w:rPr>
@@ -2755,7 +2829,7 @@
             <w:noProof/>
             <w:webHidden/>
           </w:rPr>
-          <w:instrText xml:space="preserve"> PAGEREF _Toc482105661 \h </w:instrText>
+          <w:instrText xml:space="preserve"> PAGEREF _Toc482272445 \h </w:instrText>
         </w:r>
         <w:r>
           <w:rPr>
@@ -2775,7 +2849,7 @@
             <w:noProof/>
             <w:webHidden/>
           </w:rPr>
-          <w:t>6</w:t>
+          <w:t>4</w:t>
         </w:r>
         <w:r>
           <w:rPr>
@@ -2802,13 +2876,13 @@
           <w:lang w:eastAsia="fr-CH"/>
         </w:rPr>
       </w:pPr>
-      <w:hyperlink w:anchor="_Toc482105662" w:history="1">
+      <w:hyperlink w:anchor="_Toc482272446" w:history="1">
         <w:r>
           <w:rPr>
             <w:rStyle w:val="Lienhypertexte"/>
             <w:noProof/>
           </w:rPr>
-          <w:t>Figure 4 Interface de connexion</w:t>
+          <w:t>Figure 5 Interface d'inscription</w:t>
         </w:r>
         <w:r>
           <w:rPr>
@@ -2829,7 +2903,7 @@
             <w:noProof/>
             <w:webHidden/>
           </w:rPr>
-          <w:instrText xml:space="preserve"> PAGEREF _Toc482105662 \h </w:instrText>
+          <w:instrText xml:space="preserve"> PAGEREF _Toc482272446 \h </w:instrText>
         </w:r>
         <w:r>
           <w:rPr>
@@ -2849,7 +2923,7 @@
             <w:noProof/>
             <w:webHidden/>
           </w:rPr>
-          <w:t>6</w:t>
+          <w:t>7</w:t>
         </w:r>
         <w:r>
           <w:rPr>
@@ -2876,13 +2950,13 @@
           <w:lang w:eastAsia="fr-CH"/>
         </w:rPr>
       </w:pPr>
-      <w:hyperlink w:anchor="_Toc482105663" w:history="1">
+      <w:hyperlink w:anchor="_Toc482272447" w:history="1">
         <w:r>
           <w:rPr>
             <w:rStyle w:val="Lienhypertexte"/>
             <w:noProof/>
           </w:rPr>
-          <w:t>Figure 5 Interface du calculateur de pré-devis</w:t>
+          <w:t>Figure 6 Interface de connexion</w:t>
         </w:r>
         <w:r>
           <w:rPr>
@@ -2903,7 +2977,7 @@
             <w:noProof/>
             <w:webHidden/>
           </w:rPr>
-          <w:instrText xml:space="preserve"> PAGEREF _Toc482105663 \h </w:instrText>
+          <w:instrText xml:space="preserve"> PAGEREF _Toc482272447 \h </w:instrText>
         </w:r>
         <w:r>
           <w:rPr>
@@ -2923,7 +2997,7 @@
             <w:noProof/>
             <w:webHidden/>
           </w:rPr>
-          <w:t>6</w:t>
+          <w:t>7</w:t>
         </w:r>
         <w:r>
           <w:rPr>
@@ -2935,6 +3009,80 @@
       </w:hyperlink>
     </w:p>
     <w:p>
+      <w:pPr>
+        <w:pStyle w:val="Tabledesillustrations"/>
+        <w:tabs>
+          <w:tab w:val="right" w:leader="underscore" w:pos="9062"/>
+        </w:tabs>
+        <w:rPr>
+          <w:rFonts w:eastAsiaTheme="minorEastAsia"/>
+          <w:i w:val="0"/>
+          <w:iCs w:val="0"/>
+          <w:noProof/>
+          <w:sz w:val="22"/>
+          <w:szCs w:val="22"/>
+          <w:lang w:eastAsia="fr-CH"/>
+        </w:rPr>
+      </w:pPr>
+      <w:hyperlink w:anchor="_Toc482272448" w:history="1">
+        <w:r>
+          <w:rPr>
+            <w:rStyle w:val="Lienhypertexte"/>
+            <w:noProof/>
+          </w:rPr>
+          <w:t>Figure 7 Interface du calculateur de pré-devis</w:t>
+        </w:r>
+        <w:r>
+          <w:rPr>
+            <w:noProof/>
+            <w:webHidden/>
+          </w:rPr>
+          <w:tab/>
+        </w:r>
+        <w:r>
+          <w:rPr>
+            <w:noProof/>
+            <w:webHidden/>
+          </w:rPr>
+          <w:fldChar w:fldCharType="begin"/>
+        </w:r>
+        <w:r>
+          <w:rPr>
+            <w:noProof/>
+            <w:webHidden/>
+          </w:rPr>
+          <w:instrText xml:space="preserve"> PAGEREF _Toc482272448 \h </w:instrText>
+        </w:r>
+        <w:r>
+          <w:rPr>
+            <w:noProof/>
+            <w:webHidden/>
+          </w:rPr>
+        </w:r>
+        <w:r>
+          <w:rPr>
+            <w:noProof/>
+            <w:webHidden/>
+          </w:rPr>
+          <w:fldChar w:fldCharType="separate"/>
+        </w:r>
+        <w:r>
+          <w:rPr>
+            <w:noProof/>
+            <w:webHidden/>
+          </w:rPr>
+          <w:t>7</w:t>
+        </w:r>
+        <w:r>
+          <w:rPr>
+            <w:noProof/>
+            <w:webHidden/>
+          </w:rPr>
+          <w:fldChar w:fldCharType="end"/>
+        </w:r>
+      </w:hyperlink>
+    </w:p>
+    <w:p>
       <w:r>
         <w:fldChar w:fldCharType="end"/>
       </w:r>
@@ -2946,7 +3094,7 @@
       <w:pPr>
         <w:pStyle w:val="Titre1"/>
       </w:pPr>
-      <w:bookmarkStart w:id="0" w:name="_Toc482105612"/>
+      <w:bookmarkStart w:id="0" w:name="_Toc482272449"/>
       <w:r>
         <w:lastRenderedPageBreak/>
         <w:t>Introduction</w:t>
@@ -2957,7 +3105,7 @@
       <w:pPr>
         <w:pStyle w:val="Titre2"/>
       </w:pPr>
-      <w:bookmarkStart w:id="1" w:name="_Toc482105613"/>
+      <w:bookmarkStart w:id="1" w:name="_Toc482272450"/>
       <w:r>
         <w:t>Description</w:t>
       </w:r>
@@ -2995,7 +3143,7 @@
       <w:pPr>
         <w:pStyle w:val="Titre2"/>
       </w:pPr>
-      <w:bookmarkStart w:id="2" w:name="_Toc482105614"/>
+      <w:bookmarkStart w:id="2" w:name="_Toc482272451"/>
       <w:r>
         <w:t>Pourquoi ce sujet ?</w:t>
       </w:r>
@@ -3025,7 +3173,7 @@
       <w:pPr>
         <w:pStyle w:val="Titre2"/>
       </w:pPr>
-      <w:bookmarkStart w:id="3" w:name="_Toc482105615"/>
+      <w:bookmarkStart w:id="3" w:name="_Toc482272452"/>
       <w:r>
         <w:t>Le PHP</w:t>
       </w:r>
@@ -3045,7 +3193,7 @@
       <w:pPr>
         <w:pStyle w:val="Titre1"/>
       </w:pPr>
-      <w:bookmarkStart w:id="4" w:name="_Toc482105616"/>
+      <w:bookmarkStart w:id="4" w:name="_Toc482272453"/>
       <w:r>
         <w:lastRenderedPageBreak/>
         <w:t>Etude d’opportunité</w:t>
@@ -3129,31 +3277,18 @@
         <w:pStyle w:val="Lgende"/>
         <w:jc w:val="center"/>
       </w:pPr>
-      <w:bookmarkStart w:id="5" w:name="_Toc482105659"/>
+      <w:bookmarkStart w:id="5" w:name="_Toc482272442"/>
       <w:r>
         <w:t xml:space="preserve">Figure </w:t>
       </w:r>
-      <w:r>
-        <w:fldChar w:fldCharType="begin"/>
-      </w:r>
-      <w:r>
-        <w:instrText xml:space="preserve"> SEQ Figure \* ARABIC </w:instrText>
-      </w:r>
-      <w:r>
-        <w:fldChar w:fldCharType="separate"/>
-      </w:r>
-      <w:r>
-        <w:rPr>
-          <w:noProof/>
-        </w:rPr>
-        <w:t>1</w:t>
-      </w:r>
-      <w:r>
-        <w:rPr>
-          <w:noProof/>
-        </w:rPr>
-        <w:fldChar w:fldCharType="end"/>
-      </w:r>
+      <w:fldSimple w:instr=" SEQ Figure \* ARABIC ">
+        <w:r>
+          <w:rPr>
+            <w:noProof/>
+          </w:rPr>
+          <w:t>1</w:t>
+        </w:r>
+      </w:fldSimple>
       <w:r>
         <w:t xml:space="preserve"> Site web </w:t>
       </w:r>
@@ -3237,106 +3372,242 @@
         <w:pStyle w:val="Lgende"/>
         <w:jc w:val="center"/>
       </w:pPr>
-      <w:bookmarkStart w:id="6" w:name="_Toc482105660"/>
+      <w:bookmarkStart w:id="6" w:name="_Toc482272443"/>
       <w:r>
         <w:t xml:space="preserve">Figure </w:t>
       </w:r>
-      <w:r>
-        <w:fldChar w:fldCharType="begin"/>
-      </w:r>
-      <w:r>
-        <w:instrText xml:space="preserve"> SEQ Figure \* ARABIC </w:instrText>
-      </w:r>
-      <w:r>
-        <w:fldChar w:fldCharType="separate"/>
-      </w:r>
+      <w:fldSimple w:instr=" SEQ Figure \* ARABIC ">
+        <w:r>
+          <w:rPr>
+            <w:noProof/>
+          </w:rPr>
+          <w:t>2</w:t>
+        </w:r>
+      </w:fldSimple>
+      <w:r>
+        <w:t xml:space="preserve"> Interface du calculateur de pré-devis du site </w:t>
+      </w:r>
+      <w:proofErr w:type="spellStart"/>
+      <w:r>
+        <w:t>Balestrafic</w:t>
+      </w:r>
+      <w:bookmarkEnd w:id="6"/>
+      <w:proofErr w:type="spellEnd"/>
+    </w:p>
+    <w:p>
+      <w:r>
+        <w:lastRenderedPageBreak/>
+        <w:t xml:space="preserve">Un deuxième exemple serait l’entreprise L&amp;L Déménagement S.A. c’est une entreprise de déménagement situé à Genève également. Ils proposent des options basiques à un déménagement tel que la manutention, l’emballage et le stockage. </w:t>
+      </w:r>
+    </w:p>
+    <w:p>
+      <w:pPr>
+        <w:keepNext/>
+        <w:jc w:val="center"/>
+      </w:pPr>
       <w:r>
         <w:rPr>
           <w:noProof/>
+          <w:lang w:eastAsia="fr-CH"/>
         </w:rPr>
-        <w:t>2</w:t>
-      </w:r>
+        <w:drawing>
+          <wp:inline distT="0" distB="0" distL="0" distR="0" wp14:anchorId="178F4723" wp14:editId="6EA8C295">
+            <wp:extent cx="4632322" cy="2600325"/>
+            <wp:effectExtent l="0" t="0" r="0" b="0"/>
+            <wp:docPr id="6" name="Image 6"/>
+            <wp:cNvGraphicFramePr>
+              <a:graphicFrameLocks xmlns:a="http://schemas.openxmlformats.org/drawingml/2006/main" noChangeAspect="1"/>
+            </wp:cNvGraphicFramePr>
+            <a:graphic xmlns:a="http://schemas.openxmlformats.org/drawingml/2006/main">
+              <a:graphicData uri="http://schemas.openxmlformats.org/drawingml/2006/picture">
+                <pic:pic xmlns:pic="http://schemas.openxmlformats.org/drawingml/2006/picture">
+                  <pic:nvPicPr>
+                    <pic:cNvPr id="0" name=""/>
+                    <pic:cNvPicPr/>
+                  </pic:nvPicPr>
+                  <pic:blipFill>
+                    <a:blip r:embed="rId12"/>
+                    <a:stretch>
+                      <a:fillRect/>
+                    </a:stretch>
+                  </pic:blipFill>
+                  <pic:spPr>
+                    <a:xfrm>
+                      <a:off x="0" y="0"/>
+                      <a:ext cx="4648761" cy="2609553"/>
+                    </a:xfrm>
+                    <a:prstGeom prst="rect">
+                      <a:avLst/>
+                    </a:prstGeom>
+                  </pic:spPr>
+                </pic:pic>
+              </a:graphicData>
+            </a:graphic>
+          </wp:inline>
+        </w:drawing>
+      </w:r>
+    </w:p>
+    <w:p>
+      <w:pPr>
+        <w:pStyle w:val="Lgende"/>
+        <w:jc w:val="center"/>
+      </w:pPr>
+      <w:bookmarkStart w:id="7" w:name="_Toc482272444"/>
+      <w:r>
+        <w:t xml:space="preserve">Figure </w:t>
+      </w:r>
+      <w:fldSimple w:instr=" SEQ Figure \* ARABIC ">
+        <w:r>
+          <w:rPr>
+            <w:noProof/>
+          </w:rPr>
+          <w:t>3</w:t>
+        </w:r>
+      </w:fldSimple>
+      <w:r>
+        <w:t xml:space="preserve"> Page d'accueil du site L&amp;L Déménagement</w:t>
+      </w:r>
+      <w:bookmarkEnd w:id="7"/>
+    </w:p>
+    <w:p>
+      <w:r>
+        <w:t>Ils proposent également un devis en ligne mais moins complexe que celui dont je vais réaliser.</w:t>
+      </w:r>
+    </w:p>
+    <w:p>
+      <w:pPr>
+        <w:keepNext/>
+        <w:jc w:val="center"/>
+      </w:pPr>
       <w:r>
         <w:rPr>
           <w:noProof/>
+          <w:lang w:eastAsia="fr-CH"/>
         </w:rPr>
-        <w:fldChar w:fldCharType="end"/>
-      </w:r>
-      <w:r>
-        <w:t xml:space="preserve"> Interface du calculateur de pré-devis du site </w:t>
-      </w:r>
-      <w:proofErr w:type="spellStart"/>
-      <w:r>
-        <w:t>Balestrafic</w:t>
-      </w:r>
-      <w:bookmarkEnd w:id="6"/>
-      <w:proofErr w:type="spellEnd"/>
+        <w:drawing>
+          <wp:inline distT="0" distB="0" distL="0" distR="0" wp14:anchorId="7B1945B3" wp14:editId="1393E1D4">
+            <wp:extent cx="4619625" cy="2593198"/>
+            <wp:effectExtent l="0" t="0" r="0" b="0"/>
+            <wp:docPr id="7" name="Image 7"/>
+            <wp:cNvGraphicFramePr>
+              <a:graphicFrameLocks xmlns:a="http://schemas.openxmlformats.org/drawingml/2006/main" noChangeAspect="1"/>
+            </wp:cNvGraphicFramePr>
+            <a:graphic xmlns:a="http://schemas.openxmlformats.org/drawingml/2006/main">
+              <a:graphicData uri="http://schemas.openxmlformats.org/drawingml/2006/picture">
+                <pic:pic xmlns:pic="http://schemas.openxmlformats.org/drawingml/2006/picture">
+                  <pic:nvPicPr>
+                    <pic:cNvPr id="0" name=""/>
+                    <pic:cNvPicPr/>
+                  </pic:nvPicPr>
+                  <pic:blipFill>
+                    <a:blip r:embed="rId13"/>
+                    <a:stretch>
+                      <a:fillRect/>
+                    </a:stretch>
+                  </pic:blipFill>
+                  <pic:spPr>
+                    <a:xfrm>
+                      <a:off x="0" y="0"/>
+                      <a:ext cx="4626449" cy="2597029"/>
+                    </a:xfrm>
+                    <a:prstGeom prst="rect">
+                      <a:avLst/>
+                    </a:prstGeom>
+                  </pic:spPr>
+                </pic:pic>
+              </a:graphicData>
+            </a:graphic>
+          </wp:inline>
+        </w:drawing>
+      </w:r>
+    </w:p>
+    <w:p>
+      <w:pPr>
+        <w:pStyle w:val="Lgende"/>
+        <w:jc w:val="center"/>
+      </w:pPr>
+      <w:bookmarkStart w:id="8" w:name="_Toc482272445"/>
+      <w:r>
+        <w:t xml:space="preserve">Figure </w:t>
+      </w:r>
+      <w:fldSimple w:instr=" SEQ Figure \* ARABIC ">
+        <w:r>
+          <w:rPr>
+            <w:noProof/>
+          </w:rPr>
+          <w:t>4</w:t>
+        </w:r>
+      </w:fldSimple>
+      <w:r>
+        <w:t xml:space="preserve"> Interface du devis en ligne de L&amp;L Déménagement</w:t>
+      </w:r>
+      <w:bookmarkEnd w:id="8"/>
     </w:p>
     <w:p>
       <w:pPr>
         <w:pStyle w:val="Titre1"/>
       </w:pPr>
-      <w:bookmarkStart w:id="7" w:name="_Toc482105617"/>
+      <w:bookmarkStart w:id="9" w:name="_Toc482272454"/>
+      <w:r>
+        <w:t>Rappel du cahier des charges</w:t>
+      </w:r>
+      <w:bookmarkEnd w:id="9"/>
+    </w:p>
+    <w:p>
+      <w:pPr>
+        <w:pStyle w:val="Titre2"/>
+      </w:pPr>
+      <w:bookmarkStart w:id="10" w:name="_Toc482272455"/>
+      <w:r>
+        <w:t>But</w:t>
+      </w:r>
+      <w:bookmarkEnd w:id="10"/>
+    </w:p>
+    <w:p>
+      <w:r>
+        <w:t>Créer un site de déménagement fonctionnel permettant les visiteurs d’utiliser un calculateur de devis</w:t>
+      </w:r>
+      <w:r>
+        <w:t>.</w:t>
+      </w:r>
+    </w:p>
+    <w:p>
+      <w:pPr>
+        <w:pStyle w:val="Titre2"/>
+      </w:pPr>
+      <w:bookmarkStart w:id="11" w:name="_Toc482272456"/>
       <w:r>
         <w:lastRenderedPageBreak/>
-        <w:t>Rappel du cahier des charges</w:t>
-      </w:r>
-      <w:bookmarkEnd w:id="7"/>
+        <w:t>Fonctionnalités</w:t>
+      </w:r>
+      <w:bookmarkEnd w:id="11"/>
+    </w:p>
+    <w:p>
+      <w:r>
+        <w:t>Le site récupères les informations  des meubles, du lieu et les options additionnels</w:t>
+      </w:r>
+      <w:r>
+        <w:t xml:space="preserve"> de l’utilisateur</w:t>
+      </w:r>
+      <w:r>
+        <w:t xml:space="preserve"> et calcul le cout total du déménagement pour </w:t>
+      </w:r>
+      <w:r>
+        <w:t>le potentiel client</w:t>
+      </w:r>
+      <w:r>
+        <w:t>.</w:t>
+      </w:r>
     </w:p>
     <w:p>
       <w:pPr>
         <w:pStyle w:val="Titre2"/>
       </w:pPr>
-      <w:bookmarkStart w:id="8" w:name="_Toc482105618"/>
-      <w:r>
-        <w:t>But</w:t>
-      </w:r>
-      <w:bookmarkEnd w:id="8"/>
-    </w:p>
-    <w:p>
-      <w:r>
-        <w:t>Créer un site de déménagement fonctionnel permettant les visiteurs d’utiliser un calculateur de devis</w:t>
-      </w:r>
-      <w:r>
-        <w:t>.</w:t>
-      </w:r>
-    </w:p>
-    <w:p>
-      <w:pPr>
-        <w:pStyle w:val="Titre2"/>
-      </w:pPr>
-      <w:bookmarkStart w:id="9" w:name="_Toc482105619"/>
-      <w:r>
-        <w:t>Fonctionnalités</w:t>
-      </w:r>
-      <w:bookmarkEnd w:id="9"/>
-    </w:p>
-    <w:p>
-      <w:r>
-        <w:t>Le site récupères les informations  des meubles, du lieu et les options additionnels</w:t>
-      </w:r>
-      <w:r>
-        <w:t xml:space="preserve"> de l’utilisateur</w:t>
-      </w:r>
-      <w:r>
-        <w:t xml:space="preserve"> et calcul le cout total du déménagement pour </w:t>
-      </w:r>
-      <w:r>
-        <w:t>le potentiel client</w:t>
-      </w:r>
-      <w:r>
-        <w:t>.</w:t>
-      </w:r>
-    </w:p>
-    <w:p>
-      <w:pPr>
-        <w:pStyle w:val="Titre2"/>
-      </w:pPr>
-      <w:bookmarkStart w:id="10" w:name="_Toc482105620"/>
+      <w:bookmarkStart w:id="12" w:name="_Toc482272457"/>
       <w:r>
         <w:t>Matériel et logiciels nécessaires</w:t>
       </w:r>
-      <w:bookmarkEnd w:id="10"/>
+      <w:bookmarkEnd w:id="12"/>
     </w:p>
     <w:p>
       <w:pPr>
@@ -3382,11 +3653,11 @@
       <w:pPr>
         <w:pStyle w:val="Titre2"/>
       </w:pPr>
-      <w:bookmarkStart w:id="11" w:name="_Toc482105621"/>
+      <w:bookmarkStart w:id="13" w:name="_Toc482272458"/>
       <w:r>
         <w:t>Travail à rendre</w:t>
       </w:r>
-      <w:bookmarkEnd w:id="11"/>
+      <w:bookmarkEnd w:id="13"/>
     </w:p>
     <w:p>
       <w:pPr>
@@ -3440,11 +3711,11 @@
       <w:pPr>
         <w:pStyle w:val="Titre1"/>
       </w:pPr>
-      <w:bookmarkStart w:id="12" w:name="_Toc482105622"/>
+      <w:bookmarkStart w:id="14" w:name="_Toc482272459"/>
       <w:r>
         <w:t>Analyse fonctionnelle</w:t>
       </w:r>
-      <w:bookmarkEnd w:id="12"/>
+      <w:bookmarkEnd w:id="14"/>
     </w:p>
     <w:p>
       <w:r>
@@ -3458,7 +3729,7 @@
       <w:pPr>
         <w:pStyle w:val="Titre2"/>
       </w:pPr>
-      <w:bookmarkStart w:id="13" w:name="_Toc482105623"/>
+      <w:bookmarkStart w:id="15" w:name="_Toc482272460"/>
       <w:r>
         <w:t xml:space="preserve">Fonctionnalités </w:t>
       </w:r>
@@ -3471,13 +3742,13 @@
       <w:r>
         <w:t>s</w:t>
       </w:r>
-      <w:bookmarkEnd w:id="13"/>
+      <w:bookmarkEnd w:id="15"/>
     </w:p>
     <w:p>
       <w:pPr>
         <w:pStyle w:val="Titre3"/>
       </w:pPr>
-      <w:bookmarkStart w:id="14" w:name="_Toc482105624"/>
+      <w:bookmarkStart w:id="16" w:name="_Toc482272461"/>
       <w:r>
         <w:t>Fonctionnalités de</w:t>
       </w:r>
@@ -3490,7 +3761,7 @@
       <w:r>
         <w:t>:</w:t>
       </w:r>
-      <w:bookmarkEnd w:id="14"/>
+      <w:bookmarkEnd w:id="16"/>
     </w:p>
     <w:p>
       <w:pPr>
@@ -3556,11 +3827,11 @@
       <w:pPr>
         <w:pStyle w:val="Titre3"/>
       </w:pPr>
-      <w:bookmarkStart w:id="15" w:name="_Toc482105625"/>
+      <w:bookmarkStart w:id="17" w:name="_Toc482272462"/>
       <w:r>
         <w:t>Fonctionnalités d’un utilisateur connecté :</w:t>
       </w:r>
-      <w:bookmarkEnd w:id="15"/>
+      <w:bookmarkEnd w:id="17"/>
     </w:p>
     <w:p>
       <w:pPr>
@@ -3614,14 +3885,14 @@
       <w:pPr>
         <w:pStyle w:val="Titre3"/>
       </w:pPr>
-      <w:bookmarkStart w:id="16" w:name="_Toc482105626"/>
+      <w:bookmarkStart w:id="18" w:name="_Toc482272463"/>
       <w:r>
         <w:t>F</w:t>
       </w:r>
       <w:r>
         <w:t>onctionnalités de l’administrateur :</w:t>
       </w:r>
-      <w:bookmarkEnd w:id="16"/>
+      <w:bookmarkEnd w:id="18"/>
     </w:p>
     <w:p>
       <w:pPr>
@@ -3652,7 +3923,6 @@
         <w:ind w:left="360"/>
       </w:pPr>
       <w:r>
-        <w:lastRenderedPageBreak/>
         <w:t>Attention ! L’administrateur ne peut pas éditer les pré-devis, cependant s’il supprime un membre du site, ses devis seront supprimés</w:t>
       </w:r>
       <w:r>
@@ -3665,22 +3935,16 @@
     <w:p/>
     <w:p>
       <w:pPr>
-        <w:jc w:val="left"/>
-      </w:pPr>
-      <w:r>
-        <w:br w:type="page"/>
-      </w:r>
-    </w:p>
-    <w:p>
-      <w:pPr>
         <w:pStyle w:val="Titre2"/>
       </w:pPr>
-      <w:bookmarkStart w:id="17" w:name="_Toc482105627"/>
+      <w:bookmarkStart w:id="19" w:name="_Toc482272464"/>
+      <w:bookmarkStart w:id="20" w:name="_GoBack"/>
+      <w:bookmarkEnd w:id="20"/>
       <w:r>
         <w:lastRenderedPageBreak/>
         <w:t>Maquettes de l’interface visuel</w:t>
       </w:r>
-      <w:bookmarkEnd w:id="17"/>
+      <w:bookmarkEnd w:id="19"/>
     </w:p>
     <w:p>
       <w:pPr>
@@ -3693,7 +3957,7 @@
           <w:lang w:eastAsia="fr-CH"/>
         </w:rPr>
         <w:drawing>
-          <wp:inline distT="0" distB="0" distL="0" distR="0" wp14:anchorId="4F301524" wp14:editId="02A7EF48">
+          <wp:inline distT="0" distB="0" distL="0" distR="0" wp14:anchorId="5F334A34" wp14:editId="4DB28ED2">
             <wp:extent cx="3171825" cy="2432606"/>
             <wp:effectExtent l="0" t="0" r="0" b="6350"/>
             <wp:docPr id="3" name="Image 3" descr="C:\Users\DINHM_INFO\Downloads\Inscription.png"/>
@@ -3710,7 +3974,7 @@
                     </pic:cNvPicPr>
                   </pic:nvPicPr>
                   <pic:blipFill>
-                    <a:blip r:embed="rId12" cstate="print">
+                    <a:blip r:embed="rId14" cstate="print">
                       <a:extLst>
                         <a:ext uri="{28A0092B-C50C-407E-A947-70E740481C1C}">
                           <a14:useLocalDpi xmlns:a14="http://schemas.microsoft.com/office/drawing/2010/main" val="0"/>
@@ -3747,35 +4011,22 @@
         <w:pStyle w:val="Lgende"/>
         <w:jc w:val="center"/>
       </w:pPr>
-      <w:bookmarkStart w:id="18" w:name="_Toc482105661"/>
+      <w:bookmarkStart w:id="21" w:name="_Toc482272446"/>
       <w:r>
         <w:t xml:space="preserve">Figure </w:t>
       </w:r>
-      <w:r>
-        <w:fldChar w:fldCharType="begin"/>
-      </w:r>
-      <w:r>
-        <w:instrText xml:space="preserve"> SEQ Figure \* ARABIC </w:instrText>
-      </w:r>
-      <w:r>
-        <w:fldChar w:fldCharType="separate"/>
-      </w:r>
-      <w:r>
-        <w:rPr>
-          <w:noProof/>
-        </w:rPr>
-        <w:t>3</w:t>
-      </w:r>
-      <w:r>
-        <w:rPr>
-          <w:noProof/>
-        </w:rPr>
-        <w:fldChar w:fldCharType="end"/>
-      </w:r>
+      <w:fldSimple w:instr=" SEQ Figure \* ARABIC ">
+        <w:r>
+          <w:rPr>
+            <w:noProof/>
+          </w:rPr>
+          <w:t>5</w:t>
+        </w:r>
+      </w:fldSimple>
       <w:r>
         <w:t xml:space="preserve"> Interface d'inscription</w:t>
       </w:r>
-      <w:bookmarkEnd w:id="18"/>
+      <w:bookmarkEnd w:id="21"/>
     </w:p>
     <w:p>
       <w:pPr>
@@ -3788,7 +4039,7 @@
           <w:lang w:eastAsia="fr-CH"/>
         </w:rPr>
         <w:drawing>
-          <wp:inline distT="0" distB="0" distL="0" distR="0" wp14:anchorId="7F935187" wp14:editId="51ABA6F9">
+          <wp:inline distT="0" distB="0" distL="0" distR="0" wp14:anchorId="561DF7A3" wp14:editId="56B210E3">
             <wp:extent cx="3171825" cy="2432606"/>
             <wp:effectExtent l="0" t="0" r="0" b="6350"/>
             <wp:docPr id="4" name="Image 4" descr="C:\Users\DINHM_INFO\Downloads\Login.png"/>
@@ -3805,7 +4056,7 @@
                     </pic:cNvPicPr>
                   </pic:nvPicPr>
                   <pic:blipFill>
-                    <a:blip r:embed="rId13" cstate="print">
+                    <a:blip r:embed="rId15" cstate="print">
                       <a:extLst>
                         <a:ext uri="{28A0092B-C50C-407E-A947-70E740481C1C}">
                           <a14:useLocalDpi xmlns:a14="http://schemas.microsoft.com/office/drawing/2010/main" val="0"/>
@@ -3842,35 +4093,22 @@
         <w:pStyle w:val="Lgende"/>
         <w:jc w:val="center"/>
       </w:pPr>
-      <w:bookmarkStart w:id="19" w:name="_Toc482105662"/>
+      <w:bookmarkStart w:id="22" w:name="_Toc482272447"/>
       <w:r>
         <w:t xml:space="preserve">Figure </w:t>
       </w:r>
-      <w:r>
-        <w:fldChar w:fldCharType="begin"/>
-      </w:r>
-      <w:r>
-        <w:instrText xml:space="preserve"> SEQ Figure \* ARABIC </w:instrText>
-      </w:r>
-      <w:r>
-        <w:fldChar w:fldCharType="separate"/>
-      </w:r>
-      <w:r>
-        <w:rPr>
-          <w:noProof/>
-        </w:rPr>
-        <w:t>4</w:t>
-      </w:r>
-      <w:r>
-        <w:rPr>
-          <w:noProof/>
-        </w:rPr>
-        <w:fldChar w:fldCharType="end"/>
-      </w:r>
+      <w:fldSimple w:instr=" SEQ Figure \* ARABIC ">
+        <w:r>
+          <w:rPr>
+            <w:noProof/>
+          </w:rPr>
+          <w:t>6</w:t>
+        </w:r>
+      </w:fldSimple>
       <w:r>
         <w:t xml:space="preserve"> Interface de connexion</w:t>
       </w:r>
-      <w:bookmarkEnd w:id="19"/>
+      <w:bookmarkEnd w:id="22"/>
     </w:p>
     <w:p>
       <w:pPr>
@@ -3883,7 +4121,7 @@
           <w:lang w:eastAsia="fr-CH"/>
         </w:rPr>
         <w:drawing>
-          <wp:inline distT="0" distB="0" distL="0" distR="0" wp14:anchorId="413183D6" wp14:editId="239B795E">
+          <wp:inline distT="0" distB="0" distL="0" distR="0" wp14:anchorId="083ECB28" wp14:editId="6C046637">
             <wp:extent cx="3162300" cy="2425301"/>
             <wp:effectExtent l="0" t="0" r="0" b="0"/>
             <wp:docPr id="5" name="Image 5" descr="C:\Users\DINHM_INFO\Downloads\Calculateur.png"/>
@@ -3900,7 +4138,7 @@
                     </pic:cNvPicPr>
                   </pic:nvPicPr>
                   <pic:blipFill>
-                    <a:blip r:embed="rId14" cstate="print">
+                    <a:blip r:embed="rId16" cstate="print">
                       <a:extLst>
                         <a:ext uri="{28A0092B-C50C-407E-A947-70E740481C1C}">
                           <a14:useLocalDpi xmlns:a14="http://schemas.microsoft.com/office/drawing/2010/main" val="0"/>
@@ -3937,41 +4175,26 @@
         <w:pStyle w:val="Lgende"/>
         <w:jc w:val="center"/>
       </w:pPr>
-      <w:bookmarkStart w:id="20" w:name="_Toc482105663"/>
+      <w:bookmarkStart w:id="23" w:name="_Toc482272448"/>
       <w:r>
         <w:t xml:space="preserve">Figure </w:t>
       </w:r>
-      <w:r>
-        <w:fldChar w:fldCharType="begin"/>
-      </w:r>
-      <w:r>
-        <w:instrText xml:space="preserve"> SEQ Figure \* ARABIC </w:instrText>
-      </w:r>
-      <w:r>
-        <w:fldChar w:fldCharType="separate"/>
-      </w:r>
-      <w:r>
-        <w:rPr>
-          <w:noProof/>
-        </w:rPr>
-        <w:t>5</w:t>
-      </w:r>
-      <w:r>
-        <w:rPr>
-          <w:noProof/>
-        </w:rPr>
-        <w:fldChar w:fldCharType="end"/>
-      </w:r>
+      <w:fldSimple w:instr=" SEQ Figure \* ARABIC ">
+        <w:r>
+          <w:rPr>
+            <w:noProof/>
+          </w:rPr>
+          <w:t>7</w:t>
+        </w:r>
+      </w:fldSimple>
       <w:r>
         <w:t xml:space="preserve"> Interface du calculateur de pré-devis</w:t>
       </w:r>
-      <w:bookmarkStart w:id="21" w:name="_GoBack"/>
-      <w:bookmarkEnd w:id="20"/>
-      <w:bookmarkEnd w:id="21"/>
+      <w:bookmarkEnd w:id="23"/>
     </w:p>
     <w:sectPr>
-      <w:headerReference w:type="default" r:id="rId15"/>
-      <w:footerReference w:type="default" r:id="rId16"/>
+      <w:headerReference w:type="default" r:id="rId17"/>
+      <w:footerReference w:type="default" r:id="rId18"/>
       <w:pgSz w:w="11906" w:h="16838"/>
       <w:pgMar w:top="1417" w:right="1417" w:bottom="1417" w:left="1417" w:header="708" w:footer="708" w:gutter="0"/>
       <w:pgNumType w:start="0"/>
@@ -4068,6 +4291,7 @@
               <w:rPr>
                 <w:b/>
                 <w:bCs/>
+                <w:noProof/>
               </w:rPr>
               <w:t>5</w:t>
             </w:r>
@@ -4112,6 +4336,7 @@
               <w:rPr>
                 <w:b/>
                 <w:bCs/>
+                <w:noProof/>
               </w:rPr>
               <w:t>6</w:t>
             </w:r>
@@ -6162,7 +6387,7 @@
 </file>
 
 <file path=customXml/itemProps2.xml><?xml version="1.0" encoding="utf-8"?>
-<ds:datastoreItem xmlns:ds="http://schemas.openxmlformats.org/officeDocument/2006/customXml" ds:itemID="{003B27CD-63A6-4E0F-8B47-4E44D447D996}">
+<ds:datastoreItem xmlns:ds="http://schemas.openxmlformats.org/officeDocument/2006/customXml" ds:itemID="{D162F781-692E-46EE-A899-5A80A35FCD6D}">
   <ds:schemaRefs>
     <ds:schemaRef ds:uri="http://schemas.openxmlformats.org/officeDocument/2006/bibliography"/>
   </ds:schemaRefs>

</xml_diff>

<commit_message>
Commit page modification à corriger
</commit_message>
<xml_diff>
--- a/Documentation/Furnigo_Documentation_Technique.docx
+++ b/Documentation/Furnigo_Documentation_Technique.docx
@@ -3204,8 +3204,6 @@
           <w:szCs w:val="20"/>
         </w:rPr>
       </w:pPr>
-      <w:bookmarkStart w:id="0" w:name="_GoBack"/>
-      <w:bookmarkEnd w:id="0"/>
       <w:r>
         <w:br w:type="page"/>
       </w:r>
@@ -4194,141 +4192,141 @@
       <w:pPr>
         <w:pStyle w:val="Titre1"/>
       </w:pPr>
-      <w:bookmarkStart w:id="1" w:name="_Toc482944513"/>
+      <w:bookmarkStart w:id="0" w:name="_Toc482944513"/>
       <w:r>
         <w:lastRenderedPageBreak/>
         <w:t>Introduction</w:t>
       </w:r>
+      <w:bookmarkEnd w:id="0"/>
+    </w:p>
+    <w:p>
+      <w:pPr>
+        <w:pStyle w:val="Titre2"/>
+      </w:pPr>
+      <w:bookmarkStart w:id="1" w:name="_Toc482944514"/>
+      <w:r>
+        <w:t>Description</w:t>
+      </w:r>
       <w:bookmarkEnd w:id="1"/>
     </w:p>
     <w:p>
+      <w:r>
+        <w:t>Dans le cadre de mon TPI 2017</w:t>
+      </w:r>
+      <w:r>
+        <w:t xml:space="preserve"> du CFPT-I,</w:t>
+      </w:r>
+      <w:r>
+        <w:t xml:space="preserve"> j’ai choisi de réaliser un site internet de déménagement pour pouvoir appliquer mes connaissances en web .</w:t>
+      </w:r>
+      <w:r>
+        <w:t xml:space="preserve">Ce document décrit les étapes de la réalisation </w:t>
+      </w:r>
+      <w:r>
+        <w:t>de ce site</w:t>
+      </w:r>
+      <w:r>
+        <w:t>.</w:t>
+      </w:r>
+    </w:p>
+    <w:p>
+      <w:r>
+        <w:t xml:space="preserve"> De nos jours, le moyen </w:t>
+      </w:r>
+      <w:r>
+        <w:t>le plus utilisé</w:t>
+      </w:r>
+      <w:r>
+        <w:t xml:space="preserve"> pour contacter une entreprise est à travers son portail web, c’est-à-dire son site internet.</w:t>
+      </w:r>
+      <w:r>
+        <w:t xml:space="preserve"> Le site doit offrir des fonctionnalités </w:t>
+      </w:r>
+      <w:r>
+        <w:t xml:space="preserve">utiles </w:t>
+      </w:r>
+      <w:r>
+        <w:t>à ses visiteurs</w:t>
+      </w:r>
+      <w:r>
+        <w:t xml:space="preserve">. </w:t>
+      </w:r>
+      <w:r>
+        <w:t xml:space="preserve"> </w:t>
+      </w:r>
+      <w:r>
+        <w:t>M</w:t>
+      </w:r>
+      <w:r>
+        <w:t>on site propose donc à ses utilisateurs la possibilité de pouvoir faire un devis gratuit en ligne pour avoir un aperçu du co</w:t>
+      </w:r>
+      <w:r>
+        <w:t>û</w:t>
+      </w:r>
+      <w:r>
+        <w:t>t de son déménagement. Le plus gros du travail de ce projet est la mise en place du calculateur de devis.</w:t>
+      </w:r>
+    </w:p>
+    <w:p>
       <w:pPr>
         <w:pStyle w:val="Titre2"/>
       </w:pPr>
-      <w:bookmarkStart w:id="2" w:name="_Toc482944514"/>
-      <w:r>
-        <w:t>Description</w:t>
+      <w:bookmarkStart w:id="2" w:name="_Toc482944515"/>
+      <w:r>
+        <w:t>Pourquoi ce sujet ?</w:t>
       </w:r>
       <w:bookmarkEnd w:id="2"/>
     </w:p>
     <w:p>
       <w:r>
-        <w:t>Dans le cadre de mon TPI 2017</w:t>
-      </w:r>
-      <w:r>
-        <w:t xml:space="preserve"> du CFPT-I,</w:t>
-      </w:r>
-      <w:r>
-        <w:t xml:space="preserve"> j’ai choisi de réaliser un site internet de déménagement pour pouvoir appliquer mes connaissances en web .</w:t>
-      </w:r>
-      <w:r>
-        <w:t xml:space="preserve">Ce document décrit les étapes de la réalisation </w:t>
-      </w:r>
-      <w:r>
-        <w:t>de ce site</w:t>
+        <w:t>J’ai choisi ce sujet pour pouvoir appliquer mes connaissances en web plus précisément le PHP parce-que j’</w:t>
+      </w:r>
+      <w:r>
+        <w:t>ai de la satisfaction à</w:t>
+      </w:r>
+      <w:r>
+        <w:t xml:space="preserve"> voir mon site fonctionner avec des fonctionnalités PHP</w:t>
+      </w:r>
+      <w:r>
+        <w:t xml:space="preserve"> et de pouvoir montrer mes connaissances acquise</w:t>
+      </w:r>
+      <w:r>
+        <w:t>s</w:t>
+      </w:r>
+      <w:r>
+        <w:t xml:space="preserve"> lors de ma formation pendant 4 ans. Le sujet à un deuxième intérêt</w:t>
+      </w:r>
+      <w:r>
+        <w:t>,</w:t>
+      </w:r>
+      <w:r>
+        <w:t xml:space="preserve"> car il a un rapport avec le métier</w:t>
+      </w:r>
+      <w:r>
+        <w:t xml:space="preserve"> de développeur web</w:t>
+      </w:r>
+      <w:r>
+        <w:t xml:space="preserve"> que j’aimerais avoir plus tard et il pourra donc me servir comme projet de démonstration </w:t>
+      </w:r>
+      <w:r>
+        <w:t>par la suite</w:t>
       </w:r>
       <w:r>
         <w:t>.</w:t>
       </w:r>
     </w:p>
     <w:p>
-      <w:r>
-        <w:t xml:space="preserve"> De nos jours, le moyen </w:t>
-      </w:r>
-      <w:r>
-        <w:t>le plus utilisé</w:t>
-      </w:r>
-      <w:r>
-        <w:t xml:space="preserve"> pour contacter une entreprise est à travers son portail web, c’est-à-dire son site internet.</w:t>
-      </w:r>
-      <w:r>
-        <w:t xml:space="preserve"> Le site doit offrir des fonctionnalités </w:t>
-      </w:r>
-      <w:r>
-        <w:t xml:space="preserve">utiles </w:t>
-      </w:r>
-      <w:r>
-        <w:t>à ses visiteurs</w:t>
-      </w:r>
-      <w:r>
-        <w:t xml:space="preserve">. </w:t>
-      </w:r>
-      <w:r>
-        <w:t xml:space="preserve"> </w:t>
-      </w:r>
-      <w:r>
-        <w:t>M</w:t>
-      </w:r>
-      <w:r>
-        <w:t>on site propose donc à ses utilisateurs la possibilité de pouvoir faire un devis gratuit en ligne pour avoir un aperçu du co</w:t>
-      </w:r>
-      <w:r>
-        <w:t>û</w:t>
-      </w:r>
-      <w:r>
-        <w:t>t de son déménagement. Le plus gros du travail de ce projet est la mise en place du calculateur de devis.</w:t>
-      </w:r>
-    </w:p>
-    <w:p>
       <w:pPr>
         <w:pStyle w:val="Titre2"/>
       </w:pPr>
-      <w:bookmarkStart w:id="3" w:name="_Toc482944515"/>
-      <w:r>
-        <w:t>Pourquoi ce sujet ?</w:t>
+      <w:bookmarkStart w:id="3" w:name="_Toc482944516"/>
+      <w:r>
+        <w:t>Le PHP</w:t>
       </w:r>
       <w:bookmarkEnd w:id="3"/>
     </w:p>
     <w:p>
       <w:r>
-        <w:t>J’ai choisi ce sujet pour pouvoir appliquer mes connaissances en web plus précisément le PHP parce-que j’</w:t>
-      </w:r>
-      <w:r>
-        <w:t>ai de la satisfaction à</w:t>
-      </w:r>
-      <w:r>
-        <w:t xml:space="preserve"> voir mon site fonctionner avec des fonctionnalités PHP</w:t>
-      </w:r>
-      <w:r>
-        <w:t xml:space="preserve"> et de pouvoir montrer mes connaissances acquise</w:t>
-      </w:r>
-      <w:r>
-        <w:t>s</w:t>
-      </w:r>
-      <w:r>
-        <w:t xml:space="preserve"> lors de ma formation pendant 4 ans. Le sujet à un deuxième intérêt</w:t>
-      </w:r>
-      <w:r>
-        <w:t>,</w:t>
-      </w:r>
-      <w:r>
-        <w:t xml:space="preserve"> car il a un rapport avec le métier</w:t>
-      </w:r>
-      <w:r>
-        <w:t xml:space="preserve"> de développeur web</w:t>
-      </w:r>
-      <w:r>
-        <w:t xml:space="preserve"> que j’aimerais avoir plus tard et il pourra donc me servir comme projet de démonstration </w:t>
-      </w:r>
-      <w:r>
-        <w:t>par la suite</w:t>
-      </w:r>
-      <w:r>
-        <w:t>.</w:t>
-      </w:r>
-    </w:p>
-    <w:p>
-      <w:pPr>
-        <w:pStyle w:val="Titre2"/>
-      </w:pPr>
-      <w:bookmarkStart w:id="4" w:name="_Toc482944516"/>
-      <w:r>
-        <w:t>Le PHP</w:t>
-      </w:r>
-      <w:bookmarkEnd w:id="4"/>
-    </w:p>
-    <w:p>
-      <w:r>
         <w:t>Durant</w:t>
       </w:r>
       <w:r>
@@ -4350,12 +4348,12 @@
       <w:pPr>
         <w:pStyle w:val="Titre1"/>
       </w:pPr>
-      <w:bookmarkStart w:id="5" w:name="_Toc482944517"/>
+      <w:bookmarkStart w:id="4" w:name="_Toc482944517"/>
       <w:r>
         <w:lastRenderedPageBreak/>
         <w:t>Etude d’opportunité</w:t>
       </w:r>
-      <w:bookmarkEnd w:id="5"/>
+      <w:bookmarkEnd w:id="4"/>
     </w:p>
     <w:p>
       <w:r>
@@ -4434,31 +4432,18 @@
         <w:pStyle w:val="Lgende"/>
         <w:jc w:val="center"/>
       </w:pPr>
-      <w:bookmarkStart w:id="6" w:name="_Toc482944538"/>
+      <w:bookmarkStart w:id="5" w:name="_Toc482944538"/>
       <w:r>
         <w:t xml:space="preserve">Figure </w:t>
       </w:r>
-      <w:r>
-        <w:fldChar w:fldCharType="begin"/>
-      </w:r>
-      <w:r>
-        <w:instrText xml:space="preserve"> SEQ Figure \* ARABIC </w:instrText>
-      </w:r>
-      <w:r>
-        <w:fldChar w:fldCharType="separate"/>
-      </w:r>
-      <w:r>
-        <w:rPr>
-          <w:noProof/>
-        </w:rPr>
-        <w:t>1</w:t>
-      </w:r>
-      <w:r>
-        <w:rPr>
-          <w:noProof/>
-        </w:rPr>
-        <w:fldChar w:fldCharType="end"/>
-      </w:r>
+      <w:fldSimple w:instr=" SEQ Figure \* ARABIC ">
+        <w:r>
+          <w:rPr>
+            <w:noProof/>
+          </w:rPr>
+          <w:t>1</w:t>
+        </w:r>
+      </w:fldSimple>
       <w:r>
         <w:t xml:space="preserve"> Site web </w:t>
       </w:r>
@@ -4470,7 +4455,7 @@
       <w:r>
         <w:t xml:space="preserve"> en responsive</w:t>
       </w:r>
-      <w:bookmarkEnd w:id="6"/>
+      <w:bookmarkEnd w:id="5"/>
     </w:p>
     <w:p>
       <w:r>
@@ -4660,31 +4645,18 @@
         <w:pStyle w:val="Lgende"/>
         <w:jc w:val="center"/>
       </w:pPr>
-      <w:bookmarkStart w:id="7" w:name="_Toc482944539"/>
+      <w:bookmarkStart w:id="6" w:name="_Toc482944539"/>
       <w:r>
         <w:t xml:space="preserve">Figure </w:t>
       </w:r>
-      <w:r>
-        <w:fldChar w:fldCharType="begin"/>
-      </w:r>
-      <w:r>
-        <w:instrText xml:space="preserve"> SEQ Figure \* ARABIC </w:instrText>
-      </w:r>
-      <w:r>
-        <w:fldChar w:fldCharType="separate"/>
-      </w:r>
-      <w:r>
-        <w:rPr>
-          <w:noProof/>
-        </w:rPr>
-        <w:t>2</w:t>
-      </w:r>
-      <w:r>
-        <w:rPr>
-          <w:noProof/>
-        </w:rPr>
-        <w:fldChar w:fldCharType="end"/>
-      </w:r>
+      <w:fldSimple w:instr=" SEQ Figure \* ARABIC ">
+        <w:r>
+          <w:rPr>
+            <w:noProof/>
+          </w:rPr>
+          <w:t>2</w:t>
+        </w:r>
+      </w:fldSimple>
       <w:r>
         <w:t xml:space="preserve"> Interface du calculateur de pré-devis du site </w:t>
       </w:r>
@@ -4692,7 +4664,7 @@
       <w:r>
         <w:t>Balestrafic</w:t>
       </w:r>
-      <w:bookmarkEnd w:id="7"/>
+      <w:bookmarkEnd w:id="6"/>
       <w:proofErr w:type="spellEnd"/>
     </w:p>
     <w:p>
@@ -4770,35 +4742,22 @@
         <w:pStyle w:val="Lgende"/>
         <w:jc w:val="center"/>
       </w:pPr>
-      <w:bookmarkStart w:id="8" w:name="_Toc482944540"/>
+      <w:bookmarkStart w:id="7" w:name="_Toc482944540"/>
       <w:r>
         <w:t xml:space="preserve">Figure </w:t>
       </w:r>
-      <w:r>
-        <w:fldChar w:fldCharType="begin"/>
-      </w:r>
-      <w:r>
-        <w:instrText xml:space="preserve"> SEQ Figure \* ARABIC </w:instrText>
-      </w:r>
-      <w:r>
-        <w:fldChar w:fldCharType="separate"/>
-      </w:r>
-      <w:r>
-        <w:rPr>
-          <w:noProof/>
-        </w:rPr>
-        <w:t>3</w:t>
-      </w:r>
-      <w:r>
-        <w:rPr>
-          <w:noProof/>
-        </w:rPr>
-        <w:fldChar w:fldCharType="end"/>
-      </w:r>
+      <w:fldSimple w:instr=" SEQ Figure \* ARABIC ">
+        <w:r>
+          <w:rPr>
+            <w:noProof/>
+          </w:rPr>
+          <w:t>3</w:t>
+        </w:r>
+      </w:fldSimple>
       <w:r>
         <w:t xml:space="preserve"> Page d'accueil du site L&amp;L Déménagement</w:t>
       </w:r>
-      <w:bookmarkEnd w:id="8"/>
+      <w:bookmarkEnd w:id="7"/>
     </w:p>
     <w:p>
       <w:r>
@@ -4867,65 +4826,115 @@
         <w:pStyle w:val="Lgende"/>
         <w:jc w:val="center"/>
       </w:pPr>
-      <w:bookmarkStart w:id="9" w:name="_Toc482944541"/>
+      <w:bookmarkStart w:id="8" w:name="_Toc482944541"/>
       <w:r>
         <w:t xml:space="preserve">Figure </w:t>
       </w:r>
-      <w:r>
-        <w:fldChar w:fldCharType="begin"/>
-      </w:r>
-      <w:r>
-        <w:instrText xml:space="preserve"> SEQ Figure \* ARABIC </w:instrText>
-      </w:r>
-      <w:r>
-        <w:fldChar w:fldCharType="separate"/>
-      </w:r>
-      <w:r>
-        <w:rPr>
-          <w:noProof/>
-        </w:rPr>
-        <w:t>4</w:t>
-      </w:r>
-      <w:r>
-        <w:rPr>
-          <w:noProof/>
-        </w:rPr>
-        <w:fldChar w:fldCharType="end"/>
-      </w:r>
+      <w:fldSimple w:instr=" SEQ Figure \* ARABIC ">
+        <w:r>
+          <w:rPr>
+            <w:noProof/>
+          </w:rPr>
+          <w:t>4</w:t>
+        </w:r>
+      </w:fldSimple>
       <w:r>
         <w:t xml:space="preserve"> Interface du devis en ligne de L&amp;L Déménagement</w:t>
       </w:r>
+      <w:bookmarkEnd w:id="8"/>
+    </w:p>
+    <w:p>
+      <w:pPr>
+        <w:pStyle w:val="Titre1"/>
+      </w:pPr>
+      <w:bookmarkStart w:id="9" w:name="_Toc482944518"/>
+      <w:r>
+        <w:t>Rappel du cahier des charges</w:t>
+      </w:r>
       <w:bookmarkEnd w:id="9"/>
     </w:p>
     <w:p>
       <w:pPr>
-        <w:pStyle w:val="Titre1"/>
-      </w:pPr>
-      <w:bookmarkStart w:id="10" w:name="_Toc482944518"/>
-      <w:r>
-        <w:t>Rappel du cahier des charges</w:t>
+        <w:pStyle w:val="Titre2"/>
+      </w:pPr>
+      <w:bookmarkStart w:id="10" w:name="_Toc482944519"/>
+      <w:r>
+        <w:t>But</w:t>
       </w:r>
       <w:bookmarkEnd w:id="10"/>
     </w:p>
     <w:p>
+      <w:r>
+        <w:t xml:space="preserve">Créer un site de déménagement fonctionnel permettant </w:t>
+      </w:r>
+      <w:r>
+        <w:t>aux</w:t>
+      </w:r>
+      <w:r>
+        <w:t xml:space="preserve"> visiteurs d’utiliser un calculateur de devis</w:t>
+      </w:r>
+      <w:r>
+        <w:t>.</w:t>
+      </w:r>
+    </w:p>
+    <w:p>
       <w:pPr>
         <w:pStyle w:val="Titre2"/>
       </w:pPr>
-      <w:bookmarkStart w:id="11" w:name="_Toc482944519"/>
-      <w:r>
-        <w:t>But</w:t>
+      <w:bookmarkStart w:id="11" w:name="_Toc482944520"/>
+      <w:r>
+        <w:t>Fonctionnalités</w:t>
       </w:r>
       <w:bookmarkEnd w:id="11"/>
     </w:p>
     <w:p>
       <w:r>
-        <w:t xml:space="preserve">Créer un site de déménagement fonctionnel permettant </w:t>
-      </w:r>
-      <w:r>
-        <w:t>aux</w:t>
-      </w:r>
-      <w:r>
-        <w:t xml:space="preserve"> visiteurs d’utiliser un calculateur de devis</w:t>
+        <w:t xml:space="preserve">Le </w:t>
+      </w:r>
+      <w:r>
+        <w:t>calculateur de devis se base sur</w:t>
+      </w:r>
+      <w:r>
+        <w:t xml:space="preserve"> les informations  des meubles, du lieu et </w:t>
+      </w:r>
+      <w:r>
+        <w:t>propose d</w:t>
+      </w:r>
+      <w:r>
+        <w:t>es options additionnel</w:t>
+      </w:r>
+      <w:r>
+        <w:t>le</w:t>
+      </w:r>
+      <w:r>
+        <w:t>s</w:t>
+      </w:r>
+      <w:r>
+        <w:t xml:space="preserve"> à partir de quoi il</w:t>
+      </w:r>
+      <w:r>
+        <w:t xml:space="preserve"> calcul</w:t>
+      </w:r>
+      <w:r>
+        <w:t>e</w:t>
+      </w:r>
+      <w:r>
+        <w:t xml:space="preserve"> le co</w:t>
+      </w:r>
+      <w:r>
+        <w:t>û</w:t>
+      </w:r>
+      <w:r>
+        <w:t xml:space="preserve">t total du déménagement pour </w:t>
+      </w:r>
+      <w:r>
+        <w:t xml:space="preserve">le </w:t>
+      </w:r>
+      <w:r>
+        <w:t xml:space="preserve">client </w:t>
+      </w:r>
+      <w:r>
+        <w:t>potentiel</w:t>
       </w:r>
       <w:r>
         <w:t>.</w:t>
@@ -4935,74 +4944,11 @@
       <w:pPr>
         <w:pStyle w:val="Titre2"/>
       </w:pPr>
-      <w:bookmarkStart w:id="12" w:name="_Toc482944520"/>
-      <w:r>
-        <w:t>Fonctionnalités</w:t>
+      <w:bookmarkStart w:id="12" w:name="_Toc482944521"/>
+      <w:r>
+        <w:t>Matériel et logiciels nécessaires</w:t>
       </w:r>
       <w:bookmarkEnd w:id="12"/>
-    </w:p>
-    <w:p>
-      <w:r>
-        <w:t xml:space="preserve">Le </w:t>
-      </w:r>
-      <w:r>
-        <w:t>calculateur de devis se base sur</w:t>
-      </w:r>
-      <w:r>
-        <w:t xml:space="preserve"> les informations  des meubles, du lieu et </w:t>
-      </w:r>
-      <w:r>
-        <w:t>propose d</w:t>
-      </w:r>
-      <w:r>
-        <w:t>es options additionnel</w:t>
-      </w:r>
-      <w:r>
-        <w:t>le</w:t>
-      </w:r>
-      <w:r>
-        <w:t>s</w:t>
-      </w:r>
-      <w:r>
-        <w:t xml:space="preserve"> à partir de quoi il</w:t>
-      </w:r>
-      <w:r>
-        <w:t xml:space="preserve"> calcul</w:t>
-      </w:r>
-      <w:r>
-        <w:t>e</w:t>
-      </w:r>
-      <w:r>
-        <w:t xml:space="preserve"> le co</w:t>
-      </w:r>
-      <w:r>
-        <w:t>û</w:t>
-      </w:r>
-      <w:r>
-        <w:t xml:space="preserve">t total du déménagement pour </w:t>
-      </w:r>
-      <w:r>
-        <w:t xml:space="preserve">le </w:t>
-      </w:r>
-      <w:r>
-        <w:t xml:space="preserve">client </w:t>
-      </w:r>
-      <w:r>
-        <w:t>potentiel</w:t>
-      </w:r>
-      <w:r>
-        <w:t>.</w:t>
-      </w:r>
-    </w:p>
-    <w:p>
-      <w:pPr>
-        <w:pStyle w:val="Titre2"/>
-      </w:pPr>
-      <w:bookmarkStart w:id="13" w:name="_Toc482944521"/>
-      <w:r>
-        <w:t>Matériel et logiciels nécessaires</w:t>
-      </w:r>
-      <w:bookmarkEnd w:id="13"/>
     </w:p>
     <w:p>
       <w:pPr>
@@ -5048,11 +4994,11 @@
       <w:pPr>
         <w:pStyle w:val="Titre2"/>
       </w:pPr>
-      <w:bookmarkStart w:id="14" w:name="_Toc482944522"/>
+      <w:bookmarkStart w:id="13" w:name="_Toc482944522"/>
       <w:r>
         <w:t>Travail à rendre</w:t>
       </w:r>
-      <w:bookmarkEnd w:id="14"/>
+      <w:bookmarkEnd w:id="13"/>
     </w:p>
     <w:p>
       <w:pPr>
@@ -5114,76 +5060,76 @@
       <w:pPr>
         <w:pStyle w:val="Titre1"/>
       </w:pPr>
-      <w:bookmarkStart w:id="15" w:name="_Toc482944523"/>
+      <w:bookmarkStart w:id="14" w:name="_Toc482944523"/>
       <w:r>
         <w:lastRenderedPageBreak/>
         <w:t>Analyse fonctionnelle</w:t>
       </w:r>
+      <w:bookmarkEnd w:id="14"/>
+    </w:p>
+    <w:p>
+      <w:r>
+        <w:t>Cette partie définie l</w:t>
+      </w:r>
+      <w:r>
+        <w:t xml:space="preserve">es fonctionnalités </w:t>
+      </w:r>
+      <w:r>
+        <w:t xml:space="preserve">du site web </w:t>
+      </w:r>
+      <w:r>
+        <w:t xml:space="preserve">pour les différents profils </w:t>
+      </w:r>
+      <w:r>
+        <w:t>d</w:t>
+      </w:r>
+      <w:r>
+        <w:t>’</w:t>
+      </w:r>
+      <w:r>
+        <w:t>utilisateur</w:t>
+      </w:r>
+      <w:r>
+        <w:t>s : anonyme, connecté et administrateur.</w:t>
+      </w:r>
+    </w:p>
+    <w:p>
+      <w:pPr>
+        <w:pStyle w:val="Titre2"/>
+      </w:pPr>
+      <w:bookmarkStart w:id="15" w:name="_Toc482944524"/>
+      <w:r>
+        <w:t xml:space="preserve">Fonctionnalités </w:t>
+      </w:r>
+      <w:r>
+        <w:t xml:space="preserve">des </w:t>
+      </w:r>
+      <w:r>
+        <w:t>utilisateur</w:t>
+      </w:r>
+      <w:r>
+        <w:t>s</w:t>
+      </w:r>
       <w:bookmarkEnd w:id="15"/>
     </w:p>
     <w:p>
-      <w:r>
-        <w:t>Cette partie définie l</w:t>
-      </w:r>
-      <w:r>
-        <w:t xml:space="preserve">es fonctionnalités </w:t>
-      </w:r>
-      <w:r>
-        <w:t xml:space="preserve">du site web </w:t>
-      </w:r>
-      <w:r>
-        <w:t xml:space="preserve">pour les différents profils </w:t>
-      </w:r>
-      <w:r>
-        <w:t>d</w:t>
-      </w:r>
-      <w:r>
-        <w:t>’</w:t>
-      </w:r>
-      <w:r>
-        <w:t>utilisateur</w:t>
-      </w:r>
-      <w:r>
-        <w:t>s : anonyme, connecté et administrateur.</w:t>
-      </w:r>
-    </w:p>
-    <w:p>
-      <w:pPr>
-        <w:pStyle w:val="Titre2"/>
-      </w:pPr>
-      <w:bookmarkStart w:id="16" w:name="_Toc482944524"/>
-      <w:r>
-        <w:t xml:space="preserve">Fonctionnalités </w:t>
-      </w:r>
-      <w:r>
-        <w:t xml:space="preserve">des </w:t>
-      </w:r>
-      <w:r>
-        <w:t>utilisateur</w:t>
-      </w:r>
-      <w:r>
-        <w:t>s</w:t>
+      <w:pPr>
+        <w:pStyle w:val="Titre3"/>
+      </w:pPr>
+      <w:bookmarkStart w:id="16" w:name="_Toc482944525"/>
+      <w:r>
+        <w:t>Fonctionnalités de</w:t>
+      </w:r>
+      <w:r>
+        <w:t xml:space="preserve"> l’utilisateur </w:t>
+      </w:r>
+      <w:r>
+        <w:t>anonyme (non connecté)</w:t>
+      </w:r>
+      <w:r>
+        <w:t>:</w:t>
       </w:r>
       <w:bookmarkEnd w:id="16"/>
-    </w:p>
-    <w:p>
-      <w:pPr>
-        <w:pStyle w:val="Titre3"/>
-      </w:pPr>
-      <w:bookmarkStart w:id="17" w:name="_Toc482944525"/>
-      <w:r>
-        <w:t>Fonctionnalités de</w:t>
-      </w:r>
-      <w:r>
-        <w:t xml:space="preserve"> l’utilisateur </w:t>
-      </w:r>
-      <w:r>
-        <w:t>anonyme (non connecté)</w:t>
-      </w:r>
-      <w:r>
-        <w:t>:</w:t>
-      </w:r>
-      <w:bookmarkEnd w:id="17"/>
     </w:p>
     <w:p>
       <w:pPr>
@@ -5249,11 +5195,11 @@
       <w:pPr>
         <w:pStyle w:val="Titre3"/>
       </w:pPr>
-      <w:bookmarkStart w:id="18" w:name="_Toc482944526"/>
+      <w:bookmarkStart w:id="17" w:name="_Toc482944526"/>
       <w:r>
         <w:t>Fonctionnalités d’un utilisateur connecté :</w:t>
       </w:r>
-      <w:bookmarkEnd w:id="18"/>
+      <w:bookmarkEnd w:id="17"/>
     </w:p>
     <w:p>
       <w:pPr>
@@ -5307,14 +5253,14 @@
       <w:pPr>
         <w:pStyle w:val="Titre2"/>
       </w:pPr>
-      <w:bookmarkStart w:id="19" w:name="_Toc482944527"/>
+      <w:bookmarkStart w:id="18" w:name="_Toc482944527"/>
       <w:r>
         <w:t>F</w:t>
       </w:r>
       <w:r>
         <w:t>onctionnalités de l’administrateur :</w:t>
       </w:r>
-      <w:bookmarkEnd w:id="19"/>
+      <w:bookmarkEnd w:id="18"/>
     </w:p>
     <w:p>
       <w:pPr>
@@ -5378,7 +5324,7 @@
       <w:pPr>
         <w:pStyle w:val="Titre2"/>
       </w:pPr>
-      <w:bookmarkStart w:id="20" w:name="_Toc482944528"/>
+      <w:bookmarkStart w:id="19" w:name="_Toc482944528"/>
       <w:r>
         <w:lastRenderedPageBreak/>
         <w:t>Maquettes de l’interface visuel</w:t>
@@ -5386,7 +5332,7 @@
       <w:r>
         <w:t>le</w:t>
       </w:r>
-      <w:bookmarkEnd w:id="20"/>
+      <w:bookmarkEnd w:id="19"/>
     </w:p>
     <w:p>
       <w:pPr>
@@ -5399,10 +5345,10 @@
           <w:lang w:eastAsia="fr-CH"/>
         </w:rPr>
         <w:drawing>
-          <wp:inline distT="0" distB="0" distL="0" distR="0" wp14:anchorId="5F334A34" wp14:editId="4DB28ED2">
-            <wp:extent cx="4262335" cy="3268964"/>
-            <wp:effectExtent l="0" t="0" r="5080" b="8255"/>
-            <wp:docPr id="3" name="Image 3" descr="C:\Users\DINHM_INFO\Downloads\Inscription.png"/>
+          <wp:inline distT="0" distB="0" distL="0" distR="0" wp14:anchorId="7174EB9C" wp14:editId="2D7FAB7A">
+            <wp:extent cx="5080398" cy="3876675"/>
+            <wp:effectExtent l="0" t="0" r="6350" b="0"/>
+            <wp:docPr id="12" name="Image 12" descr="C:\Users\DINHM_INFO\Downloads\index.png"/>
             <wp:cNvGraphicFramePr>
               <a:graphicFrameLocks xmlns:a="http://schemas.openxmlformats.org/drawingml/2006/main" noChangeAspect="1"/>
             </wp:cNvGraphicFramePr>
@@ -5410,13 +5356,13 @@
               <a:graphicData uri="http://schemas.openxmlformats.org/drawingml/2006/picture">
                 <pic:pic xmlns:pic="http://schemas.openxmlformats.org/drawingml/2006/picture">
                   <pic:nvPicPr>
-                    <pic:cNvPr id="0" name="Picture 1" descr="C:\Users\DINHM_INFO\Downloads\Inscription.png"/>
+                    <pic:cNvPr id="0" name="Picture 1" descr="C:\Users\DINHM_INFO\Downloads\index.png"/>
                     <pic:cNvPicPr>
                       <a:picLocks noChangeAspect="1" noChangeArrowheads="1"/>
                     </pic:cNvPicPr>
                   </pic:nvPicPr>
                   <pic:blipFill>
-                    <a:blip r:embed="rId14" cstate="print">
+                    <a:blip r:embed="rId14">
                       <a:extLst>
                         <a:ext uri="{28A0092B-C50C-407E-A947-70E740481C1C}">
                           <a14:useLocalDpi xmlns:a14="http://schemas.microsoft.com/office/drawing/2010/main" val="0"/>
@@ -5431,7 +5377,7 @@
                   <pic:spPr bwMode="auto">
                     <a:xfrm>
                       <a:off x="0" y="0"/>
-                      <a:ext cx="4268882" cy="3273985"/>
+                      <a:ext cx="5087721" cy="3882263"/>
                     </a:xfrm>
                     <a:prstGeom prst="rect">
                       <a:avLst/>
@@ -5452,36 +5398,27 @@
       <w:pPr>
         <w:pStyle w:val="Lgende"/>
         <w:jc w:val="center"/>
-      </w:pPr>
-      <w:bookmarkStart w:id="21" w:name="_Toc482944542"/>
-      <w:r>
-        <w:t xml:space="preserve">Figure </w:t>
-      </w:r>
-      <w:r>
-        <w:fldChar w:fldCharType="begin"/>
-      </w:r>
-      <w:r>
-        <w:instrText xml:space="preserve"> SEQ Figure \* ARABIC </w:instrText>
-      </w:r>
-      <w:r>
-        <w:fldChar w:fldCharType="separate"/>
-      </w:r>
-      <w:r>
         <w:rPr>
           <w:noProof/>
         </w:rPr>
-        <w:t>5</w:t>
-      </w:r>
+      </w:pPr>
+      <w:r>
+        <w:t xml:space="preserve">Figure </w:t>
+      </w:r>
+      <w:fldSimple w:instr=" SEQ Figure \* ARABIC ">
+        <w:r>
+          <w:rPr>
+            <w:noProof/>
+          </w:rPr>
+          <w:t>5</w:t>
+        </w:r>
+      </w:fldSimple>
       <w:r>
         <w:rPr>
           <w:noProof/>
         </w:rPr>
-        <w:fldChar w:fldCharType="end"/>
-      </w:r>
-      <w:r>
-        <w:t xml:space="preserve"> Interface d'inscription</w:t>
-      </w:r>
-      <w:bookmarkEnd w:id="21"/>
+        <w:t xml:space="preserve"> Maquette de la page d'accueil (index)</w:t>
+      </w:r>
     </w:p>
     <w:p>
       <w:pPr>
@@ -5494,10 +5431,10 @@
           <w:lang w:eastAsia="fr-CH"/>
         </w:rPr>
         <w:drawing>
-          <wp:inline distT="0" distB="0" distL="0" distR="0" wp14:anchorId="561DF7A3" wp14:editId="56B210E3">
-            <wp:extent cx="3171825" cy="2432606"/>
-            <wp:effectExtent l="0" t="0" r="0" b="6350"/>
-            <wp:docPr id="4" name="Image 4" descr="C:\Users\DINHM_INFO\Downloads\Login.png"/>
+          <wp:inline distT="0" distB="0" distL="0" distR="0" wp14:anchorId="70DC514C" wp14:editId="4F27B563">
+            <wp:extent cx="5202801" cy="3962400"/>
+            <wp:effectExtent l="0" t="0" r="0" b="0"/>
+            <wp:docPr id="16" name="Image 16" descr="C:\Users\DINHM_INFO\Downloads\connexion.png"/>
             <wp:cNvGraphicFramePr>
               <a:graphicFrameLocks xmlns:a="http://schemas.openxmlformats.org/drawingml/2006/main" noChangeAspect="1"/>
             </wp:cNvGraphicFramePr>
@@ -5505,13 +5442,13 @@
               <a:graphicData uri="http://schemas.openxmlformats.org/drawingml/2006/picture">
                 <pic:pic xmlns:pic="http://schemas.openxmlformats.org/drawingml/2006/picture">
                   <pic:nvPicPr>
-                    <pic:cNvPr id="0" name="Picture 2" descr="C:\Users\DINHM_INFO\Downloads\Login.png"/>
+                    <pic:cNvPr id="0" name="Picture 2" descr="C:\Users\DINHM_INFO\Downloads\connexion.png"/>
                     <pic:cNvPicPr>
                       <a:picLocks noChangeAspect="1" noChangeArrowheads="1"/>
                     </pic:cNvPicPr>
                   </pic:nvPicPr>
                   <pic:blipFill>
-                    <a:blip r:embed="rId15" cstate="print">
+                    <a:blip r:embed="rId15">
                       <a:extLst>
                         <a:ext uri="{28A0092B-C50C-407E-A947-70E740481C1C}">
                           <a14:useLocalDpi xmlns:a14="http://schemas.microsoft.com/office/drawing/2010/main" val="0"/>
@@ -5526,7 +5463,7 @@
                   <pic:spPr bwMode="auto">
                     <a:xfrm>
                       <a:off x="0" y="0"/>
-                      <a:ext cx="3171825" cy="2432606"/>
+                      <a:ext cx="5211663" cy="3969149"/>
                     </a:xfrm>
                     <a:prstGeom prst="rect">
                       <a:avLst/>
@@ -5548,35 +5485,23 @@
         <w:pStyle w:val="Lgende"/>
         <w:jc w:val="center"/>
       </w:pPr>
-      <w:bookmarkStart w:id="22" w:name="_Toc482944543"/>
       <w:r>
         <w:t xml:space="preserve">Figure </w:t>
       </w:r>
-      <w:r>
-        <w:fldChar w:fldCharType="begin"/>
-      </w:r>
-      <w:r>
-        <w:instrText xml:space="preserve"> SEQ Figure \* ARABIC </w:instrText>
-      </w:r>
-      <w:r>
-        <w:fldChar w:fldCharType="separate"/>
-      </w:r>
+      <w:fldSimple w:instr=" SEQ Figure \* ARABIC ">
+        <w:r>
+          <w:rPr>
+            <w:noProof/>
+          </w:rPr>
+          <w:t>6</w:t>
+        </w:r>
+      </w:fldSimple>
       <w:r>
         <w:rPr>
           <w:noProof/>
         </w:rPr>
-        <w:t>6</w:t>
-      </w:r>
-      <w:r>
-        <w:rPr>
-          <w:noProof/>
-        </w:rPr>
-        <w:fldChar w:fldCharType="end"/>
-      </w:r>
-      <w:r>
-        <w:t xml:space="preserve"> Interface de connexion</w:t>
-      </w:r>
-      <w:bookmarkEnd w:id="22"/>
+        <w:t xml:space="preserve"> Maquette de la page de connexion</w:t>
+      </w:r>
     </w:p>
     <w:p>
       <w:pPr>
@@ -5590,10 +5515,10 @@
         </w:rPr>
         <w:lastRenderedPageBreak/>
         <w:drawing>
-          <wp:inline distT="0" distB="0" distL="0" distR="0" wp14:anchorId="083ECB28" wp14:editId="6C046637">
-            <wp:extent cx="3162300" cy="2425301"/>
-            <wp:effectExtent l="0" t="0" r="0" b="0"/>
-            <wp:docPr id="5" name="Image 5" descr="C:\Users\DINHM_INFO\Downloads\Calculateur.png"/>
+          <wp:inline distT="0" distB="0" distL="0" distR="0" wp14:anchorId="08417171" wp14:editId="51A9A410">
+            <wp:extent cx="5252829" cy="4000500"/>
+            <wp:effectExtent l="0" t="0" r="5080" b="0"/>
+            <wp:docPr id="17" name="Image 17" descr="C:\Users\DINHM_INFO\Downloads\inscription (1).png"/>
             <wp:cNvGraphicFramePr>
               <a:graphicFrameLocks xmlns:a="http://schemas.openxmlformats.org/drawingml/2006/main" noChangeAspect="1"/>
             </wp:cNvGraphicFramePr>
@@ -5601,13 +5526,13 @@
               <a:graphicData uri="http://schemas.openxmlformats.org/drawingml/2006/picture">
                 <pic:pic xmlns:pic="http://schemas.openxmlformats.org/drawingml/2006/picture">
                   <pic:nvPicPr>
-                    <pic:cNvPr id="0" name="Picture 3" descr="C:\Users\DINHM_INFO\Downloads\Calculateur.png"/>
+                    <pic:cNvPr id="0" name="Picture 3" descr="C:\Users\DINHM_INFO\Downloads\inscription (1).png"/>
                     <pic:cNvPicPr>
                       <a:picLocks noChangeAspect="1" noChangeArrowheads="1"/>
                     </pic:cNvPicPr>
                   </pic:nvPicPr>
                   <pic:blipFill>
-                    <a:blip r:embed="rId16" cstate="print">
+                    <a:blip r:embed="rId16">
                       <a:extLst>
                         <a:ext uri="{28A0092B-C50C-407E-A947-70E740481C1C}">
                           <a14:useLocalDpi xmlns:a14="http://schemas.microsoft.com/office/drawing/2010/main" val="0"/>
@@ -5622,7 +5547,7 @@
                   <pic:spPr bwMode="auto">
                     <a:xfrm>
                       <a:off x="0" y="0"/>
-                      <a:ext cx="3164642" cy="2427097"/>
+                      <a:ext cx="5258141" cy="4004545"/>
                     </a:xfrm>
                     <a:prstGeom prst="rect">
                       <a:avLst/>
@@ -5644,57 +5569,39 @@
         <w:pStyle w:val="Lgende"/>
         <w:jc w:val="center"/>
       </w:pPr>
-      <w:bookmarkStart w:id="23" w:name="_Toc482944544"/>
       <w:r>
         <w:t xml:space="preserve">Figure </w:t>
       </w:r>
-      <w:r>
-        <w:fldChar w:fldCharType="begin"/>
-      </w:r>
-      <w:r>
-        <w:instrText xml:space="preserve"> SEQ Figure \* ARABIC </w:instrText>
-      </w:r>
-      <w:r>
-        <w:fldChar w:fldCharType="separate"/>
-      </w:r>
+      <w:fldSimple w:instr=" SEQ Figure \* ARABIC ">
+        <w:r>
+          <w:rPr>
+            <w:noProof/>
+          </w:rPr>
+          <w:t>7</w:t>
+        </w:r>
+      </w:fldSimple>
       <w:r>
         <w:rPr>
           <w:noProof/>
         </w:rPr>
-        <w:t>7</w:t>
-      </w:r>
-      <w:r>
-        <w:rPr>
-          <w:noProof/>
-        </w:rPr>
-        <w:fldChar w:fldCharType="end"/>
-      </w:r>
-      <w:r>
-        <w:t xml:space="preserve"> Interface du calculateur de pré-devis</w:t>
-      </w:r>
-      <w:bookmarkEnd w:id="23"/>
-    </w:p>
-    <w:p/>
-    <w:p>
-      <w:pPr>
-        <w:jc w:val="left"/>
-      </w:pPr>
-      <w:r>
-        <w:br w:type="page"/>
-      </w:r>
-    </w:p>
-    <w:p>
+        <w:t xml:space="preserve"> Maquette de la page d'inscription</w:t>
+      </w:r>
+    </w:p>
+    <w:p>
+      <w:pPr>
+        <w:keepNext/>
+        <w:jc w:val="center"/>
+      </w:pPr>
       <w:r>
         <w:rPr>
           <w:noProof/>
           <w:lang w:eastAsia="fr-CH"/>
         </w:rPr>
-        <w:lastRenderedPageBreak/>
         <w:drawing>
-          <wp:inline distT="0" distB="0" distL="0" distR="0">
-            <wp:extent cx="3390900" cy="2936160"/>
+          <wp:inline distT="0" distB="0" distL="0" distR="0" wp14:anchorId="6D42B509" wp14:editId="332801BF">
+            <wp:extent cx="5265338" cy="4010025"/>
             <wp:effectExtent l="0" t="0" r="0" b="0"/>
-            <wp:docPr id="8" name="Image 8" descr="C:\Users\DINHM_INFO\Downloads\admin.png"/>
+            <wp:docPr id="18" name="Image 18" descr="C:\Users\DINHM_INFO\Downloads\devis.png"/>
             <wp:cNvGraphicFramePr>
               <a:graphicFrameLocks xmlns:a="http://schemas.openxmlformats.org/drawingml/2006/main" noChangeAspect="1"/>
             </wp:cNvGraphicFramePr>
@@ -5702,13 +5609,13 @@
               <a:graphicData uri="http://schemas.openxmlformats.org/drawingml/2006/picture">
                 <pic:pic xmlns:pic="http://schemas.openxmlformats.org/drawingml/2006/picture">
                   <pic:nvPicPr>
-                    <pic:cNvPr id="0" name="Picture 1" descr="C:\Users\DINHM_INFO\Downloads\admin.png"/>
+                    <pic:cNvPr id="0" name="Picture 4" descr="C:\Users\DINHM_INFO\Downloads\devis.png"/>
                     <pic:cNvPicPr>
                       <a:picLocks noChangeAspect="1" noChangeArrowheads="1"/>
                     </pic:cNvPicPr>
                   </pic:nvPicPr>
                   <pic:blipFill>
-                    <a:blip r:embed="rId17" cstate="print">
+                    <a:blip r:embed="rId17">
                       <a:extLst>
                         <a:ext uri="{28A0092B-C50C-407E-A947-70E740481C1C}">
                           <a14:useLocalDpi xmlns:a14="http://schemas.microsoft.com/office/drawing/2010/main" val="0"/>
@@ -5723,7 +5630,7 @@
                   <pic:spPr bwMode="auto">
                     <a:xfrm>
                       <a:off x="0" y="0"/>
-                      <a:ext cx="3390900" cy="2936160"/>
+                      <a:ext cx="5269709" cy="4013354"/>
                     </a:xfrm>
                     <a:prstGeom prst="rect">
                       <a:avLst/>
@@ -5740,7 +5647,118 @@
         </w:drawing>
       </w:r>
     </w:p>
-    <w:p/>
+    <w:p>
+      <w:pPr>
+        <w:pStyle w:val="Lgende"/>
+        <w:jc w:val="center"/>
+        <w:rPr>
+          <w:noProof/>
+        </w:rPr>
+      </w:pPr>
+      <w:r>
+        <w:t xml:space="preserve">Figure </w:t>
+      </w:r>
+      <w:fldSimple w:instr=" SEQ Figure \* ARABIC ">
+        <w:r>
+          <w:rPr>
+            <w:noProof/>
+          </w:rPr>
+          <w:t>8</w:t>
+        </w:r>
+      </w:fldSimple>
+      <w:r>
+        <w:rPr>
+          <w:noProof/>
+        </w:rPr>
+        <w:t xml:space="preserve"> Maquette de l'interface de gestion de devis</w:t>
+      </w:r>
+    </w:p>
+    <w:p>
+      <w:pPr>
+        <w:keepNext/>
+        <w:jc w:val="center"/>
+      </w:pPr>
+      <w:r>
+        <w:rPr>
+          <w:noProof/>
+          <w:lang w:eastAsia="fr-CH"/>
+        </w:rPr>
+        <w:lastRenderedPageBreak/>
+        <w:drawing>
+          <wp:inline distT="0" distB="0" distL="0" distR="0" wp14:anchorId="1EB8E0E7" wp14:editId="3598B657">
+            <wp:extent cx="5366232" cy="4095750"/>
+            <wp:effectExtent l="0" t="0" r="6350" b="0"/>
+            <wp:docPr id="19" name="Image 19" descr="C:\Users\DINHM_INFO\Downloads\calculateur (1).png"/>
+            <wp:cNvGraphicFramePr>
+              <a:graphicFrameLocks xmlns:a="http://schemas.openxmlformats.org/drawingml/2006/main" noChangeAspect="1"/>
+            </wp:cNvGraphicFramePr>
+            <a:graphic xmlns:a="http://schemas.openxmlformats.org/drawingml/2006/main">
+              <a:graphicData uri="http://schemas.openxmlformats.org/drawingml/2006/picture">
+                <pic:pic xmlns:pic="http://schemas.openxmlformats.org/drawingml/2006/picture">
+                  <pic:nvPicPr>
+                    <pic:cNvPr id="0" name="Picture 5" descr="C:\Users\DINHM_INFO\Downloads\calculateur (1).png"/>
+                    <pic:cNvPicPr>
+                      <a:picLocks noChangeAspect="1" noChangeArrowheads="1"/>
+                    </pic:cNvPicPr>
+                  </pic:nvPicPr>
+                  <pic:blipFill>
+                    <a:blip r:embed="rId18">
+                      <a:extLst>
+                        <a:ext uri="{28A0092B-C50C-407E-A947-70E740481C1C}">
+                          <a14:useLocalDpi xmlns:a14="http://schemas.microsoft.com/office/drawing/2010/main" val="0"/>
+                        </a:ext>
+                      </a:extLst>
+                    </a:blip>
+                    <a:srcRect/>
+                    <a:stretch>
+                      <a:fillRect/>
+                    </a:stretch>
+                  </pic:blipFill>
+                  <pic:spPr bwMode="auto">
+                    <a:xfrm>
+                      <a:off x="0" y="0"/>
+                      <a:ext cx="5366232" cy="4095750"/>
+                    </a:xfrm>
+                    <a:prstGeom prst="rect">
+                      <a:avLst/>
+                    </a:prstGeom>
+                    <a:noFill/>
+                    <a:ln>
+                      <a:noFill/>
+                    </a:ln>
+                  </pic:spPr>
+                </pic:pic>
+              </a:graphicData>
+            </a:graphic>
+          </wp:inline>
+        </w:drawing>
+      </w:r>
+    </w:p>
+    <w:p>
+      <w:pPr>
+        <w:pStyle w:val="Lgende"/>
+        <w:jc w:val="center"/>
+      </w:pPr>
+      <w:r>
+        <w:t xml:space="preserve">Figure </w:t>
+      </w:r>
+      <w:fldSimple w:instr=" SEQ Figure \* ARABIC ">
+        <w:r>
+          <w:rPr>
+            <w:noProof/>
+          </w:rPr>
+          <w:t>9</w:t>
+        </w:r>
+      </w:fldSimple>
+      <w:r>
+        <w:rPr>
+          <w:noProof/>
+        </w:rPr>
+        <w:t xml:space="preserve"> Maquette de l'interface du calculateur de devis</w:t>
+      </w:r>
+      <w:bookmarkStart w:id="20" w:name="_GoBack"/>
+      <w:bookmarkEnd w:id="20"/>
+    </w:p>
     <w:p>
       <w:pPr>
         <w:pStyle w:val="Titre1"/>
@@ -5748,12 +5766,12 @@
       <w:r>
         <w:br w:type="page"/>
       </w:r>
-      <w:bookmarkStart w:id="24" w:name="_Toc482944529"/>
+      <w:bookmarkStart w:id="21" w:name="_Toc482944529"/>
       <w:r>
         <w:lastRenderedPageBreak/>
         <w:t>Analyse organique</w:t>
       </w:r>
-      <w:bookmarkEnd w:id="24"/>
+      <w:bookmarkEnd w:id="21"/>
     </w:p>
     <w:p>
       <w:r>
@@ -5770,21 +5788,21 @@
       <w:pPr>
         <w:pStyle w:val="Titre2"/>
       </w:pPr>
-      <w:bookmarkStart w:id="25" w:name="_Toc482944530"/>
+      <w:bookmarkStart w:id="22" w:name="_Toc482944530"/>
       <w:r>
         <w:t>Manipulation de devis</w:t>
       </w:r>
-      <w:bookmarkEnd w:id="25"/>
+      <w:bookmarkEnd w:id="22"/>
     </w:p>
     <w:p>
       <w:pPr>
         <w:pStyle w:val="Titre3"/>
       </w:pPr>
-      <w:bookmarkStart w:id="26" w:name="_Toc482944531"/>
+      <w:bookmarkStart w:id="23" w:name="_Toc482944531"/>
       <w:r>
         <w:t>Création de devis</w:t>
       </w:r>
-      <w:bookmarkEnd w:id="26"/>
+      <w:bookmarkEnd w:id="23"/>
     </w:p>
     <w:p>
       <w:r>
@@ -5829,7 +5847,7 @@
           <w:lang w:eastAsia="fr-CH"/>
         </w:rPr>
         <w:drawing>
-          <wp:inline distT="0" distB="0" distL="0" distR="0" wp14:anchorId="40D91269" wp14:editId="62A414AB">
+          <wp:inline distT="0" distB="0" distL="0" distR="0" wp14:anchorId="0DA61EEF" wp14:editId="38FD79A9">
             <wp:extent cx="5667375" cy="2392683"/>
             <wp:effectExtent l="0" t="0" r="0" b="7620"/>
             <wp:docPr id="9" name="Image 9" descr="C:\Users\DINHM_INFO\Downloads\createdevis.png"/>
@@ -5846,7 +5864,7 @@
                     </pic:cNvPicPr>
                   </pic:nvPicPr>
                   <pic:blipFill>
-                    <a:blip r:embed="rId18">
+                    <a:blip r:embed="rId19">
                       <a:extLst>
                         <a:ext uri="{28A0092B-C50C-407E-A947-70E740481C1C}">
                           <a14:useLocalDpi xmlns:a14="http://schemas.microsoft.com/office/drawing/2010/main" val="0"/>
@@ -5883,45 +5901,32 @@
         <w:pStyle w:val="Lgende"/>
         <w:jc w:val="center"/>
       </w:pPr>
-      <w:bookmarkStart w:id="27" w:name="_Toc482944545"/>
+      <w:bookmarkStart w:id="24" w:name="_Toc482944545"/>
       <w:r>
         <w:t xml:space="preserve">Figure </w:t>
       </w:r>
-      <w:r>
-        <w:fldChar w:fldCharType="begin"/>
-      </w:r>
-      <w:r>
-        <w:instrText xml:space="preserve"> SEQ Figure \* ARABIC </w:instrText>
-      </w:r>
-      <w:r>
-        <w:fldChar w:fldCharType="separate"/>
-      </w:r>
-      <w:r>
-        <w:rPr>
-          <w:noProof/>
-        </w:rPr>
-        <w:t>8</w:t>
-      </w:r>
-      <w:r>
-        <w:rPr>
-          <w:noProof/>
-        </w:rPr>
-        <w:fldChar w:fldCharType="end"/>
-      </w:r>
+      <w:fldSimple w:instr=" SEQ Figure \* ARABIC ">
+        <w:r>
+          <w:rPr>
+            <w:noProof/>
+          </w:rPr>
+          <w:t>10</w:t>
+        </w:r>
+      </w:fldSimple>
       <w:r>
         <w:t xml:space="preserve"> Schéma de la création d'un devis</w:t>
       </w:r>
-      <w:bookmarkEnd w:id="27"/>
+      <w:bookmarkEnd w:id="24"/>
     </w:p>
     <w:p>
       <w:pPr>
         <w:pStyle w:val="Titre3"/>
       </w:pPr>
-      <w:bookmarkStart w:id="28" w:name="_Toc482944532"/>
+      <w:bookmarkStart w:id="25" w:name="_Toc482944532"/>
       <w:r>
         <w:t>Suppression de devis</w:t>
       </w:r>
-      <w:bookmarkEnd w:id="28"/>
+      <w:bookmarkEnd w:id="25"/>
     </w:p>
     <w:p>
       <w:r>
@@ -5974,7 +5979,7 @@
           <w:lang w:eastAsia="fr-CH"/>
         </w:rPr>
         <w:drawing>
-          <wp:inline distT="0" distB="0" distL="0" distR="0">
+          <wp:inline distT="0" distB="0" distL="0" distR="0" wp14:anchorId="6F312321" wp14:editId="4B1DA7EB">
             <wp:extent cx="5762625" cy="1438275"/>
             <wp:effectExtent l="0" t="0" r="9525" b="9525"/>
             <wp:docPr id="11" name="Image 11" descr="C:\Users\DINHM_INFO\Downloads\deletedevis (1).png"/>
@@ -5991,7 +5996,7 @@
                     </pic:cNvPicPr>
                   </pic:nvPicPr>
                   <pic:blipFill>
-                    <a:blip r:embed="rId19">
+                    <a:blip r:embed="rId20">
                       <a:extLst>
                         <a:ext uri="{28A0092B-C50C-407E-A947-70E740481C1C}">
                           <a14:useLocalDpi xmlns:a14="http://schemas.microsoft.com/office/drawing/2010/main" val="0"/>
@@ -6028,33 +6033,46 @@
         <w:pStyle w:val="Lgende"/>
         <w:jc w:val="center"/>
       </w:pPr>
-      <w:bookmarkStart w:id="29" w:name="_Toc482944546"/>
+      <w:bookmarkStart w:id="26" w:name="_Toc482944546"/>
       <w:r>
         <w:t xml:space="preserve">Figure </w:t>
       </w:r>
-      <w:fldSimple w:instr=" SEQ Figure \* ARABIC ">
-        <w:r>
-          <w:rPr>
-            <w:noProof/>
-          </w:rPr>
-          <w:t>9</w:t>
-        </w:r>
-      </w:fldSimple>
+      <w:r>
+        <w:fldChar w:fldCharType="begin"/>
+      </w:r>
+      <w:r>
+        <w:instrText xml:space="preserve"> SEQ Figure \* ARABIC </w:instrText>
+      </w:r>
+      <w:r>
+        <w:fldChar w:fldCharType="separate"/>
+      </w:r>
+      <w:r>
+        <w:rPr>
+          <w:noProof/>
+        </w:rPr>
+        <w:t>11</w:t>
+      </w:r>
+      <w:r>
+        <w:rPr>
+          <w:noProof/>
+        </w:rPr>
+        <w:fldChar w:fldCharType="end"/>
+      </w:r>
       <w:r>
         <w:t xml:space="preserve"> Schéma de la suppression d'un devis</w:t>
       </w:r>
-      <w:bookmarkEnd w:id="29"/>
+      <w:bookmarkEnd w:id="26"/>
     </w:p>
     <w:p>
       <w:pPr>
         <w:pStyle w:val="Titre3"/>
       </w:pPr>
-      <w:bookmarkStart w:id="30" w:name="_Toc482944533"/>
+      <w:bookmarkStart w:id="27" w:name="_Toc482944533"/>
       <w:r>
         <w:lastRenderedPageBreak/>
         <w:t>Modification d’un devis</w:t>
       </w:r>
-      <w:bookmarkEnd w:id="30"/>
+      <w:bookmarkEnd w:id="27"/>
     </w:p>
     <w:p>
       <w:r>
@@ -6072,7 +6090,7 @@
           <w:lang w:eastAsia="fr-CH"/>
         </w:rPr>
         <w:drawing>
-          <wp:inline distT="0" distB="0" distL="0" distR="0" wp14:anchorId="530242A1" wp14:editId="18C30B09">
+          <wp:inline distT="0" distB="0" distL="0" distR="0" wp14:anchorId="4BBFB0D2" wp14:editId="13EF48F3">
             <wp:extent cx="5753100" cy="1000125"/>
             <wp:effectExtent l="0" t="0" r="0" b="9525"/>
             <wp:docPr id="13" name="Image 13" descr="C:\Users\DINHM_INFO\Downloads\modificationdevi (1).png"/>
@@ -6089,7 +6107,7 @@
                     </pic:cNvPicPr>
                   </pic:nvPicPr>
                   <pic:blipFill>
-                    <a:blip r:embed="rId20" cstate="print">
+                    <a:blip r:embed="rId21" cstate="print">
                       <a:extLst>
                         <a:ext uri="{28A0092B-C50C-407E-A947-70E740481C1C}">
                           <a14:useLocalDpi xmlns:a14="http://schemas.microsoft.com/office/drawing/2010/main" val="0"/>
@@ -6126,32 +6144,45 @@
         <w:pStyle w:val="Lgende"/>
         <w:jc w:val="center"/>
       </w:pPr>
-      <w:bookmarkStart w:id="31" w:name="_Toc482944547"/>
+      <w:bookmarkStart w:id="28" w:name="_Toc482944547"/>
       <w:r>
         <w:t xml:space="preserve">Figure </w:t>
       </w:r>
-      <w:fldSimple w:instr=" SEQ Figure \* ARABIC ">
-        <w:r>
-          <w:rPr>
-            <w:noProof/>
-          </w:rPr>
-          <w:t>10</w:t>
-        </w:r>
-      </w:fldSimple>
+      <w:r>
+        <w:fldChar w:fldCharType="begin"/>
+      </w:r>
+      <w:r>
+        <w:instrText xml:space="preserve"> SEQ Figure \* ARABIC </w:instrText>
+      </w:r>
+      <w:r>
+        <w:fldChar w:fldCharType="separate"/>
+      </w:r>
+      <w:r>
+        <w:rPr>
+          <w:noProof/>
+        </w:rPr>
+        <w:t>12</w:t>
+      </w:r>
+      <w:r>
+        <w:rPr>
+          <w:noProof/>
+        </w:rPr>
+        <w:fldChar w:fldCharType="end"/>
+      </w:r>
       <w:r>
         <w:t xml:space="preserve"> Schéma de la modification d'un devis</w:t>
       </w:r>
-      <w:bookmarkEnd w:id="31"/>
+      <w:bookmarkEnd w:id="28"/>
     </w:p>
     <w:p>
       <w:pPr>
         <w:pStyle w:val="Titre3"/>
       </w:pPr>
-      <w:bookmarkStart w:id="32" w:name="_Toc482944534"/>
+      <w:bookmarkStart w:id="29" w:name="_Toc482944534"/>
       <w:r>
         <w:t>Affichage des devis</w:t>
       </w:r>
-      <w:bookmarkEnd w:id="32"/>
+      <w:bookmarkEnd w:id="29"/>
     </w:p>
     <w:p>
       <w:r>
@@ -6185,7 +6216,7 @@
           <w:lang w:eastAsia="fr-CH"/>
         </w:rPr>
         <w:drawing>
-          <wp:inline distT="0" distB="0" distL="0" distR="0" wp14:anchorId="5AED8441" wp14:editId="64F7AA9F">
+          <wp:inline distT="0" distB="0" distL="0" distR="0" wp14:anchorId="5DCE51E4" wp14:editId="4F2879D5">
             <wp:extent cx="5753100" cy="1009650"/>
             <wp:effectExtent l="0" t="0" r="0" b="0"/>
             <wp:docPr id="14" name="Image 14" descr="C:\Users\DINHM_INFO\Downloads\showdevis.png"/>
@@ -6202,7 +6233,7 @@
                     </pic:cNvPicPr>
                   </pic:nvPicPr>
                   <pic:blipFill>
-                    <a:blip r:embed="rId21">
+                    <a:blip r:embed="rId22">
                       <a:extLst>
                         <a:ext uri="{28A0092B-C50C-407E-A947-70E740481C1C}">
                           <a14:useLocalDpi xmlns:a14="http://schemas.microsoft.com/office/drawing/2010/main" val="0"/>
@@ -6239,42 +6270,55 @@
         <w:pStyle w:val="Lgende"/>
         <w:jc w:val="center"/>
       </w:pPr>
-      <w:bookmarkStart w:id="33" w:name="_Toc482944548"/>
+      <w:bookmarkStart w:id="30" w:name="_Toc482944548"/>
       <w:r>
         <w:t xml:space="preserve">Figure </w:t>
       </w:r>
-      <w:fldSimple w:instr=" SEQ Figure \* ARABIC ">
-        <w:r>
-          <w:rPr>
-            <w:noProof/>
-          </w:rPr>
-          <w:t>11</w:t>
-        </w:r>
-      </w:fldSimple>
+      <w:r>
+        <w:fldChar w:fldCharType="begin"/>
+      </w:r>
+      <w:r>
+        <w:instrText xml:space="preserve"> SEQ Figure \* ARABIC </w:instrText>
+      </w:r>
+      <w:r>
+        <w:fldChar w:fldCharType="separate"/>
+      </w:r>
+      <w:r>
+        <w:rPr>
+          <w:noProof/>
+        </w:rPr>
+        <w:t>13</w:t>
+      </w:r>
+      <w:r>
+        <w:rPr>
+          <w:noProof/>
+        </w:rPr>
+        <w:fldChar w:fldCharType="end"/>
+      </w:r>
       <w:r>
         <w:t xml:space="preserve"> Schéma de l'affichage des devis</w:t>
       </w:r>
-      <w:bookmarkEnd w:id="33"/>
+      <w:bookmarkEnd w:id="30"/>
     </w:p>
     <w:p>
       <w:pPr>
         <w:pStyle w:val="Titre2"/>
       </w:pPr>
-      <w:bookmarkStart w:id="34" w:name="_Toc482944535"/>
+      <w:bookmarkStart w:id="31" w:name="_Toc482944535"/>
       <w:r>
         <w:t>Manipulation des options</w:t>
       </w:r>
-      <w:bookmarkEnd w:id="34"/>
+      <w:bookmarkEnd w:id="31"/>
     </w:p>
     <w:p>
       <w:pPr>
         <w:pStyle w:val="Titre3"/>
       </w:pPr>
-      <w:bookmarkStart w:id="35" w:name="_Toc482944536"/>
+      <w:bookmarkStart w:id="32" w:name="_Toc482944536"/>
       <w:r>
         <w:t>Création d’une option</w:t>
       </w:r>
-      <w:bookmarkEnd w:id="35"/>
+      <w:bookmarkEnd w:id="32"/>
     </w:p>
     <w:p>
       <w:r>
@@ -6341,7 +6385,7 @@
           <w:lang w:eastAsia="fr-CH"/>
         </w:rPr>
         <w:drawing>
-          <wp:inline distT="0" distB="0" distL="0" distR="0" wp14:anchorId="274FA059" wp14:editId="34C74203">
+          <wp:inline distT="0" distB="0" distL="0" distR="0" wp14:anchorId="5ED6D0B2" wp14:editId="72112137">
             <wp:extent cx="5753735" cy="1294130"/>
             <wp:effectExtent l="0" t="0" r="0" b="1270"/>
             <wp:docPr id="10" name="Image 10" descr="C:\Users\Tony teenager\Documents\TPI\EasyPHP-DevServer-14.1VC9\data\localweb\TPI\Documentation\images\createOption.png"/>
@@ -6358,7 +6402,7 @@
                     </pic:cNvPicPr>
                   </pic:nvPicPr>
                   <pic:blipFill>
-                    <a:blip r:embed="rId22">
+                    <a:blip r:embed="rId23">
                       <a:extLst>
                         <a:ext uri="{28A0092B-C50C-407E-A947-70E740481C1C}">
                           <a14:useLocalDpi xmlns:a14="http://schemas.microsoft.com/office/drawing/2010/main" val="0"/>
@@ -6395,46 +6439,33 @@
         <w:pStyle w:val="Lgende"/>
         <w:jc w:val="center"/>
       </w:pPr>
-      <w:bookmarkStart w:id="36" w:name="_Toc482944549"/>
+      <w:bookmarkStart w:id="33" w:name="_Toc482944549"/>
       <w:r>
         <w:t xml:space="preserve">Figure </w:t>
       </w:r>
-      <w:r>
-        <w:fldChar w:fldCharType="begin"/>
-      </w:r>
-      <w:r>
-        <w:instrText xml:space="preserve"> SEQ Figure \* ARABIC </w:instrText>
-      </w:r>
-      <w:r>
-        <w:fldChar w:fldCharType="separate"/>
-      </w:r>
-      <w:r>
-        <w:rPr>
-          <w:noProof/>
-        </w:rPr>
-        <w:t>12</w:t>
-      </w:r>
-      <w:r>
-        <w:rPr>
-          <w:noProof/>
-        </w:rPr>
-        <w:fldChar w:fldCharType="end"/>
-      </w:r>
+      <w:fldSimple w:instr=" SEQ Figure \* ARABIC ">
+        <w:r>
+          <w:rPr>
+            <w:noProof/>
+          </w:rPr>
+          <w:t>14</w:t>
+        </w:r>
+      </w:fldSimple>
       <w:r>
         <w:t xml:space="preserve"> Schéma de la création d'une option</w:t>
       </w:r>
-      <w:bookmarkEnd w:id="36"/>
+      <w:bookmarkEnd w:id="33"/>
     </w:p>
     <w:p>
       <w:pPr>
         <w:pStyle w:val="Titre3"/>
       </w:pPr>
-      <w:bookmarkStart w:id="37" w:name="_Toc482944537"/>
+      <w:bookmarkStart w:id="34" w:name="_Toc482944537"/>
       <w:r>
         <w:lastRenderedPageBreak/>
         <w:t>Affichage d’option</w:t>
       </w:r>
-      <w:bookmarkEnd w:id="37"/>
+      <w:bookmarkEnd w:id="34"/>
     </w:p>
     <w:p>
       <w:pPr>
@@ -6468,7 +6499,7 @@
           <w:lang w:eastAsia="fr-CH"/>
         </w:rPr>
         <w:drawing>
-          <wp:inline distT="0" distB="0" distL="0" distR="0" wp14:anchorId="6166A270" wp14:editId="39728825">
+          <wp:inline distT="0" distB="0" distL="0" distR="0" wp14:anchorId="1634320B" wp14:editId="6B709B99">
             <wp:extent cx="5759450" cy="932180"/>
             <wp:effectExtent l="0" t="0" r="0" b="1270"/>
             <wp:docPr id="15" name="Image 15" descr="C:\Users\Tony teenager\Documents\TPI\EasyPHP-DevServer-14.1VC9\data\localweb\TPI\Documentation\images\affichageOption.png"/>
@@ -6485,7 +6516,7 @@
                     </pic:cNvPicPr>
                   </pic:nvPicPr>
                   <pic:blipFill>
-                    <a:blip r:embed="rId23">
+                    <a:blip r:embed="rId24">
                       <a:extLst>
                         <a:ext uri="{28A0092B-C50C-407E-A947-70E740481C1C}">
                           <a14:useLocalDpi xmlns:a14="http://schemas.microsoft.com/office/drawing/2010/main" val="0"/>
@@ -6522,43 +6553,30 @@
         <w:pStyle w:val="Lgende"/>
         <w:jc w:val="center"/>
       </w:pPr>
-      <w:bookmarkStart w:id="38" w:name="_Toc482944550"/>
+      <w:bookmarkStart w:id="35" w:name="_Toc482944550"/>
       <w:r>
         <w:t xml:space="preserve">Figure </w:t>
       </w:r>
-      <w:r>
-        <w:fldChar w:fldCharType="begin"/>
-      </w:r>
-      <w:r>
-        <w:instrText xml:space="preserve"> SEQ Figure \* ARABIC </w:instrText>
-      </w:r>
-      <w:r>
-        <w:fldChar w:fldCharType="separate"/>
-      </w:r>
-      <w:r>
-        <w:rPr>
-          <w:noProof/>
-        </w:rPr>
-        <w:t>13</w:t>
-      </w:r>
-      <w:r>
-        <w:rPr>
-          <w:noProof/>
-        </w:rPr>
-        <w:fldChar w:fldCharType="end"/>
-      </w:r>
+      <w:fldSimple w:instr=" SEQ Figure \* ARABIC ">
+        <w:r>
+          <w:rPr>
+            <w:noProof/>
+          </w:rPr>
+          <w:t>15</w:t>
+        </w:r>
+      </w:fldSimple>
       <w:r>
         <w:rPr>
           <w:noProof/>
         </w:rPr>
         <w:t xml:space="preserve"> Schéma de l'affichage des options</w:t>
       </w:r>
-      <w:bookmarkEnd w:id="38"/>
+      <w:bookmarkEnd w:id="35"/>
     </w:p>
     <w:p/>
     <w:sectPr>
-      <w:headerReference w:type="default" r:id="rId24"/>
-      <w:footerReference w:type="default" r:id="rId25"/>
+      <w:headerReference w:type="default" r:id="rId25"/>
+      <w:footerReference w:type="default" r:id="rId26"/>
       <w:pgSz w:w="11906" w:h="16838"/>
       <w:pgMar w:top="1417" w:right="1417" w:bottom="1417" w:left="1417" w:header="708" w:footer="708" w:gutter="0"/>
       <w:pgNumType w:start="0"/>
@@ -8751,7 +8769,7 @@
 </file>
 
 <file path=customXml/itemProps2.xml><?xml version="1.0" encoding="utf-8"?>
-<ds:datastoreItem xmlns:ds="http://schemas.openxmlformats.org/officeDocument/2006/customXml" ds:itemID="{D594B7A9-FE24-4576-8DEE-0843BD2FBC9C}">
+<ds:datastoreItem xmlns:ds="http://schemas.openxmlformats.org/officeDocument/2006/customXml" ds:itemID="{3CED9E53-FC45-4F77-80AD-5EBB9A1347B2}">
   <ds:schemaRefs>
     <ds:schemaRef ds:uri="http://schemas.openxmlformats.org/officeDocument/2006/bibliography"/>
   </ds:schemaRefs>

</xml_diff>

<commit_message>
Doc + correction suppression user
</commit_message>
<xml_diff>
--- a/Documentation/Furnigo_Documentation_Technique.docx
+++ b/Documentation/Furnigo_Documentation_Technique.docx
@@ -1,6 +1,6 @@
 
 <file path=word/document.xml><?xml version="1.0" encoding="utf-8"?>
-<w:document xmlns:wpc="http://schemas.microsoft.com/office/word/2010/wordprocessingCanvas" xmlns:mc="http://schemas.openxmlformats.org/markup-compatibility/2006" xmlns:o="urn:schemas-microsoft-com:office:office" xmlns:r="http://schemas.openxmlformats.org/officeDocument/2006/relationships" xmlns:m="http://schemas.openxmlformats.org/officeDocument/2006/math" xmlns:v="urn:schemas-microsoft-com:vml" xmlns:wp14="http://schemas.microsoft.com/office/word/2010/wordprocessingDrawing" xmlns:wp="http://schemas.openxmlformats.org/drawingml/2006/wordprocessingDrawing" xmlns:w10="urn:schemas-microsoft-com:office:word" xmlns:w="http://schemas.openxmlformats.org/wordprocessingml/2006/main" xmlns:w14="http://schemas.microsoft.com/office/word/2010/wordml" xmlns:w15="http://schemas.microsoft.com/office/word/2012/wordml" xmlns:wpg="http://schemas.microsoft.com/office/word/2010/wordprocessingGroup" xmlns:wpi="http://schemas.microsoft.com/office/word/2010/wordprocessingInk" xmlns:wne="http://schemas.microsoft.com/office/word/2006/wordml" xmlns:wps="http://schemas.microsoft.com/office/word/2010/wordprocessingShape" mc:Ignorable="w14 w15 wp14">
+<w:document xmlns:wpc="http://schemas.microsoft.com/office/word/2010/wordprocessingCanvas" xmlns:mc="http://schemas.openxmlformats.org/markup-compatibility/2006" xmlns:o="urn:schemas-microsoft-com:office:office" xmlns:r="http://schemas.openxmlformats.org/officeDocument/2006/relationships" xmlns:m="http://schemas.openxmlformats.org/officeDocument/2006/math" xmlns:v="urn:schemas-microsoft-com:vml" xmlns:wp14="http://schemas.microsoft.com/office/word/2010/wordprocessingDrawing" xmlns:wp="http://schemas.openxmlformats.org/drawingml/2006/wordprocessingDrawing" xmlns:w10="urn:schemas-microsoft-com:office:word" xmlns:w="http://schemas.openxmlformats.org/wordprocessingml/2006/main" xmlns:w14="http://schemas.microsoft.com/office/word/2010/wordml" xmlns:wpg="http://schemas.microsoft.com/office/word/2010/wordprocessingGroup" xmlns:wpi="http://schemas.microsoft.com/office/word/2010/wordprocessingInk" xmlns:wne="http://schemas.microsoft.com/office/word/2006/wordml" xmlns:wps="http://schemas.microsoft.com/office/word/2010/wordprocessingShape" mc:Ignorable="w14 wp14">
   <w:body>
     <w:sdt>
       <w:sdtPr>
@@ -10,6 +10,7 @@
           <w:docPartUnique/>
         </w:docPartObj>
       </w:sdtPr>
+      <w:sdtEndPr/>
       <w:sdtContent>
         <w:p>
           <w:r>
@@ -91,6 +92,7 @@
                                   <w:dataBinding w:prefixMappings="xmlns:ns0='http://schemas.openxmlformats.org/package/2006/metadata/core-properties' xmlns:ns1='http://purl.org/dc/elements/1.1/'" w:xpath="/ns0:coreProperties[1]/ns1:title[1]" w:storeItemID="{6C3C8BC8-F283-45AE-878A-BAB7291924A1}"/>
                                   <w:text/>
                                 </w:sdtPr>
+                                <w:sdtEndPr/>
                                 <w:sdtContent>
                                   <w:p>
                                     <w:pPr>
@@ -142,7 +144,7 @@
                   </wp:anchor>
                 </w:drawing>
               </mc:Choice>
-              <mc:Fallback>
+              <mc:Fallback xmlns:w15="http://schemas.microsoft.com/office/word/2012/wordml">
                 <w:pict>
                   <v:rect w14:anchorId="5CD6AFA6" id="Rectangle 6" o:spid="_x0000_s1026" style="position:absolute;left:0;text-align:left;margin-left:0;margin-top:0;width:514.8pt;height:421.2pt;z-index:-251656192;visibility:visible;mso-wrap-style:square;mso-width-percent:1100;mso-height-percent:650;mso-top-percent:-50;mso-wrap-distance-left:9pt;mso-wrap-distance-top:0;mso-wrap-distance-right:9pt;mso-wrap-distance-bottom:0;mso-position-horizontal:center;mso-position-horizontal-relative:margin;mso-position-vertical-relative:margin;mso-width-percent:1100;mso-height-percent:650;mso-top-percent:-50;mso-width-relative:margin;mso-height-relative:margin;v-text-anchor:bottom" o:gfxdata="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" fillcolor="#1a1a1a [2896]" stroked="f">
                     <v:fill color2="black [2880]" rotate="t" focusposition=".75,1" focussize=".25,-3" colors="0 #626262;54395f black;1 black" focus="100%" type="gradientRadial"/>
@@ -296,6 +298,7 @@
                                   <w:dataBinding w:prefixMappings="xmlns:ns0='http://schemas.openxmlformats.org/officeDocument/2006/extended-properties'" w:xpath="/ns0:Properties[1]/ns0:Company[1]" w:storeItemID="{6668398D-A668-4E3E-A5EB-62B293D839F1}"/>
                                   <w:text/>
                                 </w:sdtPr>
+                                <w:sdtEndPr/>
                                 <w:sdtContent>
                                   <w:p>
                                     <w:pPr>
@@ -339,6 +342,7 @@
                                   <w:dataBinding w:prefixMappings="xmlns:ns0='http://schemas.microsoft.com/office/2006/coverPageProps'" w:xpath="/ns0:CoverPageProperties[1]/ns0:CompanyAddress[1]" w:storeItemID="{55AF091B-3C7A-41E3-B477-F2FDAA23CFDA}"/>
                                   <w:text w:multiLine="1"/>
                                 </w:sdtPr>
+                                <w:sdtEndPr/>
                                 <w:sdtContent>
                                   <w:p>
                                     <w:pPr>
@@ -382,6 +386,7 @@
                                   <w:dataBinding w:prefixMappings="xmlns:ns0='http://schemas.microsoft.com/office/2006/coverPageProps'" w:xpath="/ns0:CoverPageProperties[1]/ns0:CompanyPhone[1]" w:storeItemID="{55AF091B-3C7A-41E3-B477-F2FDAA23CFDA}"/>
                                   <w:text/>
                                 </w:sdtPr>
+                                <w:sdtEndPr/>
                                 <w:sdtContent>
                                   <w:p>
                                     <w:pPr>
@@ -425,6 +430,7 @@
                                   <w:dataBinding w:prefixMappings="xmlns:ns0='http://schemas.microsoft.com/office/2006/coverPageProps'" w:xpath="/ns0:CoverPageProperties[1]/ns0:CompanyFax[1]" w:storeItemID="{55AF091B-3C7A-41E3-B477-F2FDAA23CFDA}"/>
                                   <w:text/>
                                 </w:sdtPr>
+                                <w:sdtEndPr/>
                                 <w:sdtContent>
                                   <w:p>
                                     <w:pPr>
@@ -473,6 +479,7 @@
                                     <w:calendar w:val="gregorian"/>
                                   </w:date>
                                 </w:sdtPr>
+                                <w:sdtEndPr/>
                                 <w:sdtContent>
                                   <w:p>
                                     <w:pPr>
@@ -521,7 +528,7 @@
                   </wp:anchor>
                 </w:drawing>
               </mc:Choice>
-              <mc:Fallback>
+              <mc:Fallback xmlns:w15="http://schemas.microsoft.com/office/word/2012/wordml">
                 <w:pict>
                   <v:shapetype w14:anchorId="067B923D" id="_x0000_t202" coordsize="21600,21600" o:spt="202" path="m,l,21600r21600,l21600,xe">
                     <v:stroke joinstyle="miter"/>
@@ -844,6 +851,7 @@
                                   <w:dataBinding w:prefixMappings="xmlns:ns0='http://schemas.openxmlformats.org/package/2006/metadata/core-properties' xmlns:ns1='http://purl.org/dc/elements/1.1/'" w:xpath="/ns0:coreProperties[1]/ns1:creator[1]" w:storeItemID="{6C3C8BC8-F283-45AE-878A-BAB7291924A1}"/>
                                   <w:text/>
                                 </w:sdtPr>
+                                <w:sdtEndPr/>
                                 <w:sdtContent>
                                   <w:p>
                                     <w:pPr>
@@ -877,6 +885,7 @@
                                   <w:dataBinding w:prefixMappings="xmlns:ns0='http://schemas.microsoft.com/office/2006/coverPageProps'" w:xpath="/ns0:CoverPageProperties[1]/ns0:Abstract[1]" w:storeItemID="{55AF091B-3C7A-41E3-B477-F2FDAA23CFDA}"/>
                                   <w:text/>
                                 </w:sdtPr>
+                                <w:sdtEndPr/>
                                 <w:sdtContent>
                                   <w:p>
                                     <w:pPr>
@@ -923,7 +932,7 @@
                   </wp:anchor>
                 </w:drawing>
               </mc:Choice>
-              <mc:Fallback>
+              <mc:Fallback xmlns:w15="http://schemas.microsoft.com/office/word/2012/wordml">
                 <w:pict>
                   <v:shape w14:anchorId="6E750B67" id="Zone de texte 387" o:spid="_x0000_s1028" type="#_x0000_t202" style="position:absolute;left:0;text-align:left;margin-left:0;margin-top:0;width:283.15pt;height:291.6pt;z-index:251663360;visibility:visible;mso-wrap-style:square;mso-width-percent:605;mso-height-percent:450;mso-left-percent:445;mso-top-percent:590;mso-wrap-distance-left:9pt;mso-wrap-distance-top:0;mso-wrap-distance-right:9pt;mso-wrap-distance-bottom:0;mso-position-horizontal-relative:margin;mso-position-vertical-relative:margin;mso-width-percent:605;mso-height-percent:450;mso-left-percent:445;mso-top-percent:590;mso-width-relative:margin;mso-height-relative:margin;v-text-anchor:top" o:gfxdata="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" filled="f" stroked="f" strokeweight=".5pt">
                     <v:textbox inset=",14.4pt,,7.2pt">
@@ -1088,7 +1097,7 @@
                   </wp:anchor>
                 </w:drawing>
               </mc:Choice>
-              <mc:Fallback>
+              <mc:Fallback xmlns:w15="http://schemas.microsoft.com/office/word/2012/wordml">
                 <w:pict>
                   <v:rect w14:anchorId="26972573" id="Rectangle 388" o:spid="_x0000_s1026" style="position:absolute;margin-left:0;margin-top:0;width:514.8pt;height:291.6pt;z-index:-251657216;visibility:visible;mso-wrap-style:square;mso-width-percent:1100;mso-height-percent:450;mso-top-percent:590;mso-wrap-distance-left:9pt;mso-wrap-distance-top:0;mso-wrap-distance-right:9pt;mso-wrap-distance-bottom:0;mso-position-horizontal:center;mso-position-horizontal-relative:margin;mso-position-vertical-relative:margin;mso-width-percent:1100;mso-height-percent:450;mso-top-percent:590;mso-width-relative:margin;mso-height-relative:margin;v-text-anchor:middle" o:gfxdata="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" fillcolor="white [2897]" stroked="f" strokeweight="1.25pt">
                     <v:fill color2="#e5e5e5 [2881]" rotate="t" focusposition=".75,1" focussize=".25,-3" colors="0 white;54395f #e1e1e1;1 #f3f3f3" focus="100%" type="gradientRadial"/>
@@ -1285,7 +1294,7 @@
                   </wp:anchor>
                 </w:drawing>
               </mc:Choice>
-              <mc:Fallback>
+              <mc:Fallback xmlns:w15="http://schemas.microsoft.com/office/word/2012/wordml">
                 <w:pict>
                   <v:group w14:anchorId="5D244592" id="Groupe 7" o:spid="_x0000_s1026" style="position:absolute;margin-left:0;margin-top:0;width:58.3pt;height:61.2pt;rotation:90;z-index:251661312;mso-left-percent:750;mso-top-percent:490;mso-position-horizontal-relative:page;mso-position-vertical-relative:page;mso-left-percent:750;mso-top-percent:490;mso-width-relative:margin;mso-height-relative:margin" coordorigin="10217,9410" coordsize="1565,590" o:gfxdata="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">
                     <v:shapetype id="_x0000_t55" coordsize="21600,21600" o:spt="55" adj="16200" path="m@0,l,0@1,10800,,21600@0,21600,21600,10800xe">
@@ -1332,6 +1341,7 @@
           <w:docPartUnique/>
         </w:docPartObj>
       </w:sdtPr>
+      <w:sdtEndPr/>
       <w:sdtContent>
         <w:p>
           <w:pPr>
@@ -4793,7 +4803,7 @@
                     <pic:cNvPicPr/>
                   </pic:nvPicPr>
                   <pic:blipFill>
-                    <a:blip r:embed="rId9"/>
+                    <a:blip r:embed="rId10"/>
                     <a:stretch>
                       <a:fillRect/>
                     </a:stretch>
@@ -4823,14 +4833,27 @@
       <w:r>
         <w:t xml:space="preserve">Figure </w:t>
       </w:r>
-      <w:fldSimple w:instr=" SEQ Figure \* ARABIC ">
-        <w:r>
-          <w:rPr>
-            <w:noProof/>
-          </w:rPr>
-          <w:t>1</w:t>
-        </w:r>
-      </w:fldSimple>
+      <w:r>
+        <w:fldChar w:fldCharType="begin"/>
+      </w:r>
+      <w:r>
+        <w:instrText xml:space="preserve"> SEQ Figure \* ARABIC </w:instrText>
+      </w:r>
+      <w:r>
+        <w:fldChar w:fldCharType="separate"/>
+      </w:r>
+      <w:r>
+        <w:rPr>
+          <w:noProof/>
+        </w:rPr>
+        <w:t>1</w:t>
+      </w:r>
+      <w:r>
+        <w:rPr>
+          <w:noProof/>
+        </w:rPr>
+        <w:fldChar w:fldCharType="end"/>
+      </w:r>
       <w:r>
         <w:t xml:space="preserve"> Site web </w:t>
       </w:r>
@@ -5006,7 +5029,7 @@
                     <pic:cNvPicPr/>
                   </pic:nvPicPr>
                   <pic:blipFill>
-                    <a:blip r:embed="rId10"/>
+                    <a:blip r:embed="rId11"/>
                     <a:stretch>
                       <a:fillRect/>
                     </a:stretch>
@@ -5036,14 +5059,27 @@
       <w:r>
         <w:t xml:space="preserve">Figure </w:t>
       </w:r>
-      <w:fldSimple w:instr=" SEQ Figure \* ARABIC ">
-        <w:r>
-          <w:rPr>
-            <w:noProof/>
-          </w:rPr>
-          <w:t>2</w:t>
-        </w:r>
-      </w:fldSimple>
+      <w:r>
+        <w:fldChar w:fldCharType="begin"/>
+      </w:r>
+      <w:r>
+        <w:instrText xml:space="preserve"> SEQ Figure \* ARABIC </w:instrText>
+      </w:r>
+      <w:r>
+        <w:fldChar w:fldCharType="separate"/>
+      </w:r>
+      <w:r>
+        <w:rPr>
+          <w:noProof/>
+        </w:rPr>
+        <w:t>2</w:t>
+      </w:r>
+      <w:r>
+        <w:rPr>
+          <w:noProof/>
+        </w:rPr>
+        <w:fldChar w:fldCharType="end"/>
+      </w:r>
       <w:r>
         <w:t xml:space="preserve"> Interface du calculateur de pré-devis du site </w:t>
       </w:r>
@@ -5103,7 +5139,7 @@
                     <pic:cNvPicPr/>
                   </pic:nvPicPr>
                   <pic:blipFill>
-                    <a:blip r:embed="rId11"/>
+                    <a:blip r:embed="rId12"/>
                     <a:stretch>
                       <a:fillRect/>
                     </a:stretch>
@@ -5133,14 +5169,27 @@
       <w:r>
         <w:t xml:space="preserve">Figure </w:t>
       </w:r>
-      <w:fldSimple w:instr=" SEQ Figure \* ARABIC ">
-        <w:r>
-          <w:rPr>
-            <w:noProof/>
-          </w:rPr>
-          <w:t>3</w:t>
-        </w:r>
-      </w:fldSimple>
+      <w:r>
+        <w:fldChar w:fldCharType="begin"/>
+      </w:r>
+      <w:r>
+        <w:instrText xml:space="preserve"> SEQ Figure \* ARABIC </w:instrText>
+      </w:r>
+      <w:r>
+        <w:fldChar w:fldCharType="separate"/>
+      </w:r>
+      <w:r>
+        <w:rPr>
+          <w:noProof/>
+        </w:rPr>
+        <w:t>3</w:t>
+      </w:r>
+      <w:r>
+        <w:rPr>
+          <w:noProof/>
+        </w:rPr>
+        <w:fldChar w:fldCharType="end"/>
+      </w:r>
       <w:r>
         <w:t xml:space="preserve"> Page d'accueil du site L&amp;L Déménagement</w:t>
       </w:r>
@@ -5187,7 +5236,7 @@
                     <pic:cNvPicPr/>
                   </pic:nvPicPr>
                   <pic:blipFill>
-                    <a:blip r:embed="rId12"/>
+                    <a:blip r:embed="rId13"/>
                     <a:stretch>
                       <a:fillRect/>
                     </a:stretch>
@@ -5217,14 +5266,27 @@
       <w:r>
         <w:t xml:space="preserve">Figure </w:t>
       </w:r>
-      <w:fldSimple w:instr=" SEQ Figure \* ARABIC ">
-        <w:r>
-          <w:rPr>
-            <w:noProof/>
-          </w:rPr>
-          <w:t>4</w:t>
-        </w:r>
-      </w:fldSimple>
+      <w:r>
+        <w:fldChar w:fldCharType="begin"/>
+      </w:r>
+      <w:r>
+        <w:instrText xml:space="preserve"> SEQ Figure \* ARABIC </w:instrText>
+      </w:r>
+      <w:r>
+        <w:fldChar w:fldCharType="separate"/>
+      </w:r>
+      <w:r>
+        <w:rPr>
+          <w:noProof/>
+        </w:rPr>
+        <w:t>4</w:t>
+      </w:r>
+      <w:r>
+        <w:rPr>
+          <w:noProof/>
+        </w:rPr>
+        <w:fldChar w:fldCharType="end"/>
+      </w:r>
       <w:r>
         <w:t xml:space="preserve"> Interface du devis en ligne de L&amp;L Déménagement</w:t>
       </w:r>
@@ -5749,7 +5811,7 @@
                     </pic:cNvPicPr>
                   </pic:nvPicPr>
                   <pic:blipFill>
-                    <a:blip r:embed="rId13">
+                    <a:blip r:embed="rId14">
                       <a:extLst>
                         <a:ext uri="{28A0092B-C50C-407E-A947-70E740481C1C}">
                           <a14:useLocalDpi xmlns:a14="http://schemas.microsoft.com/office/drawing/2010/main" val="0"/>
@@ -5793,14 +5855,27 @@
       <w:r>
         <w:t xml:space="preserve">Figure </w:t>
       </w:r>
-      <w:fldSimple w:instr=" SEQ Figure \* ARABIC ">
-        <w:r>
-          <w:rPr>
-            <w:noProof/>
-          </w:rPr>
-          <w:t>5</w:t>
-        </w:r>
-      </w:fldSimple>
+      <w:r>
+        <w:fldChar w:fldCharType="begin"/>
+      </w:r>
+      <w:r>
+        <w:instrText xml:space="preserve"> SEQ Figure \* ARABIC </w:instrText>
+      </w:r>
+      <w:r>
+        <w:fldChar w:fldCharType="separate"/>
+      </w:r>
+      <w:r>
+        <w:rPr>
+          <w:noProof/>
+        </w:rPr>
+        <w:t>5</w:t>
+      </w:r>
+      <w:r>
+        <w:rPr>
+          <w:noProof/>
+        </w:rPr>
+        <w:fldChar w:fldCharType="end"/>
+      </w:r>
       <w:r>
         <w:rPr>
           <w:noProof/>
@@ -5837,7 +5912,7 @@
                     </pic:cNvPicPr>
                   </pic:nvPicPr>
                   <pic:blipFill>
-                    <a:blip r:embed="rId14">
+                    <a:blip r:embed="rId15">
                       <a:extLst>
                         <a:ext uri="{28A0092B-C50C-407E-A947-70E740481C1C}">
                           <a14:useLocalDpi xmlns:a14="http://schemas.microsoft.com/office/drawing/2010/main" val="0"/>
@@ -5878,14 +5953,27 @@
       <w:r>
         <w:t xml:space="preserve">Figure </w:t>
       </w:r>
-      <w:fldSimple w:instr=" SEQ Figure \* ARABIC ">
-        <w:r>
-          <w:rPr>
-            <w:noProof/>
-          </w:rPr>
-          <w:t>6</w:t>
-        </w:r>
-      </w:fldSimple>
+      <w:r>
+        <w:fldChar w:fldCharType="begin"/>
+      </w:r>
+      <w:r>
+        <w:instrText xml:space="preserve"> SEQ Figure \* ARABIC </w:instrText>
+      </w:r>
+      <w:r>
+        <w:fldChar w:fldCharType="separate"/>
+      </w:r>
+      <w:r>
+        <w:rPr>
+          <w:noProof/>
+        </w:rPr>
+        <w:t>6</w:t>
+      </w:r>
+      <w:r>
+        <w:rPr>
+          <w:noProof/>
+        </w:rPr>
+        <w:fldChar w:fldCharType="end"/>
+      </w:r>
       <w:r>
         <w:rPr>
           <w:noProof/>
@@ -5923,7 +6011,7 @@
                     </pic:cNvPicPr>
                   </pic:nvPicPr>
                   <pic:blipFill>
-                    <a:blip r:embed="rId15">
+                    <a:blip r:embed="rId16">
                       <a:extLst>
                         <a:ext uri="{28A0092B-C50C-407E-A947-70E740481C1C}">
                           <a14:useLocalDpi xmlns:a14="http://schemas.microsoft.com/office/drawing/2010/main" val="0"/>
@@ -5964,14 +6052,27 @@
       <w:r>
         <w:t xml:space="preserve">Figure </w:t>
       </w:r>
-      <w:fldSimple w:instr=" SEQ Figure \* ARABIC ">
-        <w:r>
-          <w:rPr>
-            <w:noProof/>
-          </w:rPr>
-          <w:t>7</w:t>
-        </w:r>
-      </w:fldSimple>
+      <w:r>
+        <w:fldChar w:fldCharType="begin"/>
+      </w:r>
+      <w:r>
+        <w:instrText xml:space="preserve"> SEQ Figure \* ARABIC </w:instrText>
+      </w:r>
+      <w:r>
+        <w:fldChar w:fldCharType="separate"/>
+      </w:r>
+      <w:r>
+        <w:rPr>
+          <w:noProof/>
+        </w:rPr>
+        <w:t>7</w:t>
+      </w:r>
+      <w:r>
+        <w:rPr>
+          <w:noProof/>
+        </w:rPr>
+        <w:fldChar w:fldCharType="end"/>
+      </w:r>
       <w:r>
         <w:rPr>
           <w:noProof/>
@@ -6008,7 +6109,7 @@
                     </pic:cNvPicPr>
                   </pic:nvPicPr>
                   <pic:blipFill>
-                    <a:blip r:embed="rId16">
+                    <a:blip r:embed="rId17">
                       <a:extLst>
                         <a:ext uri="{28A0092B-C50C-407E-A947-70E740481C1C}">
                           <a14:useLocalDpi xmlns:a14="http://schemas.microsoft.com/office/drawing/2010/main" val="0"/>
@@ -6052,14 +6153,27 @@
       <w:r>
         <w:t xml:space="preserve">Figure </w:t>
       </w:r>
-      <w:fldSimple w:instr=" SEQ Figure \* ARABIC ">
-        <w:r>
-          <w:rPr>
-            <w:noProof/>
-          </w:rPr>
-          <w:t>8</w:t>
-        </w:r>
-      </w:fldSimple>
+      <w:r>
+        <w:fldChar w:fldCharType="begin"/>
+      </w:r>
+      <w:r>
+        <w:instrText xml:space="preserve"> SEQ Figure \* ARABIC </w:instrText>
+      </w:r>
+      <w:r>
+        <w:fldChar w:fldCharType="separate"/>
+      </w:r>
+      <w:r>
+        <w:rPr>
+          <w:noProof/>
+        </w:rPr>
+        <w:t>8</w:t>
+      </w:r>
+      <w:r>
+        <w:rPr>
+          <w:noProof/>
+        </w:rPr>
+        <w:fldChar w:fldCharType="end"/>
+      </w:r>
       <w:r>
         <w:rPr>
           <w:noProof/>
@@ -6097,7 +6211,7 @@
                     </pic:cNvPicPr>
                   </pic:nvPicPr>
                   <pic:blipFill>
-                    <a:blip r:embed="rId17">
+                    <a:blip r:embed="rId18">
                       <a:extLst>
                         <a:ext uri="{28A0092B-C50C-407E-A947-70E740481C1C}">
                           <a14:useLocalDpi xmlns:a14="http://schemas.microsoft.com/office/drawing/2010/main" val="0"/>
@@ -6141,14 +6255,27 @@
       <w:r>
         <w:t xml:space="preserve">Figure </w:t>
       </w:r>
-      <w:fldSimple w:instr=" SEQ Figure \* ARABIC ">
-        <w:r>
-          <w:rPr>
-            <w:noProof/>
-          </w:rPr>
-          <w:t>9</w:t>
-        </w:r>
-      </w:fldSimple>
+      <w:r>
+        <w:fldChar w:fldCharType="begin"/>
+      </w:r>
+      <w:r>
+        <w:instrText xml:space="preserve"> SEQ Figure \* ARABIC </w:instrText>
+      </w:r>
+      <w:r>
+        <w:fldChar w:fldCharType="separate"/>
+      </w:r>
+      <w:r>
+        <w:rPr>
+          <w:noProof/>
+        </w:rPr>
+        <w:t>9</w:t>
+      </w:r>
+      <w:r>
+        <w:rPr>
+          <w:noProof/>
+        </w:rPr>
+        <w:fldChar w:fldCharType="end"/>
+      </w:r>
       <w:r>
         <w:rPr>
           <w:noProof/>
@@ -6185,7 +6312,7 @@
                     </pic:cNvPicPr>
                   </pic:nvPicPr>
                   <pic:blipFill>
-                    <a:blip r:embed="rId18">
+                    <a:blip r:embed="rId19">
                       <a:extLst>
                         <a:ext uri="{28A0092B-C50C-407E-A947-70E740481C1C}">
                           <a14:useLocalDpi xmlns:a14="http://schemas.microsoft.com/office/drawing/2010/main" val="0"/>
@@ -6229,14 +6356,27 @@
       <w:r>
         <w:t xml:space="preserve">Figure </w:t>
       </w:r>
-      <w:fldSimple w:instr=" SEQ Figure \* ARABIC ">
-        <w:r>
-          <w:rPr>
-            <w:noProof/>
-          </w:rPr>
-          <w:t>10</w:t>
-        </w:r>
-      </w:fldSimple>
+      <w:r>
+        <w:fldChar w:fldCharType="begin"/>
+      </w:r>
+      <w:r>
+        <w:instrText xml:space="preserve"> SEQ Figure \* ARABIC </w:instrText>
+      </w:r>
+      <w:r>
+        <w:fldChar w:fldCharType="separate"/>
+      </w:r>
+      <w:r>
+        <w:rPr>
+          <w:noProof/>
+        </w:rPr>
+        <w:t>10</w:t>
+      </w:r>
+      <w:r>
+        <w:rPr>
+          <w:noProof/>
+        </w:rPr>
+        <w:fldChar w:fldCharType="end"/>
+      </w:r>
       <w:r>
         <w:t xml:space="preserve"> Maquette de l'interface</w:t>
       </w:r>
@@ -6276,7 +6416,7 @@
                     </pic:cNvPicPr>
                   </pic:nvPicPr>
                   <pic:blipFill>
-                    <a:blip r:embed="rId19">
+                    <a:blip r:embed="rId20">
                       <a:extLst>
                         <a:ext uri="{28A0092B-C50C-407E-A947-70E740481C1C}">
                           <a14:useLocalDpi xmlns:a14="http://schemas.microsoft.com/office/drawing/2010/main" val="0"/>
@@ -6320,14 +6460,27 @@
       <w:r>
         <w:t xml:space="preserve">Figure </w:t>
       </w:r>
-      <w:fldSimple w:instr=" SEQ Figure \* ARABIC ">
-        <w:r>
-          <w:rPr>
-            <w:noProof/>
-          </w:rPr>
-          <w:t>11</w:t>
-        </w:r>
-      </w:fldSimple>
+      <w:r>
+        <w:fldChar w:fldCharType="begin"/>
+      </w:r>
+      <w:r>
+        <w:instrText xml:space="preserve"> SEQ Figure \* ARABIC </w:instrText>
+      </w:r>
+      <w:r>
+        <w:fldChar w:fldCharType="separate"/>
+      </w:r>
+      <w:r>
+        <w:rPr>
+          <w:noProof/>
+        </w:rPr>
+        <w:t>11</w:t>
+      </w:r>
+      <w:r>
+        <w:rPr>
+          <w:noProof/>
+        </w:rPr>
+        <w:fldChar w:fldCharType="end"/>
+      </w:r>
       <w:r>
         <w:rPr>
           <w:noProof/>
@@ -6364,7 +6517,7 @@
                     </pic:cNvPicPr>
                   </pic:nvPicPr>
                   <pic:blipFill>
-                    <a:blip r:embed="rId20">
+                    <a:blip r:embed="rId21">
                       <a:extLst>
                         <a:ext uri="{28A0092B-C50C-407E-A947-70E740481C1C}">
                           <a14:useLocalDpi xmlns:a14="http://schemas.microsoft.com/office/drawing/2010/main" val="0"/>
@@ -6405,14 +6558,27 @@
       <w:r>
         <w:t xml:space="preserve">Figure </w:t>
       </w:r>
-      <w:fldSimple w:instr=" SEQ Figure \* ARABIC ">
-        <w:r>
-          <w:rPr>
-            <w:noProof/>
-          </w:rPr>
-          <w:t>12</w:t>
-        </w:r>
-      </w:fldSimple>
+      <w:r>
+        <w:fldChar w:fldCharType="begin"/>
+      </w:r>
+      <w:r>
+        <w:instrText xml:space="preserve"> SEQ Figure \* ARABIC </w:instrText>
+      </w:r>
+      <w:r>
+        <w:fldChar w:fldCharType="separate"/>
+      </w:r>
+      <w:r>
+        <w:rPr>
+          <w:noProof/>
+        </w:rPr>
+        <w:t>12</w:t>
+      </w:r>
+      <w:r>
+        <w:rPr>
+          <w:noProof/>
+        </w:rPr>
+        <w:fldChar w:fldCharType="end"/>
+      </w:r>
       <w:r>
         <w:rPr>
           <w:noProof/>
@@ -6462,13 +6628,11 @@
         </w:numPr>
       </w:pPr>
       <w:r>
-        <w:t xml:space="preserve">L’architecture du projet et le </w:t>
-      </w:r>
-      <w:proofErr w:type="spellStart"/>
-      <w:r>
-        <w:t>structogramme</w:t>
-      </w:r>
-      <w:proofErr w:type="spellEnd"/>
+        <w:t xml:space="preserve">Description </w:t>
+      </w:r>
+      <w:r>
+        <w:t>des fonctions</w:t>
+      </w:r>
     </w:p>
     <w:p>
       <w:r>
@@ -6561,7 +6725,7 @@
                     </pic:cNvPicPr>
                   </pic:nvPicPr>
                   <pic:blipFill>
-                    <a:blip r:embed="rId21">
+                    <a:blip r:embed="rId22">
                       <a:extLst>
                         <a:ext uri="{28A0092B-C50C-407E-A947-70E740481C1C}">
                           <a14:useLocalDpi xmlns:a14="http://schemas.microsoft.com/office/drawing/2010/main" val="0"/>
@@ -6602,14 +6766,30 @@
       <w:r>
         <w:t xml:space="preserve">Figure </w:t>
       </w:r>
-      <w:fldSimple w:instr=" SEQ Figure \* ARABIC ">
-        <w:r>
-          <w:rPr>
-            <w:noProof/>
-          </w:rPr>
-          <w:t>13</w:t>
-        </w:r>
-      </w:fldSimple>
+      <w:r>
+        <w:fldChar w:fldCharType="begin"/>
+      </w:r>
+      <w:r>
+        <w:instrText xml:space="preserve"> SEQ Figure \* ARAB</w:instrText>
+      </w:r>
+      <w:r>
+        <w:instrText xml:space="preserve">IC </w:instrText>
+      </w:r>
+      <w:r>
+        <w:fldChar w:fldCharType="separate"/>
+      </w:r>
+      <w:r>
+        <w:rPr>
+          <w:noProof/>
+        </w:rPr>
+        <w:t>13</w:t>
+      </w:r>
+      <w:r>
+        <w:rPr>
+          <w:noProof/>
+        </w:rPr>
+        <w:fldChar w:fldCharType="end"/>
+      </w:r>
       <w:r>
         <w:t xml:space="preserve"> Schéma</w:t>
       </w:r>
@@ -6730,7 +6910,7 @@
                     </pic:cNvPicPr>
                   </pic:nvPicPr>
                   <pic:blipFill>
-                    <a:blip r:embed="rId22">
+                    <a:blip r:embed="rId23">
                       <a:extLst>
                         <a:ext uri="{28A0092B-C50C-407E-A947-70E740481C1C}">
                           <a14:useLocalDpi xmlns:a14="http://schemas.microsoft.com/office/drawing/2010/main" val="0"/>
@@ -6771,14 +6951,27 @@
       <w:r>
         <w:t xml:space="preserve">Figure </w:t>
       </w:r>
-      <w:fldSimple w:instr=" SEQ Figure \* ARABIC ">
-        <w:r>
-          <w:rPr>
-            <w:noProof/>
-          </w:rPr>
-          <w:t>14</w:t>
-        </w:r>
-      </w:fldSimple>
+      <w:r>
+        <w:fldChar w:fldCharType="begin"/>
+      </w:r>
+      <w:r>
+        <w:instrText xml:space="preserve"> SEQ Figure \* ARABIC </w:instrText>
+      </w:r>
+      <w:r>
+        <w:fldChar w:fldCharType="separate"/>
+      </w:r>
+      <w:r>
+        <w:rPr>
+          <w:noProof/>
+        </w:rPr>
+        <w:t>14</w:t>
+      </w:r>
+      <w:r>
+        <w:rPr>
+          <w:noProof/>
+        </w:rPr>
+        <w:fldChar w:fldCharType="end"/>
+      </w:r>
       <w:r>
         <w:t xml:space="preserve"> Schéma </w:t>
       </w:r>
@@ -6833,7 +7026,7 @@
                     </pic:cNvPicPr>
                   </pic:nvPicPr>
                   <pic:blipFill>
-                    <a:blip r:embed="rId23" cstate="print">
+                    <a:blip r:embed="rId24" cstate="print">
                       <a:extLst>
                         <a:ext uri="{28A0092B-C50C-407E-A947-70E740481C1C}">
                           <a14:useLocalDpi xmlns:a14="http://schemas.microsoft.com/office/drawing/2010/main" val="0"/>
@@ -6874,14 +7067,27 @@
       <w:r>
         <w:t xml:space="preserve">Figure </w:t>
       </w:r>
-      <w:fldSimple w:instr=" SEQ Figure \* ARABIC ">
-        <w:r>
-          <w:rPr>
-            <w:noProof/>
-          </w:rPr>
-          <w:t>15</w:t>
-        </w:r>
-      </w:fldSimple>
+      <w:r>
+        <w:fldChar w:fldCharType="begin"/>
+      </w:r>
+      <w:r>
+        <w:instrText xml:space="preserve"> SEQ Figure \* ARABIC </w:instrText>
+      </w:r>
+      <w:r>
+        <w:fldChar w:fldCharType="separate"/>
+      </w:r>
+      <w:r>
+        <w:rPr>
+          <w:noProof/>
+        </w:rPr>
+        <w:t>15</w:t>
+      </w:r>
+      <w:r>
+        <w:rPr>
+          <w:noProof/>
+        </w:rPr>
+        <w:fldChar w:fldCharType="end"/>
+      </w:r>
       <w:r>
         <w:t xml:space="preserve"> Schéma </w:t>
       </w:r>
@@ -6952,7 +7158,7 @@
                     </pic:cNvPicPr>
                   </pic:nvPicPr>
                   <pic:blipFill>
-                    <a:blip r:embed="rId24">
+                    <a:blip r:embed="rId25">
                       <a:extLst>
                         <a:ext uri="{28A0092B-C50C-407E-A947-70E740481C1C}">
                           <a14:useLocalDpi xmlns:a14="http://schemas.microsoft.com/office/drawing/2010/main" val="0"/>
@@ -6993,14 +7199,27 @@
       <w:r>
         <w:t xml:space="preserve">Figure </w:t>
       </w:r>
-      <w:fldSimple w:instr=" SEQ Figure \* ARABIC ">
-        <w:r>
-          <w:rPr>
-            <w:noProof/>
-          </w:rPr>
-          <w:t>16</w:t>
-        </w:r>
-      </w:fldSimple>
+      <w:r>
+        <w:fldChar w:fldCharType="begin"/>
+      </w:r>
+      <w:r>
+        <w:instrText xml:space="preserve"> SEQ Figure \* ARABIC </w:instrText>
+      </w:r>
+      <w:r>
+        <w:fldChar w:fldCharType="separate"/>
+      </w:r>
+      <w:r>
+        <w:rPr>
+          <w:noProof/>
+        </w:rPr>
+        <w:t>16</w:t>
+      </w:r>
+      <w:r>
+        <w:rPr>
+          <w:noProof/>
+        </w:rPr>
+        <w:fldChar w:fldCharType="end"/>
+      </w:r>
       <w:r>
         <w:t xml:space="preserve"> Schéma </w:t>
       </w:r>
@@ -7118,7 +7337,7 @@
                     </pic:cNvPicPr>
                   </pic:nvPicPr>
                   <pic:blipFill>
-                    <a:blip r:embed="rId25">
+                    <a:blip r:embed="rId26">
                       <a:extLst>
                         <a:ext uri="{28A0092B-C50C-407E-A947-70E740481C1C}">
                           <a14:useLocalDpi xmlns:a14="http://schemas.microsoft.com/office/drawing/2010/main" val="0"/>
@@ -7159,14 +7378,27 @@
       <w:r>
         <w:t xml:space="preserve">Figure </w:t>
       </w:r>
-      <w:fldSimple w:instr=" SEQ Figure \* ARABIC ">
-        <w:r>
-          <w:rPr>
-            <w:noProof/>
-          </w:rPr>
-          <w:t>17</w:t>
-        </w:r>
-      </w:fldSimple>
+      <w:r>
+        <w:fldChar w:fldCharType="begin"/>
+      </w:r>
+      <w:r>
+        <w:instrText xml:space="preserve"> SEQ Figure \* ARABIC </w:instrText>
+      </w:r>
+      <w:r>
+        <w:fldChar w:fldCharType="separate"/>
+      </w:r>
+      <w:r>
+        <w:rPr>
+          <w:noProof/>
+        </w:rPr>
+        <w:t>17</w:t>
+      </w:r>
+      <w:r>
+        <w:rPr>
+          <w:noProof/>
+        </w:rPr>
+        <w:fldChar w:fldCharType="end"/>
+      </w:r>
       <w:r>
         <w:t xml:space="preserve"> Schéma </w:t>
       </w:r>
@@ -7237,7 +7469,7 @@
                     </pic:cNvPicPr>
                   </pic:nvPicPr>
                   <pic:blipFill>
-                    <a:blip r:embed="rId26">
+                    <a:blip r:embed="rId27">
                       <a:extLst>
                         <a:ext uri="{28A0092B-C50C-407E-A947-70E740481C1C}">
                           <a14:useLocalDpi xmlns:a14="http://schemas.microsoft.com/office/drawing/2010/main" val="0"/>
@@ -7278,14 +7510,27 @@
       <w:r>
         <w:t xml:space="preserve">Figure </w:t>
       </w:r>
-      <w:fldSimple w:instr=" SEQ Figure \* ARABIC ">
-        <w:r>
-          <w:rPr>
-            <w:noProof/>
-          </w:rPr>
-          <w:t>18</w:t>
-        </w:r>
-      </w:fldSimple>
+      <w:r>
+        <w:fldChar w:fldCharType="begin"/>
+      </w:r>
+      <w:r>
+        <w:instrText xml:space="preserve"> SEQ Figure \* ARABIC </w:instrText>
+      </w:r>
+      <w:r>
+        <w:fldChar w:fldCharType="separate"/>
+      </w:r>
+      <w:r>
+        <w:rPr>
+          <w:noProof/>
+        </w:rPr>
+        <w:t>18</w:t>
+      </w:r>
+      <w:r>
+        <w:rPr>
+          <w:noProof/>
+        </w:rPr>
+        <w:fldChar w:fldCharType="end"/>
+      </w:r>
       <w:r>
         <w:rPr>
           <w:noProof/>
@@ -7390,7 +7635,7 @@
                     </pic:cNvPicPr>
                   </pic:nvPicPr>
                   <pic:blipFill>
-                    <a:blip r:embed="rId27">
+                    <a:blip r:embed="rId28">
                       <a:extLst>
                         <a:ext uri="{28A0092B-C50C-407E-A947-70E740481C1C}">
                           <a14:useLocalDpi xmlns:a14="http://schemas.microsoft.com/office/drawing/2010/main" val="0"/>
@@ -7433,14 +7678,27 @@
       <w:r>
         <w:t xml:space="preserve">Figure </w:t>
       </w:r>
-      <w:fldSimple w:instr=" SEQ Figure \* ARABIC ">
-        <w:r>
-          <w:rPr>
-            <w:noProof/>
-          </w:rPr>
-          <w:t>19</w:t>
-        </w:r>
-      </w:fldSimple>
+      <w:r>
+        <w:fldChar w:fldCharType="begin"/>
+      </w:r>
+      <w:r>
+        <w:instrText xml:space="preserve"> SEQ Figure \* ARABIC </w:instrText>
+      </w:r>
+      <w:r>
+        <w:fldChar w:fldCharType="separate"/>
+      </w:r>
+      <w:r>
+        <w:rPr>
+          <w:noProof/>
+        </w:rPr>
+        <w:t>19</w:t>
+      </w:r>
+      <w:r>
+        <w:rPr>
+          <w:noProof/>
+        </w:rPr>
+        <w:fldChar w:fldCharType="end"/>
+      </w:r>
       <w:r>
         <w:rPr>
           <w:noProof/>
@@ -7538,7 +7796,7 @@
                     </pic:cNvPicPr>
                   </pic:nvPicPr>
                   <pic:blipFill>
-                    <a:blip r:embed="rId28">
+                    <a:blip r:embed="rId29">
                       <a:extLst>
                         <a:ext uri="{28A0092B-C50C-407E-A947-70E740481C1C}">
                           <a14:useLocalDpi xmlns:a14="http://schemas.microsoft.com/office/drawing/2010/main" val="0"/>
@@ -7581,14 +7839,27 @@
       <w:r>
         <w:t xml:space="preserve">Figure </w:t>
       </w:r>
-      <w:fldSimple w:instr=" SEQ Figure \* ARABIC ">
-        <w:r>
-          <w:rPr>
-            <w:noProof/>
-          </w:rPr>
-          <w:t>20</w:t>
-        </w:r>
-      </w:fldSimple>
+      <w:r>
+        <w:fldChar w:fldCharType="begin"/>
+      </w:r>
+      <w:r>
+        <w:instrText xml:space="preserve"> SEQ Figure \* ARABIC </w:instrText>
+      </w:r>
+      <w:r>
+        <w:fldChar w:fldCharType="separate"/>
+      </w:r>
+      <w:r>
+        <w:rPr>
+          <w:noProof/>
+        </w:rPr>
+        <w:t>20</w:t>
+      </w:r>
+      <w:r>
+        <w:rPr>
+          <w:noProof/>
+        </w:rPr>
+        <w:fldChar w:fldCharType="end"/>
+      </w:r>
       <w:r>
         <w:rPr>
           <w:noProof/>
@@ -7597,12 +7868,452 @@
       </w:r>
     </w:p>
     <w:p>
+      <w:pPr>
+        <w:pStyle w:val="Titre2"/>
+      </w:pPr>
+      <w:r>
+        <w:t>Architecture du site</w:t>
+      </w:r>
+    </w:p>
+    <w:p>
+      <w:r>
+        <w:rPr>
+          <w:noProof/>
+          <w:lang w:eastAsia="fr-CH"/>
+        </w:rPr>
+        <w:drawing>
+          <wp:inline distT="0" distB="0" distL="0" distR="0">
+            <wp:extent cx="5756910" cy="3411220"/>
+            <wp:effectExtent l="0" t="0" r="0" b="0"/>
+            <wp:docPr id="21" name="Image 21" descr="C:\Users\DINHM_INFO\Downloads\sitemaps.png"/>
+            <wp:cNvGraphicFramePr>
+              <a:graphicFrameLocks xmlns:a="http://schemas.openxmlformats.org/drawingml/2006/main" noChangeAspect="1"/>
+            </wp:cNvGraphicFramePr>
+            <a:graphic xmlns:a="http://schemas.openxmlformats.org/drawingml/2006/main">
+              <a:graphicData uri="http://schemas.openxmlformats.org/drawingml/2006/picture">
+                <pic:pic xmlns:pic="http://schemas.openxmlformats.org/drawingml/2006/picture">
+                  <pic:nvPicPr>
+                    <pic:cNvPr id="0" name="Picture 1" descr="C:\Users\DINHM_INFO\Downloads\sitemaps.png"/>
+                    <pic:cNvPicPr>
+                      <a:picLocks noChangeAspect="1" noChangeArrowheads="1"/>
+                    </pic:cNvPicPr>
+                  </pic:nvPicPr>
+                  <pic:blipFill>
+                    <a:blip r:embed="rId30" cstate="print">
+                      <a:extLst>
+                        <a:ext uri="{28A0092B-C50C-407E-A947-70E740481C1C}">
+                          <a14:useLocalDpi xmlns:a14="http://schemas.microsoft.com/office/drawing/2010/main" val="0"/>
+                        </a:ext>
+                      </a:extLst>
+                    </a:blip>
+                    <a:srcRect/>
+                    <a:stretch>
+                      <a:fillRect/>
+                    </a:stretch>
+                  </pic:blipFill>
+                  <pic:spPr bwMode="auto">
+                    <a:xfrm>
+                      <a:off x="0" y="0"/>
+                      <a:ext cx="5756910" cy="3411220"/>
+                    </a:xfrm>
+                    <a:prstGeom prst="rect">
+                      <a:avLst/>
+                    </a:prstGeom>
+                    <a:noFill/>
+                    <a:ln>
+                      <a:noFill/>
+                    </a:ln>
+                  </pic:spPr>
+                </pic:pic>
+              </a:graphicData>
+            </a:graphic>
+          </wp:inline>
+        </w:drawing>
+      </w:r>
+    </w:p>
+    <w:p>
+      <w:pPr>
+        <w:jc w:val="left"/>
+      </w:pPr>
+      <w:r>
+        <w:br w:type="page"/>
+      </w:r>
+    </w:p>
+    <w:p>
+      <w:pPr>
+        <w:pStyle w:val="Titre2"/>
+      </w:pPr>
+      <w:r>
+        <w:lastRenderedPageBreak/>
+        <w:t>Description des fonctions</w:t>
+      </w:r>
+    </w:p>
+    <w:p>
+      <w:r>
+        <w:t xml:space="preserve">Cette partie décrit </w:t>
+      </w:r>
+      <w:r>
+        <w:t>les</w:t>
+      </w:r>
+      <w:r>
+        <w:t xml:space="preserve"> fonctions et leurs propos.</w:t>
+      </w:r>
+    </w:p>
+    <w:p>
+      <w:proofErr w:type="spellStart"/>
+      <w:r>
+        <w:t>Calculateur.php</w:t>
+      </w:r>
+      <w:proofErr w:type="spellEnd"/>
+      <w:r>
+        <w:t xml:space="preserve"> (</w:t>
+      </w:r>
+      <w:proofErr w:type="spellStart"/>
+      <w:r>
+        <w:t>javascript</w:t>
+      </w:r>
+      <w:proofErr w:type="spellEnd"/>
+      <w:r>
+        <w:t>) :</w:t>
+      </w:r>
+    </w:p>
+    <w:p>
+      <w:pPr>
+        <w:pStyle w:val="Paragraphedeliste"/>
+        <w:numPr>
+          <w:ilvl w:val="0"/>
+          <w:numId w:val="7"/>
+        </w:numPr>
+      </w:pPr>
+      <w:proofErr w:type="spellStart"/>
+      <w:proofErr w:type="gramStart"/>
+      <w:r>
+        <w:t>CalculTotal</w:t>
+      </w:r>
+      <w:proofErr w:type="spellEnd"/>
+      <w:r>
+        <w:t>(</w:t>
+      </w:r>
+      <w:proofErr w:type="gramEnd"/>
+      <w:r>
+        <w:t>) :</w:t>
+      </w:r>
+    </w:p>
+    <w:p>
+      <w:pPr>
+        <w:pStyle w:val="Paragraphedeliste"/>
+        <w:numPr>
+          <w:ilvl w:val="1"/>
+          <w:numId w:val="7"/>
+        </w:numPr>
+      </w:pPr>
+      <w:r>
+        <w:t>Cette fonction parcourt chaque cellule total d’option et les additionnes, elle retourne ensuite le résultat final.</w:t>
+      </w:r>
+    </w:p>
+    <w:p>
+      <w:pPr>
+        <w:pStyle w:val="Paragraphedeliste"/>
+        <w:numPr>
+          <w:ilvl w:val="0"/>
+          <w:numId w:val="7"/>
+        </w:numPr>
+      </w:pPr>
+      <w:proofErr w:type="spellStart"/>
+      <w:proofErr w:type="gramStart"/>
+      <w:r>
+        <w:t>ShowTotal</w:t>
+      </w:r>
+      <w:proofErr w:type="spellEnd"/>
+      <w:r>
+        <w:t>(</w:t>
+      </w:r>
+      <w:proofErr w:type="gramEnd"/>
+      <w:r>
+        <w:t>) :</w:t>
+      </w:r>
+    </w:p>
+    <w:p>
+      <w:pPr>
+        <w:pStyle w:val="Paragraphedeliste"/>
+        <w:numPr>
+          <w:ilvl w:val="1"/>
+          <w:numId w:val="7"/>
+        </w:numPr>
+      </w:pPr>
+      <w:r>
+        <w:t xml:space="preserve">Cette fonction récupère le prix total du devis avec </w:t>
+      </w:r>
+      <w:proofErr w:type="spellStart"/>
+      <w:proofErr w:type="gramStart"/>
+      <w:r>
+        <w:t>CalculTotal</w:t>
+      </w:r>
+      <w:proofErr w:type="spellEnd"/>
+      <w:r>
+        <w:t>(</w:t>
+      </w:r>
+      <w:proofErr w:type="gramEnd"/>
+      <w:r>
+        <w:t>) et le stocke dans la cellule totale du tableau et dans un input « </w:t>
+      </w:r>
+      <w:proofErr w:type="spellStart"/>
+      <w:r>
+        <w:t>hidden</w:t>
+      </w:r>
+      <w:proofErr w:type="spellEnd"/>
+      <w:r>
+        <w:t> ».</w:t>
+      </w:r>
+    </w:p>
+    <w:p>
+      <w:pPr>
+        <w:pStyle w:val="Paragraphedeliste"/>
+        <w:numPr>
+          <w:ilvl w:val="0"/>
+          <w:numId w:val="7"/>
+        </w:numPr>
+      </w:pPr>
+      <w:proofErr w:type="spellStart"/>
+      <w:proofErr w:type="gramStart"/>
+      <w:r>
+        <w:t>QtTotal</w:t>
+      </w:r>
+      <w:proofErr w:type="spellEnd"/>
+      <w:r>
+        <w:t>(</w:t>
+      </w:r>
+      <w:proofErr w:type="spellStart"/>
+      <w:proofErr w:type="gramEnd"/>
+      <w:r>
+        <w:t>qt</w:t>
+      </w:r>
+      <w:proofErr w:type="spellEnd"/>
+      <w:r>
+        <w:t xml:space="preserve">, unit, </w:t>
+      </w:r>
+      <w:proofErr w:type="spellStart"/>
+      <w:r>
+        <w:t>supp</w:t>
+      </w:r>
+      <w:proofErr w:type="spellEnd"/>
+      <w:r>
+        <w:t>) :</w:t>
+      </w:r>
+    </w:p>
+    <w:p>
+      <w:pPr>
+        <w:pStyle w:val="Paragraphedeliste"/>
+        <w:numPr>
+          <w:ilvl w:val="1"/>
+          <w:numId w:val="7"/>
+        </w:numPr>
+      </w:pPr>
+      <w:r>
+        <w:t xml:space="preserve">Cette fonction prend trois </w:t>
+      </w:r>
+      <w:proofErr w:type="spellStart"/>
+      <w:r>
+        <w:t>int</w:t>
+      </w:r>
+      <w:proofErr w:type="spellEnd"/>
+      <w:r>
+        <w:t xml:space="preserve"> en paramètre et les calculs. Le calcul est le suivant : </w:t>
+      </w:r>
+      <w:proofErr w:type="spellStart"/>
+      <w:r>
+        <w:t>qt</w:t>
+      </w:r>
+      <w:proofErr w:type="spellEnd"/>
+      <w:r>
+        <w:t xml:space="preserve"> * unit + </w:t>
+      </w:r>
+      <w:proofErr w:type="spellStart"/>
+      <w:r>
+        <w:t>supp</w:t>
+      </w:r>
+      <w:proofErr w:type="spellEnd"/>
+      <w:r>
+        <w:t xml:space="preserve"> = total </w:t>
+      </w:r>
+      <w:r>
+        <w:br/>
+        <w:t>La fonction retourne ensuite le total</w:t>
+      </w:r>
+    </w:p>
+    <w:p>
+      <w:pPr>
+        <w:pStyle w:val="Paragraphedeliste"/>
+        <w:numPr>
+          <w:ilvl w:val="0"/>
+          <w:numId w:val="7"/>
+        </w:numPr>
+      </w:pPr>
+      <w:proofErr w:type="gramStart"/>
+      <w:r>
+        <w:t>GetTotalM3(</w:t>
+      </w:r>
+      <w:proofErr w:type="gramEnd"/>
+      <w:r>
+        <w:t>) :</w:t>
+      </w:r>
+    </w:p>
+    <w:p>
+      <w:pPr>
+        <w:pStyle w:val="Paragraphedeliste"/>
+        <w:numPr>
+          <w:ilvl w:val="1"/>
+          <w:numId w:val="7"/>
+        </w:numPr>
+      </w:pPr>
+      <w:r>
+        <w:t xml:space="preserve">Cette fonction parcourt les inputs </w:t>
+      </w:r>
+      <w:proofErr w:type="spellStart"/>
+      <w:r>
+        <w:t>number</w:t>
+      </w:r>
+      <w:proofErr w:type="spellEnd"/>
+      <w:r>
+        <w:t xml:space="preserve"> de la page et additionne leur valeur. Elle return ensuite le total.</w:t>
+      </w:r>
+    </w:p>
+    <w:p>
+      <w:pPr>
+        <w:pStyle w:val="Paragraphedeliste"/>
+        <w:numPr>
+          <w:ilvl w:val="0"/>
+          <w:numId w:val="7"/>
+        </w:numPr>
+      </w:pPr>
+      <w:proofErr w:type="spellStart"/>
+      <w:proofErr w:type="gramStart"/>
+      <w:r>
+        <w:t>ShowResult</w:t>
+      </w:r>
+      <w:proofErr w:type="spellEnd"/>
+      <w:r>
+        <w:t>(</w:t>
+      </w:r>
+      <w:proofErr w:type="gramEnd"/>
+      <w:r>
+        <w:t>id) :</w:t>
+      </w:r>
+    </w:p>
+    <w:p>
+      <w:pPr>
+        <w:pStyle w:val="Paragraphedeliste"/>
+        <w:numPr>
+          <w:ilvl w:val="1"/>
+          <w:numId w:val="7"/>
+        </w:numPr>
+      </w:pPr>
+      <w:r>
+        <w:t>Cette fonction s’occupe de l’affichage du prix total par option et du prix total du devis également. L’id en paramètre est utilisé pour déterminer quelle option à calculer.</w:t>
+      </w:r>
+    </w:p>
+    <w:p>
+      <w:proofErr w:type="spellStart"/>
+      <w:r>
+        <w:t>Quotation.php</w:t>
+      </w:r>
+      <w:proofErr w:type="spellEnd"/>
+      <w:r>
+        <w:t xml:space="preserve"> (</w:t>
+      </w:r>
+      <w:proofErr w:type="spellStart"/>
+      <w:r>
+        <w:t>php</w:t>
+      </w:r>
+      <w:proofErr w:type="spellEnd"/>
+      <w:r>
+        <w:t>) :</w:t>
+      </w:r>
+    </w:p>
+    <w:p>
+      <w:pPr>
+        <w:pStyle w:val="Paragraphedeliste"/>
+        <w:numPr>
+          <w:ilvl w:val="0"/>
+          <w:numId w:val="8"/>
+        </w:numPr>
+      </w:pPr>
+      <w:proofErr w:type="spellStart"/>
+      <w:proofErr w:type="gramStart"/>
+      <w:r>
+        <w:t>CreateQuotation</w:t>
+      </w:r>
+      <w:proofErr w:type="spellEnd"/>
+      <w:r>
+        <w:t>(</w:t>
+      </w:r>
+      <w:proofErr w:type="gramEnd"/>
+      <w:r>
+        <w:t>$</w:t>
+      </w:r>
+      <w:proofErr w:type="spellStart"/>
+      <w:r>
+        <w:t>pricetotal</w:t>
+      </w:r>
+      <w:proofErr w:type="spellEnd"/>
+      <w:r>
+        <w:t>, $m3total, $</w:t>
+      </w:r>
+      <w:proofErr w:type="spellStart"/>
+      <w:r>
+        <w:t>idClient</w:t>
+      </w:r>
+      <w:proofErr w:type="spellEnd"/>
+      <w:r>
+        <w:t>) :</w:t>
+      </w:r>
+    </w:p>
+    <w:p>
+      <w:pPr>
+        <w:pStyle w:val="Paragraphedeliste"/>
+        <w:numPr>
+          <w:ilvl w:val="1"/>
+          <w:numId w:val="8"/>
+        </w:numPr>
+      </w:pPr>
+      <w:r>
+        <w:t>Cette fonction sert à créer un devis dans la table devis de notre base de données. Elle prend en paramètre </w:t>
+      </w:r>
+      <w:r>
+        <w:t xml:space="preserve">le </w:t>
+      </w:r>
       <w:bookmarkStart w:id="44" w:name="_GoBack"/>
       <w:bookmarkEnd w:id="44"/>
     </w:p>
+    <w:p>
+      <w:pPr>
+        <w:pStyle w:val="Titre2"/>
+      </w:pPr>
+      <w:r>
+        <w:t>Description des pages</w:t>
+      </w:r>
+    </w:p>
+    <w:p>
+      <w:r>
+        <w:t xml:space="preserve">Cette partie décrit chaque </w:t>
+      </w:r>
+      <w:r>
+        <w:t>fonction</w:t>
+      </w:r>
+      <w:r>
+        <w:t xml:space="preserve"> de chaque </w:t>
+      </w:r>
+      <w:r>
+        <w:t>page</w:t>
+      </w:r>
+      <w:r>
+        <w:t>.</w:t>
+      </w:r>
+    </w:p>
+    <w:p/>
     <w:sectPr>
-      <w:headerReference w:type="default" r:id="rId29"/>
-      <w:footerReference w:type="default" r:id="rId30"/>
+      <w:headerReference w:type="default" r:id="rId31"/>
+      <w:footerReference w:type="default" r:id="rId32"/>
       <w:pgSz w:w="11906" w:h="16838"/>
       <w:pgMar w:top="1417" w:right="1417" w:bottom="1417" w:left="1417" w:header="708" w:footer="708" w:gutter="0"/>
       <w:pgNumType w:start="0"/>
@@ -7615,7 +8326,7 @@
 </file>
 
 <file path=word/endnotes.xml><?xml version="1.0" encoding="utf-8"?>
-<w:endnotes xmlns:wpc="http://schemas.microsoft.com/office/word/2010/wordprocessingCanvas" xmlns:mc="http://schemas.openxmlformats.org/markup-compatibility/2006" xmlns:o="urn:schemas-microsoft-com:office:office" xmlns:r="http://schemas.openxmlformats.org/officeDocument/2006/relationships" xmlns:m="http://schemas.openxmlformats.org/officeDocument/2006/math" xmlns:v="urn:schemas-microsoft-com:vml" xmlns:wp14="http://schemas.microsoft.com/office/word/2010/wordprocessingDrawing" xmlns:wp="http://schemas.openxmlformats.org/drawingml/2006/wordprocessingDrawing" xmlns:w10="urn:schemas-microsoft-com:office:word" xmlns:w="http://schemas.openxmlformats.org/wordprocessingml/2006/main" xmlns:w14="http://schemas.microsoft.com/office/word/2010/wordml" xmlns:w15="http://schemas.microsoft.com/office/word/2012/wordml" xmlns:wpg="http://schemas.microsoft.com/office/word/2010/wordprocessingGroup" xmlns:wpi="http://schemas.microsoft.com/office/word/2010/wordprocessingInk" xmlns:wne="http://schemas.microsoft.com/office/word/2006/wordml" xmlns:wps="http://schemas.microsoft.com/office/word/2010/wordprocessingShape" mc:Ignorable="w14 w15 wp14">
+<w:endnotes xmlns:wpc="http://schemas.microsoft.com/office/word/2010/wordprocessingCanvas" xmlns:mc="http://schemas.openxmlformats.org/markup-compatibility/2006" xmlns:o="urn:schemas-microsoft-com:office:office" xmlns:r="http://schemas.openxmlformats.org/officeDocument/2006/relationships" xmlns:m="http://schemas.openxmlformats.org/officeDocument/2006/math" xmlns:v="urn:schemas-microsoft-com:vml" xmlns:wp14="http://schemas.microsoft.com/office/word/2010/wordprocessingDrawing" xmlns:wp="http://schemas.openxmlformats.org/drawingml/2006/wordprocessingDrawing" xmlns:w10="urn:schemas-microsoft-com:office:word" xmlns:w="http://schemas.openxmlformats.org/wordprocessingml/2006/main" xmlns:w14="http://schemas.microsoft.com/office/word/2010/wordml" xmlns:wpg="http://schemas.microsoft.com/office/word/2010/wordprocessingGroup" xmlns:wpi="http://schemas.microsoft.com/office/word/2010/wordprocessingInk" xmlns:wne="http://schemas.microsoft.com/office/word/2006/wordml" xmlns:wps="http://schemas.microsoft.com/office/word/2010/wordprocessingShape" mc:Ignorable="w14 wp14">
   <w:endnote w:type="separator" w:id="-1">
     <w:p>
       <w:pPr>
@@ -7640,7 +8351,7 @@
 </file>
 
 <file path=word/footer1.xml><?xml version="1.0" encoding="utf-8"?>
-<w:ftr xmlns:wpc="http://schemas.microsoft.com/office/word/2010/wordprocessingCanvas" xmlns:mc="http://schemas.openxmlformats.org/markup-compatibility/2006" xmlns:o="urn:schemas-microsoft-com:office:office" xmlns:r="http://schemas.openxmlformats.org/officeDocument/2006/relationships" xmlns:m="http://schemas.openxmlformats.org/officeDocument/2006/math" xmlns:v="urn:schemas-microsoft-com:vml" xmlns:wp14="http://schemas.microsoft.com/office/word/2010/wordprocessingDrawing" xmlns:wp="http://schemas.openxmlformats.org/drawingml/2006/wordprocessingDrawing" xmlns:w10="urn:schemas-microsoft-com:office:word" xmlns:w="http://schemas.openxmlformats.org/wordprocessingml/2006/main" xmlns:w14="http://schemas.microsoft.com/office/word/2010/wordml" xmlns:w15="http://schemas.microsoft.com/office/word/2012/wordml" xmlns:wpg="http://schemas.microsoft.com/office/word/2010/wordprocessingGroup" xmlns:wpi="http://schemas.microsoft.com/office/word/2010/wordprocessingInk" xmlns:wne="http://schemas.microsoft.com/office/word/2006/wordml" xmlns:wps="http://schemas.microsoft.com/office/word/2010/wordprocessingShape" mc:Ignorable="w14 w15 wp14">
+<w:ftr xmlns:wpc="http://schemas.microsoft.com/office/word/2010/wordprocessingCanvas" xmlns:mc="http://schemas.openxmlformats.org/markup-compatibility/2006" xmlns:o="urn:schemas-microsoft-com:office:office" xmlns:r="http://schemas.openxmlformats.org/officeDocument/2006/relationships" xmlns:m="http://schemas.openxmlformats.org/officeDocument/2006/math" xmlns:v="urn:schemas-microsoft-com:vml" xmlns:wp14="http://schemas.microsoft.com/office/word/2010/wordprocessingDrawing" xmlns:wp="http://schemas.openxmlformats.org/drawingml/2006/wordprocessingDrawing" xmlns:w10="urn:schemas-microsoft-com:office:word" xmlns:w="http://schemas.openxmlformats.org/wordprocessingml/2006/main" xmlns:w14="http://schemas.microsoft.com/office/word/2010/wordml" xmlns:wpg="http://schemas.microsoft.com/office/word/2010/wordprocessingGroup" xmlns:wpi="http://schemas.microsoft.com/office/word/2010/wordprocessingInk" xmlns:wne="http://schemas.microsoft.com/office/word/2006/wordml" xmlns:wps="http://schemas.microsoft.com/office/word/2010/wordprocessingShape" mc:Ignorable="w14 wp14">
   <w:sdt>
     <w:sdtPr>
       <w:id w:val="-406926418"/>
@@ -7649,6 +8360,7 @@
         <w:docPartUnique/>
       </w:docPartObj>
     </w:sdtPr>
+    <w:sdtEndPr/>
     <w:sdtContent>
       <w:sdt>
         <w:sdtPr>
@@ -7658,6 +8370,7 @@
             <w:docPartUnique/>
           </w:docPartObj>
         </w:sdtPr>
+        <w:sdtEndPr/>
         <w:sdtContent>
           <w:p>
             <w:pPr>
@@ -7699,7 +8412,7 @@
                 <w:bCs/>
                 <w:noProof/>
               </w:rPr>
-              <w:t>13</w:t>
+              <w:t>16</w:t>
             </w:r>
             <w:r>
               <w:rPr>
@@ -7744,7 +8457,7 @@
                 <w:bCs/>
                 <w:noProof/>
               </w:rPr>
-              <w:t>15</w:t>
+              <w:t>16</w:t>
             </w:r>
             <w:r>
               <w:rPr>
@@ -7776,7 +8489,7 @@
 </file>
 
 <file path=word/footnotes.xml><?xml version="1.0" encoding="utf-8"?>
-<w:footnotes xmlns:wpc="http://schemas.microsoft.com/office/word/2010/wordprocessingCanvas" xmlns:mc="http://schemas.openxmlformats.org/markup-compatibility/2006" xmlns:o="urn:schemas-microsoft-com:office:office" xmlns:r="http://schemas.openxmlformats.org/officeDocument/2006/relationships" xmlns:m="http://schemas.openxmlformats.org/officeDocument/2006/math" xmlns:v="urn:schemas-microsoft-com:vml" xmlns:wp14="http://schemas.microsoft.com/office/word/2010/wordprocessingDrawing" xmlns:wp="http://schemas.openxmlformats.org/drawingml/2006/wordprocessingDrawing" xmlns:w10="urn:schemas-microsoft-com:office:word" xmlns:w="http://schemas.openxmlformats.org/wordprocessingml/2006/main" xmlns:w14="http://schemas.microsoft.com/office/word/2010/wordml" xmlns:w15="http://schemas.microsoft.com/office/word/2012/wordml" xmlns:wpg="http://schemas.microsoft.com/office/word/2010/wordprocessingGroup" xmlns:wpi="http://schemas.microsoft.com/office/word/2010/wordprocessingInk" xmlns:wne="http://schemas.microsoft.com/office/word/2006/wordml" xmlns:wps="http://schemas.microsoft.com/office/word/2010/wordprocessingShape" mc:Ignorable="w14 w15 wp14">
+<w:footnotes xmlns:wpc="http://schemas.microsoft.com/office/word/2010/wordprocessingCanvas" xmlns:mc="http://schemas.openxmlformats.org/markup-compatibility/2006" xmlns:o="urn:schemas-microsoft-com:office:office" xmlns:r="http://schemas.openxmlformats.org/officeDocument/2006/relationships" xmlns:m="http://schemas.openxmlformats.org/officeDocument/2006/math" xmlns:v="urn:schemas-microsoft-com:vml" xmlns:wp14="http://schemas.microsoft.com/office/word/2010/wordprocessingDrawing" xmlns:wp="http://schemas.openxmlformats.org/drawingml/2006/wordprocessingDrawing" xmlns:w10="urn:schemas-microsoft-com:office:word" xmlns:w="http://schemas.openxmlformats.org/wordprocessingml/2006/main" xmlns:w14="http://schemas.microsoft.com/office/word/2010/wordml" xmlns:wpg="http://schemas.microsoft.com/office/word/2010/wordprocessingGroup" xmlns:wpi="http://schemas.microsoft.com/office/word/2010/wordprocessingInk" xmlns:wne="http://schemas.microsoft.com/office/word/2006/wordml" xmlns:wps="http://schemas.microsoft.com/office/word/2010/wordprocessingShape" mc:Ignorable="w14 wp14">
   <w:footnote w:type="separator" w:id="-1">
     <w:p>
       <w:pPr>
@@ -7801,7 +8514,7 @@
 </file>
 
 <file path=word/header1.xml><?xml version="1.0" encoding="utf-8"?>
-<w:hdr xmlns:wpc="http://schemas.microsoft.com/office/word/2010/wordprocessingCanvas" xmlns:mc="http://schemas.openxmlformats.org/markup-compatibility/2006" xmlns:o="urn:schemas-microsoft-com:office:office" xmlns:r="http://schemas.openxmlformats.org/officeDocument/2006/relationships" xmlns:m="http://schemas.openxmlformats.org/officeDocument/2006/math" xmlns:v="urn:schemas-microsoft-com:vml" xmlns:wp14="http://schemas.microsoft.com/office/word/2010/wordprocessingDrawing" xmlns:wp="http://schemas.openxmlformats.org/drawingml/2006/wordprocessingDrawing" xmlns:w10="urn:schemas-microsoft-com:office:word" xmlns:w="http://schemas.openxmlformats.org/wordprocessingml/2006/main" xmlns:w14="http://schemas.microsoft.com/office/word/2010/wordml" xmlns:w15="http://schemas.microsoft.com/office/word/2012/wordml" xmlns:wpg="http://schemas.microsoft.com/office/word/2010/wordprocessingGroup" xmlns:wpi="http://schemas.microsoft.com/office/word/2010/wordprocessingInk" xmlns:wne="http://schemas.microsoft.com/office/word/2006/wordml" xmlns:wps="http://schemas.microsoft.com/office/word/2010/wordprocessingShape" mc:Ignorable="w14 w15 wp14">
+<w:hdr xmlns:wpc="http://schemas.microsoft.com/office/word/2010/wordprocessingCanvas" xmlns:mc="http://schemas.openxmlformats.org/markup-compatibility/2006" xmlns:o="urn:schemas-microsoft-com:office:office" xmlns:r="http://schemas.openxmlformats.org/officeDocument/2006/relationships" xmlns:m="http://schemas.openxmlformats.org/officeDocument/2006/math" xmlns:v="urn:schemas-microsoft-com:vml" xmlns:wp14="http://schemas.microsoft.com/office/word/2010/wordprocessingDrawing" xmlns:wp="http://schemas.openxmlformats.org/drawingml/2006/wordprocessingDrawing" xmlns:w10="urn:schemas-microsoft-com:office:word" xmlns:w="http://schemas.openxmlformats.org/wordprocessingml/2006/main" xmlns:w14="http://schemas.microsoft.com/office/word/2010/wordml" xmlns:wpg="http://schemas.microsoft.com/office/word/2010/wordprocessingGroup" xmlns:wpi="http://schemas.microsoft.com/office/word/2010/wordprocessingInk" xmlns:wne="http://schemas.microsoft.com/office/word/2006/wordml" xmlns:wps="http://schemas.microsoft.com/office/word/2010/wordprocessingShape" mc:Ignorable="w14 wp14">
   <w:p>
     <w:pPr>
       <w:pStyle w:val="En-tte"/>
@@ -7842,11 +8555,11 @@
 </file>
 
 <file path=word/numbering.xml><?xml version="1.0" encoding="utf-8"?>
-<w:numbering xmlns:wpc="http://schemas.microsoft.com/office/word/2010/wordprocessingCanvas" xmlns:mc="http://schemas.openxmlformats.org/markup-compatibility/2006" xmlns:o="urn:schemas-microsoft-com:office:office" xmlns:r="http://schemas.openxmlformats.org/officeDocument/2006/relationships" xmlns:m="http://schemas.openxmlformats.org/officeDocument/2006/math" xmlns:v="urn:schemas-microsoft-com:vml" xmlns:wp14="http://schemas.microsoft.com/office/word/2010/wordprocessingDrawing" xmlns:wp="http://schemas.openxmlformats.org/drawingml/2006/wordprocessingDrawing" xmlns:w10="urn:schemas-microsoft-com:office:word" xmlns:w="http://schemas.openxmlformats.org/wordprocessingml/2006/main" xmlns:w14="http://schemas.microsoft.com/office/word/2010/wordml" xmlns:w15="http://schemas.microsoft.com/office/word/2012/wordml" xmlns:wpg="http://schemas.microsoft.com/office/word/2010/wordprocessingGroup" xmlns:wpi="http://schemas.microsoft.com/office/word/2010/wordprocessingInk" xmlns:wne="http://schemas.microsoft.com/office/word/2006/wordml" xmlns:wps="http://schemas.microsoft.com/office/word/2010/wordprocessingShape" mc:Ignorable="w14 w15 wp14">
-  <w:abstractNum w:abstractNumId="0" w15:restartNumberingAfterBreak="0">
-    <w:nsid w:val="26635A63"/>
+<w:numbering xmlns:wpc="http://schemas.microsoft.com/office/word/2010/wordprocessingCanvas" xmlns:mc="http://schemas.openxmlformats.org/markup-compatibility/2006" xmlns:o="urn:schemas-microsoft-com:office:office" xmlns:r="http://schemas.openxmlformats.org/officeDocument/2006/relationships" xmlns:m="http://schemas.openxmlformats.org/officeDocument/2006/math" xmlns:v="urn:schemas-microsoft-com:vml" xmlns:wp14="http://schemas.microsoft.com/office/word/2010/wordprocessingDrawing" xmlns:wp="http://schemas.openxmlformats.org/drawingml/2006/wordprocessingDrawing" xmlns:w10="urn:schemas-microsoft-com:office:word" xmlns:w="http://schemas.openxmlformats.org/wordprocessingml/2006/main" xmlns:w14="http://schemas.microsoft.com/office/word/2010/wordml" xmlns:wpg="http://schemas.microsoft.com/office/word/2010/wordprocessingGroup" xmlns:wpi="http://schemas.microsoft.com/office/word/2010/wordprocessingInk" xmlns:wne="http://schemas.microsoft.com/office/word/2006/wordml" xmlns:wps="http://schemas.microsoft.com/office/word/2010/wordprocessingShape" mc:Ignorable="w14 wp14">
+  <w:abstractNum w:abstractNumId="0">
+    <w:nsid w:val="026D4718"/>
     <w:multiLevelType w:val="hybridMultilevel"/>
-    <w:tmpl w:val="AEF2E5FC"/>
+    <w:tmpl w:val="7276B186"/>
     <w:lvl w:ilvl="0" w:tplc="100C0001">
       <w:start w:val="1"/>
       <w:numFmt w:val="bullet"/>
@@ -7956,7 +8669,120 @@
       </w:rPr>
     </w:lvl>
   </w:abstractNum>
-  <w:abstractNum w:abstractNumId="1" w15:restartNumberingAfterBreak="0">
+  <w:abstractNum w:abstractNumId="1">
+    <w:nsid w:val="26635A63"/>
+    <w:multiLevelType w:val="hybridMultilevel"/>
+    <w:tmpl w:val="AEF2E5FC"/>
+    <w:lvl w:ilvl="0" w:tplc="100C0001">
+      <w:start w:val="1"/>
+      <w:numFmt w:val="bullet"/>
+      <w:lvlText w:val=""/>
+      <w:lvlJc w:val="left"/>
+      <w:pPr>
+        <w:ind w:left="720" w:hanging="360"/>
+      </w:pPr>
+      <w:rPr>
+        <w:rFonts w:ascii="Symbol" w:hAnsi="Symbol" w:hint="default"/>
+      </w:rPr>
+    </w:lvl>
+    <w:lvl w:ilvl="1" w:tplc="100C0003">
+      <w:start w:val="1"/>
+      <w:numFmt w:val="bullet"/>
+      <w:lvlText w:val="o"/>
+      <w:lvlJc w:val="left"/>
+      <w:pPr>
+        <w:ind w:left="1440" w:hanging="360"/>
+      </w:pPr>
+      <w:rPr>
+        <w:rFonts w:ascii="Courier New" w:hAnsi="Courier New" w:cs="Courier New" w:hint="default"/>
+      </w:rPr>
+    </w:lvl>
+    <w:lvl w:ilvl="2" w:tplc="100C0005">
+      <w:start w:val="1"/>
+      <w:numFmt w:val="bullet"/>
+      <w:lvlText w:val=""/>
+      <w:lvlJc w:val="left"/>
+      <w:pPr>
+        <w:ind w:left="2160" w:hanging="360"/>
+      </w:pPr>
+      <w:rPr>
+        <w:rFonts w:ascii="Wingdings" w:hAnsi="Wingdings" w:hint="default"/>
+      </w:rPr>
+    </w:lvl>
+    <w:lvl w:ilvl="3" w:tplc="100C0001">
+      <w:start w:val="1"/>
+      <w:numFmt w:val="bullet"/>
+      <w:lvlText w:val=""/>
+      <w:lvlJc w:val="left"/>
+      <w:pPr>
+        <w:ind w:left="2880" w:hanging="360"/>
+      </w:pPr>
+      <w:rPr>
+        <w:rFonts w:ascii="Symbol" w:hAnsi="Symbol" w:hint="default"/>
+      </w:rPr>
+    </w:lvl>
+    <w:lvl w:ilvl="4" w:tplc="100C0003">
+      <w:start w:val="1"/>
+      <w:numFmt w:val="bullet"/>
+      <w:lvlText w:val="o"/>
+      <w:lvlJc w:val="left"/>
+      <w:pPr>
+        <w:ind w:left="3600" w:hanging="360"/>
+      </w:pPr>
+      <w:rPr>
+        <w:rFonts w:ascii="Courier New" w:hAnsi="Courier New" w:cs="Courier New" w:hint="default"/>
+      </w:rPr>
+    </w:lvl>
+    <w:lvl w:ilvl="5" w:tplc="100C0005">
+      <w:start w:val="1"/>
+      <w:numFmt w:val="bullet"/>
+      <w:lvlText w:val=""/>
+      <w:lvlJc w:val="left"/>
+      <w:pPr>
+        <w:ind w:left="4320" w:hanging="360"/>
+      </w:pPr>
+      <w:rPr>
+        <w:rFonts w:ascii="Wingdings" w:hAnsi="Wingdings" w:hint="default"/>
+      </w:rPr>
+    </w:lvl>
+    <w:lvl w:ilvl="6" w:tplc="100C0001">
+      <w:start w:val="1"/>
+      <w:numFmt w:val="bullet"/>
+      <w:lvlText w:val=""/>
+      <w:lvlJc w:val="left"/>
+      <w:pPr>
+        <w:ind w:left="5040" w:hanging="360"/>
+      </w:pPr>
+      <w:rPr>
+        <w:rFonts w:ascii="Symbol" w:hAnsi="Symbol" w:hint="default"/>
+      </w:rPr>
+    </w:lvl>
+    <w:lvl w:ilvl="7" w:tplc="100C0003">
+      <w:start w:val="1"/>
+      <w:numFmt w:val="bullet"/>
+      <w:lvlText w:val="o"/>
+      <w:lvlJc w:val="left"/>
+      <w:pPr>
+        <w:ind w:left="5760" w:hanging="360"/>
+      </w:pPr>
+      <w:rPr>
+        <w:rFonts w:ascii="Courier New" w:hAnsi="Courier New" w:cs="Courier New" w:hint="default"/>
+      </w:rPr>
+    </w:lvl>
+    <w:lvl w:ilvl="8" w:tplc="100C0005">
+      <w:start w:val="1"/>
+      <w:numFmt w:val="bullet"/>
+      <w:lvlText w:val=""/>
+      <w:lvlJc w:val="left"/>
+      <w:pPr>
+        <w:ind w:left="6480" w:hanging="360"/>
+      </w:pPr>
+      <w:rPr>
+        <w:rFonts w:ascii="Wingdings" w:hAnsi="Wingdings" w:hint="default"/>
+      </w:rPr>
+    </w:lvl>
+  </w:abstractNum>
+  <w:abstractNum w:abstractNumId="2">
     <w:nsid w:val="328A19D9"/>
     <w:multiLevelType w:val="hybridMultilevel"/>
     <w:tmpl w:val="B3789CAA"/>
@@ -8069,7 +8895,7 @@
       </w:rPr>
     </w:lvl>
   </w:abstractNum>
-  <w:abstractNum w:abstractNumId="2" w15:restartNumberingAfterBreak="0">
+  <w:abstractNum w:abstractNumId="3">
     <w:nsid w:val="3BE9199B"/>
     <w:multiLevelType w:val="hybridMultilevel"/>
     <w:tmpl w:val="0FE4E556"/>
@@ -8182,7 +9008,7 @@
       </w:rPr>
     </w:lvl>
   </w:abstractNum>
-  <w:abstractNum w:abstractNumId="3" w15:restartNumberingAfterBreak="0">
+  <w:abstractNum w:abstractNumId="4">
     <w:nsid w:val="48F52F1F"/>
     <w:multiLevelType w:val="hybridMultilevel"/>
     <w:tmpl w:val="DB749C76"/>
@@ -8295,7 +9121,120 @@
       </w:rPr>
     </w:lvl>
   </w:abstractNum>
-  <w:abstractNum w:abstractNumId="4" w15:restartNumberingAfterBreak="0">
+  <w:abstractNum w:abstractNumId="5">
+    <w:nsid w:val="4EAA09ED"/>
+    <w:multiLevelType w:val="hybridMultilevel"/>
+    <w:tmpl w:val="F9282EBC"/>
+    <w:lvl w:ilvl="0" w:tplc="100C0001">
+      <w:start w:val="1"/>
+      <w:numFmt w:val="bullet"/>
+      <w:lvlText w:val=""/>
+      <w:lvlJc w:val="left"/>
+      <w:pPr>
+        <w:ind w:left="720" w:hanging="360"/>
+      </w:pPr>
+      <w:rPr>
+        <w:rFonts w:ascii="Symbol" w:hAnsi="Symbol" w:hint="default"/>
+      </w:rPr>
+    </w:lvl>
+    <w:lvl w:ilvl="1" w:tplc="100C0003">
+      <w:start w:val="1"/>
+      <w:numFmt w:val="bullet"/>
+      <w:lvlText w:val="o"/>
+      <w:lvlJc w:val="left"/>
+      <w:pPr>
+        <w:ind w:left="1440" w:hanging="360"/>
+      </w:pPr>
+      <w:rPr>
+        <w:rFonts w:ascii="Courier New" w:hAnsi="Courier New" w:cs="Courier New" w:hint="default"/>
+      </w:rPr>
+    </w:lvl>
+    <w:lvl w:ilvl="2" w:tplc="100C0005" w:tentative="1">
+      <w:start w:val="1"/>
+      <w:numFmt w:val="bullet"/>
+      <w:lvlText w:val=""/>
+      <w:lvlJc w:val="left"/>
+      <w:pPr>
+        <w:ind w:left="2160" w:hanging="360"/>
+      </w:pPr>
+      <w:rPr>
+        <w:rFonts w:ascii="Wingdings" w:hAnsi="Wingdings" w:hint="default"/>
+      </w:rPr>
+    </w:lvl>
+    <w:lvl w:ilvl="3" w:tplc="100C0001" w:tentative="1">
+      <w:start w:val="1"/>
+      <w:numFmt w:val="bullet"/>
+      <w:lvlText w:val=""/>
+      <w:lvlJc w:val="left"/>
+      <w:pPr>
+        <w:ind w:left="2880" w:hanging="360"/>
+      </w:pPr>
+      <w:rPr>
+        <w:rFonts w:ascii="Symbol" w:hAnsi="Symbol" w:hint="default"/>
+      </w:rPr>
+    </w:lvl>
+    <w:lvl w:ilvl="4" w:tplc="100C0003" w:tentative="1">
+      <w:start w:val="1"/>
+      <w:numFmt w:val="bullet"/>
+      <w:lvlText w:val="o"/>
+      <w:lvlJc w:val="left"/>
+      <w:pPr>
+        <w:ind w:left="3600" w:hanging="360"/>
+      </w:pPr>
+      <w:rPr>
+        <w:rFonts w:ascii="Courier New" w:hAnsi="Courier New" w:cs="Courier New" w:hint="default"/>
+      </w:rPr>
+    </w:lvl>
+    <w:lvl w:ilvl="5" w:tplc="100C0005" w:tentative="1">
+      <w:start w:val="1"/>
+      <w:numFmt w:val="bullet"/>
+      <w:lvlText w:val=""/>
+      <w:lvlJc w:val="left"/>
+      <w:pPr>
+        <w:ind w:left="4320" w:hanging="360"/>
+      </w:pPr>
+      <w:rPr>
+        <w:rFonts w:ascii="Wingdings" w:hAnsi="Wingdings" w:hint="default"/>
+      </w:rPr>
+    </w:lvl>
+    <w:lvl w:ilvl="6" w:tplc="100C0001" w:tentative="1">
+      <w:start w:val="1"/>
+      <w:numFmt w:val="bullet"/>
+      <w:lvlText w:val=""/>
+      <w:lvlJc w:val="left"/>
+      <w:pPr>
+        <w:ind w:left="5040" w:hanging="360"/>
+      </w:pPr>
+      <w:rPr>
+        <w:rFonts w:ascii="Symbol" w:hAnsi="Symbol" w:hint="default"/>
+      </w:rPr>
+    </w:lvl>
+    <w:lvl w:ilvl="7" w:tplc="100C0003" w:tentative="1">
+      <w:start w:val="1"/>
+      <w:numFmt w:val="bullet"/>
+      <w:lvlText w:val="o"/>
+      <w:lvlJc w:val="left"/>
+      <w:pPr>
+        <w:ind w:left="5760" w:hanging="360"/>
+      </w:pPr>
+      <w:rPr>
+        <w:rFonts w:ascii="Courier New" w:hAnsi="Courier New" w:cs="Courier New" w:hint="default"/>
+      </w:rPr>
+    </w:lvl>
+    <w:lvl w:ilvl="8" w:tplc="100C0005" w:tentative="1">
+      <w:start w:val="1"/>
+      <w:numFmt w:val="bullet"/>
+      <w:lvlText w:val=""/>
+      <w:lvlJc w:val="left"/>
+      <w:pPr>
+        <w:ind w:left="6480" w:hanging="360"/>
+      </w:pPr>
+      <w:rPr>
+        <w:rFonts w:ascii="Wingdings" w:hAnsi="Wingdings" w:hint="default"/>
+      </w:rPr>
+    </w:lvl>
+  </w:abstractNum>
+  <w:abstractNum w:abstractNumId="6">
     <w:nsid w:val="58FF69AC"/>
     <w:multiLevelType w:val="hybridMultilevel"/>
     <w:tmpl w:val="87A8B398"/>
@@ -8408,7 +9347,7 @@
       </w:rPr>
     </w:lvl>
   </w:abstractNum>
-  <w:abstractNum w:abstractNumId="5" w15:restartNumberingAfterBreak="0">
+  <w:abstractNum w:abstractNumId="7">
     <w:nsid w:val="6ABE418A"/>
     <w:multiLevelType w:val="hybridMultilevel"/>
     <w:tmpl w:val="FC74716E"/>
@@ -8522,28 +9461,34 @@
     </w:lvl>
   </w:abstractNum>
   <w:num w:numId="1">
+    <w:abstractNumId w:val="3"/>
+  </w:num>
+  <w:num w:numId="2">
+    <w:abstractNumId w:val="6"/>
+  </w:num>
+  <w:num w:numId="3">
+    <w:abstractNumId w:val="1"/>
+  </w:num>
+  <w:num w:numId="4">
+    <w:abstractNumId w:val="7"/>
+  </w:num>
+  <w:num w:numId="5">
     <w:abstractNumId w:val="2"/>
   </w:num>
-  <w:num w:numId="2">
+  <w:num w:numId="6">
     <w:abstractNumId w:val="4"/>
   </w:num>
-  <w:num w:numId="3">
+  <w:num w:numId="7">
     <w:abstractNumId w:val="0"/>
   </w:num>
-  <w:num w:numId="4">
+  <w:num w:numId="8">
     <w:abstractNumId w:val="5"/>
-  </w:num>
-  <w:num w:numId="5">
-    <w:abstractNumId w:val="1"/>
-  </w:num>
-  <w:num w:numId="6">
-    <w:abstractNumId w:val="3"/>
   </w:num>
 </w:numbering>
 </file>
 
 <file path=word/styles.xml><?xml version="1.0" encoding="utf-8"?>
-<w:styles xmlns:mc="http://schemas.openxmlformats.org/markup-compatibility/2006" xmlns:r="http://schemas.openxmlformats.org/officeDocument/2006/relationships" xmlns:w="http://schemas.openxmlformats.org/wordprocessingml/2006/main" xmlns:w14="http://schemas.microsoft.com/office/word/2010/wordml" xmlns:w15="http://schemas.microsoft.com/office/word/2012/wordml" mc:Ignorable="w14 w15">
+<w:styles xmlns:mc="http://schemas.openxmlformats.org/markup-compatibility/2006" xmlns:r="http://schemas.openxmlformats.org/officeDocument/2006/relationships" xmlns:w="http://schemas.openxmlformats.org/wordprocessingml/2006/main" xmlns:w14="http://schemas.microsoft.com/office/word/2010/wordml" mc:Ignorable="w14">
   <w:docDefaults>
     <w:rPrDefault>
       <w:rPr>
@@ -8559,378 +9504,665 @@
       </w:pPr>
     </w:pPrDefault>
   </w:docDefaults>
-  <w:latentStyles w:defLockedState="0" w:defUIPriority="99" w:defSemiHidden="0" w:defUnhideWhenUsed="0" w:defQFormat="0" w:count="371">
-    <w:lsdException w:name="Normal" w:uiPriority="0" w:qFormat="1"/>
-    <w:lsdException w:name="heading 1" w:uiPriority="9" w:qFormat="1"/>
-    <w:lsdException w:name="heading 2" w:semiHidden="1" w:uiPriority="9" w:unhideWhenUsed="1" w:qFormat="1"/>
-    <w:lsdException w:name="heading 3" w:semiHidden="1" w:uiPriority="9" w:unhideWhenUsed="1" w:qFormat="1"/>
-    <w:lsdException w:name="heading 4" w:semiHidden="1" w:uiPriority="9" w:unhideWhenUsed="1" w:qFormat="1"/>
-    <w:lsdException w:name="heading 5" w:semiHidden="1" w:uiPriority="9" w:unhideWhenUsed="1" w:qFormat="1"/>
-    <w:lsdException w:name="heading 6" w:semiHidden="1" w:uiPriority="9" w:unhideWhenUsed="1" w:qFormat="1"/>
-    <w:lsdException w:name="heading 7" w:semiHidden="1" w:uiPriority="9" w:unhideWhenUsed="1" w:qFormat="1"/>
-    <w:lsdException w:name="heading 8" w:semiHidden="1" w:uiPriority="9" w:unhideWhenUsed="1" w:qFormat="1"/>
-    <w:lsdException w:name="heading 9" w:semiHidden="1" w:uiPriority="9" w:unhideWhenUsed="1" w:qFormat="1"/>
-    <w:lsdException w:name="index 1" w:semiHidden="1" w:unhideWhenUsed="1"/>
-    <w:lsdException w:name="index 2" w:semiHidden="1" w:unhideWhenUsed="1"/>
-    <w:lsdException w:name="index 3" w:semiHidden="1" w:unhideWhenUsed="1"/>
-    <w:lsdException w:name="index 4" w:semiHidden="1" w:unhideWhenUsed="1"/>
-    <w:lsdException w:name="index 5" w:semiHidden="1" w:unhideWhenUsed="1"/>
-    <w:lsdException w:name="index 6" w:semiHidden="1" w:unhideWhenUsed="1"/>
-    <w:lsdException w:name="index 7" w:semiHidden="1" w:unhideWhenUsed="1"/>
-    <w:lsdException w:name="index 8" w:semiHidden="1" w:unhideWhenUsed="1"/>
-    <w:lsdException w:name="index 9" w:semiHidden="1" w:unhideWhenUsed="1"/>
-    <w:lsdException w:name="toc 1" w:semiHidden="1" w:uiPriority="39" w:unhideWhenUsed="1"/>
-    <w:lsdException w:name="toc 2" w:semiHidden="1" w:uiPriority="39" w:unhideWhenUsed="1"/>
-    <w:lsdException w:name="toc 3" w:semiHidden="1" w:uiPriority="39" w:unhideWhenUsed="1"/>
-    <w:lsdException w:name="toc 4" w:semiHidden="1" w:uiPriority="39" w:unhideWhenUsed="1"/>
-    <w:lsdException w:name="toc 5" w:semiHidden="1" w:uiPriority="39" w:unhideWhenUsed="1"/>
-    <w:lsdException w:name="toc 6" w:semiHidden="1" w:uiPriority="39" w:unhideWhenUsed="1"/>
-    <w:lsdException w:name="toc 7" w:semiHidden="1" w:uiPriority="39" w:unhideWhenUsed="1"/>
-    <w:lsdException w:name="toc 8" w:semiHidden="1" w:uiPriority="39" w:unhideWhenUsed="1"/>
-    <w:lsdException w:name="toc 9" w:semiHidden="1" w:uiPriority="39" w:unhideWhenUsed="1"/>
-    <w:lsdException w:name="Normal Indent" w:semiHidden="1" w:unhideWhenUsed="1"/>
-    <w:lsdException w:name="footnote text" w:semiHidden="1" w:unhideWhenUsed="1"/>
-    <w:lsdException w:name="annotation text" w:semiHidden="1" w:unhideWhenUsed="1"/>
-    <w:lsdException w:name="header" w:semiHidden="1" w:unhideWhenUsed="1"/>
-    <w:lsdException w:name="footer" w:semiHidden="1" w:unhideWhenUsed="1"/>
-    <w:lsdException w:name="index heading" w:semiHidden="1" w:unhideWhenUsed="1"/>
-    <w:lsdException w:name="caption" w:semiHidden="1" w:uiPriority="35" w:unhideWhenUsed="1" w:qFormat="1"/>
-    <w:lsdException w:name="table of figures" w:semiHidden="1" w:unhideWhenUsed="1"/>
-    <w:lsdException w:name="envelope address" w:semiHidden="1" w:unhideWhenUsed="1"/>
-    <w:lsdException w:name="envelope return" w:semiHidden="1" w:unhideWhenUsed="1"/>
-    <w:lsdException w:name="footnote reference" w:semiHidden="1" w:unhideWhenUsed="1"/>
-    <w:lsdException w:name="annotation reference" w:semiHidden="1" w:unhideWhenUsed="1"/>
-    <w:lsdException w:name="line number" w:semiHidden="1" w:unhideWhenUsed="1"/>
-    <w:lsdException w:name="page number" w:semiHidden="1" w:unhideWhenUsed="1"/>
-    <w:lsdException w:name="endnote reference" w:semiHidden="1" w:unhideWhenUsed="1"/>
-    <w:lsdException w:name="endnote text" w:semiHidden="1" w:unhideWhenUsed="1"/>
-    <w:lsdException w:name="table of authorities" w:semiHidden="1" w:unhideWhenUsed="1"/>
-    <w:lsdException w:name="macro" w:semiHidden="1" w:unhideWhenUsed="1"/>
-    <w:lsdException w:name="toa heading" w:semiHidden="1" w:unhideWhenUsed="1"/>
-    <w:lsdException w:name="List" w:semiHidden="1" w:unhideWhenUsed="1"/>
-    <w:lsdException w:name="List Bullet" w:semiHidden="1" w:unhideWhenUsed="1"/>
-    <w:lsdException w:name="List Number" w:semiHidden="1" w:unhideWhenUsed="1"/>
-    <w:lsdException w:name="List 2" w:semiHidden="1" w:unhideWhenUsed="1"/>
-    <w:lsdException w:name="List 3" w:semiHidden="1" w:unhideWhenUsed="1"/>
-    <w:lsdException w:name="List 4" w:semiHidden="1" w:unhideWhenUsed="1"/>
-    <w:lsdException w:name="List 5" w:semiHidden="1" w:unhideWhenUsed="1"/>
-    <w:lsdException w:name="List Bullet 2" w:semiHidden="1" w:unhideWhenUsed="1"/>
-    <w:lsdException w:name="List Bullet 3" w:semiHidden="1" w:unhideWhenUsed="1"/>
-    <w:lsdException w:name="List Bullet 4" w:semiHidden="1" w:unhideWhenUsed="1"/>
-    <w:lsdException w:name="List Bullet 5" w:semiHidden="1" w:unhideWhenUsed="1"/>
-    <w:lsdException w:name="List Number 2" w:semiHidden="1" w:unhideWhenUsed="1"/>
-    <w:lsdException w:name="List Number 3" w:semiHidden="1" w:unhideWhenUsed="1"/>
-    <w:lsdException w:name="List Number 4" w:semiHidden="1" w:unhideWhenUsed="1"/>
-    <w:lsdException w:name="List Number 5" w:semiHidden="1" w:unhideWhenUsed="1"/>
-    <w:lsdException w:name="Title" w:uiPriority="10" w:qFormat="1"/>
-    <w:lsdException w:name="Closing" w:semiHidden="1" w:unhideWhenUsed="1"/>
-    <w:lsdException w:name="Signature" w:semiHidden="1" w:unhideWhenUsed="1"/>
-    <w:lsdException w:name="Default Paragraph Font" w:semiHidden="1" w:uiPriority="1" w:unhideWhenUsed="1"/>
-    <w:lsdException w:name="Body Text" w:semiHidden="1" w:unhideWhenUsed="1"/>
-    <w:lsdException w:name="Body Text Indent" w:semiHidden="1" w:unhideWhenUsed="1"/>
-    <w:lsdException w:name="List Continue" w:semiHidden="1" w:unhideWhenUsed="1"/>
-    <w:lsdException w:name="List Continue 2" w:semiHidden="1" w:unhideWhenUsed="1"/>
-    <w:lsdException w:name="List Continue 3" w:semiHidden="1" w:unhideWhenUsed="1"/>
-    <w:lsdException w:name="List Continue 4" w:semiHidden="1" w:unhideWhenUsed="1"/>
-    <w:lsdException w:name="List Continue 5" w:semiHidden="1" w:unhideWhenUsed="1"/>
-    <w:lsdException w:name="Message Header" w:semiHidden="1" w:unhideWhenUsed="1"/>
-    <w:lsdException w:name="Subtitle" w:uiPriority="11" w:qFormat="1"/>
-    <w:lsdException w:name="Salutation" w:semiHidden="1" w:unhideWhenUsed="1"/>
-    <w:lsdException w:name="Date" w:semiHidden="1" w:unhideWhenUsed="1"/>
-    <w:lsdException w:name="Body Text First Indent" w:semiHidden="1" w:unhideWhenUsed="1"/>
-    <w:lsdException w:name="Body Text First Indent 2" w:semiHidden="1" w:unhideWhenUsed="1"/>
-    <w:lsdException w:name="Note Heading" w:semiHidden="1" w:unhideWhenUsed="1"/>
-    <w:lsdException w:name="Body Text 2" w:semiHidden="1" w:unhideWhenUsed="1"/>
-    <w:lsdException w:name="Body Text 3" w:semiHidden="1" w:unhideWhenUsed="1"/>
-    <w:lsdException w:name="Body Text Indent 2" w:semiHidden="1" w:unhideWhenUsed="1"/>
-    <w:lsdException w:name="Body Text Indent 3" w:semiHidden="1" w:unhideWhenUsed="1"/>
-    <w:lsdException w:name="Block Text" w:semiHidden="1" w:unhideWhenUsed="1"/>
-    <w:lsdException w:name="Hyperlink" w:semiHidden="1" w:unhideWhenUsed="1"/>
-    <w:lsdException w:name="FollowedHyperlink" w:semiHidden="1" w:unhideWhenUsed="1"/>
-    <w:lsdException w:name="Strong" w:uiPriority="22" w:qFormat="1"/>
-    <w:lsdException w:name="Emphasis" w:uiPriority="20" w:qFormat="1"/>
-    <w:lsdException w:name="Document Map" w:semiHidden="1" w:unhideWhenUsed="1"/>
-    <w:lsdException w:name="Plain Text" w:semiHidden="1" w:unhideWhenUsed="1"/>
-    <w:lsdException w:name="E-mail Signature" w:semiHidden="1" w:unhideWhenUsed="1"/>
-    <w:lsdException w:name="HTML Top of Form" w:semiHidden="1" w:unhideWhenUsed="1"/>
-    <w:lsdException w:name="HTML Bottom of Form" w:semiHidden="1" w:unhideWhenUsed="1"/>
-    <w:lsdException w:name="Normal (Web)" w:semiHidden="1" w:unhideWhenUsed="1"/>
-    <w:lsdException w:name="HTML Acronym" w:semiHidden="1" w:unhideWhenUsed="1"/>
-    <w:lsdException w:name="HTML Address" w:semiHidden="1" w:unhideWhenUsed="1"/>
-    <w:lsdException w:name="HTML Cite" w:semiHidden="1" w:unhideWhenUsed="1"/>
-    <w:lsdException w:name="HTML Code" w:semiHidden="1" w:unhideWhenUsed="1"/>
-    <w:lsdException w:name="HTML Definition" w:semiHidden="1" w:unhideWhenUsed="1"/>
-    <w:lsdException w:name="HTML Keyboard" w:semiHidden="1" w:unhideWhenUsed="1"/>
-    <w:lsdException w:name="HTML Preformatted" w:semiHidden="1" w:unhideWhenUsed="1"/>
-    <w:lsdException w:name="HTML Sample" w:semiHidden="1" w:unhideWhenUsed="1"/>
-    <w:lsdException w:name="HTML Typewriter" w:semiHidden="1" w:unhideWhenUsed="1"/>
-    <w:lsdException w:name="HTML Variable" w:semiHidden="1" w:unhideWhenUsed="1"/>
-    <w:lsdException w:name="Normal Table" w:semiHidden="1" w:unhideWhenUsed="1"/>
-    <w:lsdException w:name="annotation subject" w:semiHidden="1" w:unhideWhenUsed="1"/>
-    <w:lsdException w:name="No List" w:semiHidden="1" w:unhideWhenUsed="1"/>
-    <w:lsdException w:name="Outline List 1" w:semiHidden="1" w:unhideWhenUsed="1"/>
-    <w:lsdException w:name="Outline List 2" w:semiHidden="1" w:unhideWhenUsed="1"/>
-    <w:lsdException w:name="Outline List 3" w:semiHidden="1" w:unhideWhenUsed="1"/>
-    <w:lsdException w:name="Table Simple 1" w:semiHidden="1" w:unhideWhenUsed="1"/>
-    <w:lsdException w:name="Table Simple 2" w:semiHidden="1" w:unhideWhenUsed="1"/>
-    <w:lsdException w:name="Table Simple 3" w:semiHidden="1" w:unhideWhenUsed="1"/>
-    <w:lsdException w:name="Table Classic 1" w:semiHidden="1" w:unhideWhenUsed="1"/>
-    <w:lsdException w:name="Table Classic 2" w:semiHidden="1" w:unhideWhenUsed="1"/>
-    <w:lsdException w:name="Table Classic 3" w:semiHidden="1" w:unhideWhenUsed="1"/>
-    <w:lsdException w:name="Table Classic 4" w:semiHidden="1" w:unhideWhenUsed="1"/>
-    <w:lsdException w:name="Table Colorful 1" w:semiHidden="1" w:unhideWhenUsed="1"/>
-    <w:lsdException w:name="Table Colorful 2" w:semiHidden="1" w:unhideWhenUsed="1"/>
-    <w:lsdException w:name="Table Colorful 3" w:semiHidden="1" w:unhideWhenUsed="1"/>
-    <w:lsdException w:name="Table Columns 1" w:semiHidden="1" w:unhideWhenUsed="1"/>
-    <w:lsdException w:name="Table Columns 2" w:semiHidden="1" w:unhideWhenUsed="1"/>
-    <w:lsdException w:name="Table Columns 3" w:semiHidden="1" w:unhideWhenUsed="1"/>
-    <w:lsdException w:name="Table Columns 4" w:semiHidden="1" w:unhideWhenUsed="1"/>
-    <w:lsdException w:name="Table Columns 5" w:semiHidden="1" w:unhideWhenUsed="1"/>
-    <w:lsdException w:name="Table Grid 1" w:semiHidden="1" w:unhideWhenUsed="1"/>
-    <w:lsdException w:name="Table Grid 2" w:semiHidden="1" w:unhideWhenUsed="1"/>
-    <w:lsdException w:name="Table Grid 3" w:semiHidden="1" w:unhideWhenUsed="1"/>
-    <w:lsdException w:name="Table Grid 4" w:semiHidden="1" w:unhideWhenUsed="1"/>
-    <w:lsdException w:name="Table Grid 5" w:semiHidden="1" w:unhideWhenUsed="1"/>
-    <w:lsdException w:name="Table Grid 6" w:semiHidden="1" w:unhideWhenUsed="1"/>
-    <w:lsdException w:name="Table Grid 7" w:semiHidden="1" w:unhideWhenUsed="1"/>
-    <w:lsdException w:name="Table Grid 8" w:semiHidden="1" w:unhideWhenUsed="1"/>
-    <w:lsdException w:name="Table List 1" w:semiHidden="1" w:unhideWhenUsed="1"/>
-    <w:lsdException w:name="Table List 2" w:semiHidden="1" w:unhideWhenUsed="1"/>
-    <w:lsdException w:name="Table List 3" w:semiHidden="1" w:unhideWhenUsed="1"/>
-    <w:lsdException w:name="Table List 4" w:semiHidden="1" w:unhideWhenUsed="1"/>
-    <w:lsdException w:name="Table List 5" w:semiHidden="1" w:unhideWhenUsed="1"/>
-    <w:lsdException w:name="Table List 6" w:semiHidden="1" w:unhideWhenUsed="1"/>
-    <w:lsdException w:name="Table List 7" w:semiHidden="1" w:unhideWhenUsed="1"/>
-    <w:lsdException w:name="Table List 8" w:semiHidden="1" w:unhideWhenUsed="1"/>
-    <w:lsdException w:name="Table 3D effects 1" w:semiHidden="1" w:unhideWhenUsed="1"/>
-    <w:lsdException w:name="Table 3D effects 2" w:semiHidden="1" w:unhideWhenUsed="1"/>
-    <w:lsdException w:name="Table 3D effects 3" w:semiHidden="1" w:unhideWhenUsed="1"/>
-    <w:lsdException w:name="Table Contemporary" w:semiHidden="1" w:unhideWhenUsed="1"/>
-    <w:lsdException w:name="Table Elegant" w:semiHidden="1" w:unhideWhenUsed="1"/>
-    <w:lsdException w:name="Table Professional" w:semiHidden="1" w:unhideWhenUsed="1"/>
-    <w:lsdException w:name="Table Subtle 1" w:semiHidden="1" w:unhideWhenUsed="1"/>
-    <w:lsdException w:name="Table Subtle 2" w:semiHidden="1" w:unhideWhenUsed="1"/>
-    <w:lsdException w:name="Table Web 1" w:semiHidden="1" w:unhideWhenUsed="1"/>
-    <w:lsdException w:name="Table Web 2" w:semiHidden="1" w:unhideWhenUsed="1"/>
-    <w:lsdException w:name="Table Web 3" w:semiHidden="1" w:unhideWhenUsed="1"/>
-    <w:lsdException w:name="Balloon Text" w:semiHidden="1" w:unhideWhenUsed="1"/>
-    <w:lsdException w:name="Table Grid" w:uiPriority="59"/>
-    <w:lsdException w:name="Table Theme" w:semiHidden="1" w:unhideWhenUsed="1"/>
-    <w:lsdException w:name="Placeholder Text" w:semiHidden="1"/>
-    <w:lsdException w:name="No Spacing" w:uiPriority="1" w:qFormat="1"/>
-    <w:lsdException w:name="Light Shading" w:uiPriority="60"/>
-    <w:lsdException w:name="Light List" w:uiPriority="61"/>
-    <w:lsdException w:name="Light Grid" w:uiPriority="62"/>
-    <w:lsdException w:name="Medium Shading 1" w:uiPriority="63"/>
-    <w:lsdException w:name="Medium Shading 2" w:uiPriority="64"/>
-    <w:lsdException w:name="Medium List 1" w:uiPriority="65"/>
-    <w:lsdException w:name="Medium List 2" w:uiPriority="66"/>
-    <w:lsdException w:name="Medium Grid 1" w:uiPriority="67"/>
-    <w:lsdException w:name="Medium Grid 2" w:uiPriority="68"/>
-    <w:lsdException w:name="Medium Grid 3" w:uiPriority="69"/>
-    <w:lsdException w:name="Dark List" w:uiPriority="70"/>
-    <w:lsdException w:name="Colorful Shading" w:uiPriority="71"/>
-    <w:lsdException w:name="Colorful List" w:uiPriority="72"/>
-    <w:lsdException w:name="Colorful Grid" w:uiPriority="73"/>
-    <w:lsdException w:name="Light Shading Accent 1" w:uiPriority="60"/>
-    <w:lsdException w:name="Light List Accent 1" w:uiPriority="61"/>
-    <w:lsdException w:name="Light Grid Accent 1" w:uiPriority="62"/>
-    <w:lsdException w:name="Medium Shading 1 Accent 1" w:uiPriority="63"/>
-    <w:lsdException w:name="Medium Shading 2 Accent 1" w:uiPriority="64"/>
-    <w:lsdException w:name="Medium List 1 Accent 1" w:uiPriority="65"/>
-    <w:lsdException w:name="Revision" w:semiHidden="1"/>
-    <w:lsdException w:name="List Paragraph" w:uiPriority="34" w:qFormat="1"/>
-    <w:lsdException w:name="Quote" w:uiPriority="29" w:qFormat="1"/>
-    <w:lsdException w:name="Intense Quote" w:uiPriority="30" w:qFormat="1"/>
-    <w:lsdException w:name="Medium List 2 Accent 1" w:uiPriority="66"/>
-    <w:lsdException w:name="Medium Grid 1 Accent 1" w:uiPriority="67"/>
-    <w:lsdException w:name="Medium Grid 2 Accent 1" w:uiPriority="68"/>
-    <w:lsdException w:name="Medium Grid 3 Accent 1" w:uiPriority="69"/>
-    <w:lsdException w:name="Dark List Accent 1" w:uiPriority="70"/>
-    <w:lsdException w:name="Colorful Shading Accent 1" w:uiPriority="71"/>
-    <w:lsdException w:name="Colorful List Accent 1" w:uiPriority="72"/>
-    <w:lsdException w:name="Colorful Grid Accent 1" w:uiPriority="73"/>
-    <w:lsdException w:name="Light Shading Accent 2" w:uiPriority="60"/>
-    <w:lsdException w:name="Light List Accent 2" w:uiPriority="61"/>
-    <w:lsdException w:name="Light Grid Accent 2" w:uiPriority="62"/>
-    <w:lsdException w:name="Medium Shading 1 Accent 2" w:uiPriority="63"/>
-    <w:lsdException w:name="Medium Shading 2 Accent 2" w:uiPriority="64"/>
-    <w:lsdException w:name="Medium List 1 Accent 2" w:uiPriority="65"/>
-    <w:lsdException w:name="Medium List 2 Accent 2" w:uiPriority="66"/>
-    <w:lsdException w:name="Medium Grid 1 Accent 2" w:uiPriority="67"/>
-    <w:lsdException w:name="Medium Grid 2 Accent 2" w:uiPriority="68"/>
-    <w:lsdException w:name="Medium Grid 3 Accent 2" w:uiPriority="69"/>
-    <w:lsdException w:name="Dark List Accent 2" w:uiPriority="70"/>
-    <w:lsdException w:name="Colorful Shading Accent 2" w:uiPriority="71"/>
-    <w:lsdException w:name="Colorful List Accent 2" w:uiPriority="72"/>
-    <w:lsdException w:name="Colorful Grid Accent 2" w:uiPriority="73"/>
-    <w:lsdException w:name="Light Shading Accent 3" w:uiPriority="60"/>
-    <w:lsdException w:name="Light List Accent 3" w:uiPriority="61"/>
-    <w:lsdException w:name="Light Grid Accent 3" w:uiPriority="62"/>
-    <w:lsdException w:name="Medium Shading 1 Accent 3" w:uiPriority="63"/>
-    <w:lsdException w:name="Medium Shading 2 Accent 3" w:uiPriority="64"/>
-    <w:lsdException w:name="Medium List 1 Accent 3" w:uiPriority="65"/>
-    <w:lsdException w:name="Medium List 2 Accent 3" w:uiPriority="66"/>
-    <w:lsdException w:name="Medium Grid 1 Accent 3" w:uiPriority="67"/>
-    <w:lsdException w:name="Medium Grid 2 Accent 3" w:uiPriority="68"/>
-    <w:lsdException w:name="Medium Grid 3 Accent 3" w:uiPriority="69"/>
-    <w:lsdException w:name="Dark List Accent 3" w:uiPriority="70"/>
-    <w:lsdException w:name="Colorful Shading Accent 3" w:uiPriority="71"/>
-    <w:lsdException w:name="Colorful List Accent 3" w:uiPriority="72"/>
-    <w:lsdException w:name="Colorful Grid Accent 3" w:uiPriority="73"/>
-    <w:lsdException w:name="Light Shading Accent 4" w:uiPriority="60"/>
-    <w:lsdException w:name="Light List Accent 4" w:uiPriority="61"/>
-    <w:lsdException w:name="Light Grid Accent 4" w:uiPriority="62"/>
-    <w:lsdException w:name="Medium Shading 1 Accent 4" w:uiPriority="63"/>
-    <w:lsdException w:name="Medium Shading 2 Accent 4" w:uiPriority="64"/>
-    <w:lsdException w:name="Medium List 1 Accent 4" w:uiPriority="65"/>
-    <w:lsdException w:name="Medium List 2 Accent 4" w:uiPriority="66"/>
-    <w:lsdException w:name="Medium Grid 1 Accent 4" w:uiPriority="67"/>
-    <w:lsdException w:name="Medium Grid 2 Accent 4" w:uiPriority="68"/>
-    <w:lsdException w:name="Medium Grid 3 Accent 4" w:uiPriority="69"/>
-    <w:lsdException w:name="Dark List Accent 4" w:uiPriority="70"/>
-    <w:lsdException w:name="Colorful Shading Accent 4" w:uiPriority="71"/>
-    <w:lsdException w:name="Colorful List Accent 4" w:uiPriority="72"/>
-    <w:lsdException w:name="Colorful Grid Accent 4" w:uiPriority="73"/>
-    <w:lsdException w:name="Light Shading Accent 5" w:uiPriority="60"/>
-    <w:lsdException w:name="Light List Accent 5" w:uiPriority="61"/>
-    <w:lsdException w:name="Light Grid Accent 5" w:uiPriority="62"/>
-    <w:lsdException w:name="Medium Shading 1 Accent 5" w:uiPriority="63"/>
-    <w:lsdException w:name="Medium Shading 2 Accent 5" w:uiPriority="64"/>
-    <w:lsdException w:name="Medium List 1 Accent 5" w:uiPriority="65"/>
-    <w:lsdException w:name="Medium List 2 Accent 5" w:uiPriority="66"/>
-    <w:lsdException w:name="Medium Grid 1 Accent 5" w:uiPriority="67"/>
-    <w:lsdException w:name="Medium Grid 2 Accent 5" w:uiPriority="68"/>
-    <w:lsdException w:name="Medium Grid 3 Accent 5" w:uiPriority="69"/>
-    <w:lsdException w:name="Dark List Accent 5" w:uiPriority="70"/>
-    <w:lsdException w:name="Colorful Shading Accent 5" w:uiPriority="71"/>
-    <w:lsdException w:name="Colorful List Accent 5" w:uiPriority="72"/>
-    <w:lsdException w:name="Colorful Grid Accent 5" w:uiPriority="73"/>
-    <w:lsdException w:name="Light Shading Accent 6" w:uiPriority="60"/>
-    <w:lsdException w:name="Light List Accent 6" w:uiPriority="61"/>
-    <w:lsdException w:name="Light Grid Accent 6" w:uiPriority="62"/>
-    <w:lsdException w:name="Medium Shading 1 Accent 6" w:uiPriority="63"/>
-    <w:lsdException w:name="Medium Shading 2 Accent 6" w:uiPriority="64"/>
-    <w:lsdException w:name="Medium List 1 Accent 6" w:uiPriority="65"/>
-    <w:lsdException w:name="Medium List 2 Accent 6" w:uiPriority="66"/>
-    <w:lsdException w:name="Medium Grid 1 Accent 6" w:uiPriority="67"/>
-    <w:lsdException w:name="Medium Grid 2 Accent 6" w:uiPriority="68"/>
-    <w:lsdException w:name="Medium Grid 3 Accent 6" w:uiPriority="69"/>
-    <w:lsdException w:name="Dark List Accent 6" w:uiPriority="70"/>
-    <w:lsdException w:name="Colorful Shading Accent 6" w:uiPriority="71"/>
-    <w:lsdException w:name="Colorful List Accent 6" w:uiPriority="72"/>
-    <w:lsdException w:name="Colorful Grid Accent 6" w:uiPriority="73"/>
-    <w:lsdException w:name="Subtle Emphasis" w:uiPriority="19" w:qFormat="1"/>
-    <w:lsdException w:name="Intense Emphasis" w:uiPriority="21" w:qFormat="1"/>
-    <w:lsdException w:name="Subtle Reference" w:uiPriority="31" w:qFormat="1"/>
-    <w:lsdException w:name="Intense Reference" w:uiPriority="32" w:qFormat="1"/>
-    <w:lsdException w:name="Book Title" w:uiPriority="33" w:qFormat="1"/>
-    <w:lsdException w:name="Bibliography" w:semiHidden="1" w:uiPriority="37" w:unhideWhenUsed="1"/>
-    <w:lsdException w:name="TOC Heading" w:semiHidden="1" w:uiPriority="39" w:unhideWhenUsed="1" w:qFormat="1"/>
-    <w:lsdException w:name="Plain Table 1" w:uiPriority="41"/>
-    <w:lsdException w:name="Plain Table 2" w:uiPriority="42"/>
-    <w:lsdException w:name="Plain Table 3" w:uiPriority="43"/>
-    <w:lsdException w:name="Plain Table 4" w:uiPriority="44"/>
-    <w:lsdException w:name="Plain Table 5" w:uiPriority="45"/>
-    <w:lsdException w:name="Grid Table Light" w:uiPriority="40"/>
-    <w:lsdException w:name="Grid Table 1 Light" w:uiPriority="46"/>
-    <w:lsdException w:name="Grid Table 2" w:uiPriority="47"/>
-    <w:lsdException w:name="Grid Table 3" w:uiPriority="48"/>
-    <w:lsdException w:name="Grid Table 4" w:uiPriority="49"/>
-    <w:lsdException w:name="Grid Table 5 Dark" w:uiPriority="50"/>
-    <w:lsdException w:name="Grid Table 6 Colorful" w:uiPriority="51"/>
-    <w:lsdException w:name="Grid Table 7 Colorful" w:uiPriority="52"/>
-    <w:lsdException w:name="Grid Table 1 Light Accent 1" w:uiPriority="46"/>
-    <w:lsdException w:name="Grid Table 2 Accent 1" w:uiPriority="47"/>
-    <w:lsdException w:name="Grid Table 3 Accent 1" w:uiPriority="48"/>
-    <w:lsdException w:name="Grid Table 4 Accent 1" w:uiPriority="49"/>
-    <w:lsdException w:name="Grid Table 5 Dark Accent 1" w:uiPriority="50"/>
-    <w:lsdException w:name="Grid Table 6 Colorful Accent 1" w:uiPriority="51"/>
-    <w:lsdException w:name="Grid Table 7 Colorful Accent 1" w:uiPriority="52"/>
-    <w:lsdException w:name="Grid Table 1 Light Accent 2" w:uiPriority="46"/>
-    <w:lsdException w:name="Grid Table 2 Accent 2" w:uiPriority="47"/>
-    <w:lsdException w:name="Grid Table 3 Accent 2" w:uiPriority="48"/>
-    <w:lsdException w:name="Grid Table 4 Accent 2" w:uiPriority="49"/>
-    <w:lsdException w:name="Grid Table 5 Dark Accent 2" w:uiPriority="50"/>
-    <w:lsdException w:name="Grid Table 6 Colorful Accent 2" w:uiPriority="51"/>
-    <w:lsdException w:name="Grid Table 7 Colorful Accent 2" w:uiPriority="52"/>
-    <w:lsdException w:name="Grid Table 1 Light Accent 3" w:uiPriority="46"/>
-    <w:lsdException w:name="Grid Table 2 Accent 3" w:uiPriority="47"/>
-    <w:lsdException w:name="Grid Table 3 Accent 3" w:uiPriority="48"/>
-    <w:lsdException w:name="Grid Table 4 Accent 3" w:uiPriority="49"/>
-    <w:lsdException w:name="Grid Table 5 Dark Accent 3" w:uiPriority="50"/>
-    <w:lsdException w:name="Grid Table 6 Colorful Accent 3" w:uiPriority="51"/>
-    <w:lsdException w:name="Grid Table 7 Colorful Accent 3" w:uiPriority="52"/>
-    <w:lsdException w:name="Grid Table 1 Light Accent 4" w:uiPriority="46"/>
-    <w:lsdException w:name="Grid Table 2 Accent 4" w:uiPriority="47"/>
-    <w:lsdException w:name="Grid Table 3 Accent 4" w:uiPriority="48"/>
-    <w:lsdException w:name="Grid Table 4 Accent 4" w:uiPriority="49"/>
-    <w:lsdException w:name="Grid Table 5 Dark Accent 4" w:uiPriority="50"/>
-    <w:lsdException w:name="Grid Table 6 Colorful Accent 4" w:uiPriority="51"/>
-    <w:lsdException w:name="Grid Table 7 Colorful Accent 4" w:uiPriority="52"/>
-    <w:lsdException w:name="Grid Table 1 Light Accent 5" w:uiPriority="46"/>
-    <w:lsdException w:name="Grid Table 2 Accent 5" w:uiPriority="47"/>
-    <w:lsdException w:name="Grid Table 3 Accent 5" w:uiPriority="48"/>
-    <w:lsdException w:name="Grid Table 4 Accent 5" w:uiPriority="49"/>
-    <w:lsdException w:name="Grid Table 5 Dark Accent 5" w:uiPriority="50"/>
-    <w:lsdException w:name="Grid Table 6 Colorful Accent 5" w:uiPriority="51"/>
-    <w:lsdException w:name="Grid Table 7 Colorful Accent 5" w:uiPriority="52"/>
-    <w:lsdException w:name="Grid Table 1 Light Accent 6" w:uiPriority="46"/>
-    <w:lsdException w:name="Grid Table 2 Accent 6" w:uiPriority="47"/>
-    <w:lsdException w:name="Grid Table 3 Accent 6" w:uiPriority="48"/>
-    <w:lsdException w:name="Grid Table 4 Accent 6" w:uiPriority="49"/>
-    <w:lsdException w:name="Grid Table 5 Dark Accent 6" w:uiPriority="50"/>
-    <w:lsdException w:name="Grid Table 6 Colorful Accent 6" w:uiPriority="51"/>
-    <w:lsdException w:name="Grid Table 7 Colorful Accent 6" w:uiPriority="52"/>
-    <w:lsdException w:name="List Table 1 Light" w:uiPriority="46"/>
-    <w:lsdException w:name="List Table 2" w:uiPriority="47"/>
-    <w:lsdException w:name="List Table 3" w:uiPriority="48"/>
-    <w:lsdException w:name="List Table 4" w:uiPriority="49"/>
-    <w:lsdException w:name="List Table 5 Dark" w:uiPriority="50"/>
-    <w:lsdException w:name="List Table 6 Colorful" w:uiPriority="51"/>
-    <w:lsdException w:name="List Table 7 Colorful" w:uiPriority="52"/>
-    <w:lsdException w:name="List Table 1 Light Accent 1" w:uiPriority="46"/>
-    <w:lsdException w:name="List Table 2 Accent 1" w:uiPriority="47"/>
-    <w:lsdException w:name="List Table 3 Accent 1" w:uiPriority="48"/>
-    <w:lsdException w:name="List Table 4 Accent 1" w:uiPriority="49"/>
-    <w:lsdException w:name="List Table 5 Dark Accent 1" w:uiPriority="50"/>
-    <w:lsdException w:name="List Table 6 Colorful Accent 1" w:uiPriority="51"/>
-    <w:lsdException w:name="List Table 7 Colorful Accent 1" w:uiPriority="52"/>
-    <w:lsdException w:name="List Table 1 Light Accent 2" w:uiPriority="46"/>
-    <w:lsdException w:name="List Table 2 Accent 2" w:uiPriority="47"/>
-    <w:lsdException w:name="List Table 3 Accent 2" w:uiPriority="48"/>
-    <w:lsdException w:name="List Table 4 Accent 2" w:uiPriority="49"/>
-    <w:lsdException w:name="List Table 5 Dark Accent 2" w:uiPriority="50"/>
-    <w:lsdException w:name="List Table 6 Colorful Accent 2" w:uiPriority="51"/>
-    <w:lsdException w:name="List Table 7 Colorful Accent 2" w:uiPriority="52"/>
-    <w:lsdException w:name="List Table 1 Light Accent 3" w:uiPriority="46"/>
-    <w:lsdException w:name="List Table 2 Accent 3" w:uiPriority="47"/>
-    <w:lsdException w:name="List Table 3 Accent 3" w:uiPriority="48"/>
-    <w:lsdException w:name="List Table 4 Accent 3" w:uiPriority="49"/>
-    <w:lsdException w:name="List Table 5 Dark Accent 3" w:uiPriority="50"/>
-    <w:lsdException w:name="List Table 6 Colorful Accent 3" w:uiPriority="51"/>
-    <w:lsdException w:name="List Table 7 Colorful Accent 3" w:uiPriority="52"/>
-    <w:lsdException w:name="List Table 1 Light Accent 4" w:uiPriority="46"/>
-    <w:lsdException w:name="List Table 2 Accent 4" w:uiPriority="47"/>
-    <w:lsdException w:name="List Table 3 Accent 4" w:uiPriority="48"/>
-    <w:lsdException w:name="List Table 4 Accent 4" w:uiPriority="49"/>
-    <w:lsdException w:name="List Table 5 Dark Accent 4" w:uiPriority="50"/>
-    <w:lsdException w:name="List Table 6 Colorful Accent 4" w:uiPriority="51"/>
-    <w:lsdException w:name="List Table 7 Colorful Accent 4" w:uiPriority="52"/>
-    <w:lsdException w:name="List Table 1 Light Accent 5" w:uiPriority="46"/>
-    <w:lsdException w:name="List Table 2 Accent 5" w:uiPriority="47"/>
-    <w:lsdException w:name="List Table 3 Accent 5" w:uiPriority="48"/>
-    <w:lsdException w:name="List Table 4 Accent 5" w:uiPriority="49"/>
-    <w:lsdException w:name="List Table 5 Dark Accent 5" w:uiPriority="50"/>
-    <w:lsdException w:name="List Table 6 Colorful Accent 5" w:uiPriority="51"/>
-    <w:lsdException w:name="List Table 7 Colorful Accent 5" w:uiPriority="52"/>
-    <w:lsdException w:name="List Table 1 Light Accent 6" w:uiPriority="46"/>
-    <w:lsdException w:name="List Table 2 Accent 6" w:uiPriority="47"/>
-    <w:lsdException w:name="List Table 3 Accent 6" w:uiPriority="48"/>
-    <w:lsdException w:name="List Table 4 Accent 6" w:uiPriority="49"/>
-    <w:lsdException w:name="List Table 5 Dark Accent 6" w:uiPriority="50"/>
-    <w:lsdException w:name="List Table 6 Colorful Accent 6" w:uiPriority="51"/>
-    <w:lsdException w:name="List Table 7 Colorful Accent 6" w:uiPriority="52"/>
+  <w:latentStyles w:defLockedState="0" w:defUIPriority="99" w:defSemiHidden="1" w:defUnhideWhenUsed="1" w:defQFormat="0" w:count="267">
+    <w:lsdException w:name="Normal" w:semiHidden="0" w:uiPriority="0" w:unhideWhenUsed="0" w:qFormat="1"/>
+    <w:lsdException w:name="heading 1" w:semiHidden="0" w:uiPriority="9" w:unhideWhenUsed="0" w:qFormat="1"/>
+    <w:lsdException w:name="heading 2" w:uiPriority="9" w:qFormat="1"/>
+    <w:lsdException w:name="heading 3" w:uiPriority="9" w:qFormat="1"/>
+    <w:lsdException w:name="heading 4" w:uiPriority="9" w:qFormat="1"/>
+    <w:lsdException w:name="heading 5" w:uiPriority="9" w:qFormat="1"/>
+    <w:lsdException w:name="heading 6" w:uiPriority="9" w:qFormat="1"/>
+    <w:lsdException w:name="heading 7" w:uiPriority="9" w:qFormat="1"/>
+    <w:lsdException w:name="heading 8" w:uiPriority="9" w:qFormat="1"/>
+    <w:lsdException w:name="heading 9" w:uiPriority="9" w:qFormat="1"/>
+    <w:lsdException w:name="toc 1" w:uiPriority="39"/>
+    <w:lsdException w:name="toc 2" w:uiPriority="39"/>
+    <w:lsdException w:name="toc 3" w:uiPriority="39"/>
+    <w:lsdException w:name="toc 4" w:uiPriority="39"/>
+    <w:lsdException w:name="toc 5" w:uiPriority="39"/>
+    <w:lsdException w:name="toc 6" w:uiPriority="39"/>
+    <w:lsdException w:name="toc 7" w:uiPriority="39"/>
+    <w:lsdException w:name="toc 8" w:uiPriority="39"/>
+    <w:lsdException w:name="toc 9" w:uiPriority="39"/>
+    <w:lsdException w:name="caption" w:uiPriority="35" w:qFormat="1"/>
+    <w:lsdException w:name="Title" w:semiHidden="0" w:uiPriority="10" w:unhideWhenUsed="0" w:qFormat="1"/>
+    <w:lsdException w:name="Default Paragraph Font" w:uiPriority="1"/>
+    <w:lsdException w:name="Subtitle" w:semiHidden="0" w:uiPriority="11" w:unhideWhenUsed="0" w:qFormat="1"/>
+    <w:lsdException w:name="Strong" w:semiHidden="0" w:uiPriority="22" w:unhideWhenUsed="0" w:qFormat="1"/>
+    <w:lsdException w:name="Emphasis" w:semiHidden="0" w:uiPriority="20" w:unhideWhenUsed="0" w:qFormat="1"/>
+    <w:lsdException w:name="Table Grid" w:semiHidden="0" w:uiPriority="59" w:unhideWhenUsed="0"/>
+    <w:lsdException w:name="Placeholder Text" w:unhideWhenUsed="0"/>
+    <w:lsdException w:name="No Spacing" w:semiHidden="0" w:uiPriority="1" w:unhideWhenUsed="0" w:qFormat="1"/>
+    <w:lsdException w:name="Light Shading" w:semiHidden="0" w:uiPriority="60" w:unhideWhenUsed="0"/>
+    <w:lsdException w:name="Light List" w:semiHidden="0" w:uiPriority="61" w:unhideWhenUsed="0"/>
+    <w:lsdException w:name="Light Grid" w:semiHidden="0" w:uiPriority="62" w:unhideWhenUsed="0"/>
+    <w:lsdException w:name="Medium Shading 1" w:semiHidden="0" w:uiPriority="63" w:unhideWhenUsed="0"/>
+    <w:lsdException w:name="Medium Shading 2" w:semiHidden="0" w:uiPriority="64" w:unhideWhenUsed="0"/>
+    <w:lsdException w:name="Medium List 1" w:semiHidden="0" w:uiPriority="65" w:unhideWhenUsed="0"/>
+    <w:lsdException w:name="Medium List 2" w:semiHidden="0" w:uiPriority="66" w:unhideWhenUsed="0"/>
+    <w:lsdException w:name="Medium Grid 1" w:semiHidden="0" w:uiPriority="67" w:unhideWhenUsed="0"/>
+    <w:lsdException w:name="Medium Grid 2" w:semiHidden="0" w:uiPriority="68" w:unhideWhenUsed="0"/>
+    <w:lsdException w:name="Medium Grid 3" w:semiHidden="0" w:uiPriority="69" w:unhideWhenUsed="0"/>
+    <w:lsdException w:name="Dark List" w:semiHidden="0" w:uiPriority="70" w:unhideWhenUsed="0"/>
+    <w:lsdException w:name="Colorful Shading" w:semiHidden="0" w:uiPriority="71" w:unhideWhenUsed="0"/>
+    <w:lsdException w:name="Colorful List" w:semiHidden="0" w:uiPriority="72" w:unhideWhenUsed="0"/>
+    <w:lsdException w:name="Colorful Grid" w:semiHidden="0" w:uiPriority="73" w:unhideWhenUsed="0"/>
+    <w:lsdException w:name="Light Shading Accent 1" w:semiHidden="0" w:uiPriority="60" w:unhideWhenUsed="0"/>
+    <w:lsdException w:name="Light List Accent 1" w:semiHidden="0" w:uiPriority="61" w:unhideWhenUsed="0"/>
+    <w:lsdException w:name="Light Grid Accent 1" w:semiHidden="0" w:uiPriority="62" w:unhideWhenUsed="0"/>
+    <w:lsdException w:name="Medium Shading 1 Accent 1" w:semiHidden="0" w:uiPriority="63" w:unhideWhenUsed="0"/>
+    <w:lsdException w:name="Medium Shading 2 Accent 1" w:semiHidden="0" w:uiPriority="64" w:unhideWhenUsed="0"/>
+    <w:lsdException w:name="Medium List 1 Accent 1" w:semiHidden="0" w:uiPriority="65" w:unhideWhenUsed="0"/>
+    <w:lsdException w:name="Revision" w:unhideWhenUsed="0"/>
+    <w:lsdException w:name="List Paragraph" w:semiHidden="0" w:uiPriority="34" w:unhideWhenUsed="0" w:qFormat="1"/>
+    <w:lsdException w:name="Quote" w:semiHidden="0" w:uiPriority="29" w:unhideWhenUsed="0" w:qFormat="1"/>
+    <w:lsdException w:name="Intense Quote" w:semiHidden="0" w:uiPriority="30" w:unhideWhenUsed="0" w:qFormat="1"/>
+    <w:lsdException w:name="Medium List 2 Accent 1" w:semiHidden="0" w:uiPriority="66" w:unhideWhenUsed="0"/>
+    <w:lsdException w:name="Medium Grid 1 Accent 1" w:semiHidden="0" w:uiPriority="67" w:unhideWhenUsed="0"/>
+    <w:lsdException w:name="Medium Grid 2 Accent 1" w:semiHidden="0" w:uiPriority="68" w:unhideWhenUsed="0"/>
+    <w:lsdException w:name="Medium Grid 3 Accent 1" w:semiHidden="0" w:uiPriority="69" w:unhideWhenUsed="0"/>
+    <w:lsdException w:name="Dark List Accent 1" w:semiHidden="0" w:uiPriority="70" w:unhideWhenUsed="0"/>
+    <w:lsdException w:name="Colorful Shading Accent 1" w:semiHidden="0" w:uiPriority="71" w:unhideWhenUsed="0"/>
+    <w:lsdException w:name="Colorful List Accent 1" w:semiHidden="0" w:uiPriority="72" w:unhideWhenUsed="0"/>
+    <w:lsdException w:name="Colorful Grid Accent 1" w:semiHidden="0" w:uiPriority="73" w:unhideWhenUsed="0"/>
+    <w:lsdException w:name="Light Shading Accent 2" w:semiHidden="0" w:uiPriority="60" w:unhideWhenUsed="0"/>
+    <w:lsdException w:name="Light List Accent 2" w:semiHidden="0" w:uiPriority="61" w:unhideWhenUsed="0"/>
+    <w:lsdException w:name="Light Grid Accent 2" w:semiHidden="0" w:uiPriority="62" w:unhideWhenUsed="0"/>
+    <w:lsdException w:name="Medium Shading 1 Accent 2" w:semiHidden="0" w:uiPriority="63" w:unhideWhenUsed="0"/>
+    <w:lsdException w:name="Medium Shading 2 Accent 2" w:semiHidden="0" w:uiPriority="64" w:unhideWhenUsed="0"/>
+    <w:lsdException w:name="Medium List 1 Accent 2" w:semiHidden="0" w:uiPriority="65" w:unhideWhenUsed="0"/>
+    <w:lsdException w:name="Medium List 2 Accent 2" w:semiHidden="0" w:uiPriority="66" w:unhideWhenUsed="0"/>
+    <w:lsdException w:name="Medium Grid 1 Accent 2" w:semiHidden="0" w:uiPriority="67" w:unhideWhenUsed="0"/>
+    <w:lsdException w:name="Medium Grid 2 Accent 2" w:semiHidden="0" w:uiPriority="68" w:unhideWhenUsed="0"/>
+    <w:lsdException w:name="Medium Grid 3 Accent 2" w:semiHidden="0" w:uiPriority="69" w:unhideWhenUsed="0"/>
+    <w:lsdException w:name="Dark List Accent 2" w:semiHidden="0" w:uiPriority="70" w:unhideWhenUsed="0"/>
+    <w:lsdException w:name="Colorful Shading Accent 2" w:semiHidden="0" w:uiPriority="71" w:unhideWhenUsed="0"/>
+    <w:lsdException w:name="Colorful List Accent 2" w:semiHidden="0" w:uiPriority="72" w:unhideWhenUsed="0"/>
+    <w:lsdException w:name="Colorful Grid Accent 2" w:semiHidden="0" w:uiPriority="73" w:unhideWhenUsed="0"/>
+    <w:lsdException w:name="Light Shading Accent 3" w:semiHidden="0" w:uiPriority="60" w:unhideWhenUsed="0"/>
+    <w:lsdException w:name="Light List Accent 3" w:semiHidden="0" w:uiPriority="61" w:unhideWhenUsed="0"/>
+    <w:lsdException w:name="Light Grid Accent 3" w:semiHidden="0" w:uiPriority="62" w:unhideWhenUsed="0"/>
+    <w:lsdException w:name="Medium Shading 1 Accent 3" w:semiHidden="0" w:uiPriority="63" w:unhideWhenUsed="0"/>
+    <w:lsdException w:name="Medium Shading 2 Accent 3" w:semiHidden="0" w:uiPriority="64" w:unhideWhenUsed="0"/>
+    <w:lsdException w:name="Medium List 1 Accent 3" w:semiHidden="0" w:uiPriority="65" w:unhideWhenUsed="0"/>
+    <w:lsdException w:name="Medium List 2 Accent 3" w:semiHidden="0" w:uiPriority="66" w:unhideWhenUsed="0"/>
+    <w:lsdException w:name="Medium Grid 1 Accent 3" w:semiHidden="0" w:uiPriority="67" w:unhideWhenUsed="0"/>
+    <w:lsdException w:name="Medium Grid 2 Accent 3" w:semiHidden="0" w:uiPriority="68" w:unhideWhenUsed="0"/>
+    <w:lsdException w:name="Medium Grid 3 Accent 3" w:semiHidden="0" w:uiPriority="69" w:unhideWhenUsed="0"/>
+    <w:lsdException w:name="Dark List Accent 3" w:semiHidden="0" w:uiPriority="70" w:unhideWhenUsed="0"/>
+    <w:lsdException w:name="Colorful Shading Accent 3" w:semiHidden="0" w:uiPriority="71" w:unhideWhenUsed="0"/>
+    <w:lsdException w:name="Colorful List Accent 3" w:semiHidden="0" w:uiPriority="72" w:unhideWhenUsed="0"/>
+    <w:lsdException w:name="Colorful Grid Accent 3" w:semiHidden="0" w:uiPriority="73" w:unhideWhenUsed="0"/>
+    <w:lsdException w:name="Light Shading Accent 4" w:semiHidden="0" w:uiPriority="60" w:unhideWhenUsed="0"/>
+    <w:lsdException w:name="Light List Accent 4" w:semiHidden="0" w:uiPriority="61" w:unhideWhenUsed="0"/>
+    <w:lsdException w:name="Light Grid Accent 4" w:semiHidden="0" w:uiPriority="62" w:unhideWhenUsed="0"/>
+    <w:lsdException w:name="Medium Shading 1 Accent 4" w:semiHidden="0" w:uiPriority="63" w:unhideWhenUsed="0"/>
+    <w:lsdException w:name="Medium Shading 2 Accent 4" w:semiHidden="0" w:uiPriority="64" w:unhideWhenUsed="0"/>
+    <w:lsdException w:name="Medium List 1 Accent 4" w:semiHidden="0" w:uiPriority="65" w:unhideWhenUsed="0"/>
+    <w:lsdException w:name="Medium List 2 Accent 4" w:semiHidden="0" w:uiPriority="66" w:unhideWhenUsed="0"/>
+    <w:lsdException w:name="Medium Grid 1 Accent 4" w:semiHidden="0" w:uiPriority="67" w:unhideWhenUsed="0"/>
+    <w:lsdException w:name="Medium Grid 2 Accent 4" w:semiHidden="0" w:uiPriority="68" w:unhideWhenUsed="0"/>
+    <w:lsdException w:name="Medium Grid 3 Accent 4" w:semiHidden="0" w:uiPriority="69" w:unhideWhenUsed="0"/>
+    <w:lsdException w:name="Dark List Accent 4" w:semiHidden="0" w:uiPriority="70" w:unhideWhenUsed="0"/>
+    <w:lsdException w:name="Colorful Shading Accent 4" w:semiHidden="0" w:uiPriority="71" w:unhideWhenUsed="0"/>
+    <w:lsdException w:name="Colorful List Accent 4" w:semiHidden="0" w:uiPriority="72" w:unhideWhenUsed="0"/>
+    <w:lsdException w:name="Colorful Grid Accent 4" w:semiHidden="0" w:uiPriority="73" w:unhideWhenUsed="0"/>
+    <w:lsdException w:name="Light Shading Accent 5" w:semiHidden="0" w:uiPriority="60" w:unhideWhenUsed="0"/>
+    <w:lsdException w:name="Light List Accent 5" w:semiHidden="0" w:uiPriority="61" w:unhideWhenUsed="0"/>
+    <w:lsdException w:name="Light Grid Accent 5" w:semiHidden="0" w:uiPriority="62" w:unhideWhenUsed="0"/>
+    <w:lsdException w:name="Medium Shading 1 Accent 5" w:semiHidden="0" w:uiPriority="63" w:unhideWhenUsed="0"/>
+    <w:lsdException w:name="Medium Shading 2 Accent 5" w:semiHidden="0" w:uiPriority="64" w:unhideWhenUsed="0"/>
+    <w:lsdException w:name="Medium List 1 Accent 5" w:semiHidden="0" w:uiPriority="65" w:unhideWhenUsed="0"/>
+    <w:lsdException w:name="Medium List 2 Accent 5" w:semiHidden="0" w:uiPriority="66" w:unhideWhenUsed="0"/>
+    <w:lsdException w:name="Medium Grid 1 Accent 5" w:semiHidden="0" w:uiPriority="67" w:unhideWhenUsed="0"/>
+    <w:lsdException w:name="Medium Grid 2 Accent 5" w:semiHidden="0" w:uiPriority="68" w:unhideWhenUsed="0"/>
+    <w:lsdException w:name="Medium Grid 3 Accent 5" w:semiHidden="0" w:uiPriority="69" w:unhideWhenUsed="0"/>
+    <w:lsdException w:name="Dark List Accent 5" w:semiHidden="0" w:uiPriority="70" w:unhideWhenUsed="0"/>
+    <w:lsdException w:name="Colorful Shading Accent 5" w:semiHidden="0" w:uiPriority="71" w:unhideWhenUsed="0"/>
+    <w:lsdException w:name="Colorful List Accent 5" w:semiHidden="0" w:uiPriority="72" w:unhideWhenUsed="0"/>
+    <w:lsdException w:name="Colorful Grid Accent 5" w:semiHidden="0" w:uiPriority="73" w:unhideWhenUsed="0"/>
+    <w:lsdException w:name="Light Shading Accent 6" w:semiHidden="0" w:uiPriority="60" w:unhideWhenUsed="0"/>
+    <w:lsdException w:name="Light List Accent 6" w:semiHidden="0" w:uiPriority="61" w:unhideWhenUsed="0"/>
+    <w:lsdException w:name="Light Grid Accent 6" w:semiHidden="0" w:uiPriority="62" w:unhideWhenUsed="0"/>
+    <w:lsdException w:name="Medium Shading 1 Accent 6" w:semiHidden="0" w:uiPriority="63" w:unhideWhenUsed="0"/>
+    <w:lsdException w:name="Medium Shading 2 Accent 6" w:semiHidden="0" w:uiPriority="64" w:unhideWhenUsed="0"/>
+    <w:lsdException w:name="Medium List 1 Accent 6" w:semiHidden="0" w:uiPriority="65" w:unhideWhenUsed="0"/>
+    <w:lsdException w:name="Medium List 2 Accent 6" w:semiHidden="0" w:uiPriority="66" w:unhideWhenUsed="0"/>
+    <w:lsdException w:name="Medium Grid 1 Accent 6" w:semiHidden="0" w:uiPriority="67" w:unhideWhenUsed="0"/>
+    <w:lsdException w:name="Medium Grid 2 Accent 6" w:semiHidden="0" w:uiPriority="68" w:unhideWhenUsed="0"/>
+    <w:lsdException w:name="Medium Grid 3 Accent 6" w:semiHidden="0" w:uiPriority="69" w:unhideWhenUsed="0"/>
+    <w:lsdException w:name="Dark List Accent 6" w:semiHidden="0" w:uiPriority="70" w:unhideWhenUsed="0"/>
+    <w:lsdException w:name="Colorful Shading Accent 6" w:semiHidden="0" w:uiPriority="71" w:unhideWhenUsed="0"/>
+    <w:lsdException w:name="Colorful List Accent 6" w:semiHidden="0" w:uiPriority="72" w:unhideWhenUsed="0"/>
+    <w:lsdException w:name="Colorful Grid Accent 6" w:semiHidden="0" w:uiPriority="73" w:unhideWhenUsed="0"/>
+    <w:lsdException w:name="Subtle Emphasis" w:semiHidden="0" w:uiPriority="19" w:unhideWhenUsed="0" w:qFormat="1"/>
+    <w:lsdException w:name="Intense Emphasis" w:semiHidden="0" w:uiPriority="21" w:unhideWhenUsed="0" w:qFormat="1"/>
+    <w:lsdException w:name="Subtle Reference" w:semiHidden="0" w:uiPriority="31" w:unhideWhenUsed="0" w:qFormat="1"/>
+    <w:lsdException w:name="Intense Reference" w:semiHidden="0" w:uiPriority="32" w:unhideWhenUsed="0" w:qFormat="1"/>
+    <w:lsdException w:name="Book Title" w:semiHidden="0" w:uiPriority="33" w:unhideWhenUsed="0" w:qFormat="1"/>
+    <w:lsdException w:name="Bibliography" w:uiPriority="37"/>
+    <w:lsdException w:name="TOC Heading" w:uiPriority="39" w:qFormat="1"/>
+  </w:latentStyles>
+  <w:style w:type="paragraph" w:default="1" w:styleId="Normal">
+    <w:name w:val="Normal"/>
+    <w:qFormat/>
+    <w:rsid w:val="00A34C76"/>
+    <w:pPr>
+      <w:jc w:val="both"/>
+    </w:pPr>
+    <w:rPr>
+      <w:sz w:val="24"/>
+    </w:rPr>
+  </w:style>
+  <w:style w:type="paragraph" w:styleId="Titre1">
+    <w:name w:val="heading 1"/>
+    <w:basedOn w:val="Normal"/>
+    <w:next w:val="Normal"/>
+    <w:link w:val="Titre1Car"/>
+    <w:uiPriority w:val="9"/>
+    <w:qFormat/>
+    <w:rsid w:val="00C210F1"/>
+    <w:pPr>
+      <w:keepNext/>
+      <w:keepLines/>
+      <w:spacing w:before="480" w:after="0"/>
+      <w:outlineLvl w:val="0"/>
+    </w:pPr>
+    <w:rPr>
+      <w:rFonts w:asciiTheme="majorHAnsi" w:eastAsiaTheme="majorEastAsia" w:hAnsiTheme="majorHAnsi" w:cstheme="majorBidi"/>
+      <w:b/>
+      <w:bCs/>
+      <w:color w:val="71941A" w:themeColor="accent1" w:themeShade="BF"/>
+      <w:sz w:val="28"/>
+      <w:szCs w:val="28"/>
+    </w:rPr>
+  </w:style>
+  <w:style w:type="paragraph" w:styleId="Titre2">
+    <w:name w:val="heading 2"/>
+    <w:basedOn w:val="Normal"/>
+    <w:next w:val="Normal"/>
+    <w:link w:val="Titre2Car"/>
+    <w:uiPriority w:val="9"/>
+    <w:unhideWhenUsed/>
+    <w:qFormat/>
+    <w:rsid w:val="00F8004A"/>
+    <w:pPr>
+      <w:keepNext/>
+      <w:keepLines/>
+      <w:spacing w:before="200" w:after="0"/>
+      <w:outlineLvl w:val="1"/>
+    </w:pPr>
+    <w:rPr>
+      <w:rFonts w:asciiTheme="majorHAnsi" w:eastAsiaTheme="majorEastAsia" w:hAnsiTheme="majorHAnsi" w:cstheme="majorBidi"/>
+      <w:b/>
+      <w:bCs/>
+      <w:color w:val="98C723" w:themeColor="accent1"/>
+      <w:sz w:val="26"/>
+      <w:szCs w:val="26"/>
+    </w:rPr>
+  </w:style>
+  <w:style w:type="paragraph" w:styleId="Titre3">
+    <w:name w:val="heading 3"/>
+    <w:basedOn w:val="Normal"/>
+    <w:next w:val="Normal"/>
+    <w:link w:val="Titre3Car"/>
+    <w:uiPriority w:val="9"/>
+    <w:unhideWhenUsed/>
+    <w:qFormat/>
+    <w:rsid w:val="00C30AF2"/>
+    <w:pPr>
+      <w:keepNext/>
+      <w:keepLines/>
+      <w:spacing w:before="200" w:after="0"/>
+      <w:outlineLvl w:val="2"/>
+    </w:pPr>
+    <w:rPr>
+      <w:rFonts w:asciiTheme="majorHAnsi" w:eastAsiaTheme="majorEastAsia" w:hAnsiTheme="majorHAnsi" w:cstheme="majorBidi"/>
+      <w:b/>
+      <w:bCs/>
+      <w:color w:val="98C723" w:themeColor="accent1"/>
+    </w:rPr>
+  </w:style>
+  <w:style w:type="character" w:default="1" w:styleId="Policepardfaut">
+    <w:name w:val="Default Paragraph Font"/>
+    <w:uiPriority w:val="1"/>
+    <w:semiHidden/>
+    <w:unhideWhenUsed/>
+  </w:style>
+  <w:style w:type="table" w:default="1" w:styleId="TableauNormal">
+    <w:name w:val="Normal Table"/>
+    <w:uiPriority w:val="99"/>
+    <w:semiHidden/>
+    <w:unhideWhenUsed/>
+    <w:tblPr>
+      <w:tblInd w:w="0" w:type="dxa"/>
+      <w:tblCellMar>
+        <w:top w:w="0" w:type="dxa"/>
+        <w:left w:w="108" w:type="dxa"/>
+        <w:bottom w:w="0" w:type="dxa"/>
+        <w:right w:w="108" w:type="dxa"/>
+      </w:tblCellMar>
+    </w:tblPr>
+  </w:style>
+  <w:style w:type="numbering" w:default="1" w:styleId="Aucuneliste">
+    <w:name w:val="No List"/>
+    <w:uiPriority w:val="99"/>
+    <w:semiHidden/>
+    <w:unhideWhenUsed/>
+  </w:style>
+  <w:style w:type="paragraph" w:styleId="Sansinterligne">
+    <w:name w:val="No Spacing"/>
+    <w:link w:val="SansinterligneCar"/>
+    <w:uiPriority w:val="1"/>
+    <w:qFormat/>
+    <w:rsid w:val="00151201"/>
+    <w:pPr>
+      <w:spacing w:after="0" w:line="240" w:lineRule="auto"/>
+    </w:pPr>
+    <w:rPr>
+      <w:rFonts w:eastAsiaTheme="minorEastAsia"/>
+      <w:lang w:eastAsia="fr-CH"/>
+    </w:rPr>
+  </w:style>
+  <w:style w:type="character" w:customStyle="1" w:styleId="SansinterligneCar">
+    <w:name w:val="Sans interligne Car"/>
+    <w:basedOn w:val="Policepardfaut"/>
+    <w:link w:val="Sansinterligne"/>
+    <w:uiPriority w:val="1"/>
+    <w:rsid w:val="00151201"/>
+    <w:rPr>
+      <w:rFonts w:eastAsiaTheme="minorEastAsia"/>
+      <w:lang w:eastAsia="fr-CH"/>
+    </w:rPr>
+  </w:style>
+  <w:style w:type="paragraph" w:styleId="Textedebulles">
+    <w:name w:val="Balloon Text"/>
+    <w:basedOn w:val="Normal"/>
+    <w:link w:val="TextedebullesCar"/>
+    <w:uiPriority w:val="99"/>
+    <w:semiHidden/>
+    <w:unhideWhenUsed/>
+    <w:rsid w:val="00151201"/>
+    <w:pPr>
+      <w:spacing w:after="0" w:line="240" w:lineRule="auto"/>
+    </w:pPr>
+    <w:rPr>
+      <w:rFonts w:ascii="Tahoma" w:hAnsi="Tahoma" w:cs="Tahoma"/>
+      <w:sz w:val="16"/>
+      <w:szCs w:val="16"/>
+    </w:rPr>
+  </w:style>
+  <w:style w:type="character" w:customStyle="1" w:styleId="TextedebullesCar">
+    <w:name w:val="Texte de bulles Car"/>
+    <w:basedOn w:val="Policepardfaut"/>
+    <w:link w:val="Textedebulles"/>
+    <w:uiPriority w:val="99"/>
+    <w:semiHidden/>
+    <w:rsid w:val="00151201"/>
+    <w:rPr>
+      <w:rFonts w:ascii="Tahoma" w:hAnsi="Tahoma" w:cs="Tahoma"/>
+      <w:sz w:val="16"/>
+      <w:szCs w:val="16"/>
+    </w:rPr>
+  </w:style>
+  <w:style w:type="character" w:customStyle="1" w:styleId="Titre1Car">
+    <w:name w:val="Titre 1 Car"/>
+    <w:basedOn w:val="Policepardfaut"/>
+    <w:link w:val="Titre1"/>
+    <w:uiPriority w:val="9"/>
+    <w:rsid w:val="00C210F1"/>
+    <w:rPr>
+      <w:rFonts w:asciiTheme="majorHAnsi" w:eastAsiaTheme="majorEastAsia" w:hAnsiTheme="majorHAnsi" w:cstheme="majorBidi"/>
+      <w:b/>
+      <w:bCs/>
+      <w:color w:val="71941A" w:themeColor="accent1" w:themeShade="BF"/>
+      <w:sz w:val="28"/>
+      <w:szCs w:val="28"/>
+    </w:rPr>
+  </w:style>
+  <w:style w:type="paragraph" w:styleId="En-ttedetabledesmatires">
+    <w:name w:val="TOC Heading"/>
+    <w:basedOn w:val="Titre1"/>
+    <w:next w:val="Normal"/>
+    <w:uiPriority w:val="39"/>
+    <w:semiHidden/>
+    <w:unhideWhenUsed/>
+    <w:qFormat/>
+    <w:rsid w:val="00C210F1"/>
+    <w:pPr>
+      <w:outlineLvl w:val="9"/>
+    </w:pPr>
+    <w:rPr>
+      <w:lang w:eastAsia="fr-CH"/>
+    </w:rPr>
+  </w:style>
+  <w:style w:type="character" w:customStyle="1" w:styleId="Titre2Car">
+    <w:name w:val="Titre 2 Car"/>
+    <w:basedOn w:val="Policepardfaut"/>
+    <w:link w:val="Titre2"/>
+    <w:uiPriority w:val="9"/>
+    <w:rsid w:val="00F8004A"/>
+    <w:rPr>
+      <w:rFonts w:asciiTheme="majorHAnsi" w:eastAsiaTheme="majorEastAsia" w:hAnsiTheme="majorHAnsi" w:cstheme="majorBidi"/>
+      <w:b/>
+      <w:bCs/>
+      <w:color w:val="98C723" w:themeColor="accent1"/>
+      <w:sz w:val="26"/>
+      <w:szCs w:val="26"/>
+    </w:rPr>
+  </w:style>
+  <w:style w:type="paragraph" w:styleId="En-tte">
+    <w:name w:val="header"/>
+    <w:basedOn w:val="Normal"/>
+    <w:link w:val="En-tteCar"/>
+    <w:uiPriority w:val="99"/>
+    <w:unhideWhenUsed/>
+    <w:rsid w:val="006D3712"/>
+    <w:pPr>
+      <w:tabs>
+        <w:tab w:val="center" w:pos="4536"/>
+        <w:tab w:val="right" w:pos="9072"/>
+      </w:tabs>
+      <w:spacing w:after="0" w:line="240" w:lineRule="auto"/>
+    </w:pPr>
+  </w:style>
+  <w:style w:type="character" w:customStyle="1" w:styleId="En-tteCar">
+    <w:name w:val="En-tête Car"/>
+    <w:basedOn w:val="Policepardfaut"/>
+    <w:link w:val="En-tte"/>
+    <w:uiPriority w:val="99"/>
+    <w:rsid w:val="006D3712"/>
+  </w:style>
+  <w:style w:type="paragraph" w:styleId="Pieddepage">
+    <w:name w:val="footer"/>
+    <w:basedOn w:val="Normal"/>
+    <w:link w:val="PieddepageCar"/>
+    <w:uiPriority w:val="99"/>
+    <w:unhideWhenUsed/>
+    <w:rsid w:val="006D3712"/>
+    <w:pPr>
+      <w:tabs>
+        <w:tab w:val="center" w:pos="4536"/>
+        <w:tab w:val="right" w:pos="9072"/>
+      </w:tabs>
+      <w:spacing w:after="0" w:line="240" w:lineRule="auto"/>
+    </w:pPr>
+  </w:style>
+  <w:style w:type="character" w:customStyle="1" w:styleId="PieddepageCar">
+    <w:name w:val="Pied de page Car"/>
+    <w:basedOn w:val="Policepardfaut"/>
+    <w:link w:val="Pieddepage"/>
+    <w:uiPriority w:val="99"/>
+    <w:rsid w:val="006D3712"/>
+  </w:style>
+  <w:style w:type="paragraph" w:styleId="TM1">
+    <w:name w:val="toc 1"/>
+    <w:basedOn w:val="Normal"/>
+    <w:next w:val="Normal"/>
+    <w:autoRedefine/>
+    <w:uiPriority w:val="39"/>
+    <w:unhideWhenUsed/>
+    <w:rsid w:val="003574EB"/>
+    <w:pPr>
+      <w:spacing w:after="100"/>
+    </w:pPr>
+  </w:style>
+  <w:style w:type="paragraph" w:styleId="TM2">
+    <w:name w:val="toc 2"/>
+    <w:basedOn w:val="Normal"/>
+    <w:next w:val="Normal"/>
+    <w:autoRedefine/>
+    <w:uiPriority w:val="39"/>
+    <w:unhideWhenUsed/>
+    <w:rsid w:val="003574EB"/>
+    <w:pPr>
+      <w:spacing w:after="100"/>
+      <w:ind w:left="220"/>
+    </w:pPr>
+  </w:style>
+  <w:style w:type="character" w:styleId="Lienhypertexte">
+    <w:name w:val="Hyperlink"/>
+    <w:basedOn w:val="Policepardfaut"/>
+    <w:uiPriority w:val="99"/>
+    <w:unhideWhenUsed/>
+    <w:rsid w:val="003574EB"/>
+    <w:rPr>
+      <w:color w:val="26CBEC" w:themeColor="hyperlink"/>
+      <w:u w:val="single"/>
+    </w:rPr>
+  </w:style>
+  <w:style w:type="paragraph" w:styleId="Paragraphedeliste">
+    <w:name w:val="List Paragraph"/>
+    <w:basedOn w:val="Normal"/>
+    <w:uiPriority w:val="34"/>
+    <w:qFormat/>
+    <w:rsid w:val="003574EB"/>
+    <w:pPr>
+      <w:ind w:left="720"/>
+      <w:contextualSpacing/>
+    </w:pPr>
+  </w:style>
+  <w:style w:type="character" w:customStyle="1" w:styleId="Titre3Car">
+    <w:name w:val="Titre 3 Car"/>
+    <w:basedOn w:val="Policepardfaut"/>
+    <w:link w:val="Titre3"/>
+    <w:uiPriority w:val="9"/>
+    <w:rsid w:val="00C30AF2"/>
+    <w:rPr>
+      <w:rFonts w:asciiTheme="majorHAnsi" w:eastAsiaTheme="majorEastAsia" w:hAnsiTheme="majorHAnsi" w:cstheme="majorBidi"/>
+      <w:b/>
+      <w:bCs/>
+      <w:color w:val="98C723" w:themeColor="accent1"/>
+    </w:rPr>
+  </w:style>
+  <w:style w:type="paragraph" w:styleId="TM3">
+    <w:name w:val="toc 3"/>
+    <w:basedOn w:val="Normal"/>
+    <w:next w:val="Normal"/>
+    <w:autoRedefine/>
+    <w:uiPriority w:val="39"/>
+    <w:unhideWhenUsed/>
+    <w:rsid w:val="00A34C76"/>
+    <w:pPr>
+      <w:spacing w:after="100"/>
+      <w:ind w:left="440"/>
+    </w:pPr>
+  </w:style>
+  <w:style w:type="paragraph" w:styleId="Lgende">
+    <w:name w:val="caption"/>
+    <w:basedOn w:val="Normal"/>
+    <w:next w:val="Normal"/>
+    <w:uiPriority w:val="35"/>
+    <w:unhideWhenUsed/>
+    <w:qFormat/>
+    <w:rsid w:val="00E119BE"/>
+    <w:pPr>
+      <w:spacing w:line="240" w:lineRule="auto"/>
+    </w:pPr>
+    <w:rPr>
+      <w:b/>
+      <w:bCs/>
+      <w:color w:val="98C723" w:themeColor="accent1"/>
+      <w:sz w:val="18"/>
+      <w:szCs w:val="18"/>
+    </w:rPr>
+  </w:style>
+  <w:style w:type="paragraph" w:styleId="Tabledesillustrations">
+    <w:name w:val="table of figures"/>
+    <w:basedOn w:val="Normal"/>
+    <w:next w:val="Normal"/>
+    <w:uiPriority w:val="99"/>
+    <w:unhideWhenUsed/>
+    <w:rsid w:val="00931C06"/>
+    <w:pPr>
+      <w:spacing w:after="0"/>
+      <w:jc w:val="left"/>
+    </w:pPr>
+    <w:rPr>
+      <w:i/>
+      <w:iCs/>
+      <w:sz w:val="20"/>
+      <w:szCs w:val="20"/>
+    </w:rPr>
+  </w:style>
+</w:styles>
+</file>
+
+<file path=word/stylesWithEffects.xml><?xml version="1.0" encoding="utf-8"?>
+<w:styles xmlns:wpc="http://schemas.microsoft.com/office/word/2010/wordprocessingCanvas" xmlns:mc="http://schemas.openxmlformats.org/markup-compatibility/2006" xmlns:o="urn:schemas-microsoft-com:office:office" xmlns:r="http://schemas.openxmlformats.org/officeDocument/2006/relationships" xmlns:m="http://schemas.openxmlformats.org/officeDocument/2006/math" xmlns:v="urn:schemas-microsoft-com:vml" xmlns:wp14="http://schemas.microsoft.com/office/word/2010/wordprocessingDrawing" xmlns:wp="http://schemas.openxmlformats.org/drawingml/2006/wordprocessingDrawing" xmlns:w10="urn:schemas-microsoft-com:office:word" xmlns:w="http://schemas.openxmlformats.org/wordprocessingml/2006/main" xmlns:w14="http://schemas.microsoft.com/office/word/2010/wordml" xmlns:wpg="http://schemas.microsoft.com/office/word/2010/wordprocessingGroup" xmlns:wpi="http://schemas.microsoft.com/office/word/2010/wordprocessingInk" xmlns:wne="http://schemas.microsoft.com/office/word/2006/wordml" xmlns:wps="http://schemas.microsoft.com/office/word/2010/wordprocessingShape" mc:Ignorable="w14 wp14">
+  <w:docDefaults>
+    <w:rPrDefault>
+      <w:rPr>
+        <w:rFonts w:asciiTheme="minorHAnsi" w:eastAsiaTheme="minorHAnsi" w:hAnsiTheme="minorHAnsi" w:cstheme="minorBidi"/>
+        <w:sz w:val="22"/>
+        <w:szCs w:val="22"/>
+        <w:lang w:val="fr-CH" w:eastAsia="en-US" w:bidi="ar-SA"/>
+      </w:rPr>
+    </w:rPrDefault>
+    <w:pPrDefault>
+      <w:pPr>
+        <w:spacing w:after="200" w:line="276" w:lineRule="auto"/>
+      </w:pPr>
+    </w:pPrDefault>
+  </w:docDefaults>
+  <w:latentStyles w:defLockedState="0" w:defUIPriority="99" w:defSemiHidden="1" w:defUnhideWhenUsed="1" w:defQFormat="0" w:count="267">
+    <w:lsdException w:name="Normal" w:semiHidden="0" w:uiPriority="0" w:unhideWhenUsed="0" w:qFormat="1"/>
+    <w:lsdException w:name="heading 1" w:semiHidden="0" w:uiPriority="9" w:unhideWhenUsed="0" w:qFormat="1"/>
+    <w:lsdException w:name="heading 2" w:uiPriority="9" w:qFormat="1"/>
+    <w:lsdException w:name="heading 3" w:uiPriority="9" w:qFormat="1"/>
+    <w:lsdException w:name="heading 4" w:uiPriority="9" w:qFormat="1"/>
+    <w:lsdException w:name="heading 5" w:uiPriority="9" w:qFormat="1"/>
+    <w:lsdException w:name="heading 6" w:uiPriority="9" w:qFormat="1"/>
+    <w:lsdException w:name="heading 7" w:uiPriority="9" w:qFormat="1"/>
+    <w:lsdException w:name="heading 8" w:uiPriority="9" w:qFormat="1"/>
+    <w:lsdException w:name="heading 9" w:uiPriority="9" w:qFormat="1"/>
+    <w:lsdException w:name="toc 1" w:uiPriority="39"/>
+    <w:lsdException w:name="toc 2" w:uiPriority="39"/>
+    <w:lsdException w:name="toc 3" w:uiPriority="39"/>
+    <w:lsdException w:name="toc 4" w:uiPriority="39"/>
+    <w:lsdException w:name="toc 5" w:uiPriority="39"/>
+    <w:lsdException w:name="toc 6" w:uiPriority="39"/>
+    <w:lsdException w:name="toc 7" w:uiPriority="39"/>
+    <w:lsdException w:name="toc 8" w:uiPriority="39"/>
+    <w:lsdException w:name="toc 9" w:uiPriority="39"/>
+    <w:lsdException w:name="caption" w:uiPriority="35" w:qFormat="1"/>
+    <w:lsdException w:name="Title" w:semiHidden="0" w:uiPriority="10" w:unhideWhenUsed="0" w:qFormat="1"/>
+    <w:lsdException w:name="Default Paragraph Font" w:uiPriority="1"/>
+    <w:lsdException w:name="Subtitle" w:semiHidden="0" w:uiPriority="11" w:unhideWhenUsed="0" w:qFormat="1"/>
+    <w:lsdException w:name="Strong" w:semiHidden="0" w:uiPriority="22" w:unhideWhenUsed="0" w:qFormat="1"/>
+    <w:lsdException w:name="Emphasis" w:semiHidden="0" w:uiPriority="20" w:unhideWhenUsed="0" w:qFormat="1"/>
+    <w:lsdException w:name="Table Grid" w:semiHidden="0" w:uiPriority="59" w:unhideWhenUsed="0"/>
+    <w:lsdException w:name="Placeholder Text" w:unhideWhenUsed="0"/>
+    <w:lsdException w:name="No Spacing" w:semiHidden="0" w:uiPriority="1" w:unhideWhenUsed="0" w:qFormat="1"/>
+    <w:lsdException w:name="Light Shading" w:semiHidden="0" w:uiPriority="60" w:unhideWhenUsed="0"/>
+    <w:lsdException w:name="Light List" w:semiHidden="0" w:uiPriority="61" w:unhideWhenUsed="0"/>
+    <w:lsdException w:name="Light Grid" w:semiHidden="0" w:uiPriority="62" w:unhideWhenUsed="0"/>
+    <w:lsdException w:name="Medium Shading 1" w:semiHidden="0" w:uiPriority="63" w:unhideWhenUsed="0"/>
+    <w:lsdException w:name="Medium Shading 2" w:semiHidden="0" w:uiPriority="64" w:unhideWhenUsed="0"/>
+    <w:lsdException w:name="Medium List 1" w:semiHidden="0" w:uiPriority="65" w:unhideWhenUsed="0"/>
+    <w:lsdException w:name="Medium List 2" w:semiHidden="0" w:uiPriority="66" w:unhideWhenUsed="0"/>
+    <w:lsdException w:name="Medium Grid 1" w:semiHidden="0" w:uiPriority="67" w:unhideWhenUsed="0"/>
+    <w:lsdException w:name="Medium Grid 2" w:semiHidden="0" w:uiPriority="68" w:unhideWhenUsed="0"/>
+    <w:lsdException w:name="Medium Grid 3" w:semiHidden="0" w:uiPriority="69" w:unhideWhenUsed="0"/>
+    <w:lsdException w:name="Dark List" w:semiHidden="0" w:uiPriority="70" w:unhideWhenUsed="0"/>
+    <w:lsdException w:name="Colorful Shading" w:semiHidden="0" w:uiPriority="71" w:unhideWhenUsed="0"/>
+    <w:lsdException w:name="Colorful List" w:semiHidden="0" w:uiPriority="72" w:unhideWhenUsed="0"/>
+    <w:lsdException w:name="Colorful Grid" w:semiHidden="0" w:uiPriority="73" w:unhideWhenUsed="0"/>
+    <w:lsdException w:name="Light Shading Accent 1" w:semiHidden="0" w:uiPriority="60" w:unhideWhenUsed="0"/>
+    <w:lsdException w:name="Light List Accent 1" w:semiHidden="0" w:uiPriority="61" w:unhideWhenUsed="0"/>
+    <w:lsdException w:name="Light Grid Accent 1" w:semiHidden="0" w:uiPriority="62" w:unhideWhenUsed="0"/>
+    <w:lsdException w:name="Medium Shading 1 Accent 1" w:semiHidden="0" w:uiPriority="63" w:unhideWhenUsed="0"/>
+    <w:lsdException w:name="Medium Shading 2 Accent 1" w:semiHidden="0" w:uiPriority="64" w:unhideWhenUsed="0"/>
+    <w:lsdException w:name="Medium List 1 Accent 1" w:semiHidden="0" w:uiPriority="65" w:unhideWhenUsed="0"/>
+    <w:lsdException w:name="Revision" w:unhideWhenUsed="0"/>
+    <w:lsdException w:name="List Paragraph" w:semiHidden="0" w:uiPriority="34" w:unhideWhenUsed="0" w:qFormat="1"/>
+    <w:lsdException w:name="Quote" w:semiHidden="0" w:uiPriority="29" w:unhideWhenUsed="0" w:qFormat="1"/>
+    <w:lsdException w:name="Intense Quote" w:semiHidden="0" w:uiPriority="30" w:unhideWhenUsed="0" w:qFormat="1"/>
+    <w:lsdException w:name="Medium List 2 Accent 1" w:semiHidden="0" w:uiPriority="66" w:unhideWhenUsed="0"/>
+    <w:lsdException w:name="Medium Grid 1 Accent 1" w:semiHidden="0" w:uiPriority="67" w:unhideWhenUsed="0"/>
+    <w:lsdException w:name="Medium Grid 2 Accent 1" w:semiHidden="0" w:uiPriority="68" w:unhideWhenUsed="0"/>
+    <w:lsdException w:name="Medium Grid 3 Accent 1" w:semiHidden="0" w:uiPriority="69" w:unhideWhenUsed="0"/>
+    <w:lsdException w:name="Dark List Accent 1" w:semiHidden="0" w:uiPriority="70" w:unhideWhenUsed="0"/>
+    <w:lsdException w:name="Colorful Shading Accent 1" w:semiHidden="0" w:uiPriority="71" w:unhideWhenUsed="0"/>
+    <w:lsdException w:name="Colorful List Accent 1" w:semiHidden="0" w:uiPriority="72" w:unhideWhenUsed="0"/>
+    <w:lsdException w:name="Colorful Grid Accent 1" w:semiHidden="0" w:uiPriority="73" w:unhideWhenUsed="0"/>
+    <w:lsdException w:name="Light Shading Accent 2" w:semiHidden="0" w:uiPriority="60" w:unhideWhenUsed="0"/>
+    <w:lsdException w:name="Light List Accent 2" w:semiHidden="0" w:uiPriority="61" w:unhideWhenUsed="0"/>
+    <w:lsdException w:name="Light Grid Accent 2" w:semiHidden="0" w:uiPriority="62" w:unhideWhenUsed="0"/>
+    <w:lsdException w:name="Medium Shading 1 Accent 2" w:semiHidden="0" w:uiPriority="63" w:unhideWhenUsed="0"/>
+    <w:lsdException w:name="Medium Shading 2 Accent 2" w:semiHidden="0" w:uiPriority="64" w:unhideWhenUsed="0"/>
+    <w:lsdException w:name="Medium List 1 Accent 2" w:semiHidden="0" w:uiPriority="65" w:unhideWhenUsed="0"/>
+    <w:lsdException w:name="Medium List 2 Accent 2" w:semiHidden="0" w:uiPriority="66" w:unhideWhenUsed="0"/>
+    <w:lsdException w:name="Medium Grid 1 Accent 2" w:semiHidden="0" w:uiPriority="67" w:unhideWhenUsed="0"/>
+    <w:lsdException w:name="Medium Grid 2 Accent 2" w:semiHidden="0" w:uiPriority="68" w:unhideWhenUsed="0"/>
+    <w:lsdException w:name="Medium Grid 3 Accent 2" w:semiHidden="0" w:uiPriority="69" w:unhideWhenUsed="0"/>
+    <w:lsdException w:name="Dark List Accent 2" w:semiHidden="0" w:uiPriority="70" w:unhideWhenUsed="0"/>
+    <w:lsdException w:name="Colorful Shading Accent 2" w:semiHidden="0" w:uiPriority="71" w:unhideWhenUsed="0"/>
+    <w:lsdException w:name="Colorful List Accent 2" w:semiHidden="0" w:uiPriority="72" w:unhideWhenUsed="0"/>
+    <w:lsdException w:name="Colorful Grid Accent 2" w:semiHidden="0" w:uiPriority="73" w:unhideWhenUsed="0"/>
+    <w:lsdException w:name="Light Shading Accent 3" w:semiHidden="0" w:uiPriority="60" w:unhideWhenUsed="0"/>
+    <w:lsdException w:name="Light List Accent 3" w:semiHidden="0" w:uiPriority="61" w:unhideWhenUsed="0"/>
+    <w:lsdException w:name="Light Grid Accent 3" w:semiHidden="0" w:uiPriority="62" w:unhideWhenUsed="0"/>
+    <w:lsdException w:name="Medium Shading 1 Accent 3" w:semiHidden="0" w:uiPriority="63" w:unhideWhenUsed="0"/>
+    <w:lsdException w:name="Medium Shading 2 Accent 3" w:semiHidden="0" w:uiPriority="64" w:unhideWhenUsed="0"/>
+    <w:lsdException w:name="Medium List 1 Accent 3" w:semiHidden="0" w:uiPriority="65" w:unhideWhenUsed="0"/>
+    <w:lsdException w:name="Medium List 2 Accent 3" w:semiHidden="0" w:uiPriority="66" w:unhideWhenUsed="0"/>
+    <w:lsdException w:name="Medium Grid 1 Accent 3" w:semiHidden="0" w:uiPriority="67" w:unhideWhenUsed="0"/>
+    <w:lsdException w:name="Medium Grid 2 Accent 3" w:semiHidden="0" w:uiPriority="68" w:unhideWhenUsed="0"/>
+    <w:lsdException w:name="Medium Grid 3 Accent 3" w:semiHidden="0" w:uiPriority="69" w:unhideWhenUsed="0"/>
+    <w:lsdException w:name="Dark List Accent 3" w:semiHidden="0" w:uiPriority="70" w:unhideWhenUsed="0"/>
+    <w:lsdException w:name="Colorful Shading Accent 3" w:semiHidden="0" w:uiPriority="71" w:unhideWhenUsed="0"/>
+    <w:lsdException w:name="Colorful List Accent 3" w:semiHidden="0" w:uiPriority="72" w:unhideWhenUsed="0"/>
+    <w:lsdException w:name="Colorful Grid Accent 3" w:semiHidden="0" w:uiPriority="73" w:unhideWhenUsed="0"/>
+    <w:lsdException w:name="Light Shading Accent 4" w:semiHidden="0" w:uiPriority="60" w:unhideWhenUsed="0"/>
+    <w:lsdException w:name="Light List Accent 4" w:semiHidden="0" w:uiPriority="61" w:unhideWhenUsed="0"/>
+    <w:lsdException w:name="Light Grid Accent 4" w:semiHidden="0" w:uiPriority="62" w:unhideWhenUsed="0"/>
+    <w:lsdException w:name="Medium Shading 1 Accent 4" w:semiHidden="0" w:uiPriority="63" w:unhideWhenUsed="0"/>
+    <w:lsdException w:name="Medium Shading 2 Accent 4" w:semiHidden="0" w:uiPriority="64" w:unhideWhenUsed="0"/>
+    <w:lsdException w:name="Medium List 1 Accent 4" w:semiHidden="0" w:uiPriority="65" w:unhideWhenUsed="0"/>
+    <w:lsdException w:name="Medium List 2 Accent 4" w:semiHidden="0" w:uiPriority="66" w:unhideWhenUsed="0"/>
+    <w:lsdException w:name="Medium Grid 1 Accent 4" w:semiHidden="0" w:uiPriority="67" w:unhideWhenUsed="0"/>
+    <w:lsdException w:name="Medium Grid 2 Accent 4" w:semiHidden="0" w:uiPriority="68" w:unhideWhenUsed="0"/>
+    <w:lsdException w:name="Medium Grid 3 Accent 4" w:semiHidden="0" w:uiPriority="69" w:unhideWhenUsed="0"/>
+    <w:lsdException w:name="Dark List Accent 4" w:semiHidden="0" w:uiPriority="70" w:unhideWhenUsed="0"/>
+    <w:lsdException w:name="Colorful Shading Accent 4" w:semiHidden="0" w:uiPriority="71" w:unhideWhenUsed="0"/>
+    <w:lsdException w:name="Colorful List Accent 4" w:semiHidden="0" w:uiPriority="72" w:unhideWhenUsed="0"/>
+    <w:lsdException w:name="Colorful Grid Accent 4" w:semiHidden="0" w:uiPriority="73" w:unhideWhenUsed="0"/>
+    <w:lsdException w:name="Light Shading Accent 5" w:semiHidden="0" w:uiPriority="60" w:unhideWhenUsed="0"/>
+    <w:lsdException w:name="Light List Accent 5" w:semiHidden="0" w:uiPriority="61" w:unhideWhenUsed="0"/>
+    <w:lsdException w:name="Light Grid Accent 5" w:semiHidden="0" w:uiPriority="62" w:unhideWhenUsed="0"/>
+    <w:lsdException w:name="Medium Shading 1 Accent 5" w:semiHidden="0" w:uiPriority="63" w:unhideWhenUsed="0"/>
+    <w:lsdException w:name="Medium Shading 2 Accent 5" w:semiHidden="0" w:uiPriority="64" w:unhideWhenUsed="0"/>
+    <w:lsdException w:name="Medium List 1 Accent 5" w:semiHidden="0" w:uiPriority="65" w:unhideWhenUsed="0"/>
+    <w:lsdException w:name="Medium List 2 Accent 5" w:semiHidden="0" w:uiPriority="66" w:unhideWhenUsed="0"/>
+    <w:lsdException w:name="Medium Grid 1 Accent 5" w:semiHidden="0" w:uiPriority="67" w:unhideWhenUsed="0"/>
+    <w:lsdException w:name="Medium Grid 2 Accent 5" w:semiHidden="0" w:uiPriority="68" w:unhideWhenUsed="0"/>
+    <w:lsdException w:name="Medium Grid 3 Accent 5" w:semiHidden="0" w:uiPriority="69" w:unhideWhenUsed="0"/>
+    <w:lsdException w:name="Dark List Accent 5" w:semiHidden="0" w:uiPriority="70" w:unhideWhenUsed="0"/>
+    <w:lsdException w:name="Colorful Shading Accent 5" w:semiHidden="0" w:uiPriority="71" w:unhideWhenUsed="0"/>
+    <w:lsdException w:name="Colorful List Accent 5" w:semiHidden="0" w:uiPriority="72" w:unhideWhenUsed="0"/>
+    <w:lsdException w:name="Colorful Grid Accent 5" w:semiHidden="0" w:uiPriority="73" w:unhideWhenUsed="0"/>
+    <w:lsdException w:name="Light Shading Accent 6" w:semiHidden="0" w:uiPriority="60" w:unhideWhenUsed="0"/>
+    <w:lsdException w:name="Light List Accent 6" w:semiHidden="0" w:uiPriority="61" w:unhideWhenUsed="0"/>
+    <w:lsdException w:name="Light Grid Accent 6" w:semiHidden="0" w:uiPriority="62" w:unhideWhenUsed="0"/>
+    <w:lsdException w:name="Medium Shading 1 Accent 6" w:semiHidden="0" w:uiPriority="63" w:unhideWhenUsed="0"/>
+    <w:lsdException w:name="Medium Shading 2 Accent 6" w:semiHidden="0" w:uiPriority="64" w:unhideWhenUsed="0"/>
+    <w:lsdException w:name="Medium List 1 Accent 6" w:semiHidden="0" w:uiPriority="65" w:unhideWhenUsed="0"/>
+    <w:lsdException w:name="Medium List 2 Accent 6" w:semiHidden="0" w:uiPriority="66" w:unhideWhenUsed="0"/>
+    <w:lsdException w:name="Medium Grid 1 Accent 6" w:semiHidden="0" w:uiPriority="67" w:unhideWhenUsed="0"/>
+    <w:lsdException w:name="Medium Grid 2 Accent 6" w:semiHidden="0" w:uiPriority="68" w:unhideWhenUsed="0"/>
+    <w:lsdException w:name="Medium Grid 3 Accent 6" w:semiHidden="0" w:uiPriority="69" w:unhideWhenUsed="0"/>
+    <w:lsdException w:name="Dark List Accent 6" w:semiHidden="0" w:uiPriority="70" w:unhideWhenUsed="0"/>
+    <w:lsdException w:name="Colorful Shading Accent 6" w:semiHidden="0" w:uiPriority="71" w:unhideWhenUsed="0"/>
+    <w:lsdException w:name="Colorful List Accent 6" w:semiHidden="0" w:uiPriority="72" w:unhideWhenUsed="0"/>
+    <w:lsdException w:name="Colorful Grid Accent 6" w:semiHidden="0" w:uiPriority="73" w:unhideWhenUsed="0"/>
+    <w:lsdException w:name="Subtle Emphasis" w:semiHidden="0" w:uiPriority="19" w:unhideWhenUsed="0" w:qFormat="1"/>
+    <w:lsdException w:name="Intense Emphasis" w:semiHidden="0" w:uiPriority="21" w:unhideWhenUsed="0" w:qFormat="1"/>
+    <w:lsdException w:name="Subtle Reference" w:semiHidden="0" w:uiPriority="31" w:unhideWhenUsed="0" w:qFormat="1"/>
+    <w:lsdException w:name="Intense Reference" w:semiHidden="0" w:uiPriority="32" w:unhideWhenUsed="0" w:qFormat="1"/>
+    <w:lsdException w:name="Book Title" w:semiHidden="0" w:uiPriority="33" w:unhideWhenUsed="0" w:qFormat="1"/>
+    <w:lsdException w:name="Bibliography" w:uiPriority="37"/>
+    <w:lsdException w:name="TOC Heading" w:uiPriority="39" w:qFormat="1"/>
   </w:latentStyles>
   <w:style w:type="paragraph" w:default="1" w:styleId="Normal">
     <w:name w:val="Normal"/>
@@ -9622,7 +10854,7 @@
 </file>
 
 <file path=customXml/itemProps2.xml><?xml version="1.0" encoding="utf-8"?>
-<ds:datastoreItem xmlns:ds="http://schemas.openxmlformats.org/officeDocument/2006/customXml" ds:itemID="{DA36466E-5F60-44CE-9520-57FB46FCDF18}">
+<ds:datastoreItem xmlns:ds="http://schemas.openxmlformats.org/officeDocument/2006/customXml" ds:itemID="{860B5E5F-568C-4915-B2CB-B43F5954C5F5}">
   <ds:schemaRefs>
     <ds:schemaRef ds:uri="http://schemas.openxmlformats.org/officeDocument/2006/bibliography"/>
   </ds:schemaRefs>

</xml_diff>

<commit_message>
Commit correction dernier option pris en compte
</commit_message>
<xml_diff>
--- a/Documentation/Furnigo_Documentation_Technique.docx
+++ b/Documentation/Furnigo_Documentation_Technique.docx
@@ -1,6 +1,6 @@
 
 <file path=word/document.xml><?xml version="1.0" encoding="utf-8"?>
-<w:document xmlns:wpc="http://schemas.microsoft.com/office/word/2010/wordprocessingCanvas" xmlns:mc="http://schemas.openxmlformats.org/markup-compatibility/2006" xmlns:o="urn:schemas-microsoft-com:office:office" xmlns:r="http://schemas.openxmlformats.org/officeDocument/2006/relationships" xmlns:m="http://schemas.openxmlformats.org/officeDocument/2006/math" xmlns:v="urn:schemas-microsoft-com:vml" xmlns:wp14="http://schemas.microsoft.com/office/word/2010/wordprocessingDrawing" xmlns:wp="http://schemas.openxmlformats.org/drawingml/2006/wordprocessingDrawing" xmlns:w10="urn:schemas-microsoft-com:office:word" xmlns:w="http://schemas.openxmlformats.org/wordprocessingml/2006/main" xmlns:w14="http://schemas.microsoft.com/office/word/2010/wordml" xmlns:wpg="http://schemas.microsoft.com/office/word/2010/wordprocessingGroup" xmlns:wpi="http://schemas.microsoft.com/office/word/2010/wordprocessingInk" xmlns:wne="http://schemas.microsoft.com/office/word/2006/wordml" xmlns:wps="http://schemas.microsoft.com/office/word/2010/wordprocessingShape" mc:Ignorable="w14 wp14">
+<w:document xmlns:wpc="http://schemas.microsoft.com/office/word/2010/wordprocessingCanvas" xmlns:mc="http://schemas.openxmlformats.org/markup-compatibility/2006" xmlns:o="urn:schemas-microsoft-com:office:office" xmlns:r="http://schemas.openxmlformats.org/officeDocument/2006/relationships" xmlns:m="http://schemas.openxmlformats.org/officeDocument/2006/math" xmlns:v="urn:schemas-microsoft-com:vml" xmlns:wp14="http://schemas.microsoft.com/office/word/2010/wordprocessingDrawing" xmlns:wp="http://schemas.openxmlformats.org/drawingml/2006/wordprocessingDrawing" xmlns:w10="urn:schemas-microsoft-com:office:word" xmlns:w="http://schemas.openxmlformats.org/wordprocessingml/2006/main" xmlns:w14="http://schemas.microsoft.com/office/word/2010/wordml" xmlns:w15="http://schemas.microsoft.com/office/word/2012/wordml" xmlns:wpg="http://schemas.microsoft.com/office/word/2010/wordprocessingGroup" xmlns:wpi="http://schemas.microsoft.com/office/word/2010/wordprocessingInk" xmlns:wne="http://schemas.microsoft.com/office/word/2006/wordml" xmlns:wps="http://schemas.microsoft.com/office/word/2010/wordprocessingShape" mc:Ignorable="w14 w15 wp14">
   <w:body>
     <w:sdt>
       <w:sdtPr>
@@ -10,7 +10,6 @@
           <w:docPartUnique/>
         </w:docPartObj>
       </w:sdtPr>
-      <w:sdtEndPr/>
       <w:sdtContent>
         <w:p>
           <w:r>
@@ -92,7 +91,6 @@
                                   <w:dataBinding w:prefixMappings="xmlns:ns0='http://schemas.openxmlformats.org/package/2006/metadata/core-properties' xmlns:ns1='http://purl.org/dc/elements/1.1/'" w:xpath="/ns0:coreProperties[1]/ns1:title[1]" w:storeItemID="{6C3C8BC8-F283-45AE-878A-BAB7291924A1}"/>
                                   <w:text/>
                                 </w:sdtPr>
-                                <w:sdtEndPr/>
                                 <w:sdtContent>
                                   <w:p>
                                     <w:pPr>
@@ -133,7 +131,7 @@
                   </wp:anchor>
                 </w:drawing>
               </mc:Choice>
-              <mc:Fallback xmlns:w15="http://schemas.microsoft.com/office/word/2012/wordml">
+              <mc:Fallback>
                 <w:pict>
                   <v:rect w14:anchorId="5CD6AFA6" id="Rectangle 6" o:spid="_x0000_s1026" style="position:absolute;left:0;text-align:left;margin-left:0;margin-top:0;width:514.8pt;height:421.2pt;z-index:-251656192;visibility:visible;mso-wrap-style:square;mso-width-percent:1100;mso-height-percent:650;mso-top-percent:-50;mso-wrap-distance-left:9pt;mso-wrap-distance-top:0;mso-wrap-distance-right:9pt;mso-wrap-distance-bottom:0;mso-position-horizontal:center;mso-position-horizontal-relative:margin;mso-position-vertical-relative:margin;mso-width-percent:1100;mso-height-percent:650;mso-top-percent:-50;mso-width-relative:margin;mso-height-relative:margin;v-text-anchor:bottom" o:gfxdata="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" fillcolor="#1a1a1a [2896]" stroked="f">
                     <v:fill color2="black [2880]" rotate="t" focusposition=".75,1" focussize=".25,-3" colors="0 #626262;54395f black;1 black" focus="100%" type="gradientRadial"/>
@@ -163,7 +161,6 @@
                                   <w:szCs w:val="84"/>
                                 </w:rPr>
                               </w:pPr>
-                              <w:proofErr w:type="spellStart"/>
                               <w:r>
                                 <w:rPr>
                                   <w:rFonts w:asciiTheme="majorHAnsi" w:eastAsiaTheme="majorEastAsia" w:hAnsiTheme="majorHAnsi" w:cstheme="majorBidi"/>
@@ -171,17 +168,7 @@
                                   <w:sz w:val="84"/>
                                   <w:szCs w:val="84"/>
                                 </w:rPr>
-                                <w:t>Furnigo</w:t>
-                              </w:r>
-                              <w:proofErr w:type="spellEnd"/>
-                              <w:r>
-                                <w:rPr>
-                                  <w:rFonts w:asciiTheme="majorHAnsi" w:eastAsiaTheme="majorEastAsia" w:hAnsiTheme="majorHAnsi" w:cstheme="majorBidi"/>
-                                  <w:color w:val="FFFFFF" w:themeColor="background1"/>
-                                  <w:sz w:val="84"/>
-                                  <w:szCs w:val="84"/>
-                                </w:rPr>
-                                <w:t xml:space="preserve"> Documentation Technique</w:t>
+                                <w:t>Furnigo Documentation Technique</w:t>
                               </w:r>
                             </w:p>
                           </w:sdtContent>
@@ -287,7 +274,6 @@
                                   <w:dataBinding w:prefixMappings="xmlns:ns0='http://schemas.openxmlformats.org/officeDocument/2006/extended-properties'" w:xpath="/ns0:Properties[1]/ns0:Company[1]" w:storeItemID="{6668398D-A668-4E3E-A5EB-62B293D839F1}"/>
                                   <w:text/>
                                 </w:sdtPr>
-                                <w:sdtEndPr/>
                                 <w:sdtContent>
                                   <w:p>
                                     <w:pPr>
@@ -331,7 +317,6 @@
                                   <w:dataBinding w:prefixMappings="xmlns:ns0='http://schemas.microsoft.com/office/2006/coverPageProps'" w:xpath="/ns0:CoverPageProperties[1]/ns0:CompanyAddress[1]" w:storeItemID="{55AF091B-3C7A-41E3-B477-F2FDAA23CFDA}"/>
                                   <w:text w:multiLine="1"/>
                                 </w:sdtPr>
-                                <w:sdtEndPr/>
                                 <w:sdtContent>
                                   <w:p>
                                     <w:pPr>
@@ -375,7 +360,6 @@
                                   <w:dataBinding w:prefixMappings="xmlns:ns0='http://schemas.microsoft.com/office/2006/coverPageProps'" w:xpath="/ns0:CoverPageProperties[1]/ns0:CompanyPhone[1]" w:storeItemID="{55AF091B-3C7A-41E3-B477-F2FDAA23CFDA}"/>
                                   <w:text/>
                                 </w:sdtPr>
-                                <w:sdtEndPr/>
                                 <w:sdtContent>
                                   <w:p>
                                     <w:pPr>
@@ -419,7 +403,6 @@
                                   <w:dataBinding w:prefixMappings="xmlns:ns0='http://schemas.microsoft.com/office/2006/coverPageProps'" w:xpath="/ns0:CoverPageProperties[1]/ns0:CompanyFax[1]" w:storeItemID="{55AF091B-3C7A-41E3-B477-F2FDAA23CFDA}"/>
                                   <w:text/>
                                 </w:sdtPr>
-                                <w:sdtEndPr/>
                                 <w:sdtContent>
                                   <w:p>
                                     <w:pPr>
@@ -468,7 +451,6 @@
                                     <w:calendar w:val="gregorian"/>
                                   </w:date>
                                 </w:sdtPr>
-                                <w:sdtEndPr/>
                                 <w:sdtContent>
                                   <w:p>
                                     <w:pPr>
@@ -517,7 +499,7 @@
                   </wp:anchor>
                 </w:drawing>
               </mc:Choice>
-              <mc:Fallback xmlns:w15="http://schemas.microsoft.com/office/word/2012/wordml">
+              <mc:Fallback>
                 <w:pict>
                   <v:shapetype w14:anchorId="067B923D" id="_x0000_t202" coordsize="21600,21600" o:spt="202" path="m,l,21600r21600,l21600,xe">
                     <v:stroke joinstyle="miter"/>
@@ -840,7 +822,6 @@
                                   <w:dataBinding w:prefixMappings="xmlns:ns0='http://schemas.openxmlformats.org/package/2006/metadata/core-properties' xmlns:ns1='http://purl.org/dc/elements/1.1/'" w:xpath="/ns0:coreProperties[1]/ns1:creator[1]" w:storeItemID="{6C3C8BC8-F283-45AE-878A-BAB7291924A1}"/>
                                   <w:text/>
                                 </w:sdtPr>
-                                <w:sdtEndPr/>
                                 <w:sdtContent>
                                   <w:p>
                                     <w:pPr>
@@ -874,7 +855,6 @@
                                   <w:dataBinding w:prefixMappings="xmlns:ns0='http://schemas.microsoft.com/office/2006/coverPageProps'" w:xpath="/ns0:CoverPageProperties[1]/ns0:Abstract[1]" w:storeItemID="{55AF091B-3C7A-41E3-B477-F2FDAA23CFDA}"/>
                                   <w:text/>
                                 </w:sdtPr>
-                                <w:sdtEndPr/>
                                 <w:sdtContent>
                                   <w:p>
                                     <w:pPr>
@@ -913,7 +893,7 @@
                   </wp:anchor>
                 </w:drawing>
               </mc:Choice>
-              <mc:Fallback xmlns:w15="http://schemas.microsoft.com/office/word/2012/wordml">
+              <mc:Fallback>
                 <w:pict>
                   <v:shape w14:anchorId="6E750B67" id="Zone de texte 387" o:spid="_x0000_s1028" type="#_x0000_t202" style="position:absolute;left:0;text-align:left;margin-left:0;margin-top:0;width:283.15pt;height:291.6pt;z-index:251663360;visibility:visible;mso-wrap-style:square;mso-width-percent:605;mso-height-percent:450;mso-left-percent:445;mso-top-percent:590;mso-wrap-distance-left:9pt;mso-wrap-distance-top:0;mso-wrap-distance-right:9pt;mso-wrap-distance-bottom:0;mso-position-horizontal-relative:margin;mso-position-vertical-relative:margin;mso-width-percent:605;mso-height-percent:450;mso-left-percent:445;mso-top-percent:590;mso-width-relative:margin;mso-height-relative:margin;v-text-anchor:top" o:gfxdata="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" filled="f" stroked="f" strokeweight=".5pt">
                     <v:textbox inset=",14.4pt,,7.2pt">
@@ -976,16 +956,8 @@
                                 <w:rPr>
                                   <w:color w:val="5B6973" w:themeColor="text2"/>
                                 </w:rPr>
-                                <w:t xml:space="preserve">Document technique de développement du site web </w:t>
+                                <w:t>Document technique de développement du site web Furnigo</w:t>
                               </w:r>
-                              <w:proofErr w:type="spellStart"/>
-                              <w:r>
-                                <w:rPr>
-                                  <w:color w:val="5B6973" w:themeColor="text2"/>
-                                </w:rPr>
-                                <w:t>Furnigo</w:t>
-                              </w:r>
-                              <w:proofErr w:type="spellEnd"/>
                             </w:p>
                           </w:sdtContent>
                         </w:sdt>
@@ -1078,9 +1050,9 @@
                   </wp:anchor>
                 </w:drawing>
               </mc:Choice>
-              <mc:Fallback xmlns:w15="http://schemas.microsoft.com/office/word/2012/wordml">
+              <mc:Fallback>
                 <w:pict>
-                  <v:rect w14:anchorId="26972573" id="Rectangle 388" o:spid="_x0000_s1026" style="position:absolute;margin-left:0;margin-top:0;width:514.8pt;height:291.6pt;z-index:-251657216;visibility:visible;mso-wrap-style:square;mso-width-percent:1100;mso-height-percent:450;mso-top-percent:590;mso-wrap-distance-left:9pt;mso-wrap-distance-top:0;mso-wrap-distance-right:9pt;mso-wrap-distance-bottom:0;mso-position-horizontal:center;mso-position-horizontal-relative:margin;mso-position-vertical-relative:margin;mso-width-percent:1100;mso-height-percent:450;mso-top-percent:590;mso-width-relative:margin;mso-height-relative:margin;v-text-anchor:middle" o:gfxdata="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" fillcolor="white [2897]" stroked="f" strokeweight="1.25pt">
+                  <v:rect w14:anchorId="5AEC7C14" id="Rectangle 388" o:spid="_x0000_s1026" style="position:absolute;margin-left:0;margin-top:0;width:514.8pt;height:291.6pt;z-index:-251657216;visibility:visible;mso-wrap-style:square;mso-width-percent:1100;mso-height-percent:450;mso-top-percent:590;mso-wrap-distance-left:9pt;mso-wrap-distance-top:0;mso-wrap-distance-right:9pt;mso-wrap-distance-bottom:0;mso-position-horizontal:center;mso-position-horizontal-relative:margin;mso-position-vertical-relative:margin;mso-width-percent:1100;mso-height-percent:450;mso-top-percent:590;mso-width-relative:margin;mso-height-relative:margin;v-text-anchor:middle" o:gfxdata="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" fillcolor="white [2897]" stroked="f" strokeweight="1.25pt">
                     <v:fill color2="#e5e5e5 [2881]" rotate="t" focusposition=".75,1" focussize=".25,-3" colors="0 white;54395f #e1e1e1;1 #f3f3f3" focus="100%" type="gradientRadial"/>
                     <w10:wrap anchorx="margin" anchory="margin"/>
                   </v:rect>
@@ -1275,9 +1247,9 @@
                   </wp:anchor>
                 </w:drawing>
               </mc:Choice>
-              <mc:Fallback xmlns:w15="http://schemas.microsoft.com/office/word/2012/wordml">
+              <mc:Fallback>
                 <w:pict>
-                  <v:group w14:anchorId="5D244592" id="Groupe 7" o:spid="_x0000_s1026" style="position:absolute;margin-left:0;margin-top:0;width:58.3pt;height:61.2pt;rotation:90;z-index:251661312;mso-left-percent:750;mso-top-percent:490;mso-position-horizontal-relative:page;mso-position-vertical-relative:page;mso-left-percent:750;mso-top-percent:490;mso-width-relative:margin;mso-height-relative:margin" coordorigin="10217,9410" coordsize="1565,590" o:gfxdata="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">
+                  <v:group w14:anchorId="76FAF58A" id="Groupe 7" o:spid="_x0000_s1026" style="position:absolute;margin-left:0;margin-top:0;width:58.3pt;height:61.2pt;rotation:90;z-index:251661312;mso-left-percent:750;mso-top-percent:490;mso-position-horizontal-relative:page;mso-position-vertical-relative:page;mso-left-percent:750;mso-top-percent:490;mso-width-relative:margin;mso-height-relative:margin" coordorigin="10217,9410" coordsize="1565,590" o:gfxdata="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">
                     <v:shapetype id="_x0000_t55" coordsize="21600,21600" o:spt="55" adj="16200" path="m@0,l,0@1,10800,,21600@0,21600,21600,10800xe">
                       <v:stroke joinstyle="miter"/>
                       <v:formulas>
@@ -1322,7 +1294,6 @@
           <w:docPartUnique/>
         </w:docPartObj>
       </w:sdtPr>
-      <w:sdtEndPr/>
       <w:sdtContent>
         <w:p>
           <w:pPr>
@@ -4777,7 +4748,7 @@
                     <pic:cNvPicPr/>
                   </pic:nvPicPr>
                   <pic:blipFill>
-                    <a:blip r:embed="rId10"/>
+                    <a:blip r:embed="rId9"/>
                     <a:stretch>
                       <a:fillRect/>
                     </a:stretch>
@@ -4807,27 +4778,14 @@
       <w:r>
         <w:t xml:space="preserve">Figure </w:t>
       </w:r>
-      <w:r>
-        <w:fldChar w:fldCharType="begin"/>
-      </w:r>
-      <w:r>
-        <w:instrText xml:space="preserve"> SEQ Figure \* ARABIC </w:instrText>
-      </w:r>
-      <w:r>
-        <w:fldChar w:fldCharType="separate"/>
-      </w:r>
-      <w:r>
-        <w:rPr>
-          <w:noProof/>
-        </w:rPr>
-        <w:t>1</w:t>
-      </w:r>
-      <w:r>
-        <w:rPr>
-          <w:noProof/>
-        </w:rPr>
-        <w:fldChar w:fldCharType="end"/>
-      </w:r>
+      <w:fldSimple w:instr=" SEQ Figure \* ARABIC ">
+        <w:r>
+          <w:rPr>
+            <w:noProof/>
+          </w:rPr>
+          <w:t>1</w:t>
+        </w:r>
+      </w:fldSimple>
       <w:r>
         <w:t xml:space="preserve"> Site web Balestrafic en responsive</w:t>
       </w:r>
@@ -4987,7 +4945,7 @@
                     <pic:cNvPicPr/>
                   </pic:nvPicPr>
                   <pic:blipFill>
-                    <a:blip r:embed="rId11"/>
+                    <a:blip r:embed="rId10"/>
                     <a:stretch>
                       <a:fillRect/>
                     </a:stretch>
@@ -5017,27 +4975,14 @@
       <w:r>
         <w:t xml:space="preserve">Figure </w:t>
       </w:r>
-      <w:r>
-        <w:fldChar w:fldCharType="begin"/>
-      </w:r>
-      <w:r>
-        <w:instrText xml:space="preserve"> SEQ Figure \* ARABIC </w:instrText>
-      </w:r>
-      <w:r>
-        <w:fldChar w:fldCharType="separate"/>
-      </w:r>
-      <w:r>
-        <w:rPr>
-          <w:noProof/>
-        </w:rPr>
-        <w:t>2</w:t>
-      </w:r>
-      <w:r>
-        <w:rPr>
-          <w:noProof/>
-        </w:rPr>
-        <w:fldChar w:fldCharType="end"/>
-      </w:r>
+      <w:fldSimple w:instr=" SEQ Figure \* ARABIC ">
+        <w:r>
+          <w:rPr>
+            <w:noProof/>
+          </w:rPr>
+          <w:t>2</w:t>
+        </w:r>
+      </w:fldSimple>
       <w:r>
         <w:t xml:space="preserve"> Interface du calculateur de pré-devis du site Balestrafic</w:t>
       </w:r>
@@ -5092,7 +5037,7 @@
                     <pic:cNvPicPr/>
                   </pic:nvPicPr>
                   <pic:blipFill>
-                    <a:blip r:embed="rId12"/>
+                    <a:blip r:embed="rId11"/>
                     <a:stretch>
                       <a:fillRect/>
                     </a:stretch>
@@ -5122,27 +5067,14 @@
       <w:r>
         <w:t xml:space="preserve">Figure </w:t>
       </w:r>
-      <w:r>
-        <w:fldChar w:fldCharType="begin"/>
-      </w:r>
-      <w:r>
-        <w:instrText xml:space="preserve"> SEQ Figure \* ARABIC </w:instrText>
-      </w:r>
-      <w:r>
-        <w:fldChar w:fldCharType="separate"/>
-      </w:r>
-      <w:r>
-        <w:rPr>
-          <w:noProof/>
-        </w:rPr>
-        <w:t>3</w:t>
-      </w:r>
-      <w:r>
-        <w:rPr>
-          <w:noProof/>
-        </w:rPr>
-        <w:fldChar w:fldCharType="end"/>
-      </w:r>
+      <w:fldSimple w:instr=" SEQ Figure \* ARABIC ">
+        <w:r>
+          <w:rPr>
+            <w:noProof/>
+          </w:rPr>
+          <w:t>3</w:t>
+        </w:r>
+      </w:fldSimple>
       <w:r>
         <w:t xml:space="preserve"> Page d'accueil du site L&amp;L Déménagement</w:t>
       </w:r>
@@ -5189,7 +5121,7 @@
                     <pic:cNvPicPr/>
                   </pic:nvPicPr>
                   <pic:blipFill>
-                    <a:blip r:embed="rId13"/>
+                    <a:blip r:embed="rId12"/>
                     <a:stretch>
                       <a:fillRect/>
                     </a:stretch>
@@ -5219,27 +5151,14 @@
       <w:r>
         <w:t xml:space="preserve">Figure </w:t>
       </w:r>
-      <w:r>
-        <w:fldChar w:fldCharType="begin"/>
-      </w:r>
-      <w:r>
-        <w:instrText xml:space="preserve"> SEQ Figure \* ARABIC </w:instrText>
-      </w:r>
-      <w:r>
-        <w:fldChar w:fldCharType="separate"/>
-      </w:r>
-      <w:r>
-        <w:rPr>
-          <w:noProof/>
-        </w:rPr>
-        <w:t>4</w:t>
-      </w:r>
-      <w:r>
-        <w:rPr>
-          <w:noProof/>
-        </w:rPr>
-        <w:fldChar w:fldCharType="end"/>
-      </w:r>
+      <w:fldSimple w:instr=" SEQ Figure \* ARABIC ">
+        <w:r>
+          <w:rPr>
+            <w:noProof/>
+          </w:rPr>
+          <w:t>4</w:t>
+        </w:r>
+      </w:fldSimple>
       <w:r>
         <w:t xml:space="preserve"> Interface du devis en ligne de L&amp;L Déménagement</w:t>
       </w:r>
@@ -5760,7 +5679,7 @@
                     </pic:cNvPicPr>
                   </pic:nvPicPr>
                   <pic:blipFill>
-                    <a:blip r:embed="rId14">
+                    <a:blip r:embed="rId13">
                       <a:extLst>
                         <a:ext uri="{28A0092B-C50C-407E-A947-70E740481C1C}">
                           <a14:useLocalDpi xmlns:a14="http://schemas.microsoft.com/office/drawing/2010/main" val="0"/>
@@ -5804,27 +5723,14 @@
       <w:r>
         <w:t xml:space="preserve">Figure </w:t>
       </w:r>
-      <w:r>
-        <w:fldChar w:fldCharType="begin"/>
-      </w:r>
-      <w:r>
-        <w:instrText xml:space="preserve"> SEQ Figure \* ARABIC </w:instrText>
-      </w:r>
-      <w:r>
-        <w:fldChar w:fldCharType="separate"/>
-      </w:r>
-      <w:r>
-        <w:rPr>
-          <w:noProof/>
-        </w:rPr>
-        <w:t>5</w:t>
-      </w:r>
-      <w:r>
-        <w:rPr>
-          <w:noProof/>
-        </w:rPr>
-        <w:fldChar w:fldCharType="end"/>
-      </w:r>
+      <w:fldSimple w:instr=" SEQ Figure \* ARABIC ">
+        <w:r>
+          <w:rPr>
+            <w:noProof/>
+          </w:rPr>
+          <w:t>5</w:t>
+        </w:r>
+      </w:fldSimple>
       <w:r>
         <w:rPr>
           <w:noProof/>
@@ -5861,7 +5767,7 @@
                     </pic:cNvPicPr>
                   </pic:nvPicPr>
                   <pic:blipFill>
-                    <a:blip r:embed="rId15">
+                    <a:blip r:embed="rId14">
                       <a:extLst>
                         <a:ext uri="{28A0092B-C50C-407E-A947-70E740481C1C}">
                           <a14:useLocalDpi xmlns:a14="http://schemas.microsoft.com/office/drawing/2010/main" val="0"/>
@@ -5902,27 +5808,14 @@
       <w:r>
         <w:t xml:space="preserve">Figure </w:t>
       </w:r>
-      <w:r>
-        <w:fldChar w:fldCharType="begin"/>
-      </w:r>
-      <w:r>
-        <w:instrText xml:space="preserve"> SEQ Figure \* ARABIC </w:instrText>
-      </w:r>
-      <w:r>
-        <w:fldChar w:fldCharType="separate"/>
-      </w:r>
-      <w:r>
-        <w:rPr>
-          <w:noProof/>
-        </w:rPr>
-        <w:t>6</w:t>
-      </w:r>
-      <w:r>
-        <w:rPr>
-          <w:noProof/>
-        </w:rPr>
-        <w:fldChar w:fldCharType="end"/>
-      </w:r>
+      <w:fldSimple w:instr=" SEQ Figure \* ARABIC ">
+        <w:r>
+          <w:rPr>
+            <w:noProof/>
+          </w:rPr>
+          <w:t>6</w:t>
+        </w:r>
+      </w:fldSimple>
       <w:r>
         <w:rPr>
           <w:noProof/>
@@ -5960,7 +5853,7 @@
                     </pic:cNvPicPr>
                   </pic:nvPicPr>
                   <pic:blipFill>
-                    <a:blip r:embed="rId16">
+                    <a:blip r:embed="rId15">
                       <a:extLst>
                         <a:ext uri="{28A0092B-C50C-407E-A947-70E740481C1C}">
                           <a14:useLocalDpi xmlns:a14="http://schemas.microsoft.com/office/drawing/2010/main" val="0"/>
@@ -6001,27 +5894,14 @@
       <w:r>
         <w:t xml:space="preserve">Figure </w:t>
       </w:r>
-      <w:r>
-        <w:fldChar w:fldCharType="begin"/>
-      </w:r>
-      <w:r>
-        <w:instrText xml:space="preserve"> SEQ Figure \* ARABIC </w:instrText>
-      </w:r>
-      <w:r>
-        <w:fldChar w:fldCharType="separate"/>
-      </w:r>
-      <w:r>
-        <w:rPr>
-          <w:noProof/>
-        </w:rPr>
-        <w:t>7</w:t>
-      </w:r>
-      <w:r>
-        <w:rPr>
-          <w:noProof/>
-        </w:rPr>
-        <w:fldChar w:fldCharType="end"/>
-      </w:r>
+      <w:fldSimple w:instr=" SEQ Figure \* ARABIC ">
+        <w:r>
+          <w:rPr>
+            <w:noProof/>
+          </w:rPr>
+          <w:t>7</w:t>
+        </w:r>
+      </w:fldSimple>
       <w:r>
         <w:rPr>
           <w:noProof/>
@@ -6058,7 +5938,7 @@
                     </pic:cNvPicPr>
                   </pic:nvPicPr>
                   <pic:blipFill>
-                    <a:blip r:embed="rId17">
+                    <a:blip r:embed="rId16">
                       <a:extLst>
                         <a:ext uri="{28A0092B-C50C-407E-A947-70E740481C1C}">
                           <a14:useLocalDpi xmlns:a14="http://schemas.microsoft.com/office/drawing/2010/main" val="0"/>
@@ -6102,27 +5982,14 @@
       <w:r>
         <w:t xml:space="preserve">Figure </w:t>
       </w:r>
-      <w:r>
-        <w:fldChar w:fldCharType="begin"/>
-      </w:r>
-      <w:r>
-        <w:instrText xml:space="preserve"> SEQ Figure \* ARABIC </w:instrText>
-      </w:r>
-      <w:r>
-        <w:fldChar w:fldCharType="separate"/>
-      </w:r>
-      <w:r>
-        <w:rPr>
-          <w:noProof/>
-        </w:rPr>
-        <w:t>8</w:t>
-      </w:r>
-      <w:r>
-        <w:rPr>
-          <w:noProof/>
-        </w:rPr>
-        <w:fldChar w:fldCharType="end"/>
-      </w:r>
+      <w:fldSimple w:instr=" SEQ Figure \* ARABIC ">
+        <w:r>
+          <w:rPr>
+            <w:noProof/>
+          </w:rPr>
+          <w:t>8</w:t>
+        </w:r>
+      </w:fldSimple>
       <w:r>
         <w:rPr>
           <w:noProof/>
@@ -6160,7 +6027,7 @@
                     </pic:cNvPicPr>
                   </pic:nvPicPr>
                   <pic:blipFill>
-                    <a:blip r:embed="rId18">
+                    <a:blip r:embed="rId17">
                       <a:extLst>
                         <a:ext uri="{28A0092B-C50C-407E-A947-70E740481C1C}">
                           <a14:useLocalDpi xmlns:a14="http://schemas.microsoft.com/office/drawing/2010/main" val="0"/>
@@ -6204,27 +6071,14 @@
       <w:r>
         <w:t xml:space="preserve">Figure </w:t>
       </w:r>
-      <w:r>
-        <w:fldChar w:fldCharType="begin"/>
-      </w:r>
-      <w:r>
-        <w:instrText xml:space="preserve"> SEQ Figure \* ARABIC </w:instrText>
-      </w:r>
-      <w:r>
-        <w:fldChar w:fldCharType="separate"/>
-      </w:r>
-      <w:r>
-        <w:rPr>
-          <w:noProof/>
-        </w:rPr>
-        <w:t>9</w:t>
-      </w:r>
-      <w:r>
-        <w:rPr>
-          <w:noProof/>
-        </w:rPr>
-        <w:fldChar w:fldCharType="end"/>
-      </w:r>
+      <w:fldSimple w:instr=" SEQ Figure \* ARABIC ">
+        <w:r>
+          <w:rPr>
+            <w:noProof/>
+          </w:rPr>
+          <w:t>9</w:t>
+        </w:r>
+      </w:fldSimple>
       <w:r>
         <w:rPr>
           <w:noProof/>
@@ -6261,7 +6115,7 @@
                     </pic:cNvPicPr>
                   </pic:nvPicPr>
                   <pic:blipFill>
-                    <a:blip r:embed="rId19">
+                    <a:blip r:embed="rId18">
                       <a:extLst>
                         <a:ext uri="{28A0092B-C50C-407E-A947-70E740481C1C}">
                           <a14:useLocalDpi xmlns:a14="http://schemas.microsoft.com/office/drawing/2010/main" val="0"/>
@@ -6305,27 +6159,14 @@
       <w:r>
         <w:t xml:space="preserve">Figure </w:t>
       </w:r>
-      <w:r>
-        <w:fldChar w:fldCharType="begin"/>
-      </w:r>
-      <w:r>
-        <w:instrText xml:space="preserve"> SEQ Figure \* ARABIC </w:instrText>
-      </w:r>
-      <w:r>
-        <w:fldChar w:fldCharType="separate"/>
-      </w:r>
-      <w:r>
-        <w:rPr>
-          <w:noProof/>
-        </w:rPr>
-        <w:t>10</w:t>
-      </w:r>
-      <w:r>
-        <w:rPr>
-          <w:noProof/>
-        </w:rPr>
-        <w:fldChar w:fldCharType="end"/>
-      </w:r>
+      <w:fldSimple w:instr=" SEQ Figure \* ARABIC ">
+        <w:r>
+          <w:rPr>
+            <w:noProof/>
+          </w:rPr>
+          <w:t>10</w:t>
+        </w:r>
+      </w:fldSimple>
       <w:r>
         <w:t xml:space="preserve"> Maquette de l'interface</w:t>
       </w:r>
@@ -6365,7 +6206,7 @@
                     </pic:cNvPicPr>
                   </pic:nvPicPr>
                   <pic:blipFill>
-                    <a:blip r:embed="rId20">
+                    <a:blip r:embed="rId19">
                       <a:extLst>
                         <a:ext uri="{28A0092B-C50C-407E-A947-70E740481C1C}">
                           <a14:useLocalDpi xmlns:a14="http://schemas.microsoft.com/office/drawing/2010/main" val="0"/>
@@ -6409,27 +6250,14 @@
       <w:r>
         <w:t xml:space="preserve">Figure </w:t>
       </w:r>
-      <w:r>
-        <w:fldChar w:fldCharType="begin"/>
-      </w:r>
-      <w:r>
-        <w:instrText xml:space="preserve"> SEQ Figure \* ARABIC </w:instrText>
-      </w:r>
-      <w:r>
-        <w:fldChar w:fldCharType="separate"/>
-      </w:r>
-      <w:r>
-        <w:rPr>
-          <w:noProof/>
-        </w:rPr>
-        <w:t>11</w:t>
-      </w:r>
-      <w:r>
-        <w:rPr>
-          <w:noProof/>
-        </w:rPr>
-        <w:fldChar w:fldCharType="end"/>
-      </w:r>
+      <w:fldSimple w:instr=" SEQ Figure \* ARABIC ">
+        <w:r>
+          <w:rPr>
+            <w:noProof/>
+          </w:rPr>
+          <w:t>11</w:t>
+        </w:r>
+      </w:fldSimple>
       <w:r>
         <w:rPr>
           <w:noProof/>
@@ -6466,7 +6294,7 @@
                     </pic:cNvPicPr>
                   </pic:nvPicPr>
                   <pic:blipFill>
-                    <a:blip r:embed="rId21">
+                    <a:blip r:embed="rId20">
                       <a:extLst>
                         <a:ext uri="{28A0092B-C50C-407E-A947-70E740481C1C}">
                           <a14:useLocalDpi xmlns:a14="http://schemas.microsoft.com/office/drawing/2010/main" val="0"/>
@@ -6507,27 +6335,14 @@
       <w:r>
         <w:t xml:space="preserve">Figure </w:t>
       </w:r>
-      <w:r>
-        <w:fldChar w:fldCharType="begin"/>
-      </w:r>
-      <w:r>
-        <w:instrText xml:space="preserve"> SEQ Figure \* ARABIC </w:instrText>
-      </w:r>
-      <w:r>
-        <w:fldChar w:fldCharType="separate"/>
-      </w:r>
-      <w:r>
-        <w:rPr>
-          <w:noProof/>
-        </w:rPr>
-        <w:t>12</w:t>
-      </w:r>
-      <w:r>
-        <w:rPr>
-          <w:noProof/>
-        </w:rPr>
-        <w:fldChar w:fldCharType="end"/>
-      </w:r>
+      <w:fldSimple w:instr=" SEQ Figure \* ARABIC ">
+        <w:r>
+          <w:rPr>
+            <w:noProof/>
+          </w:rPr>
+          <w:t>12</w:t>
+        </w:r>
+      </w:fldSimple>
       <w:r>
         <w:rPr>
           <w:noProof/>
@@ -6650,7 +6465,7 @@
                     </pic:cNvPicPr>
                   </pic:nvPicPr>
                   <pic:blipFill>
-                    <a:blip r:embed="rId22">
+                    <a:blip r:embed="rId21">
                       <a:extLst>
                         <a:ext uri="{28A0092B-C50C-407E-A947-70E740481C1C}">
                           <a14:useLocalDpi xmlns:a14="http://schemas.microsoft.com/office/drawing/2010/main" val="0"/>
@@ -6691,30 +6506,14 @@
       <w:r>
         <w:t xml:space="preserve">Figure </w:t>
       </w:r>
-      <w:r>
-        <w:fldChar w:fldCharType="begin"/>
-      </w:r>
-      <w:r>
-        <w:instrText xml:space="preserve"> SEQ Figure \* ARAB</w:instrText>
-      </w:r>
-      <w:r>
-        <w:instrText xml:space="preserve">IC </w:instrText>
-      </w:r>
-      <w:r>
-        <w:fldChar w:fldCharType="separate"/>
-      </w:r>
-      <w:r>
-        <w:rPr>
-          <w:noProof/>
-        </w:rPr>
-        <w:t>13</w:t>
-      </w:r>
-      <w:r>
-        <w:rPr>
-          <w:noProof/>
-        </w:rPr>
-        <w:fldChar w:fldCharType="end"/>
-      </w:r>
+      <w:fldSimple w:instr=" SEQ Figure \* ARABIC ">
+        <w:r>
+          <w:rPr>
+            <w:noProof/>
+          </w:rPr>
+          <w:t>13</w:t>
+        </w:r>
+      </w:fldSimple>
       <w:r>
         <w:t xml:space="preserve"> Schéma</w:t>
       </w:r>
@@ -6782,7 +6581,7 @@
                     </pic:cNvPicPr>
                   </pic:nvPicPr>
                   <pic:blipFill>
-                    <a:blip r:embed="rId23">
+                    <a:blip r:embed="rId22">
                       <a:extLst>
                         <a:ext uri="{28A0092B-C50C-407E-A947-70E740481C1C}">
                           <a14:useLocalDpi xmlns:a14="http://schemas.microsoft.com/office/drawing/2010/main" val="0"/>
@@ -6823,27 +6622,14 @@
       <w:r>
         <w:t xml:space="preserve">Figure </w:t>
       </w:r>
-      <w:r>
-        <w:fldChar w:fldCharType="begin"/>
-      </w:r>
-      <w:r>
-        <w:instrText xml:space="preserve"> SEQ Figure \* ARABIC </w:instrText>
-      </w:r>
-      <w:r>
-        <w:fldChar w:fldCharType="separate"/>
-      </w:r>
-      <w:r>
-        <w:rPr>
-          <w:noProof/>
-        </w:rPr>
-        <w:t>14</w:t>
-      </w:r>
-      <w:r>
-        <w:rPr>
-          <w:noProof/>
-        </w:rPr>
-        <w:fldChar w:fldCharType="end"/>
-      </w:r>
+      <w:fldSimple w:instr=" SEQ Figure \* ARABIC ">
+        <w:r>
+          <w:rPr>
+            <w:noProof/>
+          </w:rPr>
+          <w:t>14</w:t>
+        </w:r>
+      </w:fldSimple>
       <w:r>
         <w:t xml:space="preserve"> Schéma </w:t>
       </w:r>
@@ -6898,7 +6684,7 @@
                     </pic:cNvPicPr>
                   </pic:nvPicPr>
                   <pic:blipFill>
-                    <a:blip r:embed="rId24" cstate="print">
+                    <a:blip r:embed="rId23" cstate="print">
                       <a:extLst>
                         <a:ext uri="{28A0092B-C50C-407E-A947-70E740481C1C}">
                           <a14:useLocalDpi xmlns:a14="http://schemas.microsoft.com/office/drawing/2010/main" val="0"/>
@@ -6939,27 +6725,14 @@
       <w:r>
         <w:t xml:space="preserve">Figure </w:t>
       </w:r>
-      <w:r>
-        <w:fldChar w:fldCharType="begin"/>
-      </w:r>
-      <w:r>
-        <w:instrText xml:space="preserve"> SEQ Figure \* ARABIC </w:instrText>
-      </w:r>
-      <w:r>
-        <w:fldChar w:fldCharType="separate"/>
-      </w:r>
-      <w:r>
-        <w:rPr>
-          <w:noProof/>
-        </w:rPr>
-        <w:t>15</w:t>
-      </w:r>
-      <w:r>
-        <w:rPr>
-          <w:noProof/>
-        </w:rPr>
-        <w:fldChar w:fldCharType="end"/>
-      </w:r>
+      <w:fldSimple w:instr=" SEQ Figure \* ARABIC ">
+        <w:r>
+          <w:rPr>
+            <w:noProof/>
+          </w:rPr>
+          <w:t>15</w:t>
+        </w:r>
+      </w:fldSimple>
       <w:r>
         <w:t xml:space="preserve"> Schéma </w:t>
       </w:r>
@@ -7014,7 +6787,7 @@
                     </pic:cNvPicPr>
                   </pic:nvPicPr>
                   <pic:blipFill>
-                    <a:blip r:embed="rId25">
+                    <a:blip r:embed="rId24">
                       <a:extLst>
                         <a:ext uri="{28A0092B-C50C-407E-A947-70E740481C1C}">
                           <a14:useLocalDpi xmlns:a14="http://schemas.microsoft.com/office/drawing/2010/main" val="0"/>
@@ -7055,27 +6828,14 @@
       <w:r>
         <w:t xml:space="preserve">Figure </w:t>
       </w:r>
-      <w:r>
-        <w:fldChar w:fldCharType="begin"/>
-      </w:r>
-      <w:r>
-        <w:instrText xml:space="preserve"> SEQ Figure \* ARABIC </w:instrText>
-      </w:r>
-      <w:r>
-        <w:fldChar w:fldCharType="separate"/>
-      </w:r>
-      <w:r>
-        <w:rPr>
-          <w:noProof/>
-        </w:rPr>
-        <w:t>16</w:t>
-      </w:r>
-      <w:r>
-        <w:rPr>
-          <w:noProof/>
-        </w:rPr>
-        <w:fldChar w:fldCharType="end"/>
-      </w:r>
+      <w:fldSimple w:instr=" SEQ Figure \* ARABIC ">
+        <w:r>
+          <w:rPr>
+            <w:noProof/>
+          </w:rPr>
+          <w:t>16</w:t>
+        </w:r>
+      </w:fldSimple>
       <w:r>
         <w:t xml:space="preserve"> Schéma </w:t>
       </w:r>
@@ -7153,7 +6913,7 @@
                     </pic:cNvPicPr>
                   </pic:nvPicPr>
                   <pic:blipFill>
-                    <a:blip r:embed="rId26">
+                    <a:blip r:embed="rId25">
                       <a:extLst>
                         <a:ext uri="{28A0092B-C50C-407E-A947-70E740481C1C}">
                           <a14:useLocalDpi xmlns:a14="http://schemas.microsoft.com/office/drawing/2010/main" val="0"/>
@@ -7194,27 +6954,14 @@
       <w:r>
         <w:t xml:space="preserve">Figure </w:t>
       </w:r>
-      <w:r>
-        <w:fldChar w:fldCharType="begin"/>
-      </w:r>
-      <w:r>
-        <w:instrText xml:space="preserve"> SEQ Figure \* ARABIC </w:instrText>
-      </w:r>
-      <w:r>
-        <w:fldChar w:fldCharType="separate"/>
-      </w:r>
-      <w:r>
-        <w:rPr>
-          <w:noProof/>
-        </w:rPr>
-        <w:t>17</w:t>
-      </w:r>
-      <w:r>
-        <w:rPr>
-          <w:noProof/>
-        </w:rPr>
-        <w:fldChar w:fldCharType="end"/>
-      </w:r>
+      <w:fldSimple w:instr=" SEQ Figure \* ARABIC ">
+        <w:r>
+          <w:rPr>
+            <w:noProof/>
+          </w:rPr>
+          <w:t>17</w:t>
+        </w:r>
+      </w:fldSimple>
       <w:r>
         <w:t xml:space="preserve"> Schéma </w:t>
       </w:r>
@@ -7272,7 +7019,7 @@
                     </pic:cNvPicPr>
                   </pic:nvPicPr>
                   <pic:blipFill>
-                    <a:blip r:embed="rId27">
+                    <a:blip r:embed="rId26">
                       <a:extLst>
                         <a:ext uri="{28A0092B-C50C-407E-A947-70E740481C1C}">
                           <a14:useLocalDpi xmlns:a14="http://schemas.microsoft.com/office/drawing/2010/main" val="0"/>
@@ -7313,27 +7060,14 @@
       <w:r>
         <w:t xml:space="preserve">Figure </w:t>
       </w:r>
-      <w:r>
-        <w:fldChar w:fldCharType="begin"/>
-      </w:r>
-      <w:r>
-        <w:instrText xml:space="preserve"> SEQ Figure \* ARABIC </w:instrText>
-      </w:r>
-      <w:r>
-        <w:fldChar w:fldCharType="separate"/>
-      </w:r>
-      <w:r>
-        <w:rPr>
-          <w:noProof/>
-        </w:rPr>
-        <w:t>18</w:t>
-      </w:r>
-      <w:r>
-        <w:rPr>
-          <w:noProof/>
-        </w:rPr>
-        <w:fldChar w:fldCharType="end"/>
-      </w:r>
+      <w:fldSimple w:instr=" SEQ Figure \* ARABIC ">
+        <w:r>
+          <w:rPr>
+            <w:noProof/>
+          </w:rPr>
+          <w:t>18</w:t>
+        </w:r>
+      </w:fldSimple>
       <w:r>
         <w:rPr>
           <w:noProof/>
@@ -7409,7 +7143,7 @@
                     </pic:cNvPicPr>
                   </pic:nvPicPr>
                   <pic:blipFill>
-                    <a:blip r:embed="rId28">
+                    <a:blip r:embed="rId27">
                       <a:extLst>
                         <a:ext uri="{28A0092B-C50C-407E-A947-70E740481C1C}">
                           <a14:useLocalDpi xmlns:a14="http://schemas.microsoft.com/office/drawing/2010/main" val="0"/>
@@ -7452,27 +7186,14 @@
       <w:r>
         <w:t xml:space="preserve">Figure </w:t>
       </w:r>
-      <w:r>
-        <w:fldChar w:fldCharType="begin"/>
-      </w:r>
-      <w:r>
-        <w:instrText xml:space="preserve"> SEQ Figure \* ARABIC </w:instrText>
-      </w:r>
-      <w:r>
-        <w:fldChar w:fldCharType="separate"/>
-      </w:r>
-      <w:r>
-        <w:rPr>
-          <w:noProof/>
-        </w:rPr>
-        <w:t>19</w:t>
-      </w:r>
-      <w:r>
-        <w:rPr>
-          <w:noProof/>
-        </w:rPr>
-        <w:fldChar w:fldCharType="end"/>
-      </w:r>
+      <w:fldSimple w:instr=" SEQ Figure \* ARABIC ">
+        <w:r>
+          <w:rPr>
+            <w:noProof/>
+          </w:rPr>
+          <w:t>19</w:t>
+        </w:r>
+      </w:fldSimple>
       <w:r>
         <w:rPr>
           <w:noProof/>
@@ -7522,7 +7243,7 @@
                     </pic:cNvPicPr>
                   </pic:nvPicPr>
                   <pic:blipFill>
-                    <a:blip r:embed="rId29">
+                    <a:blip r:embed="rId28">
                       <a:extLst>
                         <a:ext uri="{28A0092B-C50C-407E-A947-70E740481C1C}">
                           <a14:useLocalDpi xmlns:a14="http://schemas.microsoft.com/office/drawing/2010/main" val="0"/>
@@ -7565,27 +7286,14 @@
       <w:r>
         <w:t xml:space="preserve">Figure </w:t>
       </w:r>
-      <w:r>
-        <w:fldChar w:fldCharType="begin"/>
-      </w:r>
-      <w:r>
-        <w:instrText xml:space="preserve"> SEQ Figure \* ARABIC </w:instrText>
-      </w:r>
-      <w:r>
-        <w:fldChar w:fldCharType="separate"/>
-      </w:r>
-      <w:r>
-        <w:rPr>
-          <w:noProof/>
-        </w:rPr>
-        <w:t>20</w:t>
-      </w:r>
-      <w:r>
-        <w:rPr>
-          <w:noProof/>
-        </w:rPr>
-        <w:fldChar w:fldCharType="end"/>
-      </w:r>
+      <w:fldSimple w:instr=" SEQ Figure \* ARABIC ">
+        <w:r>
+          <w:rPr>
+            <w:noProof/>
+          </w:rPr>
+          <w:t>20</w:t>
+        </w:r>
+      </w:fldSimple>
       <w:r>
         <w:rPr>
           <w:noProof/>
@@ -7625,7 +7333,7 @@
                     </pic:cNvPicPr>
                   </pic:nvPicPr>
                   <pic:blipFill>
-                    <a:blip r:embed="rId30" cstate="print">
+                    <a:blip r:embed="rId29" cstate="print">
                       <a:extLst>
                         <a:ext uri="{28A0092B-C50C-407E-A947-70E740481C1C}">
                           <a14:useLocalDpi xmlns:a14="http://schemas.microsoft.com/office/drawing/2010/main" val="0"/>
@@ -7759,7 +7467,13 @@
         </w:numPr>
       </w:pPr>
       <w:r>
-        <w:t xml:space="preserve">Cette fonction prend trois int en paramètre et les calculs. Le calcul est le suivant : qt * unit + supp = total </w:t>
+        <w:t xml:space="preserve">Cette fonction prend trois int en paramètre et les calculs. Le calcul est </w:t>
+      </w:r>
+      <w:r>
+        <w:t xml:space="preserve">le suivant : qt * unit + supp = </w:t>
+      </w:r>
+      <w:r>
+        <w:t xml:space="preserve">total </w:t>
       </w:r>
       <w:r>
         <w:br/>
@@ -7870,10 +7584,510 @@
         </w:numPr>
       </w:pPr>
       <w:r>
-        <w:t>Cette fonction sert à envoyer une requête à la base de donnée avec la requête en paramètre.</w:t>
+        <w:t xml:space="preserve">Cette fonction sert à envoyer une requête à la base de </w:t>
+      </w:r>
+      <w:r>
+        <w:t>données avec la requête passée en paramètre. Cette fonction est plutôt utilisé dans des boucles quand certain paramètre ont besoin d’être indenté.</w:t>
+      </w:r>
+    </w:p>
+    <w:p>
+      <w:pPr>
+        <w:pStyle w:val="Paragraphedeliste"/>
+        <w:numPr>
+          <w:ilvl w:val="0"/>
+          <w:numId w:val="8"/>
+        </w:numPr>
+      </w:pPr>
+      <w:r>
+        <w:t>GetQuotation($idUser) :</w:t>
+      </w:r>
+    </w:p>
+    <w:p>
+      <w:pPr>
+        <w:pStyle w:val="Paragraphedeliste"/>
+        <w:numPr>
+          <w:ilvl w:val="1"/>
+          <w:numId w:val="8"/>
+        </w:numPr>
+      </w:pPr>
+      <w:r>
+        <w:t>Cette requête récupère les devis lié à un utilisateur grâce à l’id de celui-ci. Elle est utilisée dans la page mesdevis.php pour afficher les requêtes appartenant à l’utilisateur connecté.</w:t>
+      </w:r>
+    </w:p>
+    <w:p>
+      <w:pPr>
+        <w:pStyle w:val="Paragraphedeliste"/>
+        <w:numPr>
+          <w:ilvl w:val="0"/>
+          <w:numId w:val="8"/>
+        </w:numPr>
+      </w:pPr>
+      <w:r>
+        <w:t>CheckQuotation($idUser, $idQuotation) :</w:t>
+      </w:r>
+    </w:p>
+    <w:p>
+      <w:pPr>
+        <w:pStyle w:val="Paragraphedeliste"/>
+        <w:numPr>
+          <w:ilvl w:val="1"/>
+          <w:numId w:val="8"/>
+        </w:numPr>
+      </w:pPr>
+      <w:r>
+        <w:t>Cette requête fait un SELECT de tous les devis dont l’id du client est lié à l’id du devis. Elle est utilisé pour vérifier si le devis qu’un utilisateur connecté essaie de supprimer lui appartient ou pas et il retourne un booléen selon la réponse.</w:t>
+      </w:r>
+    </w:p>
+    <w:p>
+      <w:pPr>
+        <w:pStyle w:val="Paragraphedeliste"/>
+        <w:numPr>
+          <w:ilvl w:val="0"/>
+          <w:numId w:val="8"/>
+        </w:numPr>
+      </w:pPr>
+      <w:r>
+        <w:lastRenderedPageBreak/>
+        <w:t>DeleteQuotation($idQuotation) :</w:t>
+      </w:r>
+    </w:p>
+    <w:p>
+      <w:pPr>
+        <w:pStyle w:val="Paragraphedeliste"/>
+        <w:numPr>
+          <w:ilvl w:val="1"/>
+          <w:numId w:val="8"/>
+        </w:numPr>
+      </w:pPr>
+      <w:r>
+        <w:t>Cette fonction sert à supprimer un devis. Pour cela, cette fonction envois 3 requêtes.</w:t>
+      </w:r>
+    </w:p>
+    <w:p>
+      <w:pPr>
+        <w:pStyle w:val="Paragraphedeliste"/>
+        <w:numPr>
+          <w:ilvl w:val="2"/>
+          <w:numId w:val="8"/>
+        </w:numPr>
+      </w:pPr>
+      <w:r>
+        <w:t xml:space="preserve">La première est </w:t>
+      </w:r>
+      <w:r>
+        <w:t>pour supprimer les options de ma base</w:t>
+      </w:r>
+      <w:r>
+        <w:t xml:space="preserve"> </w:t>
+      </w:r>
+      <w:r>
+        <w:t>liée</w:t>
+      </w:r>
+      <w:r>
+        <w:t xml:space="preserve"> au devis à supprimer</w:t>
+      </w:r>
+      <w:r>
+        <w:t>.</w:t>
+      </w:r>
+    </w:p>
+    <w:p>
+      <w:pPr>
+        <w:pStyle w:val="Paragraphedeliste"/>
+        <w:numPr>
+          <w:ilvl w:val="2"/>
+          <w:numId w:val="8"/>
+        </w:numPr>
+      </w:pPr>
+      <w:r>
+        <w:t xml:space="preserve">La deuxième est </w:t>
+      </w:r>
+      <w:r>
+        <w:t>utilisée</w:t>
+      </w:r>
+      <w:r>
+        <w:t xml:space="preserve"> pour supprimer les détails liés au devis</w:t>
+      </w:r>
+    </w:p>
+    <w:p>
+      <w:pPr>
+        <w:pStyle w:val="Paragraphedeliste"/>
+        <w:numPr>
+          <w:ilvl w:val="2"/>
+          <w:numId w:val="8"/>
+        </w:numPr>
+      </w:pPr>
+      <w:r>
+        <w:t>Finalement le troisième est pour supprimer le devis en question.</w:t>
+      </w:r>
+    </w:p>
+    <w:p>
+      <w:pPr>
+        <w:pStyle w:val="Paragraphedeliste"/>
+        <w:numPr>
+          <w:ilvl w:val="1"/>
+          <w:numId w:val="8"/>
+        </w:numPr>
+      </w:pPr>
+      <w:r>
+        <w:t xml:space="preserve">Ces requêtes doivent être </w:t>
+      </w:r>
+      <w:r>
+        <w:t>exécutées</w:t>
+      </w:r>
+      <w:r>
+        <w:t xml:space="preserve"> </w:t>
+      </w:r>
+      <w:r>
+        <w:t>dans cet ordre pour question</w:t>
+      </w:r>
+      <w:r>
+        <w:t xml:space="preserve"> de liaison</w:t>
+      </w:r>
+      <w:r>
+        <w:t>.</w:t>
+      </w:r>
+    </w:p>
+    <w:p>
+      <w:pPr>
+        <w:pStyle w:val="Paragraphedeliste"/>
+        <w:numPr>
+          <w:ilvl w:val="0"/>
+          <w:numId w:val="8"/>
+        </w:numPr>
+      </w:pPr>
+      <w:r>
+        <w:t>UpdateQuotation($idQuot, $tot) :</w:t>
+      </w:r>
+    </w:p>
+    <w:p>
+      <w:pPr>
+        <w:pStyle w:val="Paragraphedeliste"/>
+        <w:numPr>
+          <w:ilvl w:val="1"/>
+          <w:numId w:val="8"/>
+        </w:numPr>
+      </w:pPr>
+      <w:r>
+        <w:t>Cette fonction sert à modifier les données d’un devis en prenant l’id du devi</w:t>
+      </w:r>
+      <w:r>
+        <w:t>s et la nouvelle somme du devis en paramètre.</w:t>
+      </w:r>
+    </w:p>
+    <w:p>
+      <w:pPr>
+        <w:pStyle w:val="Paragraphedeliste"/>
+        <w:numPr>
+          <w:ilvl w:val="0"/>
+          <w:numId w:val="8"/>
+        </w:numPr>
+      </w:pPr>
+      <w:r>
+        <w:t>GetOptions() :</w:t>
+      </w:r>
+    </w:p>
+    <w:p>
+      <w:pPr>
+        <w:pStyle w:val="Paragraphedeliste"/>
+        <w:numPr>
+          <w:ilvl w:val="1"/>
+          <w:numId w:val="8"/>
+        </w:numPr>
+      </w:pPr>
+      <w:r>
+        <w:t>Cette fonction envoi</w:t>
+      </w:r>
+      <w:r>
+        <w:t>e</w:t>
+      </w:r>
+      <w:r>
+        <w:t xml:space="preserve"> une requête à la base de donnée et récupère les données d’un select. </w:t>
+      </w:r>
+      <w:r>
+        <w:t>La fonction</w:t>
+      </w:r>
+      <w:r>
+        <w:t xml:space="preserve"> </w:t>
+      </w:r>
+      <w:r>
+        <w:t>renvoi</w:t>
+      </w:r>
+      <w:r>
+        <w:t xml:space="preserve"> ensuite les données dans le return.</w:t>
+      </w:r>
+    </w:p>
+    <w:p>
+      <w:pPr>
+        <w:pStyle w:val="Paragraphedeliste"/>
+        <w:numPr>
+          <w:ilvl w:val="0"/>
+          <w:numId w:val="8"/>
+        </w:numPr>
+      </w:pPr>
+      <w:r>
+        <w:t>UpdateOption(</w:t>
+      </w:r>
+      <w:r>
+        <w:t>$idOption, $desc, $prix, $pm3</w:t>
+      </w:r>
+      <w:r>
+        <w:t>) :</w:t>
+      </w:r>
+    </w:p>
+    <w:p>
+      <w:pPr>
+        <w:pStyle w:val="Paragraphedeliste"/>
+        <w:numPr>
+          <w:ilvl w:val="1"/>
+          <w:numId w:val="8"/>
+        </w:numPr>
+      </w:pPr>
+      <w:r>
+        <w:t xml:space="preserve">Cette fonction </w:t>
+      </w:r>
+      <w:r>
+        <w:t>envoie</w:t>
+      </w:r>
+      <w:r>
+        <w:t xml:space="preserve"> une requête d’update à la base de donnée. Elle sert à modifier les informations d’une option en passant en paramètre l’id de l’option à modifier, la nouvelle description de l’option, le prix en supplément et le prix par M</w:t>
+      </w:r>
+      <w:r>
+        <w:rPr>
+          <w:vertAlign w:val="superscript"/>
+        </w:rPr>
+        <w:t>3</w:t>
+      </w:r>
+      <w:r>
+        <w:t>.</w:t>
+      </w:r>
+    </w:p>
+    <w:p>
+      <w:pPr>
+        <w:pStyle w:val="Paragraphedeliste"/>
+        <w:numPr>
+          <w:ilvl w:val="0"/>
+          <w:numId w:val="8"/>
+        </w:numPr>
+      </w:pPr>
+      <w:r>
+        <w:t>GetOptionById($idOption) :</w:t>
+      </w:r>
+    </w:p>
+    <w:p>
+      <w:pPr>
+        <w:pStyle w:val="Paragraphedeliste"/>
+        <w:numPr>
+          <w:ilvl w:val="1"/>
+          <w:numId w:val="8"/>
+        </w:numPr>
+      </w:pPr>
+      <w:r>
+        <w:t>Cette fonction envoi</w:t>
+      </w:r>
+      <w:r>
+        <w:t>e</w:t>
+      </w:r>
+      <w:r>
+        <w:t xml:space="preserve"> une requête select à la base de donnée en passant en précisant l’id de l’option à afficher. Cette fonction est utilisée pour la modification de cette option. On récupère les données de l’option pour afficher les données précédentes dans les champs de modification</w:t>
+      </w:r>
+      <w:r>
+        <w:t>.</w:t>
+      </w:r>
+    </w:p>
+    <w:p>
+      <w:pPr>
+        <w:pStyle w:val="Paragraphedeliste"/>
+        <w:numPr>
+          <w:ilvl w:val="0"/>
+          <w:numId w:val="8"/>
+        </w:numPr>
+      </w:pPr>
+      <w:r>
+        <w:t>DeleteOption</w:t>
+      </w:r>
+      <w:r>
+        <w:t>($idOption) :</w:t>
+      </w:r>
+    </w:p>
+    <w:p>
+      <w:pPr>
+        <w:pStyle w:val="Paragraphedeliste"/>
+        <w:numPr>
+          <w:ilvl w:val="1"/>
+          <w:numId w:val="8"/>
+        </w:numPr>
+      </w:pPr>
+      <w:r>
+        <w:t>Cette fonction envoi</w:t>
+      </w:r>
+      <w:r>
+        <w:t>e</w:t>
+      </w:r>
+      <w:r>
+        <w:t xml:space="preserve"> une requête delete à la base de données en précisant l’id de l’option à supprimer</w:t>
+      </w:r>
+      <w:r>
+        <w:t xml:space="preserve">. Cette fonction est utilisée par l’administrateur </w:t>
+      </w:r>
+      <w:r>
+        <w:t xml:space="preserve">pour supprimer </w:t>
       </w:r>
       <w:bookmarkStart w:id="44" w:name="_GoBack"/>
       <w:bookmarkEnd w:id="44"/>
+      <w:r>
+        <w:t>uniquement lorsqu’il gère les options.</w:t>
+      </w:r>
+    </w:p>
+    <w:p>
+      <w:pPr>
+        <w:pStyle w:val="Paragraphedeliste"/>
+        <w:numPr>
+          <w:ilvl w:val="0"/>
+          <w:numId w:val="8"/>
+        </w:numPr>
+      </w:pPr>
+      <w:r>
+        <w:t>CreateOption($description, $supp, $pm3) :</w:t>
+      </w:r>
+    </w:p>
+    <w:p>
+      <w:pPr>
+        <w:pStyle w:val="Paragraphedeliste"/>
+        <w:numPr>
+          <w:ilvl w:val="1"/>
+          <w:numId w:val="8"/>
+        </w:numPr>
+      </w:pPr>
+      <w:r>
+        <w:t>Cette fonction envoi</w:t>
+      </w:r>
+      <w:r>
+        <w:t>e</w:t>
+      </w:r>
+      <w:r>
+        <w:t xml:space="preserve"> une requête insert into à la base de données, en passant les données de l’insert en paramètre. La fonction prend en paramètre la description de l’option, son prix supplément et le prix par M</w:t>
+      </w:r>
+      <w:r>
+        <w:rPr>
+          <w:vertAlign w:val="superscript"/>
+        </w:rPr>
+        <w:t>3</w:t>
+      </w:r>
+      <w:r>
+        <w:t>.</w:t>
+      </w:r>
+      <w:r>
+        <w:t xml:space="preserve"> Cette fonction est utilisée par l’administrateur lors de la création d’une nouvelle option.</w:t>
+      </w:r>
+    </w:p>
+    <w:p>
+      <w:pPr>
+        <w:pStyle w:val="Paragraphedeliste"/>
+        <w:numPr>
+          <w:ilvl w:val="0"/>
+          <w:numId w:val="8"/>
+        </w:numPr>
+      </w:pPr>
+      <w:r>
+        <w:t>AddDetails($lieu, $volume, $surface, $poids, $distance, $idDevis)</w:t>
+      </w:r>
+      <w:r>
+        <w:t> :</w:t>
+      </w:r>
+    </w:p>
+    <w:p>
+      <w:pPr>
+        <w:pStyle w:val="Paragraphedeliste"/>
+        <w:numPr>
+          <w:ilvl w:val="1"/>
+          <w:numId w:val="8"/>
+        </w:numPr>
+      </w:pPr>
+      <w:r>
+        <w:t>Cette fonction envoie une requête insert into à la base de données en passant en paramètre le lieu du déménagement, le volume total des meubles à transporter, la surface total de l’endroit, le poids total des meubles, la distance à parcourir jusqu’à la nouvelle adresse (en km) et l’id du devis auquel les détails doivent être ajoutés.</w:t>
+      </w:r>
+      <w:r>
+        <w:t xml:space="preserve"> Cette fonction est appelé lors de la création d’un</w:t>
+      </w:r>
+      <w:r>
+        <w:t xml:space="preserve"> devis pour ajouter les détails au devis.</w:t>
+      </w:r>
+    </w:p>
+    <w:p/>
+    <w:p/>
+    <w:p>
+      <w:pPr>
+        <w:pStyle w:val="Paragraphedeliste"/>
+        <w:numPr>
+          <w:ilvl w:val="0"/>
+          <w:numId w:val="8"/>
+        </w:numPr>
+      </w:pPr>
+      <w:r>
+        <w:t>UpdateDetails</w:t>
+      </w:r>
+      <w:r>
+        <w:t>($lieu, $totalm3, $surface, $poids, $distance, $idDevis)</w:t>
+      </w:r>
+      <w:r>
+        <w:t> :</w:t>
+      </w:r>
+    </w:p>
+    <w:p>
+      <w:pPr>
+        <w:pStyle w:val="Paragraphedeliste"/>
+        <w:numPr>
+          <w:ilvl w:val="1"/>
+          <w:numId w:val="8"/>
+        </w:numPr>
+      </w:pPr>
+      <w:r>
+        <w:t>Cette fonction envoie une requête update à la base de données en envoyant les nouvelles informations précisées en paramètre de la fonction et en choisissant le devis grâce à son devis.</w:t>
+      </w:r>
+      <w:r>
+        <w:t xml:space="preserve"> Cette fonction est utilisée par un utilisateur lorsqu’il veut modifier les détails de son devis.</w:t>
+      </w:r>
+    </w:p>
+    <w:p>
+      <w:r>
+        <w:t>Command.php (php) :</w:t>
+      </w:r>
+    </w:p>
+    <w:p>
+      <w:pPr>
+        <w:pStyle w:val="Paragraphedeliste"/>
+        <w:numPr>
+          <w:ilvl w:val="0"/>
+          <w:numId w:val="9"/>
+        </w:numPr>
+      </w:pPr>
+      <w:r>
+        <w:t>GetForfait() :</w:t>
+      </w:r>
+    </w:p>
+    <w:p>
+      <w:pPr>
+        <w:pStyle w:val="Paragraphedeliste"/>
+        <w:numPr>
+          <w:ilvl w:val="1"/>
+          <w:numId w:val="9"/>
+        </w:numPr>
+      </w:pPr>
+      <w:r>
+        <w:t>Cette fonction récupère les forfaits disponible dans la base données grâce à un select. Cette fonction est utilisé quand on veut afficher les forfaits disponible dans un select</w:t>
+      </w:r>
+      <w:r>
+        <w:t>.</w:t>
+      </w:r>
+    </w:p>
+    <w:p>
+      <w:pPr>
+        <w:pStyle w:val="Paragraphedeliste"/>
+        <w:numPr>
+          <w:ilvl w:val="0"/>
+          <w:numId w:val="9"/>
+        </w:numPr>
+      </w:pPr>
     </w:p>
     <w:p>
       <w:pPr>
@@ -7902,8 +8116,8 @@
     </w:p>
     <w:p/>
     <w:sectPr>
-      <w:headerReference w:type="default" r:id="rId31"/>
-      <w:footerReference w:type="default" r:id="rId32"/>
+      <w:headerReference w:type="default" r:id="rId30"/>
+      <w:footerReference w:type="default" r:id="rId31"/>
       <w:pgSz w:w="11906" w:h="16838"/>
       <w:pgMar w:top="1417" w:right="1417" w:bottom="1417" w:left="1417" w:header="708" w:footer="708" w:gutter="0"/>
       <w:pgNumType w:start="0"/>
@@ -7916,7 +8130,7 @@
 </file>
 
 <file path=word/endnotes.xml><?xml version="1.0" encoding="utf-8"?>
-<w:endnotes xmlns:wpc="http://schemas.microsoft.com/office/word/2010/wordprocessingCanvas" xmlns:mc="http://schemas.openxmlformats.org/markup-compatibility/2006" xmlns:o="urn:schemas-microsoft-com:office:office" xmlns:r="http://schemas.openxmlformats.org/officeDocument/2006/relationships" xmlns:m="http://schemas.openxmlformats.org/officeDocument/2006/math" xmlns:v="urn:schemas-microsoft-com:vml" xmlns:wp14="http://schemas.microsoft.com/office/word/2010/wordprocessingDrawing" xmlns:wp="http://schemas.openxmlformats.org/drawingml/2006/wordprocessingDrawing" xmlns:w10="urn:schemas-microsoft-com:office:word" xmlns:w="http://schemas.openxmlformats.org/wordprocessingml/2006/main" xmlns:w14="http://schemas.microsoft.com/office/word/2010/wordml" xmlns:wpg="http://schemas.microsoft.com/office/word/2010/wordprocessingGroup" xmlns:wpi="http://schemas.microsoft.com/office/word/2010/wordprocessingInk" xmlns:wne="http://schemas.microsoft.com/office/word/2006/wordml" xmlns:wps="http://schemas.microsoft.com/office/word/2010/wordprocessingShape" mc:Ignorable="w14 wp14">
+<w:endnotes xmlns:wpc="http://schemas.microsoft.com/office/word/2010/wordprocessingCanvas" xmlns:mc="http://schemas.openxmlformats.org/markup-compatibility/2006" xmlns:o="urn:schemas-microsoft-com:office:office" xmlns:r="http://schemas.openxmlformats.org/officeDocument/2006/relationships" xmlns:m="http://schemas.openxmlformats.org/officeDocument/2006/math" xmlns:v="urn:schemas-microsoft-com:vml" xmlns:wp14="http://schemas.microsoft.com/office/word/2010/wordprocessingDrawing" xmlns:wp="http://schemas.openxmlformats.org/drawingml/2006/wordprocessingDrawing" xmlns:w10="urn:schemas-microsoft-com:office:word" xmlns:w="http://schemas.openxmlformats.org/wordprocessingml/2006/main" xmlns:w14="http://schemas.microsoft.com/office/word/2010/wordml" xmlns:w15="http://schemas.microsoft.com/office/word/2012/wordml" xmlns:wpg="http://schemas.microsoft.com/office/word/2010/wordprocessingGroup" xmlns:wpi="http://schemas.microsoft.com/office/word/2010/wordprocessingInk" xmlns:wne="http://schemas.microsoft.com/office/word/2006/wordml" xmlns:wps="http://schemas.microsoft.com/office/word/2010/wordprocessingShape" mc:Ignorable="w14 w15 wp14">
   <w:endnote w:type="separator" w:id="-1">
     <w:p>
       <w:pPr>
@@ -7941,7 +8155,7 @@
 </file>
 
 <file path=word/footer1.xml><?xml version="1.0" encoding="utf-8"?>
-<w:ftr xmlns:wpc="http://schemas.microsoft.com/office/word/2010/wordprocessingCanvas" xmlns:mc="http://schemas.openxmlformats.org/markup-compatibility/2006" xmlns:o="urn:schemas-microsoft-com:office:office" xmlns:r="http://schemas.openxmlformats.org/officeDocument/2006/relationships" xmlns:m="http://schemas.openxmlformats.org/officeDocument/2006/math" xmlns:v="urn:schemas-microsoft-com:vml" xmlns:wp14="http://schemas.microsoft.com/office/word/2010/wordprocessingDrawing" xmlns:wp="http://schemas.openxmlformats.org/drawingml/2006/wordprocessingDrawing" xmlns:w10="urn:schemas-microsoft-com:office:word" xmlns:w="http://schemas.openxmlformats.org/wordprocessingml/2006/main" xmlns:w14="http://schemas.microsoft.com/office/word/2010/wordml" xmlns:wpg="http://schemas.microsoft.com/office/word/2010/wordprocessingGroup" xmlns:wpi="http://schemas.microsoft.com/office/word/2010/wordprocessingInk" xmlns:wne="http://schemas.microsoft.com/office/word/2006/wordml" xmlns:wps="http://schemas.microsoft.com/office/word/2010/wordprocessingShape" mc:Ignorable="w14 wp14">
+<w:ftr xmlns:wpc="http://schemas.microsoft.com/office/word/2010/wordprocessingCanvas" xmlns:mc="http://schemas.openxmlformats.org/markup-compatibility/2006" xmlns:o="urn:schemas-microsoft-com:office:office" xmlns:r="http://schemas.openxmlformats.org/officeDocument/2006/relationships" xmlns:m="http://schemas.openxmlformats.org/officeDocument/2006/math" xmlns:v="urn:schemas-microsoft-com:vml" xmlns:wp14="http://schemas.microsoft.com/office/word/2010/wordprocessingDrawing" xmlns:wp="http://schemas.openxmlformats.org/drawingml/2006/wordprocessingDrawing" xmlns:w10="urn:schemas-microsoft-com:office:word" xmlns:w="http://schemas.openxmlformats.org/wordprocessingml/2006/main" xmlns:w14="http://schemas.microsoft.com/office/word/2010/wordml" xmlns:w15="http://schemas.microsoft.com/office/word/2012/wordml" xmlns:wpg="http://schemas.microsoft.com/office/word/2010/wordprocessingGroup" xmlns:wpi="http://schemas.microsoft.com/office/word/2010/wordprocessingInk" xmlns:wne="http://schemas.microsoft.com/office/word/2006/wordml" xmlns:wps="http://schemas.microsoft.com/office/word/2010/wordprocessingShape" mc:Ignorable="w14 w15 wp14">
   <w:sdt>
     <w:sdtPr>
       <w:id w:val="-406926418"/>
@@ -7950,7 +8164,6 @@
         <w:docPartUnique/>
       </w:docPartObj>
     </w:sdtPr>
-    <w:sdtEndPr/>
     <w:sdtContent>
       <w:sdt>
         <w:sdtPr>
@@ -7960,7 +8173,6 @@
             <w:docPartUnique/>
           </w:docPartObj>
         </w:sdtPr>
-        <w:sdtEndPr/>
         <w:sdtContent>
           <w:p>
             <w:pPr>
@@ -8002,7 +8214,7 @@
                 <w:bCs/>
                 <w:noProof/>
               </w:rPr>
-              <w:t>16</w:t>
+              <w:t>15</w:t>
             </w:r>
             <w:r>
               <w:rPr>
@@ -8047,7 +8259,7 @@
                 <w:bCs/>
                 <w:noProof/>
               </w:rPr>
-              <w:t>16</w:t>
+              <w:t>18</w:t>
             </w:r>
             <w:r>
               <w:rPr>
@@ -8074,7 +8286,7 @@
 </file>
 
 <file path=word/footnotes.xml><?xml version="1.0" encoding="utf-8"?>
-<w:footnotes xmlns:wpc="http://schemas.microsoft.com/office/word/2010/wordprocessingCanvas" xmlns:mc="http://schemas.openxmlformats.org/markup-compatibility/2006" xmlns:o="urn:schemas-microsoft-com:office:office" xmlns:r="http://schemas.openxmlformats.org/officeDocument/2006/relationships" xmlns:m="http://schemas.openxmlformats.org/officeDocument/2006/math" xmlns:v="urn:schemas-microsoft-com:vml" xmlns:wp14="http://schemas.microsoft.com/office/word/2010/wordprocessingDrawing" xmlns:wp="http://schemas.openxmlformats.org/drawingml/2006/wordprocessingDrawing" xmlns:w10="urn:schemas-microsoft-com:office:word" xmlns:w="http://schemas.openxmlformats.org/wordprocessingml/2006/main" xmlns:w14="http://schemas.microsoft.com/office/word/2010/wordml" xmlns:wpg="http://schemas.microsoft.com/office/word/2010/wordprocessingGroup" xmlns:wpi="http://schemas.microsoft.com/office/word/2010/wordprocessingInk" xmlns:wne="http://schemas.microsoft.com/office/word/2006/wordml" xmlns:wps="http://schemas.microsoft.com/office/word/2010/wordprocessingShape" mc:Ignorable="w14 wp14">
+<w:footnotes xmlns:wpc="http://schemas.microsoft.com/office/word/2010/wordprocessingCanvas" xmlns:mc="http://schemas.openxmlformats.org/markup-compatibility/2006" xmlns:o="urn:schemas-microsoft-com:office:office" xmlns:r="http://schemas.openxmlformats.org/officeDocument/2006/relationships" xmlns:m="http://schemas.openxmlformats.org/officeDocument/2006/math" xmlns:v="urn:schemas-microsoft-com:vml" xmlns:wp14="http://schemas.microsoft.com/office/word/2010/wordprocessingDrawing" xmlns:wp="http://schemas.openxmlformats.org/drawingml/2006/wordprocessingDrawing" xmlns:w10="urn:schemas-microsoft-com:office:word" xmlns:w="http://schemas.openxmlformats.org/wordprocessingml/2006/main" xmlns:w14="http://schemas.microsoft.com/office/word/2010/wordml" xmlns:w15="http://schemas.microsoft.com/office/word/2012/wordml" xmlns:wpg="http://schemas.microsoft.com/office/word/2010/wordprocessingGroup" xmlns:wpi="http://schemas.microsoft.com/office/word/2010/wordprocessingInk" xmlns:wne="http://schemas.microsoft.com/office/word/2006/wordml" xmlns:wps="http://schemas.microsoft.com/office/word/2010/wordprocessingShape" mc:Ignorable="w14 w15 wp14">
   <w:footnote w:type="separator" w:id="-1">
     <w:p>
       <w:pPr>
@@ -8099,7 +8311,7 @@
 </file>
 
 <file path=word/header1.xml><?xml version="1.0" encoding="utf-8"?>
-<w:hdr xmlns:wpc="http://schemas.microsoft.com/office/word/2010/wordprocessingCanvas" xmlns:mc="http://schemas.openxmlformats.org/markup-compatibility/2006" xmlns:o="urn:schemas-microsoft-com:office:office" xmlns:r="http://schemas.openxmlformats.org/officeDocument/2006/relationships" xmlns:m="http://schemas.openxmlformats.org/officeDocument/2006/math" xmlns:v="urn:schemas-microsoft-com:vml" xmlns:wp14="http://schemas.microsoft.com/office/word/2010/wordprocessingDrawing" xmlns:wp="http://schemas.openxmlformats.org/drawingml/2006/wordprocessingDrawing" xmlns:w10="urn:schemas-microsoft-com:office:word" xmlns:w="http://schemas.openxmlformats.org/wordprocessingml/2006/main" xmlns:w14="http://schemas.microsoft.com/office/word/2010/wordml" xmlns:wpg="http://schemas.microsoft.com/office/word/2010/wordprocessingGroup" xmlns:wpi="http://schemas.microsoft.com/office/word/2010/wordprocessingInk" xmlns:wne="http://schemas.microsoft.com/office/word/2006/wordml" xmlns:wps="http://schemas.microsoft.com/office/word/2010/wordprocessingShape" mc:Ignorable="w14 wp14">
+<w:hdr xmlns:wpc="http://schemas.microsoft.com/office/word/2010/wordprocessingCanvas" xmlns:mc="http://schemas.openxmlformats.org/markup-compatibility/2006" xmlns:o="urn:schemas-microsoft-com:office:office" xmlns:r="http://schemas.openxmlformats.org/officeDocument/2006/relationships" xmlns:m="http://schemas.openxmlformats.org/officeDocument/2006/math" xmlns:v="urn:schemas-microsoft-com:vml" xmlns:wp14="http://schemas.microsoft.com/office/word/2010/wordprocessingDrawing" xmlns:wp="http://schemas.openxmlformats.org/drawingml/2006/wordprocessingDrawing" xmlns:w10="urn:schemas-microsoft-com:office:word" xmlns:w="http://schemas.openxmlformats.org/wordprocessingml/2006/main" xmlns:w14="http://schemas.microsoft.com/office/word/2010/wordml" xmlns:w15="http://schemas.microsoft.com/office/word/2012/wordml" xmlns:wpg="http://schemas.microsoft.com/office/word/2010/wordprocessingGroup" xmlns:wpi="http://schemas.microsoft.com/office/word/2010/wordprocessingInk" xmlns:wne="http://schemas.microsoft.com/office/word/2006/wordml" xmlns:wps="http://schemas.microsoft.com/office/word/2010/wordprocessingShape" mc:Ignorable="w14 w15 wp14">
   <w:p>
     <w:pPr>
       <w:pStyle w:val="En-tte"/>
@@ -8136,8 +8348,8 @@
 </file>
 
 <file path=word/numbering.xml><?xml version="1.0" encoding="utf-8"?>
-<w:numbering xmlns:wpc="http://schemas.microsoft.com/office/word/2010/wordprocessingCanvas" xmlns:mc="http://schemas.openxmlformats.org/markup-compatibility/2006" xmlns:o="urn:schemas-microsoft-com:office:office" xmlns:r="http://schemas.openxmlformats.org/officeDocument/2006/relationships" xmlns:m="http://schemas.openxmlformats.org/officeDocument/2006/math" xmlns:v="urn:schemas-microsoft-com:vml" xmlns:wp14="http://schemas.microsoft.com/office/word/2010/wordprocessingDrawing" xmlns:wp="http://schemas.openxmlformats.org/drawingml/2006/wordprocessingDrawing" xmlns:w10="urn:schemas-microsoft-com:office:word" xmlns:w="http://schemas.openxmlformats.org/wordprocessingml/2006/main" xmlns:w14="http://schemas.microsoft.com/office/word/2010/wordml" xmlns:wpg="http://schemas.microsoft.com/office/word/2010/wordprocessingGroup" xmlns:wpi="http://schemas.microsoft.com/office/word/2010/wordprocessingInk" xmlns:wne="http://schemas.microsoft.com/office/word/2006/wordml" xmlns:wps="http://schemas.microsoft.com/office/word/2010/wordprocessingShape" mc:Ignorable="w14 wp14">
-  <w:abstractNum w:abstractNumId="0">
+<w:numbering xmlns:wpc="http://schemas.microsoft.com/office/word/2010/wordprocessingCanvas" xmlns:mc="http://schemas.openxmlformats.org/markup-compatibility/2006" xmlns:o="urn:schemas-microsoft-com:office:office" xmlns:r="http://schemas.openxmlformats.org/officeDocument/2006/relationships" xmlns:m="http://schemas.openxmlformats.org/officeDocument/2006/math" xmlns:v="urn:schemas-microsoft-com:vml" xmlns:wp14="http://schemas.microsoft.com/office/word/2010/wordprocessingDrawing" xmlns:wp="http://schemas.openxmlformats.org/drawingml/2006/wordprocessingDrawing" xmlns:w10="urn:schemas-microsoft-com:office:word" xmlns:w="http://schemas.openxmlformats.org/wordprocessingml/2006/main" xmlns:w14="http://schemas.microsoft.com/office/word/2010/wordml" xmlns:w15="http://schemas.microsoft.com/office/word/2012/wordml" xmlns:wpg="http://schemas.microsoft.com/office/word/2010/wordprocessingGroup" xmlns:wpi="http://schemas.microsoft.com/office/word/2010/wordprocessingInk" xmlns:wne="http://schemas.microsoft.com/office/word/2006/wordml" xmlns:wps="http://schemas.microsoft.com/office/word/2010/wordprocessingShape" mc:Ignorable="w14 w15 wp14">
+  <w:abstractNum w:abstractNumId="0" w15:restartNumberingAfterBreak="0">
     <w:nsid w:val="026D4718"/>
     <w:multiLevelType w:val="hybridMultilevel"/>
     <w:tmpl w:val="7276B186"/>
@@ -8250,10 +8462,10 @@
       </w:rPr>
     </w:lvl>
   </w:abstractNum>
-  <w:abstractNum w:abstractNumId="1">
-    <w:nsid w:val="26635A63"/>
+  <w:abstractNum w:abstractNumId="1" w15:restartNumberingAfterBreak="0">
+    <w:nsid w:val="238C6347"/>
     <w:multiLevelType w:val="hybridMultilevel"/>
-    <w:tmpl w:val="AEF2E5FC"/>
+    <w:tmpl w:val="ED986DE0"/>
     <w:lvl w:ilvl="0" w:tplc="100C0001">
       <w:start w:val="1"/>
       <w:numFmt w:val="bullet"/>
@@ -8278,6 +8490,119 @@
         <w:rFonts w:ascii="Courier New" w:hAnsi="Courier New" w:cs="Courier New" w:hint="default"/>
       </w:rPr>
     </w:lvl>
+    <w:lvl w:ilvl="2" w:tplc="100C0005" w:tentative="1">
+      <w:start w:val="1"/>
+      <w:numFmt w:val="bullet"/>
+      <w:lvlText w:val=""/>
+      <w:lvlJc w:val="left"/>
+      <w:pPr>
+        <w:ind w:left="2160" w:hanging="360"/>
+      </w:pPr>
+      <w:rPr>
+        <w:rFonts w:ascii="Wingdings" w:hAnsi="Wingdings" w:hint="default"/>
+      </w:rPr>
+    </w:lvl>
+    <w:lvl w:ilvl="3" w:tplc="100C0001" w:tentative="1">
+      <w:start w:val="1"/>
+      <w:numFmt w:val="bullet"/>
+      <w:lvlText w:val=""/>
+      <w:lvlJc w:val="left"/>
+      <w:pPr>
+        <w:ind w:left="2880" w:hanging="360"/>
+      </w:pPr>
+      <w:rPr>
+        <w:rFonts w:ascii="Symbol" w:hAnsi="Symbol" w:hint="default"/>
+      </w:rPr>
+    </w:lvl>
+    <w:lvl w:ilvl="4" w:tplc="100C0003" w:tentative="1">
+      <w:start w:val="1"/>
+      <w:numFmt w:val="bullet"/>
+      <w:lvlText w:val="o"/>
+      <w:lvlJc w:val="left"/>
+      <w:pPr>
+        <w:ind w:left="3600" w:hanging="360"/>
+      </w:pPr>
+      <w:rPr>
+        <w:rFonts w:ascii="Courier New" w:hAnsi="Courier New" w:cs="Courier New" w:hint="default"/>
+      </w:rPr>
+    </w:lvl>
+    <w:lvl w:ilvl="5" w:tplc="100C0005" w:tentative="1">
+      <w:start w:val="1"/>
+      <w:numFmt w:val="bullet"/>
+      <w:lvlText w:val=""/>
+      <w:lvlJc w:val="left"/>
+      <w:pPr>
+        <w:ind w:left="4320" w:hanging="360"/>
+      </w:pPr>
+      <w:rPr>
+        <w:rFonts w:ascii="Wingdings" w:hAnsi="Wingdings" w:hint="default"/>
+      </w:rPr>
+    </w:lvl>
+    <w:lvl w:ilvl="6" w:tplc="100C0001" w:tentative="1">
+      <w:start w:val="1"/>
+      <w:numFmt w:val="bullet"/>
+      <w:lvlText w:val=""/>
+      <w:lvlJc w:val="left"/>
+      <w:pPr>
+        <w:ind w:left="5040" w:hanging="360"/>
+      </w:pPr>
+      <w:rPr>
+        <w:rFonts w:ascii="Symbol" w:hAnsi="Symbol" w:hint="default"/>
+      </w:rPr>
+    </w:lvl>
+    <w:lvl w:ilvl="7" w:tplc="100C0003" w:tentative="1">
+      <w:start w:val="1"/>
+      <w:numFmt w:val="bullet"/>
+      <w:lvlText w:val="o"/>
+      <w:lvlJc w:val="left"/>
+      <w:pPr>
+        <w:ind w:left="5760" w:hanging="360"/>
+      </w:pPr>
+      <w:rPr>
+        <w:rFonts w:ascii="Courier New" w:hAnsi="Courier New" w:cs="Courier New" w:hint="default"/>
+      </w:rPr>
+    </w:lvl>
+    <w:lvl w:ilvl="8" w:tplc="100C0005" w:tentative="1">
+      <w:start w:val="1"/>
+      <w:numFmt w:val="bullet"/>
+      <w:lvlText w:val=""/>
+      <w:lvlJc w:val="left"/>
+      <w:pPr>
+        <w:ind w:left="6480" w:hanging="360"/>
+      </w:pPr>
+      <w:rPr>
+        <w:rFonts w:ascii="Wingdings" w:hAnsi="Wingdings" w:hint="default"/>
+      </w:rPr>
+    </w:lvl>
+  </w:abstractNum>
+  <w:abstractNum w:abstractNumId="2" w15:restartNumberingAfterBreak="0">
+    <w:nsid w:val="26635A63"/>
+    <w:multiLevelType w:val="hybridMultilevel"/>
+    <w:tmpl w:val="AEF2E5FC"/>
+    <w:lvl w:ilvl="0" w:tplc="100C0001">
+      <w:start w:val="1"/>
+      <w:numFmt w:val="bullet"/>
+      <w:lvlText w:val=""/>
+      <w:lvlJc w:val="left"/>
+      <w:pPr>
+        <w:ind w:left="720" w:hanging="360"/>
+      </w:pPr>
+      <w:rPr>
+        <w:rFonts w:ascii="Symbol" w:hAnsi="Symbol" w:hint="default"/>
+      </w:rPr>
+    </w:lvl>
+    <w:lvl w:ilvl="1" w:tplc="100C0003">
+      <w:start w:val="1"/>
+      <w:numFmt w:val="bullet"/>
+      <w:lvlText w:val="o"/>
+      <w:lvlJc w:val="left"/>
+      <w:pPr>
+        <w:ind w:left="1440" w:hanging="360"/>
+      </w:pPr>
+      <w:rPr>
+        <w:rFonts w:ascii="Courier New" w:hAnsi="Courier New" w:cs="Courier New" w:hint="default"/>
+      </w:rPr>
+    </w:lvl>
     <w:lvl w:ilvl="2" w:tplc="100C0005">
       <w:start w:val="1"/>
       <w:numFmt w:val="bullet"/>
@@ -8363,7 +8688,7 @@
       </w:rPr>
     </w:lvl>
   </w:abstractNum>
-  <w:abstractNum w:abstractNumId="2">
+  <w:abstractNum w:abstractNumId="3" w15:restartNumberingAfterBreak="0">
     <w:nsid w:val="328A19D9"/>
     <w:multiLevelType w:val="hybridMultilevel"/>
     <w:tmpl w:val="B3789CAA"/>
@@ -8476,7 +8801,7 @@
       </w:rPr>
     </w:lvl>
   </w:abstractNum>
-  <w:abstractNum w:abstractNumId="3">
+  <w:abstractNum w:abstractNumId="4" w15:restartNumberingAfterBreak="0">
     <w:nsid w:val="3BE9199B"/>
     <w:multiLevelType w:val="hybridMultilevel"/>
     <w:tmpl w:val="0FE4E556"/>
@@ -8589,7 +8914,7 @@
       </w:rPr>
     </w:lvl>
   </w:abstractNum>
-  <w:abstractNum w:abstractNumId="4">
+  <w:abstractNum w:abstractNumId="5" w15:restartNumberingAfterBreak="0">
     <w:nsid w:val="48F52F1F"/>
     <w:multiLevelType w:val="hybridMultilevel"/>
     <w:tmpl w:val="DB749C76"/>
@@ -8702,7 +9027,7 @@
       </w:rPr>
     </w:lvl>
   </w:abstractNum>
-  <w:abstractNum w:abstractNumId="5">
+  <w:abstractNum w:abstractNumId="6" w15:restartNumberingAfterBreak="0">
     <w:nsid w:val="4EAA09ED"/>
     <w:multiLevelType w:val="hybridMultilevel"/>
     <w:tmpl w:val="F9282EBC"/>
@@ -8742,7 +9067,7 @@
         <w:rFonts w:ascii="Wingdings" w:hAnsi="Wingdings" w:hint="default"/>
       </w:rPr>
     </w:lvl>
-    <w:lvl w:ilvl="3" w:tplc="100C0001" w:tentative="1">
+    <w:lvl w:ilvl="3" w:tplc="100C0001">
       <w:start w:val="1"/>
       <w:numFmt w:val="bullet"/>
       <w:lvlText w:val=""/>
@@ -8815,7 +9140,7 @@
       </w:rPr>
     </w:lvl>
   </w:abstractNum>
-  <w:abstractNum w:abstractNumId="6">
+  <w:abstractNum w:abstractNumId="7" w15:restartNumberingAfterBreak="0">
     <w:nsid w:val="58FF69AC"/>
     <w:multiLevelType w:val="hybridMultilevel"/>
     <w:tmpl w:val="87A8B398"/>
@@ -8928,7 +9253,7 @@
       </w:rPr>
     </w:lvl>
   </w:abstractNum>
-  <w:abstractNum w:abstractNumId="7">
+  <w:abstractNum w:abstractNumId="8" w15:restartNumberingAfterBreak="0">
     <w:nsid w:val="6ABE418A"/>
     <w:multiLevelType w:val="hybridMultilevel"/>
     <w:tmpl w:val="FC74716E"/>
@@ -9042,34 +9367,37 @@
     </w:lvl>
   </w:abstractNum>
   <w:num w:numId="1">
+    <w:abstractNumId w:val="4"/>
+  </w:num>
+  <w:num w:numId="2">
+    <w:abstractNumId w:val="7"/>
+  </w:num>
+  <w:num w:numId="3">
+    <w:abstractNumId w:val="2"/>
+  </w:num>
+  <w:num w:numId="4">
+    <w:abstractNumId w:val="8"/>
+  </w:num>
+  <w:num w:numId="5">
     <w:abstractNumId w:val="3"/>
   </w:num>
-  <w:num w:numId="2">
-    <w:abstractNumId w:val="6"/>
-  </w:num>
-  <w:num w:numId="3">
-    <w:abstractNumId w:val="1"/>
-  </w:num>
-  <w:num w:numId="4">
-    <w:abstractNumId w:val="7"/>
-  </w:num>
-  <w:num w:numId="5">
-    <w:abstractNumId w:val="2"/>
-  </w:num>
   <w:num w:numId="6">
-    <w:abstractNumId w:val="4"/>
+    <w:abstractNumId w:val="5"/>
   </w:num>
   <w:num w:numId="7">
     <w:abstractNumId w:val="0"/>
   </w:num>
   <w:num w:numId="8">
-    <w:abstractNumId w:val="5"/>
+    <w:abstractNumId w:val="6"/>
+  </w:num>
+  <w:num w:numId="9">
+    <w:abstractNumId w:val="1"/>
   </w:num>
 </w:numbering>
 </file>
 
 <file path=word/styles.xml><?xml version="1.0" encoding="utf-8"?>
-<w:styles xmlns:mc="http://schemas.openxmlformats.org/markup-compatibility/2006" xmlns:r="http://schemas.openxmlformats.org/officeDocument/2006/relationships" xmlns:w="http://schemas.openxmlformats.org/wordprocessingml/2006/main" xmlns:w14="http://schemas.microsoft.com/office/word/2010/wordml" mc:Ignorable="w14">
+<w:styles xmlns:mc="http://schemas.openxmlformats.org/markup-compatibility/2006" xmlns:r="http://schemas.openxmlformats.org/officeDocument/2006/relationships" xmlns:w="http://schemas.openxmlformats.org/wordprocessingml/2006/main" xmlns:w14="http://schemas.microsoft.com/office/word/2010/wordml" xmlns:w15="http://schemas.microsoft.com/office/word/2012/wordml" mc:Ignorable="w14 w15">
   <w:docDefaults>
     <w:rPrDefault>
       <w:rPr>
@@ -9085,665 +9413,378 @@
       </w:pPr>
     </w:pPrDefault>
   </w:docDefaults>
-  <w:latentStyles w:defLockedState="0" w:defUIPriority="99" w:defSemiHidden="1" w:defUnhideWhenUsed="1" w:defQFormat="0" w:count="267">
-    <w:lsdException w:name="Normal" w:semiHidden="0" w:uiPriority="0" w:unhideWhenUsed="0" w:qFormat="1"/>
-    <w:lsdException w:name="heading 1" w:semiHidden="0" w:uiPriority="9" w:unhideWhenUsed="0" w:qFormat="1"/>
-    <w:lsdException w:name="heading 2" w:uiPriority="9" w:qFormat="1"/>
-    <w:lsdException w:name="heading 3" w:uiPriority="9" w:qFormat="1"/>
-    <w:lsdException w:name="heading 4" w:uiPriority="9" w:qFormat="1"/>
-    <w:lsdException w:name="heading 5" w:uiPriority="9" w:qFormat="1"/>
-    <w:lsdException w:name="heading 6" w:uiPriority="9" w:qFormat="1"/>
-    <w:lsdException w:name="heading 7" w:uiPriority="9" w:qFormat="1"/>
-    <w:lsdException w:name="heading 8" w:uiPriority="9" w:qFormat="1"/>
-    <w:lsdException w:name="heading 9" w:uiPriority="9" w:qFormat="1"/>
-    <w:lsdException w:name="toc 1" w:uiPriority="39"/>
-    <w:lsdException w:name="toc 2" w:uiPriority="39"/>
-    <w:lsdException w:name="toc 3" w:uiPriority="39"/>
-    <w:lsdException w:name="toc 4" w:uiPriority="39"/>
-    <w:lsdException w:name="toc 5" w:uiPriority="39"/>
-    <w:lsdException w:name="toc 6" w:uiPriority="39"/>
-    <w:lsdException w:name="toc 7" w:uiPriority="39"/>
-    <w:lsdException w:name="toc 8" w:uiPriority="39"/>
-    <w:lsdException w:name="toc 9" w:uiPriority="39"/>
-    <w:lsdException w:name="caption" w:uiPriority="35" w:qFormat="1"/>
-    <w:lsdException w:name="Title" w:semiHidden="0" w:uiPriority="10" w:unhideWhenUsed="0" w:qFormat="1"/>
-    <w:lsdException w:name="Default Paragraph Font" w:uiPriority="1"/>
-    <w:lsdException w:name="Subtitle" w:semiHidden="0" w:uiPriority="11" w:unhideWhenUsed="0" w:qFormat="1"/>
-    <w:lsdException w:name="Strong" w:semiHidden="0" w:uiPriority="22" w:unhideWhenUsed="0" w:qFormat="1"/>
-    <w:lsdException w:name="Emphasis" w:semiHidden="0" w:uiPriority="20" w:unhideWhenUsed="0" w:qFormat="1"/>
-    <w:lsdException w:name="Table Grid" w:semiHidden="0" w:uiPriority="59" w:unhideWhenUsed="0"/>
-    <w:lsdException w:name="Placeholder Text" w:unhideWhenUsed="0"/>
-    <w:lsdException w:name="No Spacing" w:semiHidden="0" w:uiPriority="1" w:unhideWhenUsed="0" w:qFormat="1"/>
-    <w:lsdException w:name="Light Shading" w:semiHidden="0" w:uiPriority="60" w:unhideWhenUsed="0"/>
-    <w:lsdException w:name="Light List" w:semiHidden="0" w:uiPriority="61" w:unhideWhenUsed="0"/>
-    <w:lsdException w:name="Light Grid" w:semiHidden="0" w:uiPriority="62" w:unhideWhenUsed="0"/>
-    <w:lsdException w:name="Medium Shading 1" w:semiHidden="0" w:uiPriority="63" w:unhideWhenUsed="0"/>
-    <w:lsdException w:name="Medium Shading 2" w:semiHidden="0" w:uiPriority="64" w:unhideWhenUsed="0"/>
-    <w:lsdException w:name="Medium List 1" w:semiHidden="0" w:uiPriority="65" w:unhideWhenUsed="0"/>
-    <w:lsdException w:name="Medium List 2" w:semiHidden="0" w:uiPriority="66" w:unhideWhenUsed="0"/>
-    <w:lsdException w:name="Medium Grid 1" w:semiHidden="0" w:uiPriority="67" w:unhideWhenUsed="0"/>
-    <w:lsdException w:name="Medium Grid 2" w:semiHidden="0" w:uiPriority="68" w:unhideWhenUsed="0"/>
-    <w:lsdException w:name="Medium Grid 3" w:semiHidden="0" w:uiPriority="69" w:unhideWhenUsed="0"/>
-    <w:lsdException w:name="Dark List" w:semiHidden="0" w:uiPriority="70" w:unhideWhenUsed="0"/>
-    <w:lsdException w:name="Colorful Shading" w:semiHidden="0" w:uiPriority="71" w:unhideWhenUsed="0"/>
-    <w:lsdException w:name="Colorful List" w:semiHidden="0" w:uiPriority="72" w:unhideWhenUsed="0"/>
-    <w:lsdException w:name="Colorful Grid" w:semiHidden="0" w:uiPriority="73" w:unhideWhenUsed="0"/>
-    <w:lsdException w:name="Light Shading Accent 1" w:semiHidden="0" w:uiPriority="60" w:unhideWhenUsed="0"/>
-    <w:lsdException w:name="Light List Accent 1" w:semiHidden="0" w:uiPriority="61" w:unhideWhenUsed="0"/>
-    <w:lsdException w:name="Light Grid Accent 1" w:semiHidden="0" w:uiPriority="62" w:unhideWhenUsed="0"/>
-    <w:lsdException w:name="Medium Shading 1 Accent 1" w:semiHidden="0" w:uiPriority="63" w:unhideWhenUsed="0"/>
-    <w:lsdException w:name="Medium Shading 2 Accent 1" w:semiHidden="0" w:uiPriority="64" w:unhideWhenUsed="0"/>
-    <w:lsdException w:name="Medium List 1 Accent 1" w:semiHidden="0" w:uiPriority="65" w:unhideWhenUsed="0"/>
-    <w:lsdException w:name="Revision" w:unhideWhenUsed="0"/>
-    <w:lsdException w:name="List Paragraph" w:semiHidden="0" w:uiPriority="34" w:unhideWhenUsed="0" w:qFormat="1"/>
-    <w:lsdException w:name="Quote" w:semiHidden="0" w:uiPriority="29" w:unhideWhenUsed="0" w:qFormat="1"/>
-    <w:lsdException w:name="Intense Quote" w:semiHidden="0" w:uiPriority="30" w:unhideWhenUsed="0" w:qFormat="1"/>
-    <w:lsdException w:name="Medium List 2 Accent 1" w:semiHidden="0" w:uiPriority="66" w:unhideWhenUsed="0"/>
-    <w:lsdException w:name="Medium Grid 1 Accent 1" w:semiHidden="0" w:uiPriority="67" w:unhideWhenUsed="0"/>
-    <w:lsdException w:name="Medium Grid 2 Accent 1" w:semiHidden="0" w:uiPriority="68" w:unhideWhenUsed="0"/>
-    <w:lsdException w:name="Medium Grid 3 Accent 1" w:semiHidden="0" w:uiPriority="69" w:unhideWhenUsed="0"/>
-    <w:lsdException w:name="Dark List Accent 1" w:semiHidden="0" w:uiPriority="70" w:unhideWhenUsed="0"/>
-    <w:lsdException w:name="Colorful Shading Accent 1" w:semiHidden="0" w:uiPriority="71" w:unhideWhenUsed="0"/>
-    <w:lsdException w:name="Colorful List Accent 1" w:semiHidden="0" w:uiPriority="72" w:unhideWhenUsed="0"/>
-    <w:lsdException w:name="Colorful Grid Accent 1" w:semiHidden="0" w:uiPriority="73" w:unhideWhenUsed="0"/>
-    <w:lsdException w:name="Light Shading Accent 2" w:semiHidden="0" w:uiPriority="60" w:unhideWhenUsed="0"/>
-    <w:lsdException w:name="Light List Accent 2" w:semiHidden="0" w:uiPriority="61" w:unhideWhenUsed="0"/>
-    <w:lsdException w:name="Light Grid Accent 2" w:semiHidden="0" w:uiPriority="62" w:unhideWhenUsed="0"/>
-    <w:lsdException w:name="Medium Shading 1 Accent 2" w:semiHidden="0" w:uiPriority="63" w:unhideWhenUsed="0"/>
-    <w:lsdException w:name="Medium Shading 2 Accent 2" w:semiHidden="0" w:uiPriority="64" w:unhideWhenUsed="0"/>
-    <w:lsdException w:name="Medium List 1 Accent 2" w:semiHidden="0" w:uiPriority="65" w:unhideWhenUsed="0"/>
-    <w:lsdException w:name="Medium List 2 Accent 2" w:semiHidden="0" w:uiPriority="66" w:unhideWhenUsed="0"/>
-    <w:lsdException w:name="Medium Grid 1 Accent 2" w:semiHidden="0" w:uiPriority="67" w:unhideWhenUsed="0"/>
-    <w:lsdException w:name="Medium Grid 2 Accent 2" w:semiHidden="0" w:uiPriority="68" w:unhideWhenUsed="0"/>
-    <w:lsdException w:name="Medium Grid 3 Accent 2" w:semiHidden="0" w:uiPriority="69" w:unhideWhenUsed="0"/>
-    <w:lsdException w:name="Dark List Accent 2" w:semiHidden="0" w:uiPriority="70" w:unhideWhenUsed="0"/>
-    <w:lsdException w:name="Colorful Shading Accent 2" w:semiHidden="0" w:uiPriority="71" w:unhideWhenUsed="0"/>
-    <w:lsdException w:name="Colorful List Accent 2" w:semiHidden="0" w:uiPriority="72" w:unhideWhenUsed="0"/>
-    <w:lsdException w:name="Colorful Grid Accent 2" w:semiHidden="0" w:uiPriority="73" w:unhideWhenUsed="0"/>
-    <w:lsdException w:name="Light Shading Accent 3" w:semiHidden="0" w:uiPriority="60" w:unhideWhenUsed="0"/>
-    <w:lsdException w:name="Light List Accent 3" w:semiHidden="0" w:uiPriority="61" w:unhideWhenUsed="0"/>
-    <w:lsdException w:name="Light Grid Accent 3" w:semiHidden="0" w:uiPriority="62" w:unhideWhenUsed="0"/>
-    <w:lsdException w:name="Medium Shading 1 Accent 3" w:semiHidden="0" w:uiPriority="63" w:unhideWhenUsed="0"/>
-    <w:lsdException w:name="Medium Shading 2 Accent 3" w:semiHidden="0" w:uiPriority="64" w:unhideWhenUsed="0"/>
-    <w:lsdException w:name="Medium List 1 Accent 3" w:semiHidden="0" w:uiPriority="65" w:unhideWhenUsed="0"/>
-    <w:lsdException w:name="Medium List 2 Accent 3" w:semiHidden="0" w:uiPriority="66" w:unhideWhenUsed="0"/>
-    <w:lsdException w:name="Medium Grid 1 Accent 3" w:semiHidden="0" w:uiPriority="67" w:unhideWhenUsed="0"/>
-    <w:lsdException w:name="Medium Grid 2 Accent 3" w:semiHidden="0" w:uiPriority="68" w:unhideWhenUsed="0"/>
-    <w:lsdException w:name="Medium Grid 3 Accent 3" w:semiHidden="0" w:uiPriority="69" w:unhideWhenUsed="0"/>
-    <w:lsdException w:name="Dark List Accent 3" w:semiHidden="0" w:uiPriority="70" w:unhideWhenUsed="0"/>
-    <w:lsdException w:name="Colorful Shading Accent 3" w:semiHidden="0" w:uiPriority="71" w:unhideWhenUsed="0"/>
-    <w:lsdException w:name="Colorful List Accent 3" w:semiHidden="0" w:uiPriority="72" w:unhideWhenUsed="0"/>
-    <w:lsdException w:name="Colorful Grid Accent 3" w:semiHidden="0" w:uiPriority="73" w:unhideWhenUsed="0"/>
-    <w:lsdException w:name="Light Shading Accent 4" w:semiHidden="0" w:uiPriority="60" w:unhideWhenUsed="0"/>
-    <w:lsdException w:name="Light List Accent 4" w:semiHidden="0" w:uiPriority="61" w:unhideWhenUsed="0"/>
-    <w:lsdException w:name="Light Grid Accent 4" w:semiHidden="0" w:uiPriority="62" w:unhideWhenUsed="0"/>
-    <w:lsdException w:name="Medium Shading 1 Accent 4" w:semiHidden="0" w:uiPriority="63" w:unhideWhenUsed="0"/>
-    <w:lsdException w:name="Medium Shading 2 Accent 4" w:semiHidden="0" w:uiPriority="64" w:unhideWhenUsed="0"/>
-    <w:lsdException w:name="Medium List 1 Accent 4" w:semiHidden="0" w:uiPriority="65" w:unhideWhenUsed="0"/>
-    <w:lsdException w:name="Medium List 2 Accent 4" w:semiHidden="0" w:uiPriority="66" w:unhideWhenUsed="0"/>
-    <w:lsdException w:name="Medium Grid 1 Accent 4" w:semiHidden="0" w:uiPriority="67" w:unhideWhenUsed="0"/>
-    <w:lsdException w:name="Medium Grid 2 Accent 4" w:semiHidden="0" w:uiPriority="68" w:unhideWhenUsed="0"/>
-    <w:lsdException w:name="Medium Grid 3 Accent 4" w:semiHidden="0" w:uiPriority="69" w:unhideWhenUsed="0"/>
-    <w:lsdException w:name="Dark List Accent 4" w:semiHidden="0" w:uiPriority="70" w:unhideWhenUsed="0"/>
-    <w:lsdException w:name="Colorful Shading Accent 4" w:semiHidden="0" w:uiPriority="71" w:unhideWhenUsed="0"/>
-    <w:lsdException w:name="Colorful List Accent 4" w:semiHidden="0" w:uiPriority="72" w:unhideWhenUsed="0"/>
-    <w:lsdException w:name="Colorful Grid Accent 4" w:semiHidden="0" w:uiPriority="73" w:unhideWhenUsed="0"/>
-    <w:lsdException w:name="Light Shading Accent 5" w:semiHidden="0" w:uiPriority="60" w:unhideWhenUsed="0"/>
-    <w:lsdException w:name="Light List Accent 5" w:semiHidden="0" w:uiPriority="61" w:unhideWhenUsed="0"/>
-    <w:lsdException w:name="Light Grid Accent 5" w:semiHidden="0" w:uiPriority="62" w:unhideWhenUsed="0"/>
-    <w:lsdException w:name="Medium Shading 1 Accent 5" w:semiHidden="0" w:uiPriority="63" w:unhideWhenUsed="0"/>
-    <w:lsdException w:name="Medium Shading 2 Accent 5" w:semiHidden="0" w:uiPriority="64" w:unhideWhenUsed="0"/>
-    <w:lsdException w:name="Medium List 1 Accent 5" w:semiHidden="0" w:uiPriority="65" w:unhideWhenUsed="0"/>
-    <w:lsdException w:name="Medium List 2 Accent 5" w:semiHidden="0" w:uiPriority="66" w:unhideWhenUsed="0"/>
-    <w:lsdException w:name="Medium Grid 1 Accent 5" w:semiHidden="0" w:uiPriority="67" w:unhideWhenUsed="0"/>
-    <w:lsdException w:name="Medium Grid 2 Accent 5" w:semiHidden="0" w:uiPriority="68" w:unhideWhenUsed="0"/>
-    <w:lsdException w:name="Medium Grid 3 Accent 5" w:semiHidden="0" w:uiPriority="69" w:unhideWhenUsed="0"/>
-    <w:lsdException w:name="Dark List Accent 5" w:semiHidden="0" w:uiPriority="70" w:unhideWhenUsed="0"/>
-    <w:lsdException w:name="Colorful Shading Accent 5" w:semiHidden="0" w:uiPriority="71" w:unhideWhenUsed="0"/>
-    <w:lsdException w:name="Colorful List Accent 5" w:semiHidden="0" w:uiPriority="72" w:unhideWhenUsed="0"/>
-    <w:lsdException w:name="Colorful Grid Accent 5" w:semiHidden="0" w:uiPriority="73" w:unhideWhenUsed="0"/>
-    <w:lsdException w:name="Light Shading Accent 6" w:semiHidden="0" w:uiPriority="60" w:unhideWhenUsed="0"/>
-    <w:lsdException w:name="Light List Accent 6" w:semiHidden="0" w:uiPriority="61" w:unhideWhenUsed="0"/>
-    <w:lsdException w:name="Light Grid Accent 6" w:semiHidden="0" w:uiPriority="62" w:unhideWhenUsed="0"/>
-    <w:lsdException w:name="Medium Shading 1 Accent 6" w:semiHidden="0" w:uiPriority="63" w:unhideWhenUsed="0"/>
-    <w:lsdException w:name="Medium Shading 2 Accent 6" w:semiHidden="0" w:uiPriority="64" w:unhideWhenUsed="0"/>
-    <w:lsdException w:name="Medium List 1 Accent 6" w:semiHidden="0" w:uiPriority="65" w:unhideWhenUsed="0"/>
-    <w:lsdException w:name="Medium List 2 Accent 6" w:semiHidden="0" w:uiPriority="66" w:unhideWhenUsed="0"/>
-    <w:lsdException w:name="Medium Grid 1 Accent 6" w:semiHidden="0" w:uiPriority="67" w:unhideWhenUsed="0"/>
-    <w:lsdException w:name="Medium Grid 2 Accent 6" w:semiHidden="0" w:uiPriority="68" w:unhideWhenUsed="0"/>
-    <w:lsdException w:name="Medium Grid 3 Accent 6" w:semiHidden="0" w:uiPriority="69" w:unhideWhenUsed="0"/>
-    <w:lsdException w:name="Dark List Accent 6" w:semiHidden="0" w:uiPriority="70" w:unhideWhenUsed="0"/>
-    <w:lsdException w:name="Colorful Shading Accent 6" w:semiHidden="0" w:uiPriority="71" w:unhideWhenUsed="0"/>
-    <w:lsdException w:name="Colorful List Accent 6" w:semiHidden="0" w:uiPriority="72" w:unhideWhenUsed="0"/>
-    <w:lsdException w:name="Colorful Grid Accent 6" w:semiHidden="0" w:uiPriority="73" w:unhideWhenUsed="0"/>
-    <w:lsdException w:name="Subtle Emphasis" w:semiHidden="0" w:uiPriority="19" w:unhideWhenUsed="0" w:qFormat="1"/>
-    <w:lsdException w:name="Intense Emphasis" w:semiHidden="0" w:uiPriority="21" w:unhideWhenUsed="0" w:qFormat="1"/>
-    <w:lsdException w:name="Subtle Reference" w:semiHidden="0" w:uiPriority="31" w:unhideWhenUsed="0" w:qFormat="1"/>
-    <w:lsdException w:name="Intense Reference" w:semiHidden="0" w:uiPriority="32" w:unhideWhenUsed="0" w:qFormat="1"/>
-    <w:lsdException w:name="Book Title" w:semiHidden="0" w:uiPriority="33" w:unhideWhenUsed="0" w:qFormat="1"/>
-    <w:lsdException w:name="Bibliography" w:uiPriority="37"/>
-    <w:lsdException w:name="TOC Heading" w:uiPriority="39" w:qFormat="1"/>
-  </w:latentStyles>
-  <w:style w:type="paragraph" w:default="1" w:styleId="Normal">
-    <w:name w:val="Normal"/>
-    <w:qFormat/>
-    <w:rsid w:val="00A34C76"/>
-    <w:pPr>
-      <w:jc w:val="both"/>
-    </w:pPr>
-    <w:rPr>
-      <w:sz w:val="24"/>
-    </w:rPr>
-  </w:style>
-  <w:style w:type="paragraph" w:styleId="Titre1">
-    <w:name w:val="heading 1"/>
-    <w:basedOn w:val="Normal"/>
-    <w:next w:val="Normal"/>
-    <w:link w:val="Titre1Car"/>
-    <w:uiPriority w:val="9"/>
-    <w:qFormat/>
-    <w:rsid w:val="00C210F1"/>
-    <w:pPr>
-      <w:keepNext/>
-      <w:keepLines/>
-      <w:spacing w:before="480" w:after="0"/>
-      <w:outlineLvl w:val="0"/>
-    </w:pPr>
-    <w:rPr>
-      <w:rFonts w:asciiTheme="majorHAnsi" w:eastAsiaTheme="majorEastAsia" w:hAnsiTheme="majorHAnsi" w:cstheme="majorBidi"/>
-      <w:b/>
-      <w:bCs/>
-      <w:color w:val="71941A" w:themeColor="accent1" w:themeShade="BF"/>
-      <w:sz w:val="28"/>
-      <w:szCs w:val="28"/>
-    </w:rPr>
-  </w:style>
-  <w:style w:type="paragraph" w:styleId="Titre2">
-    <w:name w:val="heading 2"/>
-    <w:basedOn w:val="Normal"/>
-    <w:next w:val="Normal"/>
-    <w:link w:val="Titre2Car"/>
-    <w:uiPriority w:val="9"/>
-    <w:unhideWhenUsed/>
-    <w:qFormat/>
-    <w:rsid w:val="00F8004A"/>
-    <w:pPr>
-      <w:keepNext/>
-      <w:keepLines/>
-      <w:spacing w:before="200" w:after="0"/>
-      <w:outlineLvl w:val="1"/>
-    </w:pPr>
-    <w:rPr>
-      <w:rFonts w:asciiTheme="majorHAnsi" w:eastAsiaTheme="majorEastAsia" w:hAnsiTheme="majorHAnsi" w:cstheme="majorBidi"/>
-      <w:b/>
-      <w:bCs/>
-      <w:color w:val="98C723" w:themeColor="accent1"/>
-      <w:sz w:val="26"/>
-      <w:szCs w:val="26"/>
-    </w:rPr>
-  </w:style>
-  <w:style w:type="paragraph" w:styleId="Titre3">
-    <w:name w:val="heading 3"/>
-    <w:basedOn w:val="Normal"/>
-    <w:next w:val="Normal"/>
-    <w:link w:val="Titre3Car"/>
-    <w:uiPriority w:val="9"/>
-    <w:unhideWhenUsed/>
-    <w:qFormat/>
-    <w:rsid w:val="00C30AF2"/>
-    <w:pPr>
-      <w:keepNext/>
-      <w:keepLines/>
-      <w:spacing w:before="200" w:after="0"/>
-      <w:outlineLvl w:val="2"/>
-    </w:pPr>
-    <w:rPr>
-      <w:rFonts w:asciiTheme="majorHAnsi" w:eastAsiaTheme="majorEastAsia" w:hAnsiTheme="majorHAnsi" w:cstheme="majorBidi"/>
-      <w:b/>
-      <w:bCs/>
-      <w:color w:val="98C723" w:themeColor="accent1"/>
-    </w:rPr>
-  </w:style>
-  <w:style w:type="character" w:default="1" w:styleId="Policepardfaut">
-    <w:name w:val="Default Paragraph Font"/>
-    <w:uiPriority w:val="1"/>
-    <w:semiHidden/>
-    <w:unhideWhenUsed/>
-  </w:style>
-  <w:style w:type="table" w:default="1" w:styleId="TableauNormal">
-    <w:name w:val="Normal Table"/>
-    <w:uiPriority w:val="99"/>
-    <w:semiHidden/>
-    <w:unhideWhenUsed/>
-    <w:tblPr>
-      <w:tblInd w:w="0" w:type="dxa"/>
-      <w:tblCellMar>
-        <w:top w:w="0" w:type="dxa"/>
-        <w:left w:w="108" w:type="dxa"/>
-        <w:bottom w:w="0" w:type="dxa"/>
-        <w:right w:w="108" w:type="dxa"/>
-      </w:tblCellMar>
-    </w:tblPr>
-  </w:style>
-  <w:style w:type="numbering" w:default="1" w:styleId="Aucuneliste">
-    <w:name w:val="No List"/>
-    <w:uiPriority w:val="99"/>
-    <w:semiHidden/>
-    <w:unhideWhenUsed/>
-  </w:style>
-  <w:style w:type="paragraph" w:styleId="Sansinterligne">
-    <w:name w:val="No Spacing"/>
-    <w:link w:val="SansinterligneCar"/>
-    <w:uiPriority w:val="1"/>
-    <w:qFormat/>
-    <w:rsid w:val="00151201"/>
-    <w:pPr>
-      <w:spacing w:after="0" w:line="240" w:lineRule="auto"/>
-    </w:pPr>
-    <w:rPr>
-      <w:rFonts w:eastAsiaTheme="minorEastAsia"/>
-      <w:lang w:eastAsia="fr-CH"/>
-    </w:rPr>
-  </w:style>
-  <w:style w:type="character" w:customStyle="1" w:styleId="SansinterligneCar">
-    <w:name w:val="Sans interligne Car"/>
-    <w:basedOn w:val="Policepardfaut"/>
-    <w:link w:val="Sansinterligne"/>
-    <w:uiPriority w:val="1"/>
-    <w:rsid w:val="00151201"/>
-    <w:rPr>
-      <w:rFonts w:eastAsiaTheme="minorEastAsia"/>
-      <w:lang w:eastAsia="fr-CH"/>
-    </w:rPr>
-  </w:style>
-  <w:style w:type="paragraph" w:styleId="Textedebulles">
-    <w:name w:val="Balloon Text"/>
-    <w:basedOn w:val="Normal"/>
-    <w:link w:val="TextedebullesCar"/>
-    <w:uiPriority w:val="99"/>
-    <w:semiHidden/>
-    <w:unhideWhenUsed/>
-    <w:rsid w:val="00151201"/>
-    <w:pPr>
-      <w:spacing w:after="0" w:line="240" w:lineRule="auto"/>
-    </w:pPr>
-    <w:rPr>
-      <w:rFonts w:ascii="Tahoma" w:hAnsi="Tahoma" w:cs="Tahoma"/>
-      <w:sz w:val="16"/>
-      <w:szCs w:val="16"/>
-    </w:rPr>
-  </w:style>
-  <w:style w:type="character" w:customStyle="1" w:styleId="TextedebullesCar">
-    <w:name w:val="Texte de bulles Car"/>
-    <w:basedOn w:val="Policepardfaut"/>
-    <w:link w:val="Textedebulles"/>
-    <w:uiPriority w:val="99"/>
-    <w:semiHidden/>
-    <w:rsid w:val="00151201"/>
-    <w:rPr>
-      <w:rFonts w:ascii="Tahoma" w:hAnsi="Tahoma" w:cs="Tahoma"/>
-      <w:sz w:val="16"/>
-      <w:szCs w:val="16"/>
-    </w:rPr>
-  </w:style>
-  <w:style w:type="character" w:customStyle="1" w:styleId="Titre1Car">
-    <w:name w:val="Titre 1 Car"/>
-    <w:basedOn w:val="Policepardfaut"/>
-    <w:link w:val="Titre1"/>
-    <w:uiPriority w:val="9"/>
-    <w:rsid w:val="00C210F1"/>
-    <w:rPr>
-      <w:rFonts w:asciiTheme="majorHAnsi" w:eastAsiaTheme="majorEastAsia" w:hAnsiTheme="majorHAnsi" w:cstheme="majorBidi"/>
-      <w:b/>
-      <w:bCs/>
-      <w:color w:val="71941A" w:themeColor="accent1" w:themeShade="BF"/>
-      <w:sz w:val="28"/>
-      <w:szCs w:val="28"/>
-    </w:rPr>
-  </w:style>
-  <w:style w:type="paragraph" w:styleId="En-ttedetabledesmatires">
-    <w:name w:val="TOC Heading"/>
-    <w:basedOn w:val="Titre1"/>
-    <w:next w:val="Normal"/>
-    <w:uiPriority w:val="39"/>
-    <w:semiHidden/>
-    <w:unhideWhenUsed/>
-    <w:qFormat/>
-    <w:rsid w:val="00C210F1"/>
-    <w:pPr>
-      <w:outlineLvl w:val="9"/>
-    </w:pPr>
-    <w:rPr>
-      <w:lang w:eastAsia="fr-CH"/>
-    </w:rPr>
-  </w:style>
-  <w:style w:type="character" w:customStyle="1" w:styleId="Titre2Car">
-    <w:name w:val="Titre 2 Car"/>
-    <w:basedOn w:val="Policepardfaut"/>
-    <w:link w:val="Titre2"/>
-    <w:uiPriority w:val="9"/>
-    <w:rsid w:val="00F8004A"/>
-    <w:rPr>
-      <w:rFonts w:asciiTheme="majorHAnsi" w:eastAsiaTheme="majorEastAsia" w:hAnsiTheme="majorHAnsi" w:cstheme="majorBidi"/>
-      <w:b/>
-      <w:bCs/>
-      <w:color w:val="98C723" w:themeColor="accent1"/>
-      <w:sz w:val="26"/>
-      <w:szCs w:val="26"/>
-    </w:rPr>
-  </w:style>
-  <w:style w:type="paragraph" w:styleId="En-tte">
-    <w:name w:val="header"/>
-    <w:basedOn w:val="Normal"/>
-    <w:link w:val="En-tteCar"/>
-    <w:uiPriority w:val="99"/>
-    <w:unhideWhenUsed/>
-    <w:rsid w:val="006D3712"/>
-    <w:pPr>
-      <w:tabs>
-        <w:tab w:val="center" w:pos="4536"/>
-        <w:tab w:val="right" w:pos="9072"/>
-      </w:tabs>
-      <w:spacing w:after="0" w:line="240" w:lineRule="auto"/>
-    </w:pPr>
-  </w:style>
-  <w:style w:type="character" w:customStyle="1" w:styleId="En-tteCar">
-    <w:name w:val="En-tête Car"/>
-    <w:basedOn w:val="Policepardfaut"/>
-    <w:link w:val="En-tte"/>
-    <w:uiPriority w:val="99"/>
-    <w:rsid w:val="006D3712"/>
-  </w:style>
-  <w:style w:type="paragraph" w:styleId="Pieddepage">
-    <w:name w:val="footer"/>
-    <w:basedOn w:val="Normal"/>
-    <w:link w:val="PieddepageCar"/>
-    <w:uiPriority w:val="99"/>
-    <w:unhideWhenUsed/>
-    <w:rsid w:val="006D3712"/>
-    <w:pPr>
-      <w:tabs>
-        <w:tab w:val="center" w:pos="4536"/>
-        <w:tab w:val="right" w:pos="9072"/>
-      </w:tabs>
-      <w:spacing w:after="0" w:line="240" w:lineRule="auto"/>
-    </w:pPr>
-  </w:style>
-  <w:style w:type="character" w:customStyle="1" w:styleId="PieddepageCar">
-    <w:name w:val="Pied de page Car"/>
-    <w:basedOn w:val="Policepardfaut"/>
-    <w:link w:val="Pieddepage"/>
-    <w:uiPriority w:val="99"/>
-    <w:rsid w:val="006D3712"/>
-  </w:style>
-  <w:style w:type="paragraph" w:styleId="TM1">
-    <w:name w:val="toc 1"/>
-    <w:basedOn w:val="Normal"/>
-    <w:next w:val="Normal"/>
-    <w:autoRedefine/>
-    <w:uiPriority w:val="39"/>
-    <w:unhideWhenUsed/>
-    <w:rsid w:val="003574EB"/>
-    <w:pPr>
-      <w:spacing w:after="100"/>
-    </w:pPr>
-  </w:style>
-  <w:style w:type="paragraph" w:styleId="TM2">
-    <w:name w:val="toc 2"/>
-    <w:basedOn w:val="Normal"/>
-    <w:next w:val="Normal"/>
-    <w:autoRedefine/>
-    <w:uiPriority w:val="39"/>
-    <w:unhideWhenUsed/>
-    <w:rsid w:val="003574EB"/>
-    <w:pPr>
-      <w:spacing w:after="100"/>
-      <w:ind w:left="220"/>
-    </w:pPr>
-  </w:style>
-  <w:style w:type="character" w:styleId="Lienhypertexte">
-    <w:name w:val="Hyperlink"/>
-    <w:basedOn w:val="Policepardfaut"/>
-    <w:uiPriority w:val="99"/>
-    <w:unhideWhenUsed/>
-    <w:rsid w:val="003574EB"/>
-    <w:rPr>
-      <w:color w:val="26CBEC" w:themeColor="hyperlink"/>
-      <w:u w:val="single"/>
-    </w:rPr>
-  </w:style>
-  <w:style w:type="paragraph" w:styleId="Paragraphedeliste">
-    <w:name w:val="List Paragraph"/>
-    <w:basedOn w:val="Normal"/>
-    <w:uiPriority w:val="34"/>
-    <w:qFormat/>
-    <w:rsid w:val="003574EB"/>
-    <w:pPr>
-      <w:ind w:left="720"/>
-      <w:contextualSpacing/>
-    </w:pPr>
-  </w:style>
-  <w:style w:type="character" w:customStyle="1" w:styleId="Titre3Car">
-    <w:name w:val="Titre 3 Car"/>
-    <w:basedOn w:val="Policepardfaut"/>
-    <w:link w:val="Titre3"/>
-    <w:uiPriority w:val="9"/>
-    <w:rsid w:val="00C30AF2"/>
-    <w:rPr>
-      <w:rFonts w:asciiTheme="majorHAnsi" w:eastAsiaTheme="majorEastAsia" w:hAnsiTheme="majorHAnsi" w:cstheme="majorBidi"/>
-      <w:b/>
-      <w:bCs/>
-      <w:color w:val="98C723" w:themeColor="accent1"/>
-    </w:rPr>
-  </w:style>
-  <w:style w:type="paragraph" w:styleId="TM3">
-    <w:name w:val="toc 3"/>
-    <w:basedOn w:val="Normal"/>
-    <w:next w:val="Normal"/>
-    <w:autoRedefine/>
-    <w:uiPriority w:val="39"/>
-    <w:unhideWhenUsed/>
-    <w:rsid w:val="00A34C76"/>
-    <w:pPr>
-      <w:spacing w:after="100"/>
-      <w:ind w:left="440"/>
-    </w:pPr>
-  </w:style>
-  <w:style w:type="paragraph" w:styleId="Lgende">
-    <w:name w:val="caption"/>
-    <w:basedOn w:val="Normal"/>
-    <w:next w:val="Normal"/>
-    <w:uiPriority w:val="35"/>
-    <w:unhideWhenUsed/>
-    <w:qFormat/>
-    <w:rsid w:val="00E119BE"/>
-    <w:pPr>
-      <w:spacing w:line="240" w:lineRule="auto"/>
-    </w:pPr>
-    <w:rPr>
-      <w:b/>
-      <w:bCs/>
-      <w:color w:val="98C723" w:themeColor="accent1"/>
-      <w:sz w:val="18"/>
-      <w:szCs w:val="18"/>
-    </w:rPr>
-  </w:style>
-  <w:style w:type="paragraph" w:styleId="Tabledesillustrations">
-    <w:name w:val="table of figures"/>
-    <w:basedOn w:val="Normal"/>
-    <w:next w:val="Normal"/>
-    <w:uiPriority w:val="99"/>
-    <w:unhideWhenUsed/>
-    <w:rsid w:val="00931C06"/>
-    <w:pPr>
-      <w:spacing w:after="0"/>
-      <w:jc w:val="left"/>
-    </w:pPr>
-    <w:rPr>
-      <w:i/>
-      <w:iCs/>
-      <w:sz w:val="20"/>
-      <w:szCs w:val="20"/>
-    </w:rPr>
-  </w:style>
-</w:styles>
-</file>
-
-<file path=word/stylesWithEffects.xml><?xml version="1.0" encoding="utf-8"?>
-<w:styles xmlns:wpc="http://schemas.microsoft.com/office/word/2010/wordprocessingCanvas" xmlns:mc="http://schemas.openxmlformats.org/markup-compatibility/2006" xmlns:o="urn:schemas-microsoft-com:office:office" xmlns:r="http://schemas.openxmlformats.org/officeDocument/2006/relationships" xmlns:m="http://schemas.openxmlformats.org/officeDocument/2006/math" xmlns:v="urn:schemas-microsoft-com:vml" xmlns:wp14="http://schemas.microsoft.com/office/word/2010/wordprocessingDrawing" xmlns:wp="http://schemas.openxmlformats.org/drawingml/2006/wordprocessingDrawing" xmlns:w10="urn:schemas-microsoft-com:office:word" xmlns:w="http://schemas.openxmlformats.org/wordprocessingml/2006/main" xmlns:w14="http://schemas.microsoft.com/office/word/2010/wordml" xmlns:wpg="http://schemas.microsoft.com/office/word/2010/wordprocessingGroup" xmlns:wpi="http://schemas.microsoft.com/office/word/2010/wordprocessingInk" xmlns:wne="http://schemas.microsoft.com/office/word/2006/wordml" xmlns:wps="http://schemas.microsoft.com/office/word/2010/wordprocessingShape" mc:Ignorable="w14 wp14">
-  <w:docDefaults>
-    <w:rPrDefault>
-      <w:rPr>
-        <w:rFonts w:asciiTheme="minorHAnsi" w:eastAsiaTheme="minorHAnsi" w:hAnsiTheme="minorHAnsi" w:cstheme="minorBidi"/>
-        <w:sz w:val="22"/>
-        <w:szCs w:val="22"/>
-        <w:lang w:val="fr-CH" w:eastAsia="en-US" w:bidi="ar-SA"/>
-      </w:rPr>
-    </w:rPrDefault>
-    <w:pPrDefault>
-      <w:pPr>
-        <w:spacing w:after="200" w:line="276" w:lineRule="auto"/>
-      </w:pPr>
-    </w:pPrDefault>
-  </w:docDefaults>
-  <w:latentStyles w:defLockedState="0" w:defUIPriority="99" w:defSemiHidden="1" w:defUnhideWhenUsed="1" w:defQFormat="0" w:count="267">
-    <w:lsdException w:name="Normal" w:semiHidden="0" w:uiPriority="0" w:unhideWhenUsed="0" w:qFormat="1"/>
-    <w:lsdException w:name="heading 1" w:semiHidden="0" w:uiPriority="9" w:unhideWhenUsed="0" w:qFormat="1"/>
-    <w:lsdException w:name="heading 2" w:uiPriority="9" w:qFormat="1"/>
-    <w:lsdException w:name="heading 3" w:uiPriority="9" w:qFormat="1"/>
-    <w:lsdException w:name="heading 4" w:uiPriority="9" w:qFormat="1"/>
-    <w:lsdException w:name="heading 5" w:uiPriority="9" w:qFormat="1"/>
-    <w:lsdException w:name="heading 6" w:uiPriority="9" w:qFormat="1"/>
-    <w:lsdException w:name="heading 7" w:uiPriority="9" w:qFormat="1"/>
-    <w:lsdException w:name="heading 8" w:uiPriority="9" w:qFormat="1"/>
-    <w:lsdException w:name="heading 9" w:uiPriority="9" w:qFormat="1"/>
-    <w:lsdException w:name="toc 1" w:uiPriority="39"/>
-    <w:lsdException w:name="toc 2" w:uiPriority="39"/>
-    <w:lsdException w:name="toc 3" w:uiPriority="39"/>
-    <w:lsdException w:name="toc 4" w:uiPriority="39"/>
-    <w:lsdException w:name="toc 5" w:uiPriority="39"/>
-    <w:lsdException w:name="toc 6" w:uiPriority="39"/>
-    <w:lsdException w:name="toc 7" w:uiPriority="39"/>
-    <w:lsdException w:name="toc 8" w:uiPriority="39"/>
-    <w:lsdException w:name="toc 9" w:uiPriority="39"/>
-    <w:lsdException w:name="caption" w:uiPriority="35" w:qFormat="1"/>
-    <w:lsdException w:name="Title" w:semiHidden="0" w:uiPriority="10" w:unhideWhenUsed="0" w:qFormat="1"/>
-    <w:lsdException w:name="Default Paragraph Font" w:uiPriority="1"/>
-    <w:lsdException w:name="Subtitle" w:semiHidden="0" w:uiPriority="11" w:unhideWhenUsed="0" w:qFormat="1"/>
-    <w:lsdException w:name="Strong" w:semiHidden="0" w:uiPriority="22" w:unhideWhenUsed="0" w:qFormat="1"/>
-    <w:lsdException w:name="Emphasis" w:semiHidden="0" w:uiPriority="20" w:unhideWhenUsed="0" w:qFormat="1"/>
-    <w:lsdException w:name="Table Grid" w:semiHidden="0" w:uiPriority="59" w:unhideWhenUsed="0"/>
-    <w:lsdException w:name="Placeholder Text" w:unhideWhenUsed="0"/>
-    <w:lsdException w:name="No Spacing" w:semiHidden="0" w:uiPriority="1" w:unhideWhenUsed="0" w:qFormat="1"/>
-    <w:lsdException w:name="Light Shading" w:semiHidden="0" w:uiPriority="60" w:unhideWhenUsed="0"/>
-    <w:lsdException w:name="Light List" w:semiHidden="0" w:uiPriority="61" w:unhideWhenUsed="0"/>
-    <w:lsdException w:name="Light Grid" w:semiHidden="0" w:uiPriority="62" w:unhideWhenUsed="0"/>
-    <w:lsdException w:name="Medium Shading 1" w:semiHidden="0" w:uiPriority="63" w:unhideWhenUsed="0"/>
-    <w:lsdException w:name="Medium Shading 2" w:semiHidden="0" w:uiPriority="64" w:unhideWhenUsed="0"/>
-    <w:lsdException w:name="Medium List 1" w:semiHidden="0" w:uiPriority="65" w:unhideWhenUsed="0"/>
-    <w:lsdException w:name="Medium List 2" w:semiHidden="0" w:uiPriority="66" w:unhideWhenUsed="0"/>
-    <w:lsdException w:name="Medium Grid 1" w:semiHidden="0" w:uiPriority="67" w:unhideWhenUsed="0"/>
-    <w:lsdException w:name="Medium Grid 2" w:semiHidden="0" w:uiPriority="68" w:unhideWhenUsed="0"/>
-    <w:lsdException w:name="Medium Grid 3" w:semiHidden="0" w:uiPriority="69" w:unhideWhenUsed="0"/>
-    <w:lsdException w:name="Dark List" w:semiHidden="0" w:uiPriority="70" w:unhideWhenUsed="0"/>
-    <w:lsdException w:name="Colorful Shading" w:semiHidden="0" w:uiPriority="71" w:unhideWhenUsed="0"/>
-    <w:lsdException w:name="Colorful List" w:semiHidden="0" w:uiPriority="72" w:unhideWhenUsed="0"/>
-    <w:lsdException w:name="Colorful Grid" w:semiHidden="0" w:uiPriority="73" w:unhideWhenUsed="0"/>
-    <w:lsdException w:name="Light Shading Accent 1" w:semiHidden="0" w:uiPriority="60" w:unhideWhenUsed="0"/>
-    <w:lsdException w:name="Light List Accent 1" w:semiHidden="0" w:uiPriority="61" w:unhideWhenUsed="0"/>
-    <w:lsdException w:name="Light Grid Accent 1" w:semiHidden="0" w:uiPriority="62" w:unhideWhenUsed="0"/>
-    <w:lsdException w:name="Medium Shading 1 Accent 1" w:semiHidden="0" w:uiPriority="63" w:unhideWhenUsed="0"/>
-    <w:lsdException w:name="Medium Shading 2 Accent 1" w:semiHidden="0" w:uiPriority="64" w:unhideWhenUsed="0"/>
-    <w:lsdException w:name="Medium List 1 Accent 1" w:semiHidden="0" w:uiPriority="65" w:unhideWhenUsed="0"/>
-    <w:lsdException w:name="Revision" w:unhideWhenUsed="0"/>
-    <w:lsdException w:name="List Paragraph" w:semiHidden="0" w:uiPriority="34" w:unhideWhenUsed="0" w:qFormat="1"/>
-    <w:lsdException w:name="Quote" w:semiHidden="0" w:uiPriority="29" w:unhideWhenUsed="0" w:qFormat="1"/>
-    <w:lsdException w:name="Intense Quote" w:semiHidden="0" w:uiPriority="30" w:unhideWhenUsed="0" w:qFormat="1"/>
-    <w:lsdException w:name="Medium List 2 Accent 1" w:semiHidden="0" w:uiPriority="66" w:unhideWhenUsed="0"/>
-    <w:lsdException w:name="Medium Grid 1 Accent 1" w:semiHidden="0" w:uiPriority="67" w:unhideWhenUsed="0"/>
-    <w:lsdException w:name="Medium Grid 2 Accent 1" w:semiHidden="0" w:uiPriority="68" w:unhideWhenUsed="0"/>
-    <w:lsdException w:name="Medium Grid 3 Accent 1" w:semiHidden="0" w:uiPriority="69" w:unhideWhenUsed="0"/>
-    <w:lsdException w:name="Dark List Accent 1" w:semiHidden="0" w:uiPriority="70" w:unhideWhenUsed="0"/>
-    <w:lsdException w:name="Colorful Shading Accent 1" w:semiHidden="0" w:uiPriority="71" w:unhideWhenUsed="0"/>
-    <w:lsdException w:name="Colorful List Accent 1" w:semiHidden="0" w:uiPriority="72" w:unhideWhenUsed="0"/>
-    <w:lsdException w:name="Colorful Grid Accent 1" w:semiHidden="0" w:uiPriority="73" w:unhideWhenUsed="0"/>
-    <w:lsdException w:name="Light Shading Accent 2" w:semiHidden="0" w:uiPriority="60" w:unhideWhenUsed="0"/>
-    <w:lsdException w:name="Light List Accent 2" w:semiHidden="0" w:uiPriority="61" w:unhideWhenUsed="0"/>
-    <w:lsdException w:name="Light Grid Accent 2" w:semiHidden="0" w:uiPriority="62" w:unhideWhenUsed="0"/>
-    <w:lsdException w:name="Medium Shading 1 Accent 2" w:semiHidden="0" w:uiPriority="63" w:unhideWhenUsed="0"/>
-    <w:lsdException w:name="Medium Shading 2 Accent 2" w:semiHidden="0" w:uiPriority="64" w:unhideWhenUsed="0"/>
-    <w:lsdException w:name="Medium List 1 Accent 2" w:semiHidden="0" w:uiPriority="65" w:unhideWhenUsed="0"/>
-    <w:lsdException w:name="Medium List 2 Accent 2" w:semiHidden="0" w:uiPriority="66" w:unhideWhenUsed="0"/>
-    <w:lsdException w:name="Medium Grid 1 Accent 2" w:semiHidden="0" w:uiPriority="67" w:unhideWhenUsed="0"/>
-    <w:lsdException w:name="Medium Grid 2 Accent 2" w:semiHidden="0" w:uiPriority="68" w:unhideWhenUsed="0"/>
-    <w:lsdException w:name="Medium Grid 3 Accent 2" w:semiHidden="0" w:uiPriority="69" w:unhideWhenUsed="0"/>
-    <w:lsdException w:name="Dark List Accent 2" w:semiHidden="0" w:uiPriority="70" w:unhideWhenUsed="0"/>
-    <w:lsdException w:name="Colorful Shading Accent 2" w:semiHidden="0" w:uiPriority="71" w:unhideWhenUsed="0"/>
-    <w:lsdException w:name="Colorful List Accent 2" w:semiHidden="0" w:uiPriority="72" w:unhideWhenUsed="0"/>
-    <w:lsdException w:name="Colorful Grid Accent 2" w:semiHidden="0" w:uiPriority="73" w:unhideWhenUsed="0"/>
-    <w:lsdException w:name="Light Shading Accent 3" w:semiHidden="0" w:uiPriority="60" w:unhideWhenUsed="0"/>
-    <w:lsdException w:name="Light List Accent 3" w:semiHidden="0" w:uiPriority="61" w:unhideWhenUsed="0"/>
-    <w:lsdException w:name="Light Grid Accent 3" w:semiHidden="0" w:uiPriority="62" w:unhideWhenUsed="0"/>
-    <w:lsdException w:name="Medium Shading 1 Accent 3" w:semiHidden="0" w:uiPriority="63" w:unhideWhenUsed="0"/>
-    <w:lsdException w:name="Medium Shading 2 Accent 3" w:semiHidden="0" w:uiPriority="64" w:unhideWhenUsed="0"/>
-    <w:lsdException w:name="Medium List 1 Accent 3" w:semiHidden="0" w:uiPriority="65" w:unhideWhenUsed="0"/>
-    <w:lsdException w:name="Medium List 2 Accent 3" w:semiHidden="0" w:uiPriority="66" w:unhideWhenUsed="0"/>
-    <w:lsdException w:name="Medium Grid 1 Accent 3" w:semiHidden="0" w:uiPriority="67" w:unhideWhenUsed="0"/>
-    <w:lsdException w:name="Medium Grid 2 Accent 3" w:semiHidden="0" w:uiPriority="68" w:unhideWhenUsed="0"/>
-    <w:lsdException w:name="Medium Grid 3 Accent 3" w:semiHidden="0" w:uiPriority="69" w:unhideWhenUsed="0"/>
-    <w:lsdException w:name="Dark List Accent 3" w:semiHidden="0" w:uiPriority="70" w:unhideWhenUsed="0"/>
-    <w:lsdException w:name="Colorful Shading Accent 3" w:semiHidden="0" w:uiPriority="71" w:unhideWhenUsed="0"/>
-    <w:lsdException w:name="Colorful List Accent 3" w:semiHidden="0" w:uiPriority="72" w:unhideWhenUsed="0"/>
-    <w:lsdException w:name="Colorful Grid Accent 3" w:semiHidden="0" w:uiPriority="73" w:unhideWhenUsed="0"/>
-    <w:lsdException w:name="Light Shading Accent 4" w:semiHidden="0" w:uiPriority="60" w:unhideWhenUsed="0"/>
-    <w:lsdException w:name="Light List Accent 4" w:semiHidden="0" w:uiPriority="61" w:unhideWhenUsed="0"/>
-    <w:lsdException w:name="Light Grid Accent 4" w:semiHidden="0" w:uiPriority="62" w:unhideWhenUsed="0"/>
-    <w:lsdException w:name="Medium Shading 1 Accent 4" w:semiHidden="0" w:uiPriority="63" w:unhideWhenUsed="0"/>
-    <w:lsdException w:name="Medium Shading 2 Accent 4" w:semiHidden="0" w:uiPriority="64" w:unhideWhenUsed="0"/>
-    <w:lsdException w:name="Medium List 1 Accent 4" w:semiHidden="0" w:uiPriority="65" w:unhideWhenUsed="0"/>
-    <w:lsdException w:name="Medium List 2 Accent 4" w:semiHidden="0" w:uiPriority="66" w:unhideWhenUsed="0"/>
-    <w:lsdException w:name="Medium Grid 1 Accent 4" w:semiHidden="0" w:uiPriority="67" w:unhideWhenUsed="0"/>
-    <w:lsdException w:name="Medium Grid 2 Accent 4" w:semiHidden="0" w:uiPriority="68" w:unhideWhenUsed="0"/>
-    <w:lsdException w:name="Medium Grid 3 Accent 4" w:semiHidden="0" w:uiPriority="69" w:unhideWhenUsed="0"/>
-    <w:lsdException w:name="Dark List Accent 4" w:semiHidden="0" w:uiPriority="70" w:unhideWhenUsed="0"/>
-    <w:lsdException w:name="Colorful Shading Accent 4" w:semiHidden="0" w:uiPriority="71" w:unhideWhenUsed="0"/>
-    <w:lsdException w:name="Colorful List Accent 4" w:semiHidden="0" w:uiPriority="72" w:unhideWhenUsed="0"/>
-    <w:lsdException w:name="Colorful Grid Accent 4" w:semiHidden="0" w:uiPriority="73" w:unhideWhenUsed="0"/>
-    <w:lsdException w:name="Light Shading Accent 5" w:semiHidden="0" w:uiPriority="60" w:unhideWhenUsed="0"/>
-    <w:lsdException w:name="Light List Accent 5" w:semiHidden="0" w:uiPriority="61" w:unhideWhenUsed="0"/>
-    <w:lsdException w:name="Light Grid Accent 5" w:semiHidden="0" w:uiPriority="62" w:unhideWhenUsed="0"/>
-    <w:lsdException w:name="Medium Shading 1 Accent 5" w:semiHidden="0" w:uiPriority="63" w:unhideWhenUsed="0"/>
-    <w:lsdException w:name="Medium Shading 2 Accent 5" w:semiHidden="0" w:uiPriority="64" w:unhideWhenUsed="0"/>
-    <w:lsdException w:name="Medium List 1 Accent 5" w:semiHidden="0" w:uiPriority="65" w:unhideWhenUsed="0"/>
-    <w:lsdException w:name="Medium List 2 Accent 5" w:semiHidden="0" w:uiPriority="66" w:unhideWhenUsed="0"/>
-    <w:lsdException w:name="Medium Grid 1 Accent 5" w:semiHidden="0" w:uiPriority="67" w:unhideWhenUsed="0"/>
-    <w:lsdException w:name="Medium Grid 2 Accent 5" w:semiHidden="0" w:uiPriority="68" w:unhideWhenUsed="0"/>
-    <w:lsdException w:name="Medium Grid 3 Accent 5" w:semiHidden="0" w:uiPriority="69" w:unhideWhenUsed="0"/>
-    <w:lsdException w:name="Dark List Accent 5" w:semiHidden="0" w:uiPriority="70" w:unhideWhenUsed="0"/>
-    <w:lsdException w:name="Colorful Shading Accent 5" w:semiHidden="0" w:uiPriority="71" w:unhideWhenUsed="0"/>
-    <w:lsdException w:name="Colorful List Accent 5" w:semiHidden="0" w:uiPriority="72" w:unhideWhenUsed="0"/>
-    <w:lsdException w:name="Colorful Grid Accent 5" w:semiHidden="0" w:uiPriority="73" w:unhideWhenUsed="0"/>
-    <w:lsdException w:name="Light Shading Accent 6" w:semiHidden="0" w:uiPriority="60" w:unhideWhenUsed="0"/>
-    <w:lsdException w:name="Light List Accent 6" w:semiHidden="0" w:uiPriority="61" w:unhideWhenUsed="0"/>
-    <w:lsdException w:name="Light Grid Accent 6" w:semiHidden="0" w:uiPriority="62" w:unhideWhenUsed="0"/>
-    <w:lsdException w:name="Medium Shading 1 Accent 6" w:semiHidden="0" w:uiPriority="63" w:unhideWhenUsed="0"/>
-    <w:lsdException w:name="Medium Shading 2 Accent 6" w:semiHidden="0" w:uiPriority="64" w:unhideWhenUsed="0"/>
-    <w:lsdException w:name="Medium List 1 Accent 6" w:semiHidden="0" w:uiPriority="65" w:unhideWhenUsed="0"/>
-    <w:lsdException w:name="Medium List 2 Accent 6" w:semiHidden="0" w:uiPriority="66" w:unhideWhenUsed="0"/>
-    <w:lsdException w:name="Medium Grid 1 Accent 6" w:semiHidden="0" w:uiPriority="67" w:unhideWhenUsed="0"/>
-    <w:lsdException w:name="Medium Grid 2 Accent 6" w:semiHidden="0" w:uiPriority="68" w:unhideWhenUsed="0"/>
-    <w:lsdException w:name="Medium Grid 3 Accent 6" w:semiHidden="0" w:uiPriority="69" w:unhideWhenUsed="0"/>
-    <w:lsdException w:name="Dark List Accent 6" w:semiHidden="0" w:uiPriority="70" w:unhideWhenUsed="0"/>
-    <w:lsdException w:name="Colorful Shading Accent 6" w:semiHidden="0" w:uiPriority="71" w:unhideWhenUsed="0"/>
-    <w:lsdException w:name="Colorful List Accent 6" w:semiHidden="0" w:uiPriority="72" w:unhideWhenUsed="0"/>
-    <w:lsdException w:name="Colorful Grid Accent 6" w:semiHidden="0" w:uiPriority="73" w:unhideWhenUsed="0"/>
-    <w:lsdException w:name="Subtle Emphasis" w:semiHidden="0" w:uiPriority="19" w:unhideWhenUsed="0" w:qFormat="1"/>
-    <w:lsdException w:name="Intense Emphasis" w:semiHidden="0" w:uiPriority="21" w:unhideWhenUsed="0" w:qFormat="1"/>
-    <w:lsdException w:name="Subtle Reference" w:semiHidden="0" w:uiPriority="31" w:unhideWhenUsed="0" w:qFormat="1"/>
-    <w:lsdException w:name="Intense Reference" w:semiHidden="0" w:uiPriority="32" w:unhideWhenUsed="0" w:qFormat="1"/>
-    <w:lsdException w:name="Book Title" w:semiHidden="0" w:uiPriority="33" w:unhideWhenUsed="0" w:qFormat="1"/>
-    <w:lsdException w:name="Bibliography" w:uiPriority="37"/>
-    <w:lsdException w:name="TOC Heading" w:uiPriority="39" w:qFormat="1"/>
+  <w:latentStyles w:defLockedState="0" w:defUIPriority="99" w:defSemiHidden="0" w:defUnhideWhenUsed="0" w:defQFormat="0" w:count="371">
+    <w:lsdException w:name="Normal" w:uiPriority="0" w:qFormat="1"/>
+    <w:lsdException w:name="heading 1" w:uiPriority="9" w:qFormat="1"/>
+    <w:lsdException w:name="heading 2" w:semiHidden="1" w:uiPriority="9" w:unhideWhenUsed="1" w:qFormat="1"/>
+    <w:lsdException w:name="heading 3" w:semiHidden="1" w:uiPriority="9" w:unhideWhenUsed="1" w:qFormat="1"/>
+    <w:lsdException w:name="heading 4" w:semiHidden="1" w:uiPriority="9" w:unhideWhenUsed="1" w:qFormat="1"/>
+    <w:lsdException w:name="heading 5" w:semiHidden="1" w:uiPriority="9" w:unhideWhenUsed="1" w:qFormat="1"/>
+    <w:lsdException w:name="heading 6" w:semiHidden="1" w:uiPriority="9" w:unhideWhenUsed="1" w:qFormat="1"/>
+    <w:lsdException w:name="heading 7" w:semiHidden="1" w:uiPriority="9" w:unhideWhenUsed="1" w:qFormat="1"/>
+    <w:lsdException w:name="heading 8" w:semiHidden="1" w:uiPriority="9" w:unhideWhenUsed="1" w:qFormat="1"/>
+    <w:lsdException w:name="heading 9" w:semiHidden="1" w:uiPriority="9" w:unhideWhenUsed="1" w:qFormat="1"/>
+    <w:lsdException w:name="index 1" w:semiHidden="1" w:unhideWhenUsed="1"/>
+    <w:lsdException w:name="index 2" w:semiHidden="1" w:unhideWhenUsed="1"/>
+    <w:lsdException w:name="index 3" w:semiHidden="1" w:unhideWhenUsed="1"/>
+    <w:lsdException w:name="index 4" w:semiHidden="1" w:unhideWhenUsed="1"/>
+    <w:lsdException w:name="index 5" w:semiHidden="1" w:unhideWhenUsed="1"/>
+    <w:lsdException w:name="index 6" w:semiHidden="1" w:unhideWhenUsed="1"/>
+    <w:lsdException w:name="index 7" w:semiHidden="1" w:unhideWhenUsed="1"/>
+    <w:lsdException w:name="index 8" w:semiHidden="1" w:unhideWhenUsed="1"/>
+    <w:lsdException w:name="index 9" w:semiHidden="1" w:unhideWhenUsed="1"/>
+    <w:lsdException w:name="toc 1" w:semiHidden="1" w:uiPriority="39" w:unhideWhenUsed="1"/>
+    <w:lsdException w:name="toc 2" w:semiHidden="1" w:uiPriority="39" w:unhideWhenUsed="1"/>
+    <w:lsdException w:name="toc 3" w:semiHidden="1" w:uiPriority="39" w:unhideWhenUsed="1"/>
+    <w:lsdException w:name="toc 4" w:semiHidden="1" w:uiPriority="39" w:unhideWhenUsed="1"/>
+    <w:lsdException w:name="toc 5" w:semiHidden="1" w:uiPriority="39" w:unhideWhenUsed="1"/>
+    <w:lsdException w:name="toc 6" w:semiHidden="1" w:uiPriority="39" w:unhideWhenUsed="1"/>
+    <w:lsdException w:name="toc 7" w:semiHidden="1" w:uiPriority="39" w:unhideWhenUsed="1"/>
+    <w:lsdException w:name="toc 8" w:semiHidden="1" w:uiPriority="39" w:unhideWhenUsed="1"/>
+    <w:lsdException w:name="toc 9" w:semiHidden="1" w:uiPriority="39" w:unhideWhenUsed="1"/>
+    <w:lsdException w:name="Normal Indent" w:semiHidden="1" w:unhideWhenUsed="1"/>
+    <w:lsdException w:name="footnote text" w:semiHidden="1" w:unhideWhenUsed="1"/>
+    <w:lsdException w:name="annotation text" w:semiHidden="1" w:unhideWhenUsed="1"/>
+    <w:lsdException w:name="header" w:semiHidden="1" w:unhideWhenUsed="1"/>
+    <w:lsdException w:name="footer" w:semiHidden="1" w:unhideWhenUsed="1"/>
+    <w:lsdException w:name="index heading" w:semiHidden="1" w:unhideWhenUsed="1"/>
+    <w:lsdException w:name="caption" w:semiHidden="1" w:uiPriority="35" w:unhideWhenUsed="1" w:qFormat="1"/>
+    <w:lsdException w:name="table of figures" w:semiHidden="1" w:unhideWhenUsed="1"/>
+    <w:lsdException w:name="envelope address" w:semiHidden="1" w:unhideWhenUsed="1"/>
+    <w:lsdException w:name="envelope return" w:semiHidden="1" w:unhideWhenUsed="1"/>
+    <w:lsdException w:name="footnote reference" w:semiHidden="1" w:unhideWhenUsed="1"/>
+    <w:lsdException w:name="annotation reference" w:semiHidden="1" w:unhideWhenUsed="1"/>
+    <w:lsdException w:name="line number" w:semiHidden="1" w:unhideWhenUsed="1"/>
+    <w:lsdException w:name="page number" w:semiHidden="1" w:unhideWhenUsed="1"/>
+    <w:lsdException w:name="endnote reference" w:semiHidden="1" w:unhideWhenUsed="1"/>
+    <w:lsdException w:name="endnote text" w:semiHidden="1" w:unhideWhenUsed="1"/>
+    <w:lsdException w:name="table of authorities" w:semiHidden="1" w:unhideWhenUsed="1"/>
+    <w:lsdException w:name="macro" w:semiHidden="1" w:unhideWhenUsed="1"/>
+    <w:lsdException w:name="toa heading" w:semiHidden="1" w:unhideWhenUsed="1"/>
+    <w:lsdException w:name="List" w:semiHidden="1" w:unhideWhenUsed="1"/>
+    <w:lsdException w:name="List Bullet" w:semiHidden="1" w:unhideWhenUsed="1"/>
+    <w:lsdException w:name="List Number" w:semiHidden="1" w:unhideWhenUsed="1"/>
+    <w:lsdException w:name="List 2" w:semiHidden="1" w:unhideWhenUsed="1"/>
+    <w:lsdException w:name="List 3" w:semiHidden="1" w:unhideWhenUsed="1"/>
+    <w:lsdException w:name="List 4" w:semiHidden="1" w:unhideWhenUsed="1"/>
+    <w:lsdException w:name="List 5" w:semiHidden="1" w:unhideWhenUsed="1"/>
+    <w:lsdException w:name="List Bullet 2" w:semiHidden="1" w:unhideWhenUsed="1"/>
+    <w:lsdException w:name="List Bullet 3" w:semiHidden="1" w:unhideWhenUsed="1"/>
+    <w:lsdException w:name="List Bullet 4" w:semiHidden="1" w:unhideWhenUsed="1"/>
+    <w:lsdException w:name="List Bullet 5" w:semiHidden="1" w:unhideWhenUsed="1"/>
+    <w:lsdException w:name="List Number 2" w:semiHidden="1" w:unhideWhenUsed="1"/>
+    <w:lsdException w:name="List Number 3" w:semiHidden="1" w:unhideWhenUsed="1"/>
+    <w:lsdException w:name="List Number 4" w:semiHidden="1" w:unhideWhenUsed="1"/>
+    <w:lsdException w:name="List Number 5" w:semiHidden="1" w:unhideWhenUsed="1"/>
+    <w:lsdException w:name="Title" w:uiPriority="10" w:qFormat="1"/>
+    <w:lsdException w:name="Closing" w:semiHidden="1" w:unhideWhenUsed="1"/>
+    <w:lsdException w:name="Signature" w:semiHidden="1" w:unhideWhenUsed="1"/>
+    <w:lsdException w:name="Default Paragraph Font" w:semiHidden="1" w:uiPriority="1" w:unhideWhenUsed="1"/>
+    <w:lsdException w:name="Body Text" w:semiHidden="1" w:unhideWhenUsed="1"/>
+    <w:lsdException w:name="Body Text Indent" w:semiHidden="1" w:unhideWhenUsed="1"/>
+    <w:lsdException w:name="List Continue" w:semiHidden="1" w:unhideWhenUsed="1"/>
+    <w:lsdException w:name="List Continue 2" w:semiHidden="1" w:unhideWhenUsed="1"/>
+    <w:lsdException w:name="List Continue 3" w:semiHidden="1" w:unhideWhenUsed="1"/>
+    <w:lsdException w:name="List Continue 4" w:semiHidden="1" w:unhideWhenUsed="1"/>
+    <w:lsdException w:name="List Continue 5" w:semiHidden="1" w:unhideWhenUsed="1"/>
+    <w:lsdException w:name="Message Header" w:semiHidden="1" w:unhideWhenUsed="1"/>
+    <w:lsdException w:name="Subtitle" w:uiPriority="11" w:qFormat="1"/>
+    <w:lsdException w:name="Salutation" w:semiHidden="1" w:unhideWhenUsed="1"/>
+    <w:lsdException w:name="Date" w:semiHidden="1" w:unhideWhenUsed="1"/>
+    <w:lsdException w:name="Body Text First Indent" w:semiHidden="1" w:unhideWhenUsed="1"/>
+    <w:lsdException w:name="Body Text First Indent 2" w:semiHidden="1" w:unhideWhenUsed="1"/>
+    <w:lsdException w:name="Note Heading" w:semiHidden="1" w:unhideWhenUsed="1"/>
+    <w:lsdException w:name="Body Text 2" w:semiHidden="1" w:unhideWhenUsed="1"/>
+    <w:lsdException w:name="Body Text 3" w:semiHidden="1" w:unhideWhenUsed="1"/>
+    <w:lsdException w:name="Body Text Indent 2" w:semiHidden="1" w:unhideWhenUsed="1"/>
+    <w:lsdException w:name="Body Text Indent 3" w:semiHidden="1" w:unhideWhenUsed="1"/>
+    <w:lsdException w:name="Block Text" w:semiHidden="1" w:unhideWhenUsed="1"/>
+    <w:lsdException w:name="Hyperlink" w:semiHidden="1" w:unhideWhenUsed="1"/>
+    <w:lsdException w:name="FollowedHyperlink" w:semiHidden="1" w:unhideWhenUsed="1"/>
+    <w:lsdException w:name="Strong" w:uiPriority="22" w:qFormat="1"/>
+    <w:lsdException w:name="Emphasis" w:uiPriority="20" w:qFormat="1"/>
+    <w:lsdException w:name="Document Map" w:semiHidden="1" w:unhideWhenUsed="1"/>
+    <w:lsdException w:name="Plain Text" w:semiHidden="1" w:unhideWhenUsed="1"/>
+    <w:lsdException w:name="E-mail Signature" w:semiHidden="1" w:unhideWhenUsed="1"/>
+    <w:lsdException w:name="HTML Top of Form" w:semiHidden="1" w:unhideWhenUsed="1"/>
+    <w:lsdException w:name="HTML Bottom of Form" w:semiHidden="1" w:unhideWhenUsed="1"/>
+    <w:lsdException w:name="Normal (Web)" w:semiHidden="1" w:unhideWhenUsed="1"/>
+    <w:lsdException w:name="HTML Acronym" w:semiHidden="1" w:unhideWhenUsed="1"/>
+    <w:lsdException w:name="HTML Address" w:semiHidden="1" w:unhideWhenUsed="1"/>
+    <w:lsdException w:name="HTML Cite" w:semiHidden="1" w:unhideWhenUsed="1"/>
+    <w:lsdException w:name="HTML Code" w:semiHidden="1" w:unhideWhenUsed="1"/>
+    <w:lsdException w:name="HTML Definition" w:semiHidden="1" w:unhideWhenUsed="1"/>
+    <w:lsdException w:name="HTML Keyboard" w:semiHidden="1" w:unhideWhenUsed="1"/>
+    <w:lsdException w:name="HTML Preformatted" w:semiHidden="1" w:unhideWhenUsed="1"/>
+    <w:lsdException w:name="HTML Sample" w:semiHidden="1" w:unhideWhenUsed="1"/>
+    <w:lsdException w:name="HTML Typewriter" w:semiHidden="1" w:unhideWhenUsed="1"/>
+    <w:lsdException w:name="HTML Variable" w:semiHidden="1" w:unhideWhenUsed="1"/>
+    <w:lsdException w:name="Normal Table" w:semiHidden="1" w:unhideWhenUsed="1"/>
+    <w:lsdException w:name="annotation subject" w:semiHidden="1" w:unhideWhenUsed="1"/>
+    <w:lsdException w:name="No List" w:semiHidden="1" w:unhideWhenUsed="1"/>
+    <w:lsdException w:name="Outline List 1" w:semiHidden="1" w:unhideWhenUsed="1"/>
+    <w:lsdException w:name="Outline List 2" w:semiHidden="1" w:unhideWhenUsed="1"/>
+    <w:lsdException w:name="Outline List 3" w:semiHidden="1" w:unhideWhenUsed="1"/>
+    <w:lsdException w:name="Table Simple 1" w:semiHidden="1" w:unhideWhenUsed="1"/>
+    <w:lsdException w:name="Table Simple 2" w:semiHidden="1" w:unhideWhenUsed="1"/>
+    <w:lsdException w:name="Table Simple 3" w:semiHidden="1" w:unhideWhenUsed="1"/>
+    <w:lsdException w:name="Table Classic 1" w:semiHidden="1" w:unhideWhenUsed="1"/>
+    <w:lsdException w:name="Table Classic 2" w:semiHidden="1" w:unhideWhenUsed="1"/>
+    <w:lsdException w:name="Table Classic 3" w:semiHidden="1" w:unhideWhenUsed="1"/>
+    <w:lsdException w:name="Table Classic 4" w:semiHidden="1" w:unhideWhenUsed="1"/>
+    <w:lsdException w:name="Table Colorful 1" w:semiHidden="1" w:unhideWhenUsed="1"/>
+    <w:lsdException w:name="Table Colorful 2" w:semiHidden="1" w:unhideWhenUsed="1"/>
+    <w:lsdException w:name="Table Colorful 3" w:semiHidden="1" w:unhideWhenUsed="1"/>
+    <w:lsdException w:name="Table Columns 1" w:semiHidden="1" w:unhideWhenUsed="1"/>
+    <w:lsdException w:name="Table Columns 2" w:semiHidden="1" w:unhideWhenUsed="1"/>
+    <w:lsdException w:name="Table Columns 3" w:semiHidden="1" w:unhideWhenUsed="1"/>
+    <w:lsdException w:name="Table Columns 4" w:semiHidden="1" w:unhideWhenUsed="1"/>
+    <w:lsdException w:name="Table Columns 5" w:semiHidden="1" w:unhideWhenUsed="1"/>
+    <w:lsdException w:name="Table Grid 1" w:semiHidden="1" w:unhideWhenUsed="1"/>
+    <w:lsdException w:name="Table Grid 2" w:semiHidden="1" w:unhideWhenUsed="1"/>
+    <w:lsdException w:name="Table Grid 3" w:semiHidden="1" w:unhideWhenUsed="1"/>
+    <w:lsdException w:name="Table Grid 4" w:semiHidden="1" w:unhideWhenUsed="1"/>
+    <w:lsdException w:name="Table Grid 5" w:semiHidden="1" w:unhideWhenUsed="1"/>
+    <w:lsdException w:name="Table Grid 6" w:semiHidden="1" w:unhideWhenUsed="1"/>
+    <w:lsdException w:name="Table Grid 7" w:semiHidden="1" w:unhideWhenUsed="1"/>
+    <w:lsdException w:name="Table Grid 8" w:semiHidden="1" w:unhideWhenUsed="1"/>
+    <w:lsdException w:name="Table List 1" w:semiHidden="1" w:unhideWhenUsed="1"/>
+    <w:lsdException w:name="Table List 2" w:semiHidden="1" w:unhideWhenUsed="1"/>
+    <w:lsdException w:name="Table List 3" w:semiHidden="1" w:unhideWhenUsed="1"/>
+    <w:lsdException w:name="Table List 4" w:semiHidden="1" w:unhideWhenUsed="1"/>
+    <w:lsdException w:name="Table List 5" w:semiHidden="1" w:unhideWhenUsed="1"/>
+    <w:lsdException w:name="Table List 6" w:semiHidden="1" w:unhideWhenUsed="1"/>
+    <w:lsdException w:name="Table List 7" w:semiHidden="1" w:unhideWhenUsed="1"/>
+    <w:lsdException w:name="Table List 8" w:semiHidden="1" w:unhideWhenUsed="1"/>
+    <w:lsdException w:name="Table 3D effects 1" w:semiHidden="1" w:unhideWhenUsed="1"/>
+    <w:lsdException w:name="Table 3D effects 2" w:semiHidden="1" w:unhideWhenUsed="1"/>
+    <w:lsdException w:name="Table 3D effects 3" w:semiHidden="1" w:unhideWhenUsed="1"/>
+    <w:lsdException w:name="Table Contemporary" w:semiHidden="1" w:unhideWhenUsed="1"/>
+    <w:lsdException w:name="Table Elegant" w:semiHidden="1" w:unhideWhenUsed="1"/>
+    <w:lsdException w:name="Table Professional" w:semiHidden="1" w:unhideWhenUsed="1"/>
+    <w:lsdException w:name="Table Subtle 1" w:semiHidden="1" w:unhideWhenUsed="1"/>
+    <w:lsdException w:name="Table Subtle 2" w:semiHidden="1" w:unhideWhenUsed="1"/>
+    <w:lsdException w:name="Table Web 1" w:semiHidden="1" w:unhideWhenUsed="1"/>
+    <w:lsdException w:name="Table Web 2" w:semiHidden="1" w:unhideWhenUsed="1"/>
+    <w:lsdException w:name="Table Web 3" w:semiHidden="1" w:unhideWhenUsed="1"/>
+    <w:lsdException w:name="Balloon Text" w:semiHidden="1" w:unhideWhenUsed="1"/>
+    <w:lsdException w:name="Table Grid" w:uiPriority="59"/>
+    <w:lsdException w:name="Table Theme" w:semiHidden="1" w:unhideWhenUsed="1"/>
+    <w:lsdException w:name="Placeholder Text" w:semiHidden="1"/>
+    <w:lsdException w:name="No Spacing" w:uiPriority="1" w:qFormat="1"/>
+    <w:lsdException w:name="Light Shading" w:uiPriority="60"/>
+    <w:lsdException w:name="Light List" w:uiPriority="61"/>
+    <w:lsdException w:name="Light Grid" w:uiPriority="62"/>
+    <w:lsdException w:name="Medium Shading 1" w:uiPriority="63"/>
+    <w:lsdException w:name="Medium Shading 2" w:uiPriority="64"/>
+    <w:lsdException w:name="Medium List 1" w:uiPriority="65"/>
+    <w:lsdException w:name="Medium List 2" w:uiPriority="66"/>
+    <w:lsdException w:name="Medium Grid 1" w:uiPriority="67"/>
+    <w:lsdException w:name="Medium Grid 2" w:uiPriority="68"/>
+    <w:lsdException w:name="Medium Grid 3" w:uiPriority="69"/>
+    <w:lsdException w:name="Dark List" w:uiPriority="70"/>
+    <w:lsdException w:name="Colorful Shading" w:uiPriority="71"/>
+    <w:lsdException w:name="Colorful List" w:uiPriority="72"/>
+    <w:lsdException w:name="Colorful Grid" w:uiPriority="73"/>
+    <w:lsdException w:name="Light Shading Accent 1" w:uiPriority="60"/>
+    <w:lsdException w:name="Light List Accent 1" w:uiPriority="61"/>
+    <w:lsdException w:name="Light Grid Accent 1" w:uiPriority="62"/>
+    <w:lsdException w:name="Medium Shading 1 Accent 1" w:uiPriority="63"/>
+    <w:lsdException w:name="Medium Shading 2 Accent 1" w:uiPriority="64"/>
+    <w:lsdException w:name="Medium List 1 Accent 1" w:uiPriority="65"/>
+    <w:lsdException w:name="Revision" w:semiHidden="1"/>
+    <w:lsdException w:name="List Paragraph" w:uiPriority="34" w:qFormat="1"/>
+    <w:lsdException w:name="Quote" w:uiPriority="29" w:qFormat="1"/>
+    <w:lsdException w:name="Intense Quote" w:uiPriority="30" w:qFormat="1"/>
+    <w:lsdException w:name="Medium List 2 Accent 1" w:uiPriority="66"/>
+    <w:lsdException w:name="Medium Grid 1 Accent 1" w:uiPriority="67"/>
+    <w:lsdException w:name="Medium Grid 2 Accent 1" w:uiPriority="68"/>
+    <w:lsdException w:name="Medium Grid 3 Accent 1" w:uiPriority="69"/>
+    <w:lsdException w:name="Dark List Accent 1" w:uiPriority="70"/>
+    <w:lsdException w:name="Colorful Shading Accent 1" w:uiPriority="71"/>
+    <w:lsdException w:name="Colorful List Accent 1" w:uiPriority="72"/>
+    <w:lsdException w:name="Colorful Grid Accent 1" w:uiPriority="73"/>
+    <w:lsdException w:name="Light Shading Accent 2" w:uiPriority="60"/>
+    <w:lsdException w:name="Light List Accent 2" w:uiPriority="61"/>
+    <w:lsdException w:name="Light Grid Accent 2" w:uiPriority="62"/>
+    <w:lsdException w:name="Medium Shading 1 Accent 2" w:uiPriority="63"/>
+    <w:lsdException w:name="Medium Shading 2 Accent 2" w:uiPriority="64"/>
+    <w:lsdException w:name="Medium List 1 Accent 2" w:uiPriority="65"/>
+    <w:lsdException w:name="Medium List 2 Accent 2" w:uiPriority="66"/>
+    <w:lsdException w:name="Medium Grid 1 Accent 2" w:uiPriority="67"/>
+    <w:lsdException w:name="Medium Grid 2 Accent 2" w:uiPriority="68"/>
+    <w:lsdException w:name="Medium Grid 3 Accent 2" w:uiPriority="69"/>
+    <w:lsdException w:name="Dark List Accent 2" w:uiPriority="70"/>
+    <w:lsdException w:name="Colorful Shading Accent 2" w:uiPriority="71"/>
+    <w:lsdException w:name="Colorful List Accent 2" w:uiPriority="72"/>
+    <w:lsdException w:name="Colorful Grid Accent 2" w:uiPriority="73"/>
+    <w:lsdException w:name="Light Shading Accent 3" w:uiPriority="60"/>
+    <w:lsdException w:name="Light List Accent 3" w:uiPriority="61"/>
+    <w:lsdException w:name="Light Grid Accent 3" w:uiPriority="62"/>
+    <w:lsdException w:name="Medium Shading 1 Accent 3" w:uiPriority="63"/>
+    <w:lsdException w:name="Medium Shading 2 Accent 3" w:uiPriority="64"/>
+    <w:lsdException w:name="Medium List 1 Accent 3" w:uiPriority="65"/>
+    <w:lsdException w:name="Medium List 2 Accent 3" w:uiPriority="66"/>
+    <w:lsdException w:name="Medium Grid 1 Accent 3" w:uiPriority="67"/>
+    <w:lsdException w:name="Medium Grid 2 Accent 3" w:uiPriority="68"/>
+    <w:lsdException w:name="Medium Grid 3 Accent 3" w:uiPriority="69"/>
+    <w:lsdException w:name="Dark List Accent 3" w:uiPriority="70"/>
+    <w:lsdException w:name="Colorful Shading Accent 3" w:uiPriority="71"/>
+    <w:lsdException w:name="Colorful List Accent 3" w:uiPriority="72"/>
+    <w:lsdException w:name="Colorful Grid Accent 3" w:uiPriority="73"/>
+    <w:lsdException w:name="Light Shading Accent 4" w:uiPriority="60"/>
+    <w:lsdException w:name="Light List Accent 4" w:uiPriority="61"/>
+    <w:lsdException w:name="Light Grid Accent 4" w:uiPriority="62"/>
+    <w:lsdException w:name="Medium Shading 1 Accent 4" w:uiPriority="63"/>
+    <w:lsdException w:name="Medium Shading 2 Accent 4" w:uiPriority="64"/>
+    <w:lsdException w:name="Medium List 1 Accent 4" w:uiPriority="65"/>
+    <w:lsdException w:name="Medium List 2 Accent 4" w:uiPriority="66"/>
+    <w:lsdException w:name="Medium Grid 1 Accent 4" w:uiPriority="67"/>
+    <w:lsdException w:name="Medium Grid 2 Accent 4" w:uiPriority="68"/>
+    <w:lsdException w:name="Medium Grid 3 Accent 4" w:uiPriority="69"/>
+    <w:lsdException w:name="Dark List Accent 4" w:uiPriority="70"/>
+    <w:lsdException w:name="Colorful Shading Accent 4" w:uiPriority="71"/>
+    <w:lsdException w:name="Colorful List Accent 4" w:uiPriority="72"/>
+    <w:lsdException w:name="Colorful Grid Accent 4" w:uiPriority="73"/>
+    <w:lsdException w:name="Light Shading Accent 5" w:uiPriority="60"/>
+    <w:lsdException w:name="Light List Accent 5" w:uiPriority="61"/>
+    <w:lsdException w:name="Light Grid Accent 5" w:uiPriority="62"/>
+    <w:lsdException w:name="Medium Shading 1 Accent 5" w:uiPriority="63"/>
+    <w:lsdException w:name="Medium Shading 2 Accent 5" w:uiPriority="64"/>
+    <w:lsdException w:name="Medium List 1 Accent 5" w:uiPriority="65"/>
+    <w:lsdException w:name="Medium List 2 Accent 5" w:uiPriority="66"/>
+    <w:lsdException w:name="Medium Grid 1 Accent 5" w:uiPriority="67"/>
+    <w:lsdException w:name="Medium Grid 2 Accent 5" w:uiPriority="68"/>
+    <w:lsdException w:name="Medium Grid 3 Accent 5" w:uiPriority="69"/>
+    <w:lsdException w:name="Dark List Accent 5" w:uiPriority="70"/>
+    <w:lsdException w:name="Colorful Shading Accent 5" w:uiPriority="71"/>
+    <w:lsdException w:name="Colorful List Accent 5" w:uiPriority="72"/>
+    <w:lsdException w:name="Colorful Grid Accent 5" w:uiPriority="73"/>
+    <w:lsdException w:name="Light Shading Accent 6" w:uiPriority="60"/>
+    <w:lsdException w:name="Light List Accent 6" w:uiPriority="61"/>
+    <w:lsdException w:name="Light Grid Accent 6" w:uiPriority="62"/>
+    <w:lsdException w:name="Medium Shading 1 Accent 6" w:uiPriority="63"/>
+    <w:lsdException w:name="Medium Shading 2 Accent 6" w:uiPriority="64"/>
+    <w:lsdException w:name="Medium List 1 Accent 6" w:uiPriority="65"/>
+    <w:lsdException w:name="Medium List 2 Accent 6" w:uiPriority="66"/>
+    <w:lsdException w:name="Medium Grid 1 Accent 6" w:uiPriority="67"/>
+    <w:lsdException w:name="Medium Grid 2 Accent 6" w:uiPriority="68"/>
+    <w:lsdException w:name="Medium Grid 3 Accent 6" w:uiPriority="69"/>
+    <w:lsdException w:name="Dark List Accent 6" w:uiPriority="70"/>
+    <w:lsdException w:name="Colorful Shading Accent 6" w:uiPriority="71"/>
+    <w:lsdException w:name="Colorful List Accent 6" w:uiPriority="72"/>
+    <w:lsdException w:name="Colorful Grid Accent 6" w:uiPriority="73"/>
+    <w:lsdException w:name="Subtle Emphasis" w:uiPriority="19" w:qFormat="1"/>
+    <w:lsdException w:name="Intense Emphasis" w:uiPriority="21" w:qFormat="1"/>
+    <w:lsdException w:name="Subtle Reference" w:uiPriority="31" w:qFormat="1"/>
+    <w:lsdException w:name="Intense Reference" w:uiPriority="32" w:qFormat="1"/>
+    <w:lsdException w:name="Book Title" w:uiPriority="33" w:qFormat="1"/>
+    <w:lsdException w:name="Bibliography" w:semiHidden="1" w:uiPriority="37" w:unhideWhenUsed="1"/>
+    <w:lsdException w:name="TOC Heading" w:semiHidden="1" w:uiPriority="39" w:unhideWhenUsed="1" w:qFormat="1"/>
+    <w:lsdException w:name="Plain Table 1" w:uiPriority="41"/>
+    <w:lsdException w:name="Plain Table 2" w:uiPriority="42"/>
+    <w:lsdException w:name="Plain Table 3" w:uiPriority="43"/>
+    <w:lsdException w:name="Plain Table 4" w:uiPriority="44"/>
+    <w:lsdException w:name="Plain Table 5" w:uiPriority="45"/>
+    <w:lsdException w:name="Grid Table Light" w:uiPriority="40"/>
+    <w:lsdException w:name="Grid Table 1 Light" w:uiPriority="46"/>
+    <w:lsdException w:name="Grid Table 2" w:uiPriority="47"/>
+    <w:lsdException w:name="Grid Table 3" w:uiPriority="48"/>
+    <w:lsdException w:name="Grid Table 4" w:uiPriority="49"/>
+    <w:lsdException w:name="Grid Table 5 Dark" w:uiPriority="50"/>
+    <w:lsdException w:name="Grid Table 6 Colorful" w:uiPriority="51"/>
+    <w:lsdException w:name="Grid Table 7 Colorful" w:uiPriority="52"/>
+    <w:lsdException w:name="Grid Table 1 Light Accent 1" w:uiPriority="46"/>
+    <w:lsdException w:name="Grid Table 2 Accent 1" w:uiPriority="47"/>
+    <w:lsdException w:name="Grid Table 3 Accent 1" w:uiPriority="48"/>
+    <w:lsdException w:name="Grid Table 4 Accent 1" w:uiPriority="49"/>
+    <w:lsdException w:name="Grid Table 5 Dark Accent 1" w:uiPriority="50"/>
+    <w:lsdException w:name="Grid Table 6 Colorful Accent 1" w:uiPriority="51"/>
+    <w:lsdException w:name="Grid Table 7 Colorful Accent 1" w:uiPriority="52"/>
+    <w:lsdException w:name="Grid Table 1 Light Accent 2" w:uiPriority="46"/>
+    <w:lsdException w:name="Grid Table 2 Accent 2" w:uiPriority="47"/>
+    <w:lsdException w:name="Grid Table 3 Accent 2" w:uiPriority="48"/>
+    <w:lsdException w:name="Grid Table 4 Accent 2" w:uiPriority="49"/>
+    <w:lsdException w:name="Grid Table 5 Dark Accent 2" w:uiPriority="50"/>
+    <w:lsdException w:name="Grid Table 6 Colorful Accent 2" w:uiPriority="51"/>
+    <w:lsdException w:name="Grid Table 7 Colorful Accent 2" w:uiPriority="52"/>
+    <w:lsdException w:name="Grid Table 1 Light Accent 3" w:uiPriority="46"/>
+    <w:lsdException w:name="Grid Table 2 Accent 3" w:uiPriority="47"/>
+    <w:lsdException w:name="Grid Table 3 Accent 3" w:uiPriority="48"/>
+    <w:lsdException w:name="Grid Table 4 Accent 3" w:uiPriority="49"/>
+    <w:lsdException w:name="Grid Table 5 Dark Accent 3" w:uiPriority="50"/>
+    <w:lsdException w:name="Grid Table 6 Colorful Accent 3" w:uiPriority="51"/>
+    <w:lsdException w:name="Grid Table 7 Colorful Accent 3" w:uiPriority="52"/>
+    <w:lsdException w:name="Grid Table 1 Light Accent 4" w:uiPriority="46"/>
+    <w:lsdException w:name="Grid Table 2 Accent 4" w:uiPriority="47"/>
+    <w:lsdException w:name="Grid Table 3 Accent 4" w:uiPriority="48"/>
+    <w:lsdException w:name="Grid Table 4 Accent 4" w:uiPriority="49"/>
+    <w:lsdException w:name="Grid Table 5 Dark Accent 4" w:uiPriority="50"/>
+    <w:lsdException w:name="Grid Table 6 Colorful Accent 4" w:uiPriority="51"/>
+    <w:lsdException w:name="Grid Table 7 Colorful Accent 4" w:uiPriority="52"/>
+    <w:lsdException w:name="Grid Table 1 Light Accent 5" w:uiPriority="46"/>
+    <w:lsdException w:name="Grid Table 2 Accent 5" w:uiPriority="47"/>
+    <w:lsdException w:name="Grid Table 3 Accent 5" w:uiPriority="48"/>
+    <w:lsdException w:name="Grid Table 4 Accent 5" w:uiPriority="49"/>
+    <w:lsdException w:name="Grid Table 5 Dark Accent 5" w:uiPriority="50"/>
+    <w:lsdException w:name="Grid Table 6 Colorful Accent 5" w:uiPriority="51"/>
+    <w:lsdException w:name="Grid Table 7 Colorful Accent 5" w:uiPriority="52"/>
+    <w:lsdException w:name="Grid Table 1 Light Accent 6" w:uiPriority="46"/>
+    <w:lsdException w:name="Grid Table 2 Accent 6" w:uiPriority="47"/>
+    <w:lsdException w:name="Grid Table 3 Accent 6" w:uiPriority="48"/>
+    <w:lsdException w:name="Grid Table 4 Accent 6" w:uiPriority="49"/>
+    <w:lsdException w:name="Grid Table 5 Dark Accent 6" w:uiPriority="50"/>
+    <w:lsdException w:name="Grid Table 6 Colorful Accent 6" w:uiPriority="51"/>
+    <w:lsdException w:name="Grid Table 7 Colorful Accent 6" w:uiPriority="52"/>
+    <w:lsdException w:name="List Table 1 Light" w:uiPriority="46"/>
+    <w:lsdException w:name="List Table 2" w:uiPriority="47"/>
+    <w:lsdException w:name="List Table 3" w:uiPriority="48"/>
+    <w:lsdException w:name="List Table 4" w:uiPriority="49"/>
+    <w:lsdException w:name="List Table 5 Dark" w:uiPriority="50"/>
+    <w:lsdException w:name="List Table 6 Colorful" w:uiPriority="51"/>
+    <w:lsdException w:name="List Table 7 Colorful" w:uiPriority="52"/>
+    <w:lsdException w:name="List Table 1 Light Accent 1" w:uiPriority="46"/>
+    <w:lsdException w:name="List Table 2 Accent 1" w:uiPriority="47"/>
+    <w:lsdException w:name="List Table 3 Accent 1" w:uiPriority="48"/>
+    <w:lsdException w:name="List Table 4 Accent 1" w:uiPriority="49"/>
+    <w:lsdException w:name="List Table 5 Dark Accent 1" w:uiPriority="50"/>
+    <w:lsdException w:name="List Table 6 Colorful Accent 1" w:uiPriority="51"/>
+    <w:lsdException w:name="List Table 7 Colorful Accent 1" w:uiPriority="52"/>
+    <w:lsdException w:name="List Table 1 Light Accent 2" w:uiPriority="46"/>
+    <w:lsdException w:name="List Table 2 Accent 2" w:uiPriority="47"/>
+    <w:lsdException w:name="List Table 3 Accent 2" w:uiPriority="48"/>
+    <w:lsdException w:name="List Table 4 Accent 2" w:uiPriority="49"/>
+    <w:lsdException w:name="List Table 5 Dark Accent 2" w:uiPriority="50"/>
+    <w:lsdException w:name="List Table 6 Colorful Accent 2" w:uiPriority="51"/>
+    <w:lsdException w:name="List Table 7 Colorful Accent 2" w:uiPriority="52"/>
+    <w:lsdException w:name="List Table 1 Light Accent 3" w:uiPriority="46"/>
+    <w:lsdException w:name="List Table 2 Accent 3" w:uiPriority="47"/>
+    <w:lsdException w:name="List Table 3 Accent 3" w:uiPriority="48"/>
+    <w:lsdException w:name="List Table 4 Accent 3" w:uiPriority="49"/>
+    <w:lsdException w:name="List Table 5 Dark Accent 3" w:uiPriority="50"/>
+    <w:lsdException w:name="List Table 6 Colorful Accent 3" w:uiPriority="51"/>
+    <w:lsdException w:name="List Table 7 Colorful Accent 3" w:uiPriority="52"/>
+    <w:lsdException w:name="List Table 1 Light Accent 4" w:uiPriority="46"/>
+    <w:lsdException w:name="List Table 2 Accent 4" w:uiPriority="47"/>
+    <w:lsdException w:name="List Table 3 Accent 4" w:uiPriority="48"/>
+    <w:lsdException w:name="List Table 4 Accent 4" w:uiPriority="49"/>
+    <w:lsdException w:name="List Table 5 Dark Accent 4" w:uiPriority="50"/>
+    <w:lsdException w:name="List Table 6 Colorful Accent 4" w:uiPriority="51"/>
+    <w:lsdException w:name="List Table 7 Colorful Accent 4" w:uiPriority="52"/>
+    <w:lsdException w:name="List Table 1 Light Accent 5" w:uiPriority="46"/>
+    <w:lsdException w:name="List Table 2 Accent 5" w:uiPriority="47"/>
+    <w:lsdException w:name="List Table 3 Accent 5" w:uiPriority="48"/>
+    <w:lsdException w:name="List Table 4 Accent 5" w:uiPriority="49"/>
+    <w:lsdException w:name="List Table 5 Dark Accent 5" w:uiPriority="50"/>
+    <w:lsdException w:name="List Table 6 Colorful Accent 5" w:uiPriority="51"/>
+    <w:lsdException w:name="List Table 7 Colorful Accent 5" w:uiPriority="52"/>
+    <w:lsdException w:name="List Table 1 Light Accent 6" w:uiPriority="46"/>
+    <w:lsdException w:name="List Table 2 Accent 6" w:uiPriority="47"/>
+    <w:lsdException w:name="List Table 3 Accent 6" w:uiPriority="48"/>
+    <w:lsdException w:name="List Table 4 Accent 6" w:uiPriority="49"/>
+    <w:lsdException w:name="List Table 5 Dark Accent 6" w:uiPriority="50"/>
+    <w:lsdException w:name="List Table 6 Colorful Accent 6" w:uiPriority="51"/>
+    <w:lsdException w:name="List Table 7 Colorful Accent 6" w:uiPriority="52"/>
   </w:latentStyles>
   <w:style w:type="paragraph" w:default="1" w:styleId="Normal">
     <w:name w:val="Normal"/>
@@ -10435,7 +10476,7 @@
 </file>
 
 <file path=customXml/itemProps2.xml><?xml version="1.0" encoding="utf-8"?>
-<ds:datastoreItem xmlns:ds="http://schemas.openxmlformats.org/officeDocument/2006/customXml" ds:itemID="{D0630702-F2E4-474C-B966-F250652E76DC}">
+<ds:datastoreItem xmlns:ds="http://schemas.openxmlformats.org/officeDocument/2006/customXml" ds:itemID="{5F2EB8F1-FB26-47E9-9117-FB0C753A7F3B}">
   <ds:schemaRefs>
     <ds:schemaRef ds:uri="http://schemas.openxmlformats.org/officeDocument/2006/bibliography"/>
   </ds:schemaRefs>

</xml_diff>